<commit_message>
Update disparities text; add button - disparityCompare
</commit_message>
<xml_diff>
--- a/myCCB/myData/appText/appText.docx
+++ b/myCCB/myData/appText/appText.docx
@@ -98,11 +98,9 @@
             <w:tcW w:w="2547" w:type="dxa"/>
           </w:tcPr>
           <w:p>
-            <w:proofErr w:type="spellStart"/>
             <w:r>
               <w:t>varName</w:t>
             </w:r>
-            <w:proofErr w:type="spellEnd"/>
           </w:p>
         </w:tc>
         <w:tc>
@@ -123,14 +121,12 @@
             <w:shd w:val="clear" w:color="auto" w:fill="FFFF00"/>
           </w:tcPr>
           <w:p>
-            <w:proofErr w:type="spellStart"/>
             <w:r>
               <w:rPr>
                 <w:rFonts w:ascii="Courier New" w:hAnsi="Courier New" w:cs="Courier New"/>
               </w:rPr>
               <w:t>textIntroA</w:t>
             </w:r>
-            <w:proofErr w:type="spellEnd"/>
           </w:p>
         </w:tc>
         <w:tc>
@@ -161,14 +157,12 @@
             <w:shd w:val="clear" w:color="auto" w:fill="FFFF00"/>
           </w:tcPr>
           <w:p>
-            <w:proofErr w:type="spellStart"/>
             <w:r>
               <w:rPr>
                 <w:rFonts w:ascii="Courier New" w:hAnsi="Courier New" w:cs="Courier New"/>
               </w:rPr>
               <w:t>textIntroC</w:t>
             </w:r>
-            <w:proofErr w:type="spellEnd"/>
           </w:p>
         </w:tc>
         <w:tc>
@@ -205,14 +199,12 @@
             <w:shd w:val="clear" w:color="auto" w:fill="FFFF00"/>
           </w:tcPr>
           <w:p>
-            <w:proofErr w:type="spellStart"/>
             <w:r>
               <w:rPr>
                 <w:rFonts w:ascii="Courier New" w:hAnsi="Courier New" w:cs="Courier New"/>
               </w:rPr>
               <w:t>textNote.real</w:t>
             </w:r>
-            <w:proofErr w:type="spellEnd"/>
           </w:p>
         </w:tc>
         <w:tc>
@@ -312,14 +304,12 @@
             <w:shd w:val="clear" w:color="auto" w:fill="FFFF00"/>
           </w:tcPr>
           <w:p>
-            <w:proofErr w:type="spellStart"/>
             <w:r>
               <w:rPr>
                 <w:rFonts w:ascii="Courier New" w:hAnsi="Courier New" w:cs="Courier New"/>
               </w:rPr>
               <w:t>textNote.fake</w:t>
             </w:r>
-            <w:proofErr w:type="spellEnd"/>
           </w:p>
         </w:tc>
         <w:tc>
@@ -368,21 +358,7 @@
               <w:rPr>
                 <w:rFonts w:ascii="Courier New" w:hAnsi="Courier New" w:cs="Courier New"/>
               </w:rPr>
-              <w:t>&lt;</w:t>
-            </w:r>
-            <w:proofErr w:type="spellStart"/>
-            <w:r>
-              <w:rPr>
-                <w:rFonts w:ascii="Courier New" w:hAnsi="Courier New" w:cs="Courier New"/>
-              </w:rPr>
-              <w:t>ui</w:t>
-            </w:r>
-            <w:proofErr w:type="spellEnd"/>
-            <w:r>
-              <w:rPr>
-                <w:rFonts w:ascii="Courier New" w:hAnsi="Courier New" w:cs="Courier New"/>
-              </w:rPr>
-              <w:t xml:space="preserve"> style=align='left'&gt;&lt;b&gt;</w:t>
+              <w:t>&lt;ui style=align='left'&gt;&lt;b&gt;</w:t>
             </w:r>
           </w:p>
           <w:p>
@@ -424,21 +400,7 @@
               <w:rPr>
                 <w:rFonts w:ascii="Courier New" w:hAnsi="Courier New" w:cs="Courier New"/>
               </w:rPr>
-              <w:t>&lt;</w:t>
-            </w:r>
-            <w:proofErr w:type="spellStart"/>
-            <w:r>
-              <w:rPr>
-                <w:rFonts w:ascii="Courier New" w:hAnsi="Courier New" w:cs="Courier New"/>
-              </w:rPr>
-              <w:t>br</w:t>
-            </w:r>
-            <w:proofErr w:type="spellEnd"/>
-            <w:r>
-              <w:rPr>
-                <w:rFonts w:ascii="Courier New" w:hAnsi="Courier New" w:cs="Courier New"/>
-              </w:rPr>
-              <w:t>&gt;</w:t>
+              <w:t>&lt;br&gt;</w:t>
             </w:r>
           </w:p>
           <w:p>
@@ -458,21 +420,7 @@
               <w:rPr>
                 <w:rFonts w:ascii="Courier New" w:hAnsi="Courier New" w:cs="Courier New"/>
               </w:rPr>
-              <w:t>&lt;</w:t>
-            </w:r>
-            <w:proofErr w:type="spellStart"/>
-            <w:r>
-              <w:rPr>
-                <w:rFonts w:ascii="Courier New" w:hAnsi="Courier New" w:cs="Courier New"/>
-              </w:rPr>
-              <w:t>i</w:t>
-            </w:r>
-            <w:proofErr w:type="spellEnd"/>
-            <w:r>
-              <w:rPr>
-                <w:rFonts w:ascii="Courier New" w:hAnsi="Courier New" w:cs="Courier New"/>
-              </w:rPr>
-              <w:t>&gt;</w:t>
+              <w:t>&lt;i&gt;</w:t>
             </w:r>
           </w:p>
           <w:p>
@@ -507,41 +455,13 @@
               <w:rPr>
                 <w:rFonts w:ascii="Courier New" w:hAnsi="Courier New" w:cs="Courier New"/>
               </w:rPr>
-              <w:t>&lt;/</w:t>
-            </w:r>
-            <w:proofErr w:type="spellStart"/>
-            <w:r>
-              <w:rPr>
-                <w:rFonts w:ascii="Courier New" w:hAnsi="Courier New" w:cs="Courier New"/>
-              </w:rPr>
-              <w:t>i</w:t>
-            </w:r>
-            <w:proofErr w:type="spellEnd"/>
-            <w:r>
-              <w:rPr>
-                <w:rFonts w:ascii="Courier New" w:hAnsi="Courier New" w:cs="Courier New"/>
-              </w:rPr>
-              <w:t>&gt;</w:t>
-            </w:r>
-            <w:r>
-              <w:rPr>
-                <w:rFonts w:ascii="Courier New" w:hAnsi="Courier New" w:cs="Courier New"/>
-              </w:rPr>
-              <w:t>&lt;/h4&gt;&lt;/</w:t>
-            </w:r>
-            <w:proofErr w:type="spellStart"/>
-            <w:r>
-              <w:rPr>
-                <w:rFonts w:ascii="Courier New" w:hAnsi="Courier New" w:cs="Courier New"/>
-              </w:rPr>
-              <w:t>ui</w:t>
-            </w:r>
-            <w:proofErr w:type="spellEnd"/>
-            <w:r>
-              <w:rPr>
-                <w:rFonts w:ascii="Courier New" w:hAnsi="Courier New" w:cs="Courier New"/>
-              </w:rPr>
-              <w:t>&gt;</w:t>
+              <w:t>&lt;/i&gt;</w:t>
+            </w:r>
+            <w:r>
+              <w:rPr>
+                <w:rFonts w:ascii="Courier New" w:hAnsi="Courier New" w:cs="Courier New"/>
+              </w:rPr>
+              <w:t>&lt;/h4&gt;&lt;/ui&gt;</w:t>
             </w:r>
           </w:p>
         </w:tc>
@@ -553,7 +473,6 @@
             <w:shd w:val="clear" w:color="auto" w:fill="002060"/>
           </w:tcPr>
           <w:p>
-            <w:proofErr w:type="spellStart"/>
             <w:r>
               <w:rPr>
                 <w:rFonts w:ascii="Courier New" w:hAnsi="Courier New" w:cs="Courier New"/>
@@ -561,7 +480,6 @@
               <w:lastRenderedPageBreak/>
               <w:t>tractWarning</w:t>
             </w:r>
-            <w:proofErr w:type="spellEnd"/>
           </w:p>
         </w:tc>
         <w:tc>
@@ -586,14 +504,12 @@
             <w:shd w:val="clear" w:color="auto" w:fill="002060"/>
           </w:tcPr>
           <w:p>
-            <w:proofErr w:type="spellStart"/>
             <w:r>
               <w:rPr>
                 <w:rFonts w:ascii="Courier New" w:hAnsi="Courier New" w:cs="Courier New"/>
               </w:rPr>
               <w:t>oshpdModal</w:t>
             </w:r>
-            <w:proofErr w:type="spellEnd"/>
           </w:p>
         </w:tc>
         <w:tc>
@@ -623,7 +539,6 @@
                 <w:rFonts w:ascii="Courier New" w:hAnsi="Courier New" w:cs="Courier New"/>
               </w:rPr>
             </w:pPr>
-            <w:proofErr w:type="spellStart"/>
             <w:r>
               <w:rPr>
                 <w:rFonts w:ascii="Courier New" w:hAnsi="Courier New" w:cs="Courier New"/>
@@ -636,7 +551,6 @@
               </w:rPr>
               <w:t>Modal</w:t>
             </w:r>
-            <w:proofErr w:type="spellEnd"/>
           </w:p>
         </w:tc>
         <w:tc>
@@ -669,35 +583,7 @@
               <w:rPr>
                 <w:rFonts w:ascii="Courier New" w:hAnsi="Courier New" w:cs="Courier New"/>
               </w:rPr>
-              <w:t>&lt;</w:t>
-            </w:r>
-            <w:proofErr w:type="spellStart"/>
-            <w:r>
-              <w:rPr>
-                <w:rFonts w:ascii="Courier New" w:hAnsi="Courier New" w:cs="Courier New"/>
-              </w:rPr>
-              <w:t>br</w:t>
-            </w:r>
-            <w:proofErr w:type="spellEnd"/>
-            <w:r>
-              <w:rPr>
-                <w:rFonts w:ascii="Courier New" w:hAnsi="Courier New" w:cs="Courier New"/>
-              </w:rPr>
-              <w:t>&gt;&lt;</w:t>
-            </w:r>
-            <w:proofErr w:type="spellStart"/>
-            <w:r>
-              <w:rPr>
-                <w:rFonts w:ascii="Courier New" w:hAnsi="Courier New" w:cs="Courier New"/>
-              </w:rPr>
-              <w:t>br</w:t>
-            </w:r>
-            <w:proofErr w:type="spellEnd"/>
-            <w:r>
-              <w:rPr>
-                <w:rFonts w:ascii="Courier New" w:hAnsi="Courier New" w:cs="Courier New"/>
-              </w:rPr>
-              <w:t>&gt;</w:t>
+              <w:t>&lt;br&gt;&lt;br&gt;</w:t>
             </w:r>
           </w:p>
           <w:p>
@@ -803,35 +689,7 @@
               <w:rPr>
                 <w:rFonts w:ascii="Courier New" w:hAnsi="Courier New" w:cs="Courier New"/>
               </w:rPr>
-              <w:t>&lt;</w:t>
-            </w:r>
-            <w:proofErr w:type="spellStart"/>
-            <w:r>
-              <w:rPr>
-                <w:rFonts w:ascii="Courier New" w:hAnsi="Courier New" w:cs="Courier New"/>
-              </w:rPr>
-              <w:t>br</w:t>
-            </w:r>
-            <w:proofErr w:type="spellEnd"/>
-            <w:r>
-              <w:rPr>
-                <w:rFonts w:ascii="Courier New" w:hAnsi="Courier New" w:cs="Courier New"/>
-              </w:rPr>
-              <w:t>&gt;&lt;</w:t>
-            </w:r>
-            <w:proofErr w:type="spellStart"/>
-            <w:r>
-              <w:rPr>
-                <w:rFonts w:ascii="Courier New" w:hAnsi="Courier New" w:cs="Courier New"/>
-              </w:rPr>
-              <w:t>br</w:t>
-            </w:r>
-            <w:proofErr w:type="spellEnd"/>
-            <w:r>
-              <w:rPr>
-                <w:rFonts w:ascii="Courier New" w:hAnsi="Courier New" w:cs="Courier New"/>
-              </w:rPr>
-              <w:t>&gt;</w:t>
+              <w:t>&lt;br&gt;&lt;br&gt;</w:t>
             </w:r>
           </w:p>
           <w:p>
@@ -862,7 +720,6 @@
                 <w:rFonts w:ascii="Courier New" w:hAnsi="Courier New" w:cs="Courier New"/>
               </w:rPr>
             </w:pPr>
-            <w:proofErr w:type="spellStart"/>
             <w:r>
               <w:rPr>
                 <w:rFonts w:ascii="Courier New" w:hAnsi="Courier New" w:cs="Courier New"/>
@@ -870,7 +727,6 @@
               <w:lastRenderedPageBreak/>
               <w:t>levelHelp</w:t>
             </w:r>
-            <w:proofErr w:type="spellEnd"/>
           </w:p>
         </w:tc>
         <w:tc>
@@ -917,21 +773,7 @@
               <w:rPr>
                 <w:rFonts w:ascii="Courier New" w:hAnsi="Courier New" w:cs="Courier New"/>
               </w:rPr>
-              <w:t xml:space="preserve">&lt;li style="margin-left: 40px"&gt;The &lt;b&gt;Detail Level&lt;/b&gt; includes a small number further detailed conditions (e.g. Non-Hodgkin lymphoma, </w:t>
-            </w:r>
-            <w:proofErr w:type="spellStart"/>
-            <w:r>
-              <w:rPr>
-                <w:rFonts w:ascii="Courier New" w:hAnsi="Courier New" w:cs="Courier New"/>
-              </w:rPr>
-              <w:t>Opiod</w:t>
-            </w:r>
-            <w:proofErr w:type="spellEnd"/>
-            <w:r>
-              <w:rPr>
-                <w:rFonts w:ascii="Courier New" w:hAnsi="Courier New" w:cs="Courier New"/>
-              </w:rPr>
-              <w:t xml:space="preserve"> Use Disorders, Falls) &lt;b&gt;AND&lt;/b&gt; includes all conditions in the Public Health Level. &lt;/li&gt;</w:t>
+              <w:t>&lt;li style="margin-left: 40px"&gt;The &lt;b&gt;Detail Level&lt;/b&gt; includes a small number further detailed conditions (e.g. Non-Hodgkin lymphoma, Opiod Use Disorders, Falls) &lt;b&gt;AND&lt;/b&gt; includes all conditions in the Public Health Level. &lt;/li&gt;</w:t>
             </w:r>
           </w:p>
         </w:tc>
@@ -948,14 +790,12 @@
                 <w:rFonts w:ascii="Courier New" w:hAnsi="Courier New" w:cs="Courier New"/>
               </w:rPr>
             </w:pPr>
-            <w:proofErr w:type="spellStart"/>
             <w:r>
               <w:rPr>
                 <w:rFonts w:ascii="Courier New" w:hAnsi="Courier New" w:cs="Courier New"/>
               </w:rPr>
               <w:t>dxGroupsHelp</w:t>
             </w:r>
-            <w:proofErr w:type="spellEnd"/>
           </w:p>
         </w:tc>
         <w:tc>
@@ -1195,7 +1035,6 @@
                 <w:rFonts w:ascii="Courier New" w:hAnsi="Courier New" w:cs="Courier New"/>
               </w:rPr>
             </w:pPr>
-            <w:proofErr w:type="spellStart"/>
             <w:r>
               <w:rPr>
                 <w:rFonts w:ascii="Courier New" w:hAnsi="Courier New" w:cs="Courier New"/>
@@ -1203,7 +1042,6 @@
               <w:lastRenderedPageBreak/>
               <w:t>measureHelp</w:t>
             </w:r>
-            <w:proofErr w:type="spellEnd"/>
           </w:p>
         </w:tc>
         <w:tc>
@@ -1236,35 +1074,7 @@
               <w:rPr>
                 <w:rFonts w:ascii="Courier New" w:hAnsi="Courier New" w:cs="Courier New"/>
               </w:rPr>
-              <w:t>&lt;</w:t>
-            </w:r>
-            <w:proofErr w:type="spellStart"/>
-            <w:r>
-              <w:rPr>
-                <w:rFonts w:ascii="Courier New" w:hAnsi="Courier New" w:cs="Courier New"/>
-              </w:rPr>
-              <w:t>ui</w:t>
-            </w:r>
-            <w:proofErr w:type="spellEnd"/>
-            <w:r>
-              <w:rPr>
-                <w:rFonts w:ascii="Courier New" w:hAnsi="Courier New" w:cs="Courier New"/>
-              </w:rPr>
-              <w:t xml:space="preserve"> style="</w:t>
-            </w:r>
-            <w:proofErr w:type="spellStart"/>
-            <w:r>
-              <w:rPr>
-                <w:rFonts w:ascii="Courier New" w:hAnsi="Courier New" w:cs="Courier New"/>
-              </w:rPr>
-              <w:t>list-style-type:circle</w:t>
-            </w:r>
-            <w:proofErr w:type="spellEnd"/>
-            <w:r>
-              <w:rPr>
-                <w:rFonts w:ascii="Courier New" w:hAnsi="Courier New" w:cs="Courier New"/>
-              </w:rPr>
-              <w:t>"&gt;</w:t>
+              <w:t>&lt;ui style="list-style-type:circle"&gt;</w:t>
             </w:r>
           </w:p>
           <w:p>
@@ -1594,35 +1404,7 @@
               <w:rPr>
                 <w:rFonts w:ascii="Courier New" w:hAnsi="Courier New" w:cs="Courier New"/>
               </w:rPr>
-              <w:t>&lt;/</w:t>
-            </w:r>
-            <w:proofErr w:type="spellStart"/>
-            <w:r>
-              <w:rPr>
-                <w:rFonts w:ascii="Courier New" w:hAnsi="Courier New" w:cs="Courier New"/>
-              </w:rPr>
-              <w:t>ui</w:t>
-            </w:r>
-            <w:proofErr w:type="spellEnd"/>
-            <w:r>
-              <w:rPr>
-                <w:rFonts w:ascii="Courier New" w:hAnsi="Courier New" w:cs="Courier New"/>
-              </w:rPr>
-              <w:t>&gt;&lt;</w:t>
-            </w:r>
-            <w:proofErr w:type="spellStart"/>
-            <w:r>
-              <w:rPr>
-                <w:rFonts w:ascii="Courier New" w:hAnsi="Courier New" w:cs="Courier New"/>
-              </w:rPr>
-              <w:t>br</w:t>
-            </w:r>
-            <w:proofErr w:type="spellEnd"/>
-            <w:r>
-              <w:rPr>
-                <w:rFonts w:ascii="Courier New" w:hAnsi="Courier New" w:cs="Courier New"/>
-              </w:rPr>
-              <w:t>&gt;</w:t>
+              <w:t>&lt;/ui&gt;&lt;br&gt;</w:t>
             </w:r>
           </w:p>
           <w:p>
@@ -1688,35 +1470,7 @@
               <w:rPr>
                 <w:rFonts w:ascii="Courier New" w:hAnsi="Courier New" w:cs="Courier New"/>
               </w:rPr>
-              <w:t>&lt;</w:t>
-            </w:r>
-            <w:proofErr w:type="spellStart"/>
-            <w:r>
-              <w:rPr>
-                <w:rFonts w:ascii="Courier New" w:hAnsi="Courier New" w:cs="Courier New"/>
-              </w:rPr>
-              <w:t>br</w:t>
-            </w:r>
-            <w:proofErr w:type="spellEnd"/>
-            <w:r>
-              <w:rPr>
-                <w:rFonts w:ascii="Courier New" w:hAnsi="Courier New" w:cs="Courier New"/>
-              </w:rPr>
-              <w:t>&gt;&lt;</w:t>
-            </w:r>
-            <w:proofErr w:type="spellStart"/>
-            <w:r>
-              <w:rPr>
-                <w:rFonts w:ascii="Courier New" w:hAnsi="Courier New" w:cs="Courier New"/>
-              </w:rPr>
-              <w:t>br</w:t>
-            </w:r>
-            <w:proofErr w:type="spellEnd"/>
-            <w:r>
-              <w:rPr>
-                <w:rFonts w:ascii="Courier New" w:hAnsi="Courier New" w:cs="Courier New"/>
-              </w:rPr>
-              <w:t>&gt;</w:t>
+              <w:t>&lt;br&gt;&lt;br&gt;</w:t>
             </w:r>
           </w:p>
           <w:p>
@@ -1817,35 +1571,7 @@
               <w:rPr>
                 <w:rFonts w:ascii="Courier New" w:hAnsi="Courier New" w:cs="Courier New"/>
               </w:rPr>
-              <w:t>&lt;</w:t>
-            </w:r>
-            <w:proofErr w:type="spellStart"/>
-            <w:r>
-              <w:rPr>
-                <w:rFonts w:ascii="Courier New" w:hAnsi="Courier New" w:cs="Courier New"/>
-              </w:rPr>
-              <w:t>br</w:t>
-            </w:r>
-            <w:proofErr w:type="spellEnd"/>
-            <w:r>
-              <w:rPr>
-                <w:rFonts w:ascii="Courier New" w:hAnsi="Courier New" w:cs="Courier New"/>
-              </w:rPr>
-              <w:t>&gt;&lt;</w:t>
-            </w:r>
-            <w:proofErr w:type="spellStart"/>
-            <w:r>
-              <w:rPr>
-                <w:rFonts w:ascii="Courier New" w:hAnsi="Courier New" w:cs="Courier New"/>
-              </w:rPr>
-              <w:t>br</w:t>
-            </w:r>
-            <w:proofErr w:type="spellEnd"/>
-            <w:r>
-              <w:rPr>
-                <w:rFonts w:ascii="Courier New" w:hAnsi="Courier New" w:cs="Courier New"/>
-              </w:rPr>
-              <w:t>&gt;</w:t>
+              <w:t>&lt;br&gt;&lt;br&gt;</w:t>
             </w:r>
           </w:p>
           <w:p>
@@ -1932,7 +1658,6 @@
                 <w:rFonts w:ascii="Courier New" w:hAnsi="Courier New" w:cs="Courier New"/>
               </w:rPr>
             </w:pPr>
-            <w:proofErr w:type="spellStart"/>
             <w:r>
               <w:rPr>
                 <w:rFonts w:ascii="Courier New" w:hAnsi="Courier New" w:cs="Courier New"/>
@@ -1940,7 +1665,6 @@
               <w:lastRenderedPageBreak/>
               <w:t>causeHelp</w:t>
             </w:r>
-            <w:proofErr w:type="spellEnd"/>
           </w:p>
         </w:tc>
         <w:tc>
@@ -1995,69 +1719,28 @@
               <w:rPr>
                 <w:rFonts w:ascii="Courier New" w:hAnsi="Courier New" w:cs="Courier New"/>
               </w:rPr>
-              <w:t xml:space="preserve">target="_blank" </w:t>
-            </w:r>
-            <w:proofErr w:type="spellStart"/>
-            <w:r>
-              <w:rPr>
-                <w:rFonts w:ascii="Courier New" w:hAnsi="Courier New" w:cs="Courier New"/>
-              </w:rPr>
-              <w:t>rel</w:t>
-            </w:r>
-            <w:proofErr w:type="spellEnd"/>
-            <w:r>
-              <w:rPr>
-                <w:rFonts w:ascii="Courier New" w:hAnsi="Courier New" w:cs="Courier New"/>
-              </w:rPr>
-              <w:t>="</w:t>
-            </w:r>
-            <w:proofErr w:type="spellStart"/>
-            <w:r>
-              <w:rPr>
-                <w:rFonts w:ascii="Courier New" w:hAnsi="Courier New" w:cs="Courier New"/>
-              </w:rPr>
-              <w:t>noopener</w:t>
-            </w:r>
-            <w:proofErr w:type="spellEnd"/>
+              <w:t>target="_blank" rel="noopener noreferrer"</w:t>
+            </w:r>
             <w:r>
               <w:rPr>
                 <w:rFonts w:ascii="Courier New" w:hAnsi="Courier New" w:cs="Courier New"/>
               </w:rPr>
               <w:t xml:space="preserve"> </w:t>
             </w:r>
-            <w:proofErr w:type="spellStart"/>
-            <w:r>
-              <w:rPr>
-                <w:rFonts w:ascii="Courier New" w:hAnsi="Courier New" w:cs="Courier New"/>
-              </w:rPr>
-              <w:t>noreferrer</w:t>
-            </w:r>
-            <w:proofErr w:type="spellEnd"/>
-            <w:r>
-              <w:rPr>
-                <w:rFonts w:ascii="Courier New" w:hAnsi="Courier New" w:cs="Courier New"/>
-              </w:rPr>
-              <w:t>"</w:t>
-            </w:r>
-            <w:r>
-              <w:rPr>
-                <w:rFonts w:ascii="Courier New" w:hAnsi="Courier New" w:cs="Courier New"/>
-              </w:rPr>
+            <w:r>
+              <w:rPr>
+                <w:rFonts w:ascii="Courier New" w:hAnsi="Courier New" w:cs="Courier New"/>
+              </w:rPr>
+              <w:t>href="</w:t>
+            </w:r>
+            <w:r>
               <w:t xml:space="preserve"> </w:t>
             </w:r>
-            <w:proofErr w:type="spellStart"/>
-            <w:r>
-              <w:rPr>
-                <w:rFonts w:ascii="Courier New" w:hAnsi="Courier New" w:cs="Courier New"/>
-              </w:rPr>
-              <w:t>href</w:t>
-            </w:r>
-            <w:proofErr w:type="spellEnd"/>
-            <w:r>
-              <w:rPr>
-                <w:rFonts w:ascii="Courier New" w:hAnsi="Courier New" w:cs="Courier New"/>
-              </w:rPr>
-              <w:t>="</w:t>
+            <w:r>
+              <w:rPr>
+                <w:rFonts w:ascii="Courier New" w:hAnsi="Courier New" w:cs="Courier New"/>
+              </w:rPr>
+              <w:t>https://www.who.int/healthinfo/global_burden_disease/about/en/""&gt;</w:t>
             </w:r>
             <w:r>
               <w:t xml:space="preserve"> </w:t>
@@ -2066,22 +1749,55 @@
               <w:rPr>
                 <w:rFonts w:ascii="Courier New" w:hAnsi="Courier New" w:cs="Courier New"/>
               </w:rPr>
-              <w:t>https://www.who.int/healthinfo/global_burden_disease/about/en/""&gt;</w:t>
-            </w:r>
-            <w:r>
+              <w:t>World Health Organization</w:t>
+            </w:r>
+            <w:r>
+              <w:rPr>
+                <w:rFonts w:ascii="Courier New" w:hAnsi="Courier New" w:cs="Courier New"/>
+              </w:rPr>
+              <w:t xml:space="preserve"> (WHO)</w:t>
+            </w:r>
+            <w:r>
+              <w:rPr>
+                <w:rFonts w:ascii="Courier New" w:hAnsi="Courier New" w:cs="Courier New"/>
+              </w:rPr>
+              <w:t>&lt;/a&gt;</w:t>
+            </w:r>
+            <w:r>
+              <w:rPr>
+                <w:rFonts w:ascii="Courier New" w:hAnsi="Courier New" w:cs="Courier New"/>
+              </w:rPr>
+              <w:t xml:space="preserve"> and the </w:t>
+            </w:r>
+            <w:r>
+              <w:rPr>
+                <w:rFonts w:ascii="Courier New" w:hAnsi="Courier New" w:cs="Courier New"/>
+              </w:rPr>
+              <w:t xml:space="preserve">&lt;a </w:t>
+            </w:r>
+            <w:r>
+              <w:rPr>
+                <w:rFonts w:ascii="Courier New" w:hAnsi="Courier New" w:cs="Courier New"/>
+              </w:rPr>
+              <w:t>target="_blank" rel="noopener noreferrer"</w:t>
+            </w:r>
+            <w:r>
+              <w:rPr>
+                <w:rFonts w:ascii="Courier New" w:hAnsi="Courier New" w:cs="Courier New"/>
+              </w:rPr>
               <w:t xml:space="preserve"> </w:t>
             </w:r>
             <w:r>
               <w:rPr>
                 <w:rFonts w:ascii="Courier New" w:hAnsi="Courier New" w:cs="Courier New"/>
               </w:rPr>
-              <w:t>World Health Organization</w:t>
-            </w:r>
-            <w:r>
-              <w:rPr>
-                <w:rFonts w:ascii="Courier New" w:hAnsi="Courier New" w:cs="Courier New"/>
-              </w:rPr>
-              <w:t xml:space="preserve"> (WHO)</w:t>
+              <w:t>href=" http://www.healthdata.org/gbd/about ""&gt;Institute for Health Metrics and Evaluation</w:t>
+            </w:r>
+            <w:r>
+              <w:rPr>
+                <w:rFonts w:ascii="Courier New" w:hAnsi="Courier New" w:cs="Courier New"/>
+              </w:rPr>
+              <w:t xml:space="preserve"> (IHME)</w:t>
             </w:r>
             <w:r>
               <w:rPr>
@@ -2093,98 +1809,6 @@
               <w:rPr>
                 <w:rFonts w:ascii="Courier New" w:hAnsi="Courier New" w:cs="Courier New"/>
               </w:rPr>
-              <w:t xml:space="preserve"> and the </w:t>
-            </w:r>
-            <w:r>
-              <w:rPr>
-                <w:rFonts w:ascii="Courier New" w:hAnsi="Courier New" w:cs="Courier New"/>
-              </w:rPr>
-              <w:t xml:space="preserve">&lt;a </w:t>
-            </w:r>
-            <w:r>
-              <w:rPr>
-                <w:rFonts w:ascii="Courier New" w:hAnsi="Courier New" w:cs="Courier New"/>
-              </w:rPr>
-              <w:t xml:space="preserve">target="_blank" </w:t>
-            </w:r>
-            <w:proofErr w:type="spellStart"/>
-            <w:r>
-              <w:rPr>
-                <w:rFonts w:ascii="Courier New" w:hAnsi="Courier New" w:cs="Courier New"/>
-              </w:rPr>
-              <w:t>rel</w:t>
-            </w:r>
-            <w:proofErr w:type="spellEnd"/>
-            <w:r>
-              <w:rPr>
-                <w:rFonts w:ascii="Courier New" w:hAnsi="Courier New" w:cs="Courier New"/>
-              </w:rPr>
-              <w:t>="</w:t>
-            </w:r>
-            <w:proofErr w:type="spellStart"/>
-            <w:r>
-              <w:rPr>
-                <w:rFonts w:ascii="Courier New" w:hAnsi="Courier New" w:cs="Courier New"/>
-              </w:rPr>
-              <w:t>noopener</w:t>
-            </w:r>
-            <w:proofErr w:type="spellEnd"/>
-            <w:r>
-              <w:rPr>
-                <w:rFonts w:ascii="Courier New" w:hAnsi="Courier New" w:cs="Courier New"/>
-              </w:rPr>
-              <w:t xml:space="preserve"> </w:t>
-            </w:r>
-            <w:proofErr w:type="spellStart"/>
-            <w:r>
-              <w:rPr>
-                <w:rFonts w:ascii="Courier New" w:hAnsi="Courier New" w:cs="Courier New"/>
-              </w:rPr>
-              <w:t>noreferrer</w:t>
-            </w:r>
-            <w:proofErr w:type="spellEnd"/>
-            <w:r>
-              <w:rPr>
-                <w:rFonts w:ascii="Courier New" w:hAnsi="Courier New" w:cs="Courier New"/>
-              </w:rPr>
-              <w:t>"</w:t>
-            </w:r>
-            <w:r>
-              <w:rPr>
-                <w:rFonts w:ascii="Courier New" w:hAnsi="Courier New" w:cs="Courier New"/>
-              </w:rPr>
-              <w:t xml:space="preserve"> </w:t>
-            </w:r>
-            <w:proofErr w:type="spellStart"/>
-            <w:r>
-              <w:rPr>
-                <w:rFonts w:ascii="Courier New" w:hAnsi="Courier New" w:cs="Courier New"/>
-              </w:rPr>
-              <w:t>href</w:t>
-            </w:r>
-            <w:proofErr w:type="spellEnd"/>
-            <w:r>
-              <w:rPr>
-                <w:rFonts w:ascii="Courier New" w:hAnsi="Courier New" w:cs="Courier New"/>
-              </w:rPr>
-              <w:t>=" http://www.healthdata.org/gbd/about ""&gt;Institute for Health Metrics and Evaluation</w:t>
-            </w:r>
-            <w:r>
-              <w:rPr>
-                <w:rFonts w:ascii="Courier New" w:hAnsi="Courier New" w:cs="Courier New"/>
-              </w:rPr>
-              <w:t xml:space="preserve"> (IHME)</w:t>
-            </w:r>
-            <w:r>
-              <w:rPr>
-                <w:rFonts w:ascii="Courier New" w:hAnsi="Courier New" w:cs="Courier New"/>
-              </w:rPr>
-              <w:t>&lt;/a&gt;</w:t>
-            </w:r>
-            <w:r>
-              <w:rPr>
-                <w:rFonts w:ascii="Courier New" w:hAnsi="Courier New" w:cs="Courier New"/>
-              </w:rPr>
               <w:t xml:space="preserve">. </w:t>
             </w:r>
             <w:r>
@@ -2253,35 +1877,7 @@
               <w:rPr>
                 <w:rFonts w:ascii="Courier New" w:hAnsi="Courier New" w:cs="Courier New"/>
               </w:rPr>
-              <w:t>&lt;</w:t>
-            </w:r>
-            <w:proofErr w:type="spellStart"/>
-            <w:r>
-              <w:rPr>
-                <w:rFonts w:ascii="Courier New" w:hAnsi="Courier New" w:cs="Courier New"/>
-              </w:rPr>
-              <w:t>br</w:t>
-            </w:r>
-            <w:proofErr w:type="spellEnd"/>
-            <w:r>
-              <w:rPr>
-                <w:rFonts w:ascii="Courier New" w:hAnsi="Courier New" w:cs="Courier New"/>
-              </w:rPr>
-              <w:t>&gt;&lt;</w:t>
-            </w:r>
-            <w:proofErr w:type="spellStart"/>
-            <w:r>
-              <w:rPr>
-                <w:rFonts w:ascii="Courier New" w:hAnsi="Courier New" w:cs="Courier New"/>
-              </w:rPr>
-              <w:t>br</w:t>
-            </w:r>
-            <w:proofErr w:type="spellEnd"/>
-            <w:r>
-              <w:rPr>
-                <w:rFonts w:ascii="Courier New" w:hAnsi="Courier New" w:cs="Courier New"/>
-              </w:rPr>
-              <w:t>&gt;</w:t>
+              <w:t>&lt;br&gt;&lt;br&gt;</w:t>
             </w:r>
           </w:p>
           <w:p>
@@ -2330,35 +1926,7 @@
               <w:rPr>
                 <w:rFonts w:ascii="Courier New" w:hAnsi="Courier New" w:cs="Courier New"/>
               </w:rPr>
-              <w:t>&lt;</w:t>
-            </w:r>
-            <w:proofErr w:type="spellStart"/>
-            <w:r>
-              <w:rPr>
-                <w:rFonts w:ascii="Courier New" w:hAnsi="Courier New" w:cs="Courier New"/>
-              </w:rPr>
-              <w:t>br</w:t>
-            </w:r>
-            <w:proofErr w:type="spellEnd"/>
-            <w:r>
-              <w:rPr>
-                <w:rFonts w:ascii="Courier New" w:hAnsi="Courier New" w:cs="Courier New"/>
-              </w:rPr>
-              <w:t>&gt;&lt;</w:t>
-            </w:r>
-            <w:proofErr w:type="spellStart"/>
-            <w:r>
-              <w:rPr>
-                <w:rFonts w:ascii="Courier New" w:hAnsi="Courier New" w:cs="Courier New"/>
-              </w:rPr>
-              <w:t>br</w:t>
-            </w:r>
-            <w:proofErr w:type="spellEnd"/>
-            <w:r>
-              <w:rPr>
-                <w:rFonts w:ascii="Courier New" w:hAnsi="Courier New" w:cs="Courier New"/>
-              </w:rPr>
-              <w:t>&gt;</w:t>
+              <w:t>&lt;br&gt;&lt;br&gt;</w:t>
             </w:r>
           </w:p>
           <w:p>
@@ -2404,35 +1972,7 @@
               <w:rPr>
                 <w:rFonts w:ascii="Courier New" w:hAnsi="Courier New" w:cs="Courier New"/>
               </w:rPr>
-              <w:t>&lt;</w:t>
-            </w:r>
-            <w:proofErr w:type="spellStart"/>
-            <w:r>
-              <w:rPr>
-                <w:rFonts w:ascii="Courier New" w:hAnsi="Courier New" w:cs="Courier New"/>
-              </w:rPr>
-              <w:t>br</w:t>
-            </w:r>
-            <w:proofErr w:type="spellEnd"/>
-            <w:r>
-              <w:rPr>
-                <w:rFonts w:ascii="Courier New" w:hAnsi="Courier New" w:cs="Courier New"/>
-              </w:rPr>
-              <w:t>&gt;&lt;</w:t>
-            </w:r>
-            <w:proofErr w:type="spellStart"/>
-            <w:r>
-              <w:rPr>
-                <w:rFonts w:ascii="Courier New" w:hAnsi="Courier New" w:cs="Courier New"/>
-              </w:rPr>
-              <w:t>br</w:t>
-            </w:r>
-            <w:proofErr w:type="spellEnd"/>
-            <w:r>
-              <w:rPr>
-                <w:rFonts w:ascii="Courier New" w:hAnsi="Courier New" w:cs="Courier New"/>
-              </w:rPr>
-              <w:t>&gt;</w:t>
+              <w:t>&lt;br&gt;&lt;br&gt;</w:t>
             </w:r>
           </w:p>
           <w:p>
@@ -2478,35 +2018,7 @@
               <w:rPr>
                 <w:rFonts w:ascii="Courier New" w:hAnsi="Courier New" w:cs="Courier New"/>
               </w:rPr>
-              <w:t>&lt;</w:t>
-            </w:r>
-            <w:proofErr w:type="spellStart"/>
-            <w:r>
-              <w:rPr>
-                <w:rFonts w:ascii="Courier New" w:hAnsi="Courier New" w:cs="Courier New"/>
-              </w:rPr>
-              <w:t>br</w:t>
-            </w:r>
-            <w:proofErr w:type="spellEnd"/>
-            <w:r>
-              <w:rPr>
-                <w:rFonts w:ascii="Courier New" w:hAnsi="Courier New" w:cs="Courier New"/>
-              </w:rPr>
-              <w:t>&gt;&lt;</w:t>
-            </w:r>
-            <w:proofErr w:type="spellStart"/>
-            <w:r>
-              <w:rPr>
-                <w:rFonts w:ascii="Courier New" w:hAnsi="Courier New" w:cs="Courier New"/>
-              </w:rPr>
-              <w:t>br</w:t>
-            </w:r>
-            <w:proofErr w:type="spellEnd"/>
-            <w:r>
-              <w:rPr>
-                <w:rFonts w:ascii="Courier New" w:hAnsi="Courier New" w:cs="Courier New"/>
-              </w:rPr>
-              <w:t>&gt;</w:t>
+              <w:t>&lt;br&gt;&lt;br&gt;</w:t>
             </w:r>
           </w:p>
           <w:p>
@@ -2552,35 +2064,7 @@
               <w:rPr>
                 <w:rFonts w:ascii="Courier New" w:hAnsi="Courier New" w:cs="Courier New"/>
               </w:rPr>
-              <w:t>&lt;</w:t>
-            </w:r>
-            <w:proofErr w:type="spellStart"/>
-            <w:r>
-              <w:rPr>
-                <w:rFonts w:ascii="Courier New" w:hAnsi="Courier New" w:cs="Courier New"/>
-              </w:rPr>
-              <w:t>br</w:t>
-            </w:r>
-            <w:proofErr w:type="spellEnd"/>
-            <w:r>
-              <w:rPr>
-                <w:rFonts w:ascii="Courier New" w:hAnsi="Courier New" w:cs="Courier New"/>
-              </w:rPr>
-              <w:t>&gt;&lt;</w:t>
-            </w:r>
-            <w:proofErr w:type="spellStart"/>
-            <w:r>
-              <w:rPr>
-                <w:rFonts w:ascii="Courier New" w:hAnsi="Courier New" w:cs="Courier New"/>
-              </w:rPr>
-              <w:t>br</w:t>
-            </w:r>
-            <w:proofErr w:type="spellEnd"/>
-            <w:r>
-              <w:rPr>
-                <w:rFonts w:ascii="Courier New" w:hAnsi="Courier New" w:cs="Courier New"/>
-              </w:rPr>
-              <w:t>&gt;</w:t>
+              <w:t>&lt;br&gt;&lt;br&gt;</w:t>
             </w:r>
           </w:p>
           <w:p>
@@ -2606,75 +2090,19 @@
               <w:rPr>
                 <w:rFonts w:ascii="Courier New" w:hAnsi="Courier New" w:cs="Courier New"/>
               </w:rPr>
-              <w:t xml:space="preserve">target="_blank" </w:t>
-            </w:r>
-            <w:proofErr w:type="spellStart"/>
-            <w:r>
-              <w:rPr>
-                <w:rFonts w:ascii="Courier New" w:hAnsi="Courier New" w:cs="Courier New"/>
-              </w:rPr>
-              <w:t>rel</w:t>
-            </w:r>
-            <w:proofErr w:type="spellEnd"/>
-            <w:r>
-              <w:rPr>
-                <w:rFonts w:ascii="Courier New" w:hAnsi="Courier New" w:cs="Courier New"/>
-              </w:rPr>
-              <w:t>="</w:t>
-            </w:r>
-            <w:proofErr w:type="spellStart"/>
-            <w:r>
-              <w:rPr>
-                <w:rFonts w:ascii="Courier New" w:hAnsi="Courier New" w:cs="Courier New"/>
-              </w:rPr>
-              <w:t>noopener</w:t>
-            </w:r>
-            <w:proofErr w:type="spellEnd"/>
+              <w:t>target="_blank" rel="noopener noreferrer"</w:t>
+            </w:r>
             <w:r>
               <w:rPr>
                 <w:rFonts w:ascii="Courier New" w:hAnsi="Courier New" w:cs="Courier New"/>
               </w:rPr>
               <w:t xml:space="preserve"> </w:t>
             </w:r>
-            <w:proofErr w:type="spellStart"/>
-            <w:r>
-              <w:rPr>
-                <w:rFonts w:ascii="Courier New" w:hAnsi="Courier New" w:cs="Courier New"/>
-              </w:rPr>
-              <w:t>noreferrer</w:t>
-            </w:r>
-            <w:proofErr w:type="spellEnd"/>
-            <w:r>
-              <w:rPr>
-                <w:rFonts w:ascii="Courier New" w:hAnsi="Courier New" w:cs="Courier New"/>
-              </w:rPr>
-              <w:t>"</w:t>
-            </w:r>
-            <w:r>
-              <w:rPr>
-                <w:rFonts w:ascii="Courier New" w:hAnsi="Courier New" w:cs="Courier New"/>
-              </w:rPr>
-              <w:t xml:space="preserve"> </w:t>
-            </w:r>
-            <w:r>
-              <w:rPr>
-                <w:rFonts w:ascii="Courier New" w:hAnsi="Courier New" w:cs="Courier New"/>
-              </w:rPr>
-              <w:t xml:space="preserve"> </w:t>
-            </w:r>
-            <w:proofErr w:type="spellStart"/>
-            <w:r>
-              <w:rPr>
-                <w:rFonts w:ascii="Courier New" w:hAnsi="Courier New" w:cs="Courier New"/>
-              </w:rPr>
-              <w:t>href</w:t>
-            </w:r>
-            <w:proofErr w:type="spellEnd"/>
-            <w:r>
-              <w:rPr>
-                <w:rFonts w:ascii="Courier New" w:hAnsi="Courier New" w:cs="Courier New"/>
-              </w:rPr>
-              <w:t>="</w:t>
+            <w:r>
+              <w:rPr>
+                <w:rFonts w:ascii="Courier New" w:hAnsi="Courier New" w:cs="Courier New"/>
+              </w:rPr>
+              <w:t xml:space="preserve"> href="</w:t>
             </w:r>
             <w:r>
               <w:rPr>
@@ -2718,35 +2146,7 @@
               <w:rPr>
                 <w:rFonts w:ascii="Courier New" w:hAnsi="Courier New" w:cs="Courier New"/>
               </w:rPr>
-              <w:t>&lt;</w:t>
-            </w:r>
-            <w:proofErr w:type="spellStart"/>
-            <w:r>
-              <w:rPr>
-                <w:rFonts w:ascii="Courier New" w:hAnsi="Courier New" w:cs="Courier New"/>
-              </w:rPr>
-              <w:t>br</w:t>
-            </w:r>
-            <w:proofErr w:type="spellEnd"/>
-            <w:r>
-              <w:rPr>
-                <w:rFonts w:ascii="Courier New" w:hAnsi="Courier New" w:cs="Courier New"/>
-              </w:rPr>
-              <w:t>&gt;&lt;</w:t>
-            </w:r>
-            <w:proofErr w:type="spellStart"/>
-            <w:r>
-              <w:rPr>
-                <w:rFonts w:ascii="Courier New" w:hAnsi="Courier New" w:cs="Courier New"/>
-              </w:rPr>
-              <w:t>br</w:t>
-            </w:r>
-            <w:proofErr w:type="spellEnd"/>
-            <w:r>
-              <w:rPr>
-                <w:rFonts w:ascii="Courier New" w:hAnsi="Courier New" w:cs="Courier New"/>
-              </w:rPr>
-              <w:t>&gt;</w:t>
+              <w:t>&lt;br&gt;&lt;br&gt;</w:t>
             </w:r>
           </w:p>
           <w:p>
@@ -2776,7 +2176,6 @@
                 <w:rFonts w:ascii="Courier New" w:hAnsi="Courier New" w:cs="Courier New"/>
               </w:rPr>
             </w:pPr>
-            <w:proofErr w:type="spellStart"/>
             <w:r>
               <w:rPr>
                 <w:rFonts w:ascii="Courier New" w:hAnsi="Courier New" w:cs="Courier New"/>
@@ -2796,7 +2195,6 @@
               </w:rPr>
               <w:t>utHelp</w:t>
             </w:r>
-            <w:proofErr w:type="spellEnd"/>
           </w:p>
         </w:tc>
         <w:tc>
@@ -2829,7 +2227,6 @@
               </w:rPr>
               <w:t xml:space="preserve">State-based </w:t>
             </w:r>
-            <w:proofErr w:type="spellStart"/>
             <w:r>
               <w:rPr>
                 <w:rFonts w:ascii="Courier New" w:hAnsi="Courier New" w:cs="Courier New"/>
@@ -2842,7 +2239,6 @@
               </w:rPr>
               <w:t>utpoints</w:t>
             </w:r>
-            <w:proofErr w:type="spellEnd"/>
             <w:r>
               <w:rPr>
                 <w:rFonts w:ascii="Courier New" w:hAnsi="Courier New" w:cs="Courier New"/>
@@ -2904,35 +2300,7 @@
               <w:rPr>
                 <w:rFonts w:ascii="Courier New" w:hAnsi="Courier New" w:cs="Courier New"/>
               </w:rPr>
-              <w:t>&lt;</w:t>
-            </w:r>
-            <w:proofErr w:type="spellStart"/>
-            <w:r>
-              <w:rPr>
-                <w:rFonts w:ascii="Courier New" w:hAnsi="Courier New" w:cs="Courier New"/>
-              </w:rPr>
-              <w:t>br</w:t>
-            </w:r>
-            <w:proofErr w:type="spellEnd"/>
-            <w:r>
-              <w:rPr>
-                <w:rFonts w:ascii="Courier New" w:hAnsi="Courier New" w:cs="Courier New"/>
-              </w:rPr>
-              <w:t>&gt;&lt;</w:t>
-            </w:r>
-            <w:proofErr w:type="spellStart"/>
-            <w:r>
-              <w:rPr>
-                <w:rFonts w:ascii="Courier New" w:hAnsi="Courier New" w:cs="Courier New"/>
-              </w:rPr>
-              <w:t>br</w:t>
-            </w:r>
-            <w:proofErr w:type="spellEnd"/>
-            <w:r>
-              <w:rPr>
-                <w:rFonts w:ascii="Courier New" w:hAnsi="Courier New" w:cs="Courier New"/>
-              </w:rPr>
-              <w:t>&gt;</w:t>
+              <w:t>&lt;br&gt;&lt;br&gt;</w:t>
             </w:r>
           </w:p>
           <w:p>
@@ -2972,35 +2340,7 @@
               <w:rPr>
                 <w:rFonts w:ascii="Courier New" w:hAnsi="Courier New" w:cs="Courier New"/>
               </w:rPr>
-              <w:t>&lt;</w:t>
-            </w:r>
-            <w:proofErr w:type="spellStart"/>
-            <w:r>
-              <w:rPr>
-                <w:rFonts w:ascii="Courier New" w:hAnsi="Courier New" w:cs="Courier New"/>
-              </w:rPr>
-              <w:t>br</w:t>
-            </w:r>
-            <w:proofErr w:type="spellEnd"/>
-            <w:r>
-              <w:rPr>
-                <w:rFonts w:ascii="Courier New" w:hAnsi="Courier New" w:cs="Courier New"/>
-              </w:rPr>
-              <w:t>&gt;&lt;</w:t>
-            </w:r>
-            <w:proofErr w:type="spellStart"/>
-            <w:r>
-              <w:rPr>
-                <w:rFonts w:ascii="Courier New" w:hAnsi="Courier New" w:cs="Courier New"/>
-              </w:rPr>
-              <w:t>br</w:t>
-            </w:r>
-            <w:proofErr w:type="spellEnd"/>
-            <w:r>
-              <w:rPr>
-                <w:rFonts w:ascii="Courier New" w:hAnsi="Courier New" w:cs="Courier New"/>
-              </w:rPr>
-              <w:t>&gt;</w:t>
+              <w:t>&lt;br&gt;&lt;br&gt;</w:t>
             </w:r>
           </w:p>
           <w:p>
@@ -3031,7 +2371,6 @@
                 <w:rFonts w:ascii="Courier New" w:hAnsi="Courier New" w:cs="Courier New"/>
               </w:rPr>
             </w:pPr>
-            <w:proofErr w:type="spellStart"/>
             <w:r>
               <w:rPr>
                 <w:rFonts w:ascii="Courier New" w:hAnsi="Courier New" w:cs="Courier New"/>
@@ -3039,7 +2378,6 @@
               <w:lastRenderedPageBreak/>
               <w:t>cutmethodHelp</w:t>
             </w:r>
-            <w:proofErr w:type="spellEnd"/>
           </w:p>
         </w:tc>
         <w:tc>
@@ -3146,7 +2484,6 @@
                 <w:rFonts w:ascii="Courier New" w:hAnsi="Courier New" w:cs="Courier New"/>
               </w:rPr>
             </w:pPr>
-            <w:proofErr w:type="spellStart"/>
             <w:r>
               <w:rPr>
                 <w:rFonts w:ascii="Courier New" w:hAnsi="Courier New" w:cs="Courier New"/>
@@ -3159,7 +2496,6 @@
               </w:rPr>
               <w:t>Help</w:t>
             </w:r>
-            <w:proofErr w:type="spellEnd"/>
           </w:p>
         </w:tc>
         <w:tc>
@@ -3214,41 +2550,13 @@
               <w:rPr>
                 <w:rFonts w:ascii="Courier New" w:hAnsi="Courier New" w:cs="Courier New"/>
               </w:rPr>
-              <w:t>&lt;</w:t>
-            </w:r>
-            <w:proofErr w:type="spellStart"/>
-            <w:r>
-              <w:rPr>
-                <w:rFonts w:ascii="Courier New" w:hAnsi="Courier New" w:cs="Courier New"/>
-              </w:rPr>
-              <w:t>br</w:t>
-            </w:r>
-            <w:proofErr w:type="spellEnd"/>
-            <w:r>
-              <w:rPr>
-                <w:rFonts w:ascii="Courier New" w:hAnsi="Courier New" w:cs="Courier New"/>
-              </w:rPr>
-              <w:t>&gt;</w:t>
-            </w:r>
-            <w:r>
-              <w:rPr>
-                <w:rFonts w:ascii="Courier New" w:hAnsi="Courier New" w:cs="Courier New"/>
-              </w:rPr>
-              <w:t>&lt;</w:t>
-            </w:r>
-            <w:proofErr w:type="spellStart"/>
-            <w:r>
-              <w:rPr>
-                <w:rFonts w:ascii="Courier New" w:hAnsi="Courier New" w:cs="Courier New"/>
-              </w:rPr>
-              <w:t>br</w:t>
-            </w:r>
-            <w:proofErr w:type="spellEnd"/>
-            <w:r>
-              <w:rPr>
-                <w:rFonts w:ascii="Courier New" w:hAnsi="Courier New" w:cs="Courier New"/>
-              </w:rPr>
-              <w:t>&gt;</w:t>
+              <w:t>&lt;br&gt;</w:t>
+            </w:r>
+            <w:r>
+              <w:rPr>
+                <w:rFonts w:ascii="Courier New" w:hAnsi="Courier New" w:cs="Courier New"/>
+              </w:rPr>
+              <w:t>&lt;br&gt;</w:t>
             </w:r>
           </w:p>
           <w:p>
@@ -3284,7 +2592,6 @@
                 <w:rFonts w:ascii="Courier New" w:hAnsi="Courier New" w:cs="Courier New"/>
               </w:rPr>
             </w:pPr>
-            <w:proofErr w:type="spellStart"/>
             <w:r>
               <w:rPr>
                 <w:rFonts w:ascii="Courier New" w:hAnsi="Courier New" w:cs="Courier New"/>
@@ -3303,7 +2610,6 @@
               </w:rPr>
               <w:t>Help</w:t>
             </w:r>
-            <w:proofErr w:type="spellEnd"/>
           </w:p>
         </w:tc>
         <w:tc>
@@ -3348,35 +2654,7 @@
               <w:rPr>
                 <w:rFonts w:ascii="Courier New" w:hAnsi="Courier New" w:cs="Courier New"/>
               </w:rPr>
-              <w:t>&lt;</w:t>
-            </w:r>
-            <w:proofErr w:type="spellStart"/>
-            <w:r>
-              <w:rPr>
-                <w:rFonts w:ascii="Courier New" w:hAnsi="Courier New" w:cs="Courier New"/>
-              </w:rPr>
-              <w:t>ui</w:t>
-            </w:r>
-            <w:proofErr w:type="spellEnd"/>
-            <w:r>
-              <w:rPr>
-                <w:rFonts w:ascii="Courier New" w:hAnsi="Courier New" w:cs="Courier New"/>
-              </w:rPr>
-              <w:t xml:space="preserve"> style="</w:t>
-            </w:r>
-            <w:proofErr w:type="spellStart"/>
-            <w:r>
-              <w:rPr>
-                <w:rFonts w:ascii="Courier New" w:hAnsi="Courier New" w:cs="Courier New"/>
-              </w:rPr>
-              <w:t>list-style-type:circle</w:t>
-            </w:r>
-            <w:proofErr w:type="spellEnd"/>
-            <w:r>
-              <w:rPr>
-                <w:rFonts w:ascii="Courier New" w:hAnsi="Courier New" w:cs="Courier New"/>
-              </w:rPr>
-              <w:t>"&gt;</w:t>
+              <w:t>&lt;ui style="list-style-type:circle"&gt;</w:t>
             </w:r>
           </w:p>
           <w:p>
@@ -3516,35 +2794,7 @@
               <w:rPr>
                 <w:rFonts w:ascii="Courier New" w:hAnsi="Courier New" w:cs="Courier New"/>
               </w:rPr>
-              <w:t>&lt;/</w:t>
-            </w:r>
-            <w:proofErr w:type="spellStart"/>
-            <w:r>
-              <w:rPr>
-                <w:rFonts w:ascii="Courier New" w:hAnsi="Courier New" w:cs="Courier New"/>
-              </w:rPr>
-              <w:t>ui</w:t>
-            </w:r>
-            <w:proofErr w:type="spellEnd"/>
-            <w:r>
-              <w:rPr>
-                <w:rFonts w:ascii="Courier New" w:hAnsi="Courier New" w:cs="Courier New"/>
-              </w:rPr>
-              <w:t>&gt;&lt;</w:t>
-            </w:r>
-            <w:proofErr w:type="spellStart"/>
-            <w:r>
-              <w:rPr>
-                <w:rFonts w:ascii="Courier New" w:hAnsi="Courier New" w:cs="Courier New"/>
-              </w:rPr>
-              <w:t>br</w:t>
-            </w:r>
-            <w:proofErr w:type="spellEnd"/>
-            <w:r>
-              <w:rPr>
-                <w:rFonts w:ascii="Courier New" w:hAnsi="Courier New" w:cs="Courier New"/>
-              </w:rPr>
-              <w:t>&gt;</w:t>
+              <w:t>&lt;/ui&gt;&lt;br&gt;</w:t>
             </w:r>
           </w:p>
           <w:p>
@@ -3603,41 +2853,13 @@
               <w:rPr>
                 <w:rFonts w:ascii="Courier New" w:hAnsi="Courier New" w:cs="Courier New"/>
               </w:rPr>
-              <w:t>&lt;</w:t>
-            </w:r>
-            <w:proofErr w:type="spellStart"/>
-            <w:r>
-              <w:rPr>
-                <w:rFonts w:ascii="Courier New" w:hAnsi="Courier New" w:cs="Courier New"/>
-              </w:rPr>
-              <w:t>br</w:t>
-            </w:r>
-            <w:proofErr w:type="spellEnd"/>
-            <w:r>
-              <w:rPr>
-                <w:rFonts w:ascii="Courier New" w:hAnsi="Courier New" w:cs="Courier New"/>
-              </w:rPr>
-              <w:t>&gt;</w:t>
-            </w:r>
-            <w:r>
-              <w:rPr>
-                <w:rFonts w:ascii="Courier New" w:hAnsi="Courier New" w:cs="Courier New"/>
-              </w:rPr>
-              <w:t>&lt;</w:t>
-            </w:r>
-            <w:proofErr w:type="spellStart"/>
-            <w:r>
-              <w:rPr>
-                <w:rFonts w:ascii="Courier New" w:hAnsi="Courier New" w:cs="Courier New"/>
-              </w:rPr>
-              <w:t>br</w:t>
-            </w:r>
-            <w:proofErr w:type="spellEnd"/>
-            <w:r>
-              <w:rPr>
-                <w:rFonts w:ascii="Courier New" w:hAnsi="Courier New" w:cs="Courier New"/>
-              </w:rPr>
-              <w:t>&gt;</w:t>
+              <w:t>&lt;br&gt;</w:t>
+            </w:r>
+            <w:r>
+              <w:rPr>
+                <w:rFonts w:ascii="Courier New" w:hAnsi="Courier New" w:cs="Courier New"/>
+              </w:rPr>
+              <w:t>&lt;br&gt;</w:t>
             </w:r>
             <w:r>
               <w:rPr>
@@ -3683,41 +2905,13 @@
               <w:rPr>
                 <w:rFonts w:ascii="Courier New" w:hAnsi="Courier New" w:cs="Courier New"/>
               </w:rPr>
-              <w:t>&lt;</w:t>
-            </w:r>
-            <w:proofErr w:type="spellStart"/>
-            <w:r>
-              <w:rPr>
-                <w:rFonts w:ascii="Courier New" w:hAnsi="Courier New" w:cs="Courier New"/>
-              </w:rPr>
-              <w:t>br</w:t>
-            </w:r>
-            <w:proofErr w:type="spellEnd"/>
-            <w:r>
-              <w:rPr>
-                <w:rFonts w:ascii="Courier New" w:hAnsi="Courier New" w:cs="Courier New"/>
-              </w:rPr>
-              <w:t>&gt;</w:t>
-            </w:r>
-            <w:r>
-              <w:rPr>
-                <w:rFonts w:ascii="Courier New" w:hAnsi="Courier New" w:cs="Courier New"/>
-              </w:rPr>
-              <w:t>&lt;</w:t>
-            </w:r>
-            <w:proofErr w:type="spellStart"/>
-            <w:r>
-              <w:rPr>
-                <w:rFonts w:ascii="Courier New" w:hAnsi="Courier New" w:cs="Courier New"/>
-              </w:rPr>
-              <w:t>br</w:t>
-            </w:r>
-            <w:proofErr w:type="spellEnd"/>
-            <w:r>
-              <w:rPr>
-                <w:rFonts w:ascii="Courier New" w:hAnsi="Courier New" w:cs="Courier New"/>
-              </w:rPr>
-              <w:t>&gt;</w:t>
+              <w:t>&lt;br&gt;</w:t>
+            </w:r>
+            <w:r>
+              <w:rPr>
+                <w:rFonts w:ascii="Courier New" w:hAnsi="Courier New" w:cs="Courier New"/>
+              </w:rPr>
+              <w:t>&lt;br&gt;</w:t>
             </w:r>
           </w:p>
           <w:p>
@@ -3748,7 +2942,6 @@
                 <w:rFonts w:ascii="Courier New" w:hAnsi="Courier New" w:cs="Courier New"/>
               </w:rPr>
             </w:pPr>
-            <w:proofErr w:type="spellStart"/>
             <w:r>
               <w:rPr>
                 <w:rFonts w:ascii="Courier New" w:hAnsi="Courier New" w:cs="Courier New"/>
@@ -3756,7 +2949,6 @@
               <w:lastRenderedPageBreak/>
               <w:t>includeBirthsHelp</w:t>
             </w:r>
-            <w:proofErr w:type="spellEnd"/>
           </w:p>
         </w:tc>
         <w:tc>
@@ -3783,6 +2975,307 @@
         <w:tc>
           <w:tcPr>
             <w:tcW w:w="2547" w:type="dxa"/>
+            <w:shd w:val="clear" w:color="auto" w:fill="00B0F0"/>
+          </w:tcPr>
+          <w:p>
+            <w:pPr>
+              <w:rPr>
+                <w:rFonts w:ascii="Courier New" w:hAnsi="Courier New" w:cs="Courier New"/>
+              </w:rPr>
+            </w:pPr>
+            <w:r>
+              <w:rPr>
+                <w:rFonts w:ascii="Courier New" w:hAnsi="Courier New" w:cs="Courier New"/>
+              </w:rPr>
+              <w:t>disparityCompareHelp</w:t>
+            </w:r>
+          </w:p>
+        </w:tc>
+        <w:tc>
+          <w:tcPr>
+            <w:tcW w:w="6803" w:type="dxa"/>
+            <w:shd w:val="clear" w:color="auto" w:fill="00B0F0"/>
+          </w:tcPr>
+          <w:p>
+            <w:pPr>
+              <w:rPr>
+                <w:rFonts w:ascii="Courier New" w:hAnsi="Courier New" w:cs="Courier New"/>
+              </w:rPr>
+            </w:pPr>
+            <w:r>
+              <w:rPr>
+                <w:rFonts w:ascii="Courier New" w:hAnsi="Courier New" w:cs="Courier New"/>
+              </w:rPr>
+              <w:t xml:space="preserve">&lt;b&gt;Lowest Rate&lt;/b&gt; option statistically compares the group with the lowest rate to each other group (e.g. </w:t>
+            </w:r>
+            <w:r>
+              <w:rPr>
+                <w:rFonts w:ascii="Courier New" w:hAnsi="Courier New" w:cs="Courier New"/>
+              </w:rPr>
+              <w:t>for a condition where Hispanics have the lowest rate, that rate among Hispanics is compared to the rate among Blacks, Whites, a</w:t>
+            </w:r>
+            <w:r>
+              <w:rPr>
+                <w:rFonts w:ascii="Courier New" w:hAnsi="Courier New" w:cs="Courier New"/>
+              </w:rPr>
+              <w:t>nd</w:t>
+            </w:r>
+            <w:r>
+              <w:rPr>
+                <w:rFonts w:ascii="Courier New" w:hAnsi="Courier New" w:cs="Courier New"/>
+              </w:rPr>
+              <w:t xml:space="preserve"> Asians, etc.).</w:t>
+            </w:r>
+            <w:r>
+              <w:rPr>
+                <w:rFonts w:ascii="Courier New" w:hAnsi="Courier New" w:cs="Courier New"/>
+              </w:rPr>
+              <w:t xml:space="preserve"> The lowest rate group is shown in green; any group that is </w:t>
+            </w:r>
+            <w:r>
+              <w:rPr>
+                <w:rFonts w:ascii="Courier New" w:hAnsi="Courier New" w:cs="Courier New"/>
+              </w:rPr>
+              <w:t xml:space="preserve">statistically significantly higher (based on a statistical cut point of p &lt; 0.01) is shown in </w:t>
+            </w:r>
+            <w:r>
+              <w:rPr>
+                <w:rFonts w:ascii="Courier New" w:hAnsi="Courier New" w:cs="Courier New"/>
+              </w:rPr>
+              <w:t>red</w:t>
+            </w:r>
+            <w:r>
+              <w:rPr>
+                <w:rFonts w:ascii="Courier New" w:hAnsi="Courier New" w:cs="Courier New"/>
+              </w:rPr>
+              <w:t>;</w:t>
+            </w:r>
+            <w:r>
+              <w:rPr>
+                <w:rFonts w:ascii="Courier New" w:hAnsi="Courier New" w:cs="Courier New"/>
+              </w:rPr>
+              <w:t xml:space="preserve"> </w:t>
+            </w:r>
+            <w:r>
+              <w:rPr>
+                <w:rFonts w:ascii="Courier New" w:hAnsi="Courier New" w:cs="Courier New"/>
+              </w:rPr>
+              <w:t>a</w:t>
+            </w:r>
+            <w:r>
+              <w:rPr>
+                <w:rFonts w:ascii="Courier New" w:hAnsi="Courier New" w:cs="Courier New"/>
+              </w:rPr>
+              <w:t xml:space="preserve">ny group that is not statistically different from the </w:t>
+            </w:r>
+            <w:r>
+              <w:rPr>
+                <w:rFonts w:ascii="Courier New" w:hAnsi="Courier New" w:cs="Courier New"/>
+              </w:rPr>
+              <w:t>"</w:t>
+            </w:r>
+            <w:r>
+              <w:rPr>
+                <w:rFonts w:ascii="Courier New" w:hAnsi="Courier New" w:cs="Courier New"/>
+              </w:rPr>
+              <w:t>lowest</w:t>
+            </w:r>
+            <w:r>
+              <w:rPr>
+                <w:rFonts w:ascii="Courier New" w:hAnsi="Courier New" w:cs="Courier New"/>
+              </w:rPr>
+              <w:t>"</w:t>
+            </w:r>
+            <w:r>
+              <w:rPr>
+                <w:rFonts w:ascii="Courier New" w:hAnsi="Courier New" w:cs="Courier New"/>
+              </w:rPr>
+              <w:t xml:space="preserve"> group is shown in blue.</w:t>
+            </w:r>
+          </w:p>
+          <w:p>
+            <w:pPr>
+              <w:rPr>
+                <w:rFonts w:ascii="Courier New" w:hAnsi="Courier New" w:cs="Courier New"/>
+              </w:rPr>
+            </w:pPr>
+            <w:r>
+              <w:rPr>
+                <w:rFonts w:ascii="Courier New" w:hAnsi="Courier New" w:cs="Courier New"/>
+              </w:rPr>
+              <w:t>&lt;br&gt;&lt;br&gt;</w:t>
+            </w:r>
+          </w:p>
+          <w:p>
+            <w:pPr>
+              <w:rPr>
+                <w:rFonts w:ascii="Courier New" w:hAnsi="Courier New" w:cs="Courier New"/>
+              </w:rPr>
+            </w:pPr>
+            <w:r>
+              <w:rPr>
+                <w:rFonts w:ascii="Courier New" w:hAnsi="Courier New" w:cs="Courier New"/>
+              </w:rPr>
+              <w:t>&lt;b&gt;</w:t>
+            </w:r>
+            <w:r>
+              <w:rPr>
+                <w:rFonts w:ascii="Courier New" w:hAnsi="Courier New" w:cs="Courier New"/>
+              </w:rPr>
+              <w:t>Highest</w:t>
+            </w:r>
+            <w:r>
+              <w:rPr>
+                <w:rFonts w:ascii="Courier New" w:hAnsi="Courier New" w:cs="Courier New"/>
+              </w:rPr>
+              <w:t xml:space="preserve"> Rate&lt;/b&gt; option statistically compares the group with the </w:t>
+            </w:r>
+            <w:r>
+              <w:rPr>
+                <w:rFonts w:ascii="Courier New" w:hAnsi="Courier New" w:cs="Courier New"/>
+              </w:rPr>
+              <w:t>highest</w:t>
+            </w:r>
+            <w:r>
+              <w:rPr>
+                <w:rFonts w:ascii="Courier New" w:hAnsi="Courier New" w:cs="Courier New"/>
+              </w:rPr>
+              <w:t xml:space="preserve"> rate to each other group (e.g. </w:t>
+            </w:r>
+            <w:r>
+              <w:rPr>
+                <w:rFonts w:ascii="Courier New" w:hAnsi="Courier New" w:cs="Courier New"/>
+              </w:rPr>
+              <w:t xml:space="preserve">for a condition where Hispanics have the </w:t>
+            </w:r>
+            <w:r>
+              <w:rPr>
+                <w:rFonts w:ascii="Courier New" w:hAnsi="Courier New" w:cs="Courier New"/>
+              </w:rPr>
+              <w:t>highest</w:t>
+            </w:r>
+            <w:r>
+              <w:rPr>
+                <w:rFonts w:ascii="Courier New" w:hAnsi="Courier New" w:cs="Courier New"/>
+              </w:rPr>
+              <w:t xml:space="preserve"> rate, that rate among Hispanics is compared to the rate among Blacks, Whites, and Asians, etc.).</w:t>
+            </w:r>
+            <w:r>
+              <w:rPr>
+                <w:rFonts w:ascii="Courier New" w:hAnsi="Courier New" w:cs="Courier New"/>
+              </w:rPr>
+              <w:t xml:space="preserve"> The </w:t>
+            </w:r>
+            <w:r>
+              <w:rPr>
+                <w:rFonts w:ascii="Courier New" w:hAnsi="Courier New" w:cs="Courier New"/>
+              </w:rPr>
+              <w:t>highest</w:t>
+            </w:r>
+            <w:r>
+              <w:rPr>
+                <w:rFonts w:ascii="Courier New" w:hAnsi="Courier New" w:cs="Courier New"/>
+              </w:rPr>
+              <w:t xml:space="preserve"> rate group is shown in </w:t>
+            </w:r>
+            <w:r>
+              <w:rPr>
+                <w:rFonts w:ascii="Courier New" w:hAnsi="Courier New" w:cs="Courier New"/>
+              </w:rPr>
+              <w:t>red</w:t>
+            </w:r>
+            <w:r>
+              <w:rPr>
+                <w:rFonts w:ascii="Courier New" w:hAnsi="Courier New" w:cs="Courier New"/>
+              </w:rPr>
+              <w:t xml:space="preserve">; any group that is </w:t>
+            </w:r>
+            <w:r>
+              <w:rPr>
+                <w:rFonts w:ascii="Courier New" w:hAnsi="Courier New" w:cs="Courier New"/>
+              </w:rPr>
+              <w:t xml:space="preserve">statistically </w:t>
+            </w:r>
+            <w:r>
+              <w:rPr>
+                <w:rFonts w:ascii="Courier New" w:hAnsi="Courier New" w:cs="Courier New"/>
+              </w:rPr>
+              <w:lastRenderedPageBreak/>
+              <w:t xml:space="preserve">significantly </w:t>
+            </w:r>
+            <w:r>
+              <w:rPr>
+                <w:rFonts w:ascii="Courier New" w:hAnsi="Courier New" w:cs="Courier New"/>
+              </w:rPr>
+              <w:t>lower</w:t>
+            </w:r>
+            <w:r>
+              <w:rPr>
+                <w:rFonts w:ascii="Courier New" w:hAnsi="Courier New" w:cs="Courier New"/>
+              </w:rPr>
+              <w:t xml:space="preserve"> (based on a statistical cut point of p &lt; 0.01) is shown in </w:t>
+            </w:r>
+            <w:r>
+              <w:rPr>
+                <w:rFonts w:ascii="Courier New" w:hAnsi="Courier New" w:cs="Courier New"/>
+              </w:rPr>
+              <w:t>green</w:t>
+            </w:r>
+            <w:r>
+              <w:rPr>
+                <w:rFonts w:ascii="Courier New" w:hAnsi="Courier New" w:cs="Courier New"/>
+              </w:rPr>
+              <w:t>;</w:t>
+            </w:r>
+            <w:r>
+              <w:rPr>
+                <w:rFonts w:ascii="Courier New" w:hAnsi="Courier New" w:cs="Courier New"/>
+              </w:rPr>
+              <w:t xml:space="preserve"> </w:t>
+            </w:r>
+            <w:r>
+              <w:rPr>
+                <w:rFonts w:ascii="Courier New" w:hAnsi="Courier New" w:cs="Courier New"/>
+              </w:rPr>
+              <w:t>a</w:t>
+            </w:r>
+            <w:r>
+              <w:rPr>
+                <w:rFonts w:ascii="Courier New" w:hAnsi="Courier New" w:cs="Courier New"/>
+              </w:rPr>
+              <w:t xml:space="preserve">ny group that is not statistically different from the </w:t>
+            </w:r>
+            <w:r>
+              <w:rPr>
+                <w:rFonts w:ascii="Courier New" w:hAnsi="Courier New" w:cs="Courier New"/>
+              </w:rPr>
+              <w:t>"</w:t>
+            </w:r>
+            <w:r>
+              <w:rPr>
+                <w:rFonts w:ascii="Courier New" w:hAnsi="Courier New" w:cs="Courier New"/>
+              </w:rPr>
+              <w:t>highest</w:t>
+            </w:r>
+            <w:r>
+              <w:rPr>
+                <w:rFonts w:ascii="Courier New" w:hAnsi="Courier New" w:cs="Courier New"/>
+              </w:rPr>
+              <w:t>"</w:t>
+            </w:r>
+            <w:r>
+              <w:rPr>
+                <w:rFonts w:ascii="Courier New" w:hAnsi="Courier New" w:cs="Courier New"/>
+              </w:rPr>
+              <w:t xml:space="preserve"> group is shown in blue.</w:t>
+            </w:r>
+          </w:p>
+        </w:tc>
+      </w:tr>
+      <w:tr>
+        <w:tc>
+          <w:tcPr>
+            <w:tcW w:w="2547" w:type="dxa"/>
             <w:shd w:val="clear" w:color="auto" w:fill="FFC000"/>
           </w:tcPr>
           <w:p>
@@ -3791,14 +3284,13 @@
                 <w:rFonts w:ascii="Courier New" w:hAnsi="Courier New" w:cs="Courier New"/>
               </w:rPr>
             </w:pPr>
-            <w:proofErr w:type="spellStart"/>
-            <w:r>
-              <w:rPr>
-                <w:rFonts w:ascii="Courier New" w:hAnsi="Courier New" w:cs="Courier New"/>
-              </w:rPr>
+            <w:r>
+              <w:rPr>
+                <w:rFonts w:ascii="Courier New" w:hAnsi="Courier New" w:cs="Courier New"/>
+              </w:rPr>
+              <w:lastRenderedPageBreak/>
               <w:t>mapTab</w:t>
             </w:r>
-            <w:proofErr w:type="spellEnd"/>
           </w:p>
         </w:tc>
         <w:tc>
@@ -3891,35 +3383,7 @@
               <w:rPr>
                 <w:rFonts w:ascii="Courier New" w:hAnsi="Courier New" w:cs="Courier New"/>
               </w:rPr>
-              <w:t>&lt;</w:t>
-            </w:r>
-            <w:proofErr w:type="spellStart"/>
-            <w:r>
-              <w:rPr>
-                <w:rFonts w:ascii="Courier New" w:hAnsi="Courier New" w:cs="Courier New"/>
-              </w:rPr>
-              <w:t>br</w:t>
-            </w:r>
-            <w:proofErr w:type="spellEnd"/>
-            <w:r>
-              <w:rPr>
-                <w:rFonts w:ascii="Courier New" w:hAnsi="Courier New" w:cs="Courier New"/>
-              </w:rPr>
-              <w:t>&gt;&lt;</w:t>
-            </w:r>
-            <w:proofErr w:type="spellStart"/>
-            <w:r>
-              <w:rPr>
-                <w:rFonts w:ascii="Courier New" w:hAnsi="Courier New" w:cs="Courier New"/>
-              </w:rPr>
-              <w:t>br</w:t>
-            </w:r>
-            <w:proofErr w:type="spellEnd"/>
-            <w:r>
-              <w:rPr>
-                <w:rFonts w:ascii="Courier New" w:hAnsi="Courier New" w:cs="Courier New"/>
-              </w:rPr>
-              <w:t>&gt;</w:t>
+              <w:t>&lt;br&gt;&lt;br&gt;</w:t>
             </w:r>
           </w:p>
           <w:p>
@@ -3947,35 +3411,7 @@
               <w:rPr>
                 <w:rFonts w:ascii="Courier New" w:hAnsi="Courier New" w:cs="Courier New"/>
               </w:rPr>
-              <w:t>&lt;</w:t>
-            </w:r>
-            <w:proofErr w:type="spellStart"/>
-            <w:r>
-              <w:rPr>
-                <w:rFonts w:ascii="Courier New" w:hAnsi="Courier New" w:cs="Courier New"/>
-              </w:rPr>
-              <w:t>br</w:t>
-            </w:r>
-            <w:proofErr w:type="spellEnd"/>
-            <w:r>
-              <w:rPr>
-                <w:rFonts w:ascii="Courier New" w:hAnsi="Courier New" w:cs="Courier New"/>
-              </w:rPr>
-              <w:t>&gt;&lt;</w:t>
-            </w:r>
-            <w:proofErr w:type="spellStart"/>
-            <w:r>
-              <w:rPr>
-                <w:rFonts w:ascii="Courier New" w:hAnsi="Courier New" w:cs="Courier New"/>
-              </w:rPr>
-              <w:t>br</w:t>
-            </w:r>
-            <w:proofErr w:type="spellEnd"/>
-            <w:r>
-              <w:rPr>
-                <w:rFonts w:ascii="Courier New" w:hAnsi="Courier New" w:cs="Courier New"/>
-              </w:rPr>
-              <w:t>&gt;</w:t>
+              <w:t>&lt;br&gt;&lt;br&gt;</w:t>
             </w:r>
           </w:p>
           <w:p>
@@ -4015,16 +3451,8 @@
               <w:rPr>
                 <w:rFonts w:ascii="Courier New" w:hAnsi="Courier New" w:cs="Courier New"/>
               </w:rPr>
-              <w:t xml:space="preserve">State-based </w:t>
-            </w:r>
-            <w:proofErr w:type="spellStart"/>
-            <w:r>
-              <w:rPr>
-                <w:rFonts w:ascii="Courier New" w:hAnsi="Courier New" w:cs="Courier New"/>
-              </w:rPr>
-              <w:t>cutpoints</w:t>
-            </w:r>
-            <w:proofErr w:type="spellEnd"/>
+              <w:t>State-based cutpoints</w:t>
+            </w:r>
             <w:r>
               <w:rPr>
                 <w:rFonts w:ascii="Courier New" w:hAnsi="Courier New" w:cs="Courier New"/>
@@ -4049,36 +3477,7 @@
               <w:rPr>
                 <w:rFonts w:ascii="Courier New" w:hAnsi="Courier New" w:cs="Courier New"/>
               </w:rPr>
-              <w:lastRenderedPageBreak/>
-              <w:t>&lt;</w:t>
-            </w:r>
-            <w:proofErr w:type="spellStart"/>
-            <w:r>
-              <w:rPr>
-                <w:rFonts w:ascii="Courier New" w:hAnsi="Courier New" w:cs="Courier New"/>
-              </w:rPr>
-              <w:t>br</w:t>
-            </w:r>
-            <w:proofErr w:type="spellEnd"/>
-            <w:r>
-              <w:rPr>
-                <w:rFonts w:ascii="Courier New" w:hAnsi="Courier New" w:cs="Courier New"/>
-              </w:rPr>
-              <w:t>&gt;&lt;</w:t>
-            </w:r>
-            <w:proofErr w:type="spellStart"/>
-            <w:r>
-              <w:rPr>
-                <w:rFonts w:ascii="Courier New" w:hAnsi="Courier New" w:cs="Courier New"/>
-              </w:rPr>
-              <w:t>br</w:t>
-            </w:r>
-            <w:proofErr w:type="spellEnd"/>
-            <w:r>
-              <w:rPr>
-                <w:rFonts w:ascii="Courier New" w:hAnsi="Courier New" w:cs="Courier New"/>
-              </w:rPr>
-              <w:t>&gt;</w:t>
+              <w:t>&lt;br&gt;&lt;br&gt;</w:t>
             </w:r>
           </w:p>
           <w:p>
@@ -4120,35 +3519,7 @@
               <w:rPr>
                 <w:rFonts w:ascii="Courier New" w:hAnsi="Courier New" w:cs="Courier New"/>
               </w:rPr>
-              <w:t>&lt;</w:t>
-            </w:r>
-            <w:proofErr w:type="spellStart"/>
-            <w:r>
-              <w:rPr>
-                <w:rFonts w:ascii="Courier New" w:hAnsi="Courier New" w:cs="Courier New"/>
-              </w:rPr>
-              <w:t>br</w:t>
-            </w:r>
-            <w:proofErr w:type="spellEnd"/>
-            <w:r>
-              <w:rPr>
-                <w:rFonts w:ascii="Courier New" w:hAnsi="Courier New" w:cs="Courier New"/>
-              </w:rPr>
-              <w:t>&gt;&lt;</w:t>
-            </w:r>
-            <w:proofErr w:type="spellStart"/>
-            <w:r>
-              <w:rPr>
-                <w:rFonts w:ascii="Courier New" w:hAnsi="Courier New" w:cs="Courier New"/>
-              </w:rPr>
-              <w:t>br</w:t>
-            </w:r>
-            <w:proofErr w:type="spellEnd"/>
-            <w:r>
-              <w:rPr>
-                <w:rFonts w:ascii="Courier New" w:hAnsi="Courier New" w:cs="Courier New"/>
-              </w:rPr>
-              <w:t>&gt;</w:t>
+              <w:t>&lt;br&gt;&lt;br&gt;</w:t>
             </w:r>
           </w:p>
           <w:p>
@@ -4239,15 +3610,12 @@
                 <w:rFonts w:ascii="Courier New" w:hAnsi="Courier New" w:cs="Courier New"/>
               </w:rPr>
             </w:pPr>
-            <w:proofErr w:type="spellStart"/>
-            <w:r>
-              <w:rPr>
-                <w:rFonts w:ascii="Courier New" w:hAnsi="Courier New" w:cs="Courier New"/>
-              </w:rPr>
-              <w:lastRenderedPageBreak/>
+            <w:r>
+              <w:rPr>
+                <w:rFonts w:ascii="Courier New" w:hAnsi="Courier New" w:cs="Courier New"/>
+              </w:rPr>
               <w:t>conditionTab</w:t>
             </w:r>
-            <w:proofErr w:type="spellEnd"/>
           </w:p>
         </w:tc>
         <w:tc>
@@ -4305,7 +3673,14 @@
               <w:rPr>
                 <w:rFonts w:ascii="Courier New" w:hAnsi="Courier New" w:cs="Courier New"/>
               </w:rPr>
-              <w:t>YLL per 100,00 population</w:t>
+              <w:t xml:space="preserve">YLL per </w:t>
+            </w:r>
+            <w:r>
+              <w:rPr>
+                <w:rFonts w:ascii="Courier New" w:hAnsi="Courier New" w:cs="Courier New"/>
+              </w:rPr>
+              <w:lastRenderedPageBreak/>
+              <w:t>100,00 population</w:t>
             </w:r>
             <w:r>
               <w:rPr>
@@ -4409,35 +3784,7 @@
               <w:rPr>
                 <w:rFonts w:ascii="Courier New" w:hAnsi="Courier New" w:cs="Courier New"/>
               </w:rPr>
-              <w:t>&lt;</w:t>
-            </w:r>
-            <w:proofErr w:type="spellStart"/>
-            <w:r>
-              <w:rPr>
-                <w:rFonts w:ascii="Courier New" w:hAnsi="Courier New" w:cs="Courier New"/>
-              </w:rPr>
-              <w:t>br</w:t>
-            </w:r>
-            <w:proofErr w:type="spellEnd"/>
-            <w:r>
-              <w:rPr>
-                <w:rFonts w:ascii="Courier New" w:hAnsi="Courier New" w:cs="Courier New"/>
-              </w:rPr>
-              <w:t>&gt;&lt;</w:t>
-            </w:r>
-            <w:proofErr w:type="spellStart"/>
-            <w:r>
-              <w:rPr>
-                <w:rFonts w:ascii="Courier New" w:hAnsi="Courier New" w:cs="Courier New"/>
-              </w:rPr>
-              <w:t>br</w:t>
-            </w:r>
-            <w:proofErr w:type="spellEnd"/>
-            <w:r>
-              <w:rPr>
-                <w:rFonts w:ascii="Courier New" w:hAnsi="Courier New" w:cs="Courier New"/>
-              </w:rPr>
-              <w:t>&gt;</w:t>
+              <w:t>&lt;br&gt;&lt;br&gt;</w:t>
             </w:r>
           </w:p>
           <w:p>
@@ -4489,36 +3836,7 @@
               <w:rPr>
                 <w:rFonts w:ascii="Courier New" w:hAnsi="Courier New" w:cs="Courier New"/>
               </w:rPr>
-              <w:lastRenderedPageBreak/>
-              <w:t>&lt;</w:t>
-            </w:r>
-            <w:proofErr w:type="spellStart"/>
-            <w:r>
-              <w:rPr>
-                <w:rFonts w:ascii="Courier New" w:hAnsi="Courier New" w:cs="Courier New"/>
-              </w:rPr>
-              <w:t>br</w:t>
-            </w:r>
-            <w:proofErr w:type="spellEnd"/>
-            <w:r>
-              <w:rPr>
-                <w:rFonts w:ascii="Courier New" w:hAnsi="Courier New" w:cs="Courier New"/>
-              </w:rPr>
-              <w:t>&gt;&lt;</w:t>
-            </w:r>
-            <w:proofErr w:type="spellStart"/>
-            <w:r>
-              <w:rPr>
-                <w:rFonts w:ascii="Courier New" w:hAnsi="Courier New" w:cs="Courier New"/>
-              </w:rPr>
-              <w:t>br</w:t>
-            </w:r>
-            <w:proofErr w:type="spellEnd"/>
-            <w:r>
-              <w:rPr>
-                <w:rFonts w:ascii="Courier New" w:hAnsi="Courier New" w:cs="Courier New"/>
-              </w:rPr>
-              <w:t>&gt;</w:t>
+              <w:t>&lt;br&gt;&lt;br&gt;</w:t>
             </w:r>
           </w:p>
           <w:p>
@@ -4641,35 +3959,7 @@
               <w:rPr>
                 <w:rFonts w:ascii="Courier New" w:hAnsi="Courier New" w:cs="Courier New"/>
               </w:rPr>
-              <w:t>&lt;</w:t>
-            </w:r>
-            <w:proofErr w:type="spellStart"/>
-            <w:r>
-              <w:rPr>
-                <w:rFonts w:ascii="Courier New" w:hAnsi="Courier New" w:cs="Courier New"/>
-              </w:rPr>
-              <w:t>br</w:t>
-            </w:r>
-            <w:proofErr w:type="spellEnd"/>
-            <w:r>
-              <w:rPr>
-                <w:rFonts w:ascii="Courier New" w:hAnsi="Courier New" w:cs="Courier New"/>
-              </w:rPr>
-              <w:t>&gt;&lt;</w:t>
-            </w:r>
-            <w:proofErr w:type="spellStart"/>
-            <w:r>
-              <w:rPr>
-                <w:rFonts w:ascii="Courier New" w:hAnsi="Courier New" w:cs="Courier New"/>
-              </w:rPr>
-              <w:t>br</w:t>
-            </w:r>
-            <w:proofErr w:type="spellEnd"/>
-            <w:r>
-              <w:rPr>
-                <w:rFonts w:ascii="Courier New" w:hAnsi="Courier New" w:cs="Courier New"/>
-              </w:rPr>
-              <w:t>&gt;</w:t>
+              <w:t>&lt;br&gt;&lt;br&gt;</w:t>
             </w:r>
           </w:p>
         </w:tc>
@@ -4686,7 +3976,6 @@
                 <w:rFonts w:ascii="Courier New" w:hAnsi="Courier New" w:cs="Courier New"/>
               </w:rPr>
             </w:pPr>
-            <w:proofErr w:type="spellStart"/>
             <w:r>
               <w:rPr>
                 <w:rFonts w:ascii="Courier New" w:hAnsi="Courier New" w:cs="Courier New"/>
@@ -4694,7 +3983,6 @@
               <w:lastRenderedPageBreak/>
               <w:t>conditionTableTab</w:t>
             </w:r>
-            <w:proofErr w:type="spellEnd"/>
           </w:p>
         </w:tc>
         <w:tc>
@@ -4729,14 +4017,12 @@
                 <w:rFonts w:ascii="Courier New" w:hAnsi="Courier New" w:cs="Courier New"/>
               </w:rPr>
             </w:pPr>
-            <w:proofErr w:type="spellStart"/>
             <w:r>
               <w:rPr>
                 <w:rFonts w:ascii="Courier New" w:hAnsi="Courier New" w:cs="Courier New"/>
               </w:rPr>
               <w:t>conditionSexTab</w:t>
             </w:r>
-            <w:proofErr w:type="spellEnd"/>
           </w:p>
         </w:tc>
         <w:tc>
@@ -4781,49 +4067,28 @@
               <w:rPr>
                 <w:rFonts w:ascii="Courier New" w:hAnsi="Courier New" w:cs="Courier New"/>
               </w:rPr>
-              <w:t>&lt;</w:t>
-            </w:r>
-            <w:proofErr w:type="spellStart"/>
-            <w:r>
-              <w:rPr>
-                <w:rFonts w:ascii="Courier New" w:hAnsi="Courier New" w:cs="Courier New"/>
-              </w:rPr>
-              <w:t>br</w:t>
-            </w:r>
-            <w:proofErr w:type="spellEnd"/>
-            <w:r>
-              <w:rPr>
-                <w:rFonts w:ascii="Courier New" w:hAnsi="Courier New" w:cs="Courier New"/>
-              </w:rPr>
-              <w:t>&gt;&lt;</w:t>
-            </w:r>
-            <w:proofErr w:type="spellStart"/>
-            <w:r>
-              <w:rPr>
-                <w:rFonts w:ascii="Courier New" w:hAnsi="Courier New" w:cs="Courier New"/>
-              </w:rPr>
-              <w:t>br</w:t>
-            </w:r>
-            <w:proofErr w:type="spellEnd"/>
-            <w:r>
-              <w:rPr>
-                <w:rFonts w:ascii="Courier New" w:hAnsi="Courier New" w:cs="Courier New"/>
-              </w:rPr>
-              <w:t>&gt;</w:t>
-            </w:r>
-          </w:p>
-          <w:p>
-            <w:pPr>
-              <w:spacing w:after="0"/>
-              <w:rPr>
-                <w:rFonts w:ascii="Courier New" w:hAnsi="Courier New" w:cs="Courier New"/>
-              </w:rPr>
-            </w:pPr>
-            <w:r>
-              <w:rPr>
-                <w:rFonts w:ascii="Courier New" w:hAnsi="Courier New" w:cs="Courier New"/>
-              </w:rPr>
-              <w:t>This tab ranks causes within a selected geography separately for males and females. It can highlight conditions that appear to be a leading cause of death for one sex but not the other.</w:t>
+              <w:t>&lt;br&gt;&lt;br&gt;</w:t>
+            </w:r>
+          </w:p>
+          <w:p>
+            <w:pPr>
+              <w:spacing w:after="0"/>
+              <w:rPr>
+                <w:rFonts w:ascii="Courier New" w:hAnsi="Courier New" w:cs="Courier New"/>
+              </w:rPr>
+            </w:pPr>
+            <w:r>
+              <w:rPr>
+                <w:rFonts w:ascii="Courier New" w:hAnsi="Courier New" w:cs="Courier New"/>
+              </w:rPr>
+              <w:t xml:space="preserve">This tab ranks causes within a selected geography separately for males and females. It can </w:t>
+            </w:r>
+            <w:r>
+              <w:rPr>
+                <w:rFonts w:ascii="Courier New" w:hAnsi="Courier New" w:cs="Courier New"/>
+              </w:rPr>
+              <w:lastRenderedPageBreak/>
+              <w:t>highlight conditions that appear to be a leading cause of death for one sex but not the other.</w:t>
             </w:r>
           </w:p>
         </w:tc>
@@ -4840,14 +4105,13 @@
                 <w:rFonts w:ascii="Courier New" w:hAnsi="Courier New" w:cs="Courier New"/>
               </w:rPr>
             </w:pPr>
-            <w:proofErr w:type="spellStart"/>
-            <w:r>
-              <w:rPr>
-                <w:rFonts w:ascii="Courier New" w:hAnsi="Courier New" w:cs="Courier New"/>
-              </w:rPr>
+            <w:r>
+              <w:rPr>
+                <w:rFonts w:ascii="Courier New" w:hAnsi="Courier New" w:cs="Courier New"/>
+              </w:rPr>
+              <w:lastRenderedPageBreak/>
               <w:t>rankGeoTab</w:t>
             </w:r>
-            <w:proofErr w:type="spellEnd"/>
           </w:p>
         </w:tc>
         <w:tc>
@@ -4880,35 +4144,7 @@
               <w:rPr>
                 <w:rFonts w:ascii="Courier New" w:hAnsi="Courier New" w:cs="Courier New"/>
               </w:rPr>
-              <w:t>&lt;</w:t>
-            </w:r>
-            <w:proofErr w:type="spellStart"/>
-            <w:r>
-              <w:rPr>
-                <w:rFonts w:ascii="Courier New" w:hAnsi="Courier New" w:cs="Courier New"/>
-              </w:rPr>
-              <w:t>br</w:t>
-            </w:r>
-            <w:proofErr w:type="spellEnd"/>
-            <w:r>
-              <w:rPr>
-                <w:rFonts w:ascii="Courier New" w:hAnsi="Courier New" w:cs="Courier New"/>
-              </w:rPr>
-              <w:t>&gt;&lt;</w:t>
-            </w:r>
-            <w:proofErr w:type="spellStart"/>
-            <w:r>
-              <w:rPr>
-                <w:rFonts w:ascii="Courier New" w:hAnsi="Courier New" w:cs="Courier New"/>
-              </w:rPr>
-              <w:t>br</w:t>
-            </w:r>
-            <w:proofErr w:type="spellEnd"/>
-            <w:r>
-              <w:rPr>
-                <w:rFonts w:ascii="Courier New" w:hAnsi="Courier New" w:cs="Courier New"/>
-              </w:rPr>
-              <w:t>&gt;</w:t>
+              <w:t>&lt;br&gt;&lt;br&gt;</w:t>
             </w:r>
           </w:p>
           <w:p>
@@ -4950,14 +4186,12 @@
                 <w:rFonts w:ascii="Courier New" w:hAnsi="Courier New" w:cs="Courier New"/>
               </w:rPr>
             </w:pPr>
-            <w:proofErr w:type="spellStart"/>
             <w:r>
               <w:rPr>
                 <w:rFonts w:ascii="Courier New" w:hAnsi="Courier New" w:cs="Courier New"/>
               </w:rPr>
               <w:t>trendTab</w:t>
             </w:r>
-            <w:proofErr w:type="spellEnd"/>
           </w:p>
         </w:tc>
         <w:tc>
@@ -4975,14 +4209,7 @@
               <w:rPr>
                 <w:rFonts w:ascii="Courier New" w:hAnsi="Courier New" w:cs="Courier New"/>
               </w:rPr>
-              <w:t xml:space="preserve">This graph displays the trend over time for a particular condition within a selected geography, separately for males, females, and the total </w:t>
-            </w:r>
-            <w:r>
-              <w:rPr>
-                <w:rFonts w:ascii="Courier New" w:hAnsi="Courier New" w:cs="Courier New"/>
-              </w:rPr>
-              <w:lastRenderedPageBreak/>
-              <w:t>population. Reviewing the trend over time is important for understanding which problems are improving and which are getting worse.</w:t>
+              <w:t>This graph displays the trend over time for a particular condition within a selected geography, separately for males, females, and the total population. Reviewing the trend over time is important for understanding which problems are improving and which are getting worse.</w:t>
             </w:r>
           </w:p>
         </w:tc>
@@ -4999,15 +4226,12 @@
                 <w:rFonts w:ascii="Courier New" w:hAnsi="Courier New" w:cs="Courier New"/>
               </w:rPr>
             </w:pPr>
-            <w:proofErr w:type="spellStart"/>
-            <w:r>
-              <w:rPr>
-                <w:rFonts w:ascii="Courier New" w:hAnsi="Courier New" w:cs="Courier New"/>
-              </w:rPr>
-              <w:lastRenderedPageBreak/>
+            <w:r>
+              <w:rPr>
+                <w:rFonts w:ascii="Courier New" w:hAnsi="Courier New" w:cs="Courier New"/>
+              </w:rPr>
               <w:t>sdohTab</w:t>
             </w:r>
-            <w:proofErr w:type="spellEnd"/>
           </w:p>
         </w:tc>
         <w:tc>
@@ -5040,86 +4264,58 @@
               <w:rPr>
                 <w:rFonts w:ascii="Courier New" w:hAnsi="Courier New" w:cs="Courier New"/>
               </w:rPr>
+              <w:t>&lt;br&gt;&lt;br&gt;</w:t>
+            </w:r>
+          </w:p>
+          <w:p>
+            <w:pPr>
+              <w:spacing w:after="0"/>
+              <w:rPr>
+                <w:rFonts w:ascii="Courier New" w:hAnsi="Courier New" w:cs="Courier New"/>
+              </w:rPr>
+            </w:pPr>
+            <w:r>
+              <w:rPr>
+                <w:rFonts w:ascii="Courier New" w:hAnsi="Courier New" w:cs="Courier New"/>
+              </w:rPr>
+              <w:t xml:space="preserve">This scatter plot displays the correlation of a selected </w:t>
+            </w:r>
+            <w:r>
+              <w:rPr>
+                <w:rFonts w:ascii="Courier New" w:hAnsi="Courier New" w:cs="Courier New"/>
+              </w:rPr>
+              <w:t>&lt;b&gt;S</w:t>
+            </w:r>
+            <w:r>
+              <w:rPr>
+                <w:rFonts w:ascii="Courier New" w:hAnsi="Courier New" w:cs="Courier New"/>
+              </w:rPr>
+              <w:t xml:space="preserve">ocial </w:t>
+            </w:r>
+            <w:r>
+              <w:rPr>
+                <w:rFonts w:ascii="Courier New" w:hAnsi="Courier New" w:cs="Courier New"/>
+              </w:rPr>
+              <w:t>D</w:t>
+            </w:r>
+            <w:r>
+              <w:rPr>
+                <w:rFonts w:ascii="Courier New" w:hAnsi="Courier New" w:cs="Courier New"/>
+              </w:rPr>
+              <w:t xml:space="preserve">eterminant </w:t>
+            </w:r>
+            <w:r>
+              <w:rPr>
+                <w:rFonts w:ascii="Courier New" w:hAnsi="Courier New" w:cs="Courier New"/>
+              </w:rPr>
+              <w:t>of Health</w:t>
+            </w:r>
+            <w:r>
+              <w:rPr>
+                <w:rFonts w:ascii="Courier New" w:hAnsi="Courier New" w:cs="Courier New"/>
+              </w:rPr>
               <w:t>&lt;</w:t>
             </w:r>
-            <w:proofErr w:type="spellStart"/>
-            <w:r>
-              <w:rPr>
-                <w:rFonts w:ascii="Courier New" w:hAnsi="Courier New" w:cs="Courier New"/>
-              </w:rPr>
-              <w:t>br</w:t>
-            </w:r>
-            <w:proofErr w:type="spellEnd"/>
-            <w:r>
-              <w:rPr>
-                <w:rFonts w:ascii="Courier New" w:hAnsi="Courier New" w:cs="Courier New"/>
-              </w:rPr>
-              <w:t>&gt;&lt;</w:t>
-            </w:r>
-            <w:proofErr w:type="spellStart"/>
-            <w:r>
-              <w:rPr>
-                <w:rFonts w:ascii="Courier New" w:hAnsi="Courier New" w:cs="Courier New"/>
-              </w:rPr>
-              <w:t>br</w:t>
-            </w:r>
-            <w:proofErr w:type="spellEnd"/>
-            <w:r>
-              <w:rPr>
-                <w:rFonts w:ascii="Courier New" w:hAnsi="Courier New" w:cs="Courier New"/>
-              </w:rPr>
-              <w:t>&gt;</w:t>
-            </w:r>
-          </w:p>
-          <w:p>
-            <w:pPr>
-              <w:spacing w:after="0"/>
-              <w:rPr>
-                <w:rFonts w:ascii="Courier New" w:hAnsi="Courier New" w:cs="Courier New"/>
-              </w:rPr>
-            </w:pPr>
-            <w:r>
-              <w:rPr>
-                <w:rFonts w:ascii="Courier New" w:hAnsi="Courier New" w:cs="Courier New"/>
-              </w:rPr>
-              <w:t xml:space="preserve">This scatter plot displays the correlation of a selected </w:t>
-            </w:r>
-            <w:r>
-              <w:rPr>
-                <w:rFonts w:ascii="Courier New" w:hAnsi="Courier New" w:cs="Courier New"/>
-              </w:rPr>
-              <w:t>&lt;b&gt;S</w:t>
-            </w:r>
-            <w:r>
-              <w:rPr>
-                <w:rFonts w:ascii="Courier New" w:hAnsi="Courier New" w:cs="Courier New"/>
-              </w:rPr>
-              <w:t xml:space="preserve">ocial </w:t>
-            </w:r>
-            <w:r>
-              <w:rPr>
-                <w:rFonts w:ascii="Courier New" w:hAnsi="Courier New" w:cs="Courier New"/>
-              </w:rPr>
-              <w:t>D</w:t>
-            </w:r>
-            <w:r>
-              <w:rPr>
-                <w:rFonts w:ascii="Courier New" w:hAnsi="Courier New" w:cs="Courier New"/>
-              </w:rPr>
-              <w:t xml:space="preserve">eterminant </w:t>
-            </w:r>
-            <w:r>
-              <w:rPr>
-                <w:rFonts w:ascii="Courier New" w:hAnsi="Courier New" w:cs="Courier New"/>
-              </w:rPr>
-              <w:t>of Health</w:t>
-            </w:r>
-            <w:r>
-              <w:rPr>
-                <w:rFonts w:ascii="Courier New" w:hAnsi="Courier New" w:cs="Courier New"/>
-              </w:rPr>
-              <w:t>&lt;</w:t>
-            </w:r>
             <w:r>
               <w:rPr>
                 <w:rFonts w:ascii="Courier New" w:hAnsi="Courier New" w:cs="Courier New"/>
@@ -5166,49 +4362,28 @@
               <w:rPr>
                 <w:rFonts w:ascii="Courier New" w:hAnsi="Courier New" w:cs="Courier New"/>
               </w:rPr>
-              <w:t xml:space="preserve"> (correlation of geographic units, not of individuals), it is particularly important in this tab to look at measures that take into account the size and age distribution of the population, such as age-adjusted YLL rate and age-adjusted death rate. While correlations do not indicate causation, they are a potentially important way to understand the differential roles of some social determinants of health on disease outcomes.</w:t>
-            </w:r>
-          </w:p>
-          <w:p>
-            <w:pPr>
-              <w:spacing w:after="0"/>
-              <w:rPr>
-                <w:rFonts w:ascii="Courier New" w:hAnsi="Courier New" w:cs="Courier New"/>
-              </w:rPr>
-            </w:pPr>
-            <w:r>
-              <w:rPr>
-                <w:rFonts w:ascii="Courier New" w:hAnsi="Courier New" w:cs="Courier New"/>
-              </w:rPr>
-              <w:t>&lt;</w:t>
-            </w:r>
-            <w:proofErr w:type="spellStart"/>
-            <w:r>
-              <w:rPr>
-                <w:rFonts w:ascii="Courier New" w:hAnsi="Courier New" w:cs="Courier New"/>
-              </w:rPr>
-              <w:t>br</w:t>
-            </w:r>
-            <w:proofErr w:type="spellEnd"/>
-            <w:r>
-              <w:rPr>
-                <w:rFonts w:ascii="Courier New" w:hAnsi="Courier New" w:cs="Courier New"/>
-              </w:rPr>
-              <w:t>&gt;&lt;</w:t>
-            </w:r>
-            <w:proofErr w:type="spellStart"/>
-            <w:r>
-              <w:rPr>
-                <w:rFonts w:ascii="Courier New" w:hAnsi="Courier New" w:cs="Courier New"/>
-              </w:rPr>
-              <w:t>br</w:t>
-            </w:r>
-            <w:proofErr w:type="spellEnd"/>
-            <w:r>
-              <w:rPr>
-                <w:rFonts w:ascii="Courier New" w:hAnsi="Courier New" w:cs="Courier New"/>
-              </w:rPr>
-              <w:t>&gt;</w:t>
+              <w:t xml:space="preserve"> (correlation of geographic units, not of individuals), it is particularly important in this tab to look at measures that take into account the size and age distribution of the population, such as age-adjusted YLL rate and age-adjusted death rate. While correlations do </w:t>
+            </w:r>
+            <w:r>
+              <w:rPr>
+                <w:rFonts w:ascii="Courier New" w:hAnsi="Courier New" w:cs="Courier New"/>
+              </w:rPr>
+              <w:lastRenderedPageBreak/>
+              <w:t>not indicate causation, they are a potentially important way to understand the differential roles of some social determinants of health on disease outcomes.</w:t>
+            </w:r>
+          </w:p>
+          <w:p>
+            <w:pPr>
+              <w:spacing w:after="0"/>
+              <w:rPr>
+                <w:rFonts w:ascii="Courier New" w:hAnsi="Courier New" w:cs="Courier New"/>
+              </w:rPr>
+            </w:pPr>
+            <w:r>
+              <w:rPr>
+                <w:rFonts w:ascii="Courier New" w:hAnsi="Courier New" w:cs="Courier New"/>
+              </w:rPr>
+              <w:t>&lt;br&gt;&lt;br&gt;</w:t>
             </w:r>
           </w:p>
           <w:p>
@@ -5236,35 +4411,7 @@
               <w:rPr>
                 <w:rFonts w:ascii="Courier New" w:hAnsi="Courier New" w:cs="Courier New"/>
               </w:rPr>
-              <w:t>&lt;</w:t>
-            </w:r>
-            <w:proofErr w:type="spellStart"/>
-            <w:r>
-              <w:rPr>
-                <w:rFonts w:ascii="Courier New" w:hAnsi="Courier New" w:cs="Courier New"/>
-              </w:rPr>
-              <w:t>br</w:t>
-            </w:r>
-            <w:proofErr w:type="spellEnd"/>
-            <w:r>
-              <w:rPr>
-                <w:rFonts w:ascii="Courier New" w:hAnsi="Courier New" w:cs="Courier New"/>
-              </w:rPr>
-              <w:t>&gt;&lt;</w:t>
-            </w:r>
-            <w:proofErr w:type="spellStart"/>
-            <w:r>
-              <w:rPr>
-                <w:rFonts w:ascii="Courier New" w:hAnsi="Courier New" w:cs="Courier New"/>
-              </w:rPr>
-              <w:t>br</w:t>
-            </w:r>
-            <w:proofErr w:type="spellEnd"/>
-            <w:r>
-              <w:rPr>
-                <w:rFonts w:ascii="Courier New" w:hAnsi="Courier New" w:cs="Courier New"/>
-              </w:rPr>
-              <w:t>&gt;</w:t>
+              <w:t>&lt;br&gt;&lt;br&gt;</w:t>
             </w:r>
           </w:p>
           <w:p>
@@ -5292,35 +4439,7 @@
               <w:rPr>
                 <w:rFonts w:ascii="Courier New" w:hAnsi="Courier New" w:cs="Courier New"/>
               </w:rPr>
-              <w:t>&lt;</w:t>
-            </w:r>
-            <w:proofErr w:type="spellStart"/>
-            <w:r>
-              <w:rPr>
-                <w:rFonts w:ascii="Courier New" w:hAnsi="Courier New" w:cs="Courier New"/>
-              </w:rPr>
-              <w:t>br</w:t>
-            </w:r>
-            <w:proofErr w:type="spellEnd"/>
-            <w:r>
-              <w:rPr>
-                <w:rFonts w:ascii="Courier New" w:hAnsi="Courier New" w:cs="Courier New"/>
-              </w:rPr>
-              <w:t>&gt;&lt;</w:t>
-            </w:r>
-            <w:proofErr w:type="spellStart"/>
-            <w:r>
-              <w:rPr>
-                <w:rFonts w:ascii="Courier New" w:hAnsi="Courier New" w:cs="Courier New"/>
-              </w:rPr>
-              <w:t>br</w:t>
-            </w:r>
-            <w:proofErr w:type="spellEnd"/>
-            <w:r>
-              <w:rPr>
-                <w:rFonts w:ascii="Courier New" w:hAnsi="Courier New" w:cs="Courier New"/>
-              </w:rPr>
-              <w:t>&gt;</w:t>
+              <w:t>&lt;br&gt;&lt;br&gt;</w:t>
             </w:r>
           </w:p>
           <w:p>
@@ -5351,14 +4470,13 @@
                 <w:rFonts w:ascii="Courier New" w:hAnsi="Courier New" w:cs="Courier New"/>
               </w:rPr>
             </w:pPr>
-            <w:proofErr w:type="spellStart"/>
-            <w:r>
-              <w:rPr>
-                <w:rFonts w:ascii="Courier New" w:hAnsi="Courier New" w:cs="Courier New"/>
-              </w:rPr>
+            <w:r>
+              <w:rPr>
+                <w:rFonts w:ascii="Courier New" w:hAnsi="Courier New" w:cs="Courier New"/>
+              </w:rPr>
+              <w:lastRenderedPageBreak/>
               <w:t>lifeExpectancyTab</w:t>
             </w:r>
-            <w:proofErr w:type="spellEnd"/>
           </w:p>
         </w:tc>
         <w:tc>
@@ -5377,56 +4495,21 @@
               <w:rPr>
                 <w:rFonts w:ascii="Courier New" w:hAnsi="Courier New" w:cs="Courier New"/>
               </w:rPr>
-              <w:t xml:space="preserve">This chart shows the estimated Life Expectancy for California overall and for most California counties, for males and females, from 2005 to 2018, and includes confidence intervals.  Life Expectancy is a familiar and widely used measure, which summarizes in one number the 'force of mortality' in a population, and provides a </w:t>
-            </w:r>
-            <w:r>
-              <w:rPr>
-                <w:rFonts w:ascii="Courier New" w:hAnsi="Courier New" w:cs="Courier New"/>
-              </w:rPr>
-              <w:lastRenderedPageBreak/>
-              <w:t>valuable single measure to compare the overall health status between populations.</w:t>
-            </w:r>
-          </w:p>
-          <w:p>
-            <w:pPr>
-              <w:spacing w:after="0"/>
-              <w:rPr>
-                <w:rFonts w:ascii="Courier New" w:hAnsi="Courier New" w:cs="Courier New"/>
-              </w:rPr>
-            </w:pPr>
-            <w:r>
-              <w:rPr>
-                <w:rFonts w:ascii="Courier New" w:hAnsi="Courier New" w:cs="Courier New"/>
-              </w:rPr>
-              <w:t>&lt;</w:t>
-            </w:r>
-            <w:proofErr w:type="spellStart"/>
-            <w:r>
-              <w:rPr>
-                <w:rFonts w:ascii="Courier New" w:hAnsi="Courier New" w:cs="Courier New"/>
-              </w:rPr>
-              <w:t>br</w:t>
-            </w:r>
-            <w:proofErr w:type="spellEnd"/>
-            <w:r>
-              <w:rPr>
-                <w:rFonts w:ascii="Courier New" w:hAnsi="Courier New" w:cs="Courier New"/>
-              </w:rPr>
-              <w:t>&gt;&lt;</w:t>
-            </w:r>
-            <w:proofErr w:type="spellStart"/>
-            <w:r>
-              <w:rPr>
-                <w:rFonts w:ascii="Courier New" w:hAnsi="Courier New" w:cs="Courier New"/>
-              </w:rPr>
-              <w:t>br</w:t>
-            </w:r>
-            <w:proofErr w:type="spellEnd"/>
-            <w:r>
-              <w:rPr>
-                <w:rFonts w:ascii="Courier New" w:hAnsi="Courier New" w:cs="Courier New"/>
-              </w:rPr>
-              <w:t>&gt;</w:t>
+              <w:t>This chart shows the estimated Life Expectancy for California overall and for most California counties, for males and females, from 2005 to 2018, and includes confidence intervals.  Life Expectancy is a familiar and widely used measure, which summarizes in one number the 'force of mortality' in a population, and provides a valuable single measure to compare the overall health status between populations.</w:t>
+            </w:r>
+          </w:p>
+          <w:p>
+            <w:pPr>
+              <w:spacing w:after="0"/>
+              <w:rPr>
+                <w:rFonts w:ascii="Courier New" w:hAnsi="Courier New" w:cs="Courier New"/>
+              </w:rPr>
+            </w:pPr>
+            <w:r>
+              <w:rPr>
+                <w:rFonts w:ascii="Courier New" w:hAnsi="Courier New" w:cs="Courier New"/>
+              </w:rPr>
+              <w:t>&lt;br&gt;&lt;br&gt;</w:t>
             </w:r>
           </w:p>
           <w:p>
@@ -5456,15 +4539,12 @@
                 <w:rFonts w:ascii="Courier New" w:hAnsi="Courier New" w:cs="Courier New"/>
               </w:rPr>
             </w:pPr>
-            <w:proofErr w:type="spellStart"/>
-            <w:r>
-              <w:rPr>
-                <w:rFonts w:ascii="Courier New" w:hAnsi="Courier New" w:cs="Courier New"/>
-              </w:rPr>
-              <w:lastRenderedPageBreak/>
+            <w:r>
+              <w:rPr>
+                <w:rFonts w:ascii="Courier New" w:hAnsi="Courier New" w:cs="Courier New"/>
+              </w:rPr>
               <w:t>ihmeTab</w:t>
             </w:r>
-            <w:proofErr w:type="spellEnd"/>
           </w:p>
         </w:tc>
         <w:tc>
@@ -5483,7 +4563,14 @@
               <w:rPr>
                 <w:rFonts w:ascii="Courier New" w:hAnsi="Courier New" w:cs="Courier New"/>
               </w:rPr>
-              <w:t>This (complex) chart shows (with its initial setting) estimates of which &lt;b&gt;factors&lt;/b&gt; were associated with the most &lt;b&gt;Disability Adjusted Life Years&lt;/b&gt; in California for two different years.  Understanding which factors have the largest impact on health outcomes is essential for effective public health planning.  Decreasing the level of detrimental risk factors (e.g. smoking) and increasing the level of healthy/protective factors (e.g. exercise) is the focus of most public health programs.</w:t>
+              <w:t xml:space="preserve">This (complex) chart shows (with its initial setting) estimates of which &lt;b&gt;factors&lt;/b&gt; were associated with the most &lt;b&gt;Disability Adjusted Life Years&lt;/b&gt; in California for two different years.  Understanding which factors have the largest impact on health outcomes is essential </w:t>
+            </w:r>
+            <w:r>
+              <w:rPr>
+                <w:rFonts w:ascii="Courier New" w:hAnsi="Courier New" w:cs="Courier New"/>
+              </w:rPr>
+              <w:lastRenderedPageBreak/>
+              <w:t>for effective public health planning.  Decreasing the level of detrimental risk factors (e.g. smoking) and increasing the level of healthy/protective factors (e.g. exercise) is the focus of most public health programs.</w:t>
             </w:r>
             <w:r>
               <w:rPr>
@@ -5509,35 +4596,7 @@
               <w:rPr>
                 <w:rFonts w:ascii="Courier New" w:hAnsi="Courier New" w:cs="Courier New"/>
               </w:rPr>
-              <w:t>&lt;</w:t>
-            </w:r>
-            <w:proofErr w:type="spellStart"/>
-            <w:r>
-              <w:rPr>
-                <w:rFonts w:ascii="Courier New" w:hAnsi="Courier New" w:cs="Courier New"/>
-              </w:rPr>
-              <w:t>br</w:t>
-            </w:r>
-            <w:proofErr w:type="spellEnd"/>
-            <w:r>
-              <w:rPr>
-                <w:rFonts w:ascii="Courier New" w:hAnsi="Courier New" w:cs="Courier New"/>
-              </w:rPr>
-              <w:t>&gt;&lt;</w:t>
-            </w:r>
-            <w:proofErr w:type="spellStart"/>
-            <w:r>
-              <w:rPr>
-                <w:rFonts w:ascii="Courier New" w:hAnsi="Courier New" w:cs="Courier New"/>
-              </w:rPr>
-              <w:t>br</w:t>
-            </w:r>
-            <w:proofErr w:type="spellEnd"/>
-            <w:r>
-              <w:rPr>
-                <w:rFonts w:ascii="Courier New" w:hAnsi="Courier New" w:cs="Courier New"/>
-              </w:rPr>
-              <w:t>&gt;</w:t>
+              <w:t>&lt;br&gt;&lt;br&gt;</w:t>
             </w:r>
           </w:p>
           <w:p>
@@ -5565,182 +4624,154 @@
               <w:rPr>
                 <w:rFonts w:ascii="Courier New" w:hAnsi="Courier New" w:cs="Courier New"/>
               </w:rPr>
-              <w:t>&lt;</w:t>
-            </w:r>
-            <w:proofErr w:type="spellStart"/>
-            <w:r>
-              <w:rPr>
-                <w:rFonts w:ascii="Courier New" w:hAnsi="Courier New" w:cs="Courier New"/>
-              </w:rPr>
-              <w:t>br</w:t>
-            </w:r>
-            <w:proofErr w:type="spellEnd"/>
-            <w:r>
-              <w:rPr>
-                <w:rFonts w:ascii="Courier New" w:hAnsi="Courier New" w:cs="Courier New"/>
-              </w:rPr>
-              <w:t>&gt;&lt;</w:t>
-            </w:r>
-            <w:proofErr w:type="spellStart"/>
-            <w:r>
-              <w:rPr>
-                <w:rFonts w:ascii="Courier New" w:hAnsi="Courier New" w:cs="Courier New"/>
-              </w:rPr>
-              <w:t>br</w:t>
-            </w:r>
-            <w:proofErr w:type="spellEnd"/>
-            <w:r>
-              <w:rPr>
-                <w:rFonts w:ascii="Courier New" w:hAnsi="Courier New" w:cs="Courier New"/>
-              </w:rPr>
-              <w:t>&gt;</w:t>
-            </w:r>
-          </w:p>
-          <w:p>
-            <w:pPr>
-              <w:spacing w:after="0"/>
-              <w:rPr>
-                <w:rFonts w:ascii="Courier New" w:hAnsi="Courier New" w:cs="Courier New"/>
-              </w:rPr>
-            </w:pPr>
-            <w:r>
-              <w:rPr>
-                <w:rFonts w:ascii="Courier New" w:hAnsi="Courier New" w:cs="Courier New"/>
-              </w:rPr>
-              <w:t xml:space="preserve">In the initial setting for this chart, the health outcome being measured is Disability Adjusted Life Years (DALY).  DALY is a powerful measure that sums (1) the number of years a person lives with a condition which decreases their functionality during life (Years Lived with Disability=YLD) and (2) the difference between </w:t>
+              <w:t>&lt;br&gt;&lt;br&gt;</w:t>
+            </w:r>
+          </w:p>
+          <w:p>
+            <w:pPr>
+              <w:spacing w:after="0"/>
+              <w:rPr>
+                <w:rFonts w:ascii="Courier New" w:hAnsi="Courier New" w:cs="Courier New"/>
+              </w:rPr>
+            </w:pPr>
+            <w:r>
+              <w:rPr>
+                <w:rFonts w:ascii="Courier New" w:hAnsi="Courier New" w:cs="Courier New"/>
+              </w:rPr>
+              <w:t xml:space="preserve">In the initial setting for this chart, the health outcome being measured is Disability Adjusted Life Years (DALY).  DALY is a powerful measure that sums (1) the number of years a person lives with a condition which decreases their functionality during life (Years Lived with Disability=YLD) and (2) the difference between the age at which they might have lived to without the condition age and the age at which they actually died due to the condition (Years of Life Lost=YLL); DALY = YLD + YLL. While DALYs is the initial health outcome setting, it can be changed to a different setting for the particular situation you are exploring.  </w:t>
+            </w:r>
+          </w:p>
+          <w:p>
+            <w:pPr>
+              <w:spacing w:after="0"/>
+              <w:rPr>
+                <w:rFonts w:ascii="Courier New" w:hAnsi="Courier New" w:cs="Courier New"/>
+              </w:rPr>
+            </w:pPr>
+            <w:r>
+              <w:rPr>
+                <w:rFonts w:ascii="Courier New" w:hAnsi="Courier New" w:cs="Courier New"/>
+              </w:rPr>
+              <w:t xml:space="preserve">The settings for all the modifiable settings (i.e. parameters), with their default values, options, and some explanations are: </w:t>
+            </w:r>
+          </w:p>
+          <w:p>
+            <w:pPr>
+              <w:spacing w:after="0"/>
+              <w:rPr>
+                <w:rFonts w:ascii="Courier New" w:hAnsi="Courier New" w:cs="Courier New"/>
+              </w:rPr>
+            </w:pPr>
+            <w:r>
+              <w:rPr>
+                <w:rFonts w:ascii="Courier New" w:hAnsi="Courier New" w:cs="Courier New"/>
+              </w:rPr>
+              <w:t>&lt;li style="margin-left: 20px"&gt;</w:t>
+            </w:r>
+          </w:p>
+          <w:p>
+            <w:pPr>
+              <w:spacing w:after="0"/>
+              <w:rPr>
+                <w:rFonts w:ascii="Courier New" w:hAnsi="Courier New" w:cs="Courier New"/>
+              </w:rPr>
+            </w:pPr>
+            <w:r>
+              <w:rPr>
+                <w:rFonts w:ascii="Courier New" w:hAnsi="Courier New" w:cs="Courier New"/>
+              </w:rPr>
+              <w:t>Level of the risk factors&lt;/li&gt;</w:t>
+            </w:r>
+          </w:p>
+          <w:p>
+            <w:pPr>
+              <w:spacing w:after="0"/>
+              <w:rPr>
+                <w:rFonts w:ascii="Courier New" w:hAnsi="Courier New" w:cs="Courier New"/>
+              </w:rPr>
+            </w:pPr>
+            <w:r>
+              <w:rPr>
+                <w:rFonts w:ascii="Courier New" w:hAnsi="Courier New" w:cs="Courier New"/>
+              </w:rPr>
+              <w:t>&lt;li style="margin-left: 40px"&gt;</w:t>
+            </w:r>
+          </w:p>
+          <w:p>
+            <w:pPr>
+              <w:spacing w:after="0"/>
+              <w:rPr>
+                <w:rFonts w:ascii="Courier New" w:hAnsi="Courier New" w:cs="Courier New"/>
+              </w:rPr>
+            </w:pPr>
+            <w:r>
+              <w:rPr>
+                <w:rFonts w:ascii="Courier New" w:hAnsi="Courier New" w:cs="Courier New"/>
+              </w:rPr>
+              <w:t>Default: 2&lt;/li&gt;</w:t>
+            </w:r>
+          </w:p>
+          <w:p>
+            <w:pPr>
+              <w:spacing w:after="0"/>
+              <w:rPr>
+                <w:rFonts w:ascii="Courier New" w:hAnsi="Courier New" w:cs="Courier New"/>
+              </w:rPr>
+            </w:pPr>
+            <w:r>
+              <w:rPr>
+                <w:rFonts w:ascii="Courier New" w:hAnsi="Courier New" w:cs="Courier New"/>
+              </w:rPr>
+              <w:t>&lt;li style="margin-left: 40px"&gt;</w:t>
+            </w:r>
+          </w:p>
+          <w:p>
+            <w:pPr>
+              <w:spacing w:after="0"/>
+              <w:rPr>
+                <w:rFonts w:ascii="Courier New" w:hAnsi="Courier New" w:cs="Courier New"/>
+              </w:rPr>
+            </w:pPr>
+            <w:r>
+              <w:rPr>
+                <w:rFonts w:ascii="Courier New" w:hAnsi="Courier New" w:cs="Courier New"/>
+              </w:rPr>
+              <w:t>Options: 1, 2, 3&lt;/li&gt;</w:t>
+            </w:r>
+          </w:p>
+          <w:p>
+            <w:pPr>
+              <w:spacing w:after="0"/>
+              <w:rPr>
+                <w:rFonts w:ascii="Courier New" w:hAnsi="Courier New" w:cs="Courier New"/>
+              </w:rPr>
+            </w:pPr>
+            <w:r>
+              <w:rPr>
+                <w:rFonts w:ascii="Courier New" w:hAnsi="Courier New" w:cs="Courier New"/>
+              </w:rPr>
+              <w:t>&lt;li style="margin-left: 40px"&gt;</w:t>
+            </w:r>
+          </w:p>
+          <w:p>
+            <w:pPr>
+              <w:spacing w:after="0"/>
+              <w:rPr>
+                <w:rFonts w:ascii="Courier New" w:hAnsi="Courier New" w:cs="Courier New"/>
+              </w:rPr>
+            </w:pPr>
+            <w:r>
+              <w:rPr>
+                <w:rFonts w:ascii="Courier New" w:hAnsi="Courier New" w:cs="Courier New"/>
+              </w:rPr>
+              <w:t xml:space="preserve">These options are in increasing order of "granularity"; 1 is three very broad categories </w:t>
             </w:r>
             <w:r>
               <w:rPr>
                 <w:rFonts w:ascii="Courier New" w:hAnsi="Courier New" w:cs="Courier New"/>
               </w:rPr>
               <w:lastRenderedPageBreak/>
-              <w:t xml:space="preserve">the age at which they might have lived to without the condition age and the age at which they actually died due to the condition (Years of Life Lost=YLL); DALY = YLD + YLL. While DALYs is the initial health outcome setting, it can be changed to a different setting for the particular situation you are exploring.  </w:t>
-            </w:r>
-          </w:p>
-          <w:p>
-            <w:pPr>
-              <w:spacing w:after="0"/>
-              <w:rPr>
-                <w:rFonts w:ascii="Courier New" w:hAnsi="Courier New" w:cs="Courier New"/>
-              </w:rPr>
-            </w:pPr>
-            <w:r>
-              <w:rPr>
-                <w:rFonts w:ascii="Courier New" w:hAnsi="Courier New" w:cs="Courier New"/>
-              </w:rPr>
-              <w:t xml:space="preserve">The settings for all the modifiable settings (i.e. parameters), with their default values, options, and some explanations are: </w:t>
-            </w:r>
-          </w:p>
-          <w:p>
-            <w:pPr>
-              <w:spacing w:after="0"/>
-              <w:rPr>
-                <w:rFonts w:ascii="Courier New" w:hAnsi="Courier New" w:cs="Courier New"/>
-              </w:rPr>
-            </w:pPr>
-            <w:r>
-              <w:rPr>
-                <w:rFonts w:ascii="Courier New" w:hAnsi="Courier New" w:cs="Courier New"/>
-              </w:rPr>
-              <w:t>&lt;li style="margin-left: 20px"&gt;</w:t>
-            </w:r>
-          </w:p>
-          <w:p>
-            <w:pPr>
-              <w:spacing w:after="0"/>
-              <w:rPr>
-                <w:rFonts w:ascii="Courier New" w:hAnsi="Courier New" w:cs="Courier New"/>
-              </w:rPr>
-            </w:pPr>
-            <w:r>
-              <w:rPr>
-                <w:rFonts w:ascii="Courier New" w:hAnsi="Courier New" w:cs="Courier New"/>
-              </w:rPr>
-              <w:t>Level of the risk factors&lt;/li&gt;</w:t>
-            </w:r>
-          </w:p>
-          <w:p>
-            <w:pPr>
-              <w:spacing w:after="0"/>
-              <w:rPr>
-                <w:rFonts w:ascii="Courier New" w:hAnsi="Courier New" w:cs="Courier New"/>
-              </w:rPr>
-            </w:pPr>
-            <w:r>
-              <w:rPr>
-                <w:rFonts w:ascii="Courier New" w:hAnsi="Courier New" w:cs="Courier New"/>
-              </w:rPr>
-              <w:t>&lt;li style="margin-left: 40px"&gt;</w:t>
-            </w:r>
-          </w:p>
-          <w:p>
-            <w:pPr>
-              <w:spacing w:after="0"/>
-              <w:rPr>
-                <w:rFonts w:ascii="Courier New" w:hAnsi="Courier New" w:cs="Courier New"/>
-              </w:rPr>
-            </w:pPr>
-            <w:r>
-              <w:rPr>
-                <w:rFonts w:ascii="Courier New" w:hAnsi="Courier New" w:cs="Courier New"/>
-              </w:rPr>
-              <w:t>Default: 2&lt;/li&gt;</w:t>
-            </w:r>
-          </w:p>
-          <w:p>
-            <w:pPr>
-              <w:spacing w:after="0"/>
-              <w:rPr>
-                <w:rFonts w:ascii="Courier New" w:hAnsi="Courier New" w:cs="Courier New"/>
-              </w:rPr>
-            </w:pPr>
-            <w:r>
-              <w:rPr>
-                <w:rFonts w:ascii="Courier New" w:hAnsi="Courier New" w:cs="Courier New"/>
-              </w:rPr>
-              <w:t>&lt;li style="margin-left: 40px"&gt;</w:t>
-            </w:r>
-          </w:p>
-          <w:p>
-            <w:pPr>
-              <w:spacing w:after="0"/>
-              <w:rPr>
-                <w:rFonts w:ascii="Courier New" w:hAnsi="Courier New" w:cs="Courier New"/>
-              </w:rPr>
-            </w:pPr>
-            <w:r>
-              <w:rPr>
-                <w:rFonts w:ascii="Courier New" w:hAnsi="Courier New" w:cs="Courier New"/>
-              </w:rPr>
-              <w:t>Options: 1, 2, 3&lt;/li&gt;</w:t>
-            </w:r>
-          </w:p>
-          <w:p>
-            <w:pPr>
-              <w:spacing w:after="0"/>
-              <w:rPr>
-                <w:rFonts w:ascii="Courier New" w:hAnsi="Courier New" w:cs="Courier New"/>
-              </w:rPr>
-            </w:pPr>
-            <w:r>
-              <w:rPr>
-                <w:rFonts w:ascii="Courier New" w:hAnsi="Courier New" w:cs="Courier New"/>
-              </w:rPr>
-              <w:t>&lt;li style="margin-left: 40px"&gt;</w:t>
-            </w:r>
-          </w:p>
-          <w:p>
-            <w:pPr>
-              <w:spacing w:after="0"/>
-              <w:rPr>
-                <w:rFonts w:ascii="Courier New" w:hAnsi="Courier New" w:cs="Courier New"/>
-              </w:rPr>
-            </w:pPr>
-            <w:r>
-              <w:rPr>
-                <w:rFonts w:ascii="Courier New" w:hAnsi="Courier New" w:cs="Courier New"/>
-              </w:rPr>
-              <w:t>These options are in increasing order of "granularity"; 1 is three very broad categories of risk factors (behavioral, metabolic, and behavioral); 2 breaks these down into 19 more detailed categories, and 3 into 25. &lt;/li&gt;</w:t>
+              <w:t>of risk factors (behavioral, metabolic, and behavioral); 2 breaks these down into 19 more detailed categories, and 3 into 25. &lt;/li&gt;</w:t>
             </w:r>
           </w:p>
           <w:p>
@@ -5980,7 +5011,6 @@
                 <w:rFonts w:ascii="Courier New" w:hAnsi="Courier New" w:cs="Courier New"/>
               </w:rPr>
             </w:pPr>
-            <w:proofErr w:type="spellStart"/>
             <w:r>
               <w:rPr>
                 <w:rFonts w:ascii="Courier New" w:hAnsi="Courier New" w:cs="Courier New"/>
@@ -5988,7 +5018,6 @@
               <w:lastRenderedPageBreak/>
               <w:t>hospA</w:t>
             </w:r>
-            <w:proofErr w:type="spellEnd"/>
           </w:p>
         </w:tc>
         <w:tc>
@@ -6031,109 +5060,53 @@
               <w:rPr>
                 <w:rFonts w:ascii="Courier New" w:hAnsi="Courier New" w:cs="Courier New"/>
               </w:rPr>
-              <w:t xml:space="preserve"> the </w:t>
+              <w:t xml:space="preserve"> the &lt;b&gt;total charges&lt;/b&gt; for those hospitalizations, and the associated &lt;b&gt;median charges&lt;/b&gt;.   These rankings provide a valuable view into the burden of disease/injury in California,</w:t>
+            </w:r>
+            <w:r>
+              <w:rPr>
+                <w:rFonts w:ascii="Courier New" w:hAnsi="Courier New" w:cs="Courier New"/>
+              </w:rPr>
+              <w:t xml:space="preserve"> </w:t>
+            </w:r>
+            <w:r>
+              <w:rPr>
+                <w:rFonts w:ascii="Courier New" w:hAnsi="Courier New" w:cs="Courier New"/>
+              </w:rPr>
+              <w:t xml:space="preserve">and provide an important view of the economic impact of these conditions.  </w:t>
+            </w:r>
+          </w:p>
+          <w:p>
+            <w:pPr>
+              <w:spacing w:after="0"/>
+              <w:rPr>
+                <w:rFonts w:ascii="Courier New" w:hAnsi="Courier New" w:cs="Courier New"/>
+              </w:rPr>
+            </w:pPr>
+            <w:r>
+              <w:rPr>
+                <w:rFonts w:ascii="Courier New" w:hAnsi="Courier New" w:cs="Courier New"/>
+              </w:rPr>
+              <w:t>&lt;br&gt;&lt;br&gt;</w:t>
+            </w:r>
+          </w:p>
+          <w:p>
+            <w:pPr>
+              <w:rPr>
+                <w:rFonts w:ascii="Courier New" w:hAnsi="Courier New" w:cs="Courier New"/>
+              </w:rPr>
+            </w:pPr>
+            <w:r>
+              <w:rPr>
+                <w:rFonts w:ascii="Courier New" w:hAnsi="Courier New" w:cs="Courier New"/>
+              </w:rPr>
+              <w:t xml:space="preserve">The presentation of these hospitalization data should be considered preliminary. There are a number of nuances and considerations relevant to interpreting these charts noted in the technical documentation. Of particular note, the summaries of 'charges' shown, are specifically, &lt;i&gt;charges&lt;/i&gt; based on hospital administrative systems, and do not indicate the actual costs, reimbursements, or payments for those charges. However, these charge data provide one lens of valuable information regarding the patterns of monetary burden. We are also in the midst of </w:t>
             </w:r>
             <w:r>
               <w:rPr>
                 <w:rFonts w:ascii="Courier New" w:hAnsi="Courier New" w:cs="Courier New"/>
               </w:rPr>
               <w:lastRenderedPageBreak/>
-              <w:t>&lt;b&gt;total charges&lt;/b&gt; for those hospitalizations, and the associated &lt;b&gt;median charges&lt;/b&gt;.   These rankings provide a valuable view into the burden of disease/injury in California,</w:t>
-            </w:r>
-            <w:r>
-              <w:rPr>
-                <w:rFonts w:ascii="Courier New" w:hAnsi="Courier New" w:cs="Courier New"/>
-              </w:rPr>
-              <w:t xml:space="preserve"> </w:t>
-            </w:r>
-            <w:r>
-              <w:rPr>
-                <w:rFonts w:ascii="Courier New" w:hAnsi="Courier New" w:cs="Courier New"/>
-              </w:rPr>
-              <w:t xml:space="preserve">and provide an important view of the economic impact of these conditions.  </w:t>
-            </w:r>
-          </w:p>
-          <w:p>
-            <w:pPr>
-              <w:spacing w:after="0"/>
-              <w:rPr>
-                <w:rFonts w:ascii="Courier New" w:hAnsi="Courier New" w:cs="Courier New"/>
-              </w:rPr>
-            </w:pPr>
-            <w:r>
-              <w:rPr>
-                <w:rFonts w:ascii="Courier New" w:hAnsi="Courier New" w:cs="Courier New"/>
-              </w:rPr>
-              <w:t>&lt;</w:t>
-            </w:r>
-            <w:proofErr w:type="spellStart"/>
-            <w:r>
-              <w:rPr>
-                <w:rFonts w:ascii="Courier New" w:hAnsi="Courier New" w:cs="Courier New"/>
-              </w:rPr>
-              <w:t>br</w:t>
-            </w:r>
-            <w:proofErr w:type="spellEnd"/>
-            <w:r>
-              <w:rPr>
-                <w:rFonts w:ascii="Courier New" w:hAnsi="Courier New" w:cs="Courier New"/>
-              </w:rPr>
-              <w:t>&gt;&lt;</w:t>
-            </w:r>
-            <w:proofErr w:type="spellStart"/>
-            <w:r>
-              <w:rPr>
-                <w:rFonts w:ascii="Courier New" w:hAnsi="Courier New" w:cs="Courier New"/>
-              </w:rPr>
-              <w:t>br</w:t>
-            </w:r>
-            <w:proofErr w:type="spellEnd"/>
-            <w:r>
-              <w:rPr>
-                <w:rFonts w:ascii="Courier New" w:hAnsi="Courier New" w:cs="Courier New"/>
-              </w:rPr>
-              <w:t>&gt;</w:t>
-            </w:r>
-          </w:p>
-          <w:p>
-            <w:pPr>
-              <w:rPr>
-                <w:rFonts w:ascii="Courier New" w:hAnsi="Courier New" w:cs="Courier New"/>
-              </w:rPr>
-            </w:pPr>
-            <w:r>
-              <w:rPr>
-                <w:rFonts w:ascii="Courier New" w:hAnsi="Courier New" w:cs="Courier New"/>
-              </w:rPr>
-              <w:t>The presentation of these hospitalization data should be considered preliminary. There are a number of nuances and considerations relevant to interpreting these charts noted in the technical documentation. Of particular note, the summaries of 'charges' shown, are specifically, &lt;</w:t>
-            </w:r>
-            <w:proofErr w:type="spellStart"/>
-            <w:r>
-              <w:rPr>
-                <w:rFonts w:ascii="Courier New" w:hAnsi="Courier New" w:cs="Courier New"/>
-              </w:rPr>
-              <w:t>i</w:t>
-            </w:r>
-            <w:proofErr w:type="spellEnd"/>
-            <w:r>
-              <w:rPr>
-                <w:rFonts w:ascii="Courier New" w:hAnsi="Courier New" w:cs="Courier New"/>
-              </w:rPr>
-              <w:t>&gt;charges&lt;/</w:t>
-            </w:r>
-            <w:proofErr w:type="spellStart"/>
-            <w:r>
-              <w:rPr>
-                <w:rFonts w:ascii="Courier New" w:hAnsi="Courier New" w:cs="Courier New"/>
-              </w:rPr>
-              <w:t>i</w:t>
-            </w:r>
-            <w:proofErr w:type="spellEnd"/>
-            <w:r>
-              <w:rPr>
-                <w:rFonts w:ascii="Courier New" w:hAnsi="Courier New" w:cs="Courier New"/>
-              </w:rPr>
-              <w:t>&gt; based on hospital administrative systems, and do not indicate the actual costs, reimbursements, or payments for those charges. However, these charge data provide one lens of valuable information regarding the patterns of monetary burden. We are also in the midst of assessing optimal ways of grouping conditions/diseases and other aspects of the sharing of these data. We welcome your input.</w:t>
+              <w:t>assessing optimal ways of grouping conditions/diseases and other aspects of the sharing of these data. We welcome your input.</w:t>
             </w:r>
           </w:p>
         </w:tc>
@@ -6150,7 +5123,6 @@
                 <w:rFonts w:ascii="Courier New" w:hAnsi="Courier New" w:cs="Courier New"/>
               </w:rPr>
             </w:pPr>
-            <w:proofErr w:type="spellStart"/>
             <w:r>
               <w:rPr>
                 <w:rFonts w:ascii="Courier New" w:hAnsi="Courier New" w:cs="Courier New"/>
@@ -6158,7 +5130,6 @@
               <w:lastRenderedPageBreak/>
               <w:t>hospB</w:t>
             </w:r>
-            <w:proofErr w:type="spellEnd"/>
           </w:p>
         </w:tc>
         <w:tc>
@@ -6211,14 +5182,12 @@
                 <w:rFonts w:ascii="Courier New" w:hAnsi="Courier New" w:cs="Courier New"/>
               </w:rPr>
             </w:pPr>
-            <w:proofErr w:type="spellStart"/>
             <w:r>
               <w:rPr>
                 <w:rFonts w:ascii="Courier New" w:hAnsi="Courier New" w:cs="Courier New"/>
               </w:rPr>
               <w:t>hospC</w:t>
             </w:r>
-            <w:proofErr w:type="spellEnd"/>
           </w:p>
         </w:tc>
         <w:tc>
@@ -6248,14 +5217,7 @@
               <w:rPr>
                 <w:rFonts w:ascii="Courier New" w:hAnsi="Courier New" w:cs="Courier New"/>
               </w:rPr>
-              <w:t xml:space="preserve"> (secondary diagnoses) for the hospitalization.  This chart provides important insights for understanding </w:t>
-            </w:r>
-            <w:r>
-              <w:rPr>
-                <w:rFonts w:ascii="Courier New" w:hAnsi="Courier New" w:cs="Courier New"/>
-              </w:rPr>
-              <w:lastRenderedPageBreak/>
-              <w:t>burden since some conditions are overwhelmingly listed as 'primary' (e.g. birth-related), with few conditions listed in other positions; whereas  other conditions are frequently listed in non-primary positions.</w:t>
+              <w:t xml:space="preserve"> (secondary diagnoses) for the hospitalization.  This chart provides important insights for understanding burden since some conditions are overwhelmingly listed as 'primary' (e.g. birth-related), with few conditions listed in other positions; whereas  other conditions are frequently listed in non-primary positions.</w:t>
             </w:r>
           </w:p>
         </w:tc>
@@ -6272,15 +5234,12 @@
                 <w:rFonts w:ascii="Courier New" w:hAnsi="Courier New" w:cs="Courier New"/>
               </w:rPr>
             </w:pPr>
-            <w:proofErr w:type="spellStart"/>
-            <w:r>
-              <w:rPr>
-                <w:rFonts w:ascii="Courier New" w:hAnsi="Courier New" w:cs="Courier New"/>
-              </w:rPr>
-              <w:lastRenderedPageBreak/>
+            <w:r>
+              <w:rPr>
+                <w:rFonts w:ascii="Courier New" w:hAnsi="Courier New" w:cs="Courier New"/>
+              </w:rPr>
               <w:t>disparitiesTab</w:t>
             </w:r>
-            <w:proofErr w:type="spellEnd"/>
           </w:p>
         </w:tc>
         <w:tc>
@@ -6313,35 +5272,7 @@
               <w:rPr>
                 <w:rFonts w:ascii="Courier New" w:hAnsi="Courier New" w:cs="Courier New"/>
               </w:rPr>
-              <w:t>&lt;</w:t>
-            </w:r>
-            <w:proofErr w:type="spellStart"/>
-            <w:r>
-              <w:rPr>
-                <w:rFonts w:ascii="Courier New" w:hAnsi="Courier New" w:cs="Courier New"/>
-              </w:rPr>
-              <w:t>br</w:t>
-            </w:r>
-            <w:proofErr w:type="spellEnd"/>
-            <w:r>
-              <w:rPr>
-                <w:rFonts w:ascii="Courier New" w:hAnsi="Courier New" w:cs="Courier New"/>
-              </w:rPr>
-              <w:t>&gt;&lt;</w:t>
-            </w:r>
-            <w:proofErr w:type="spellStart"/>
-            <w:r>
-              <w:rPr>
-                <w:rFonts w:ascii="Courier New" w:hAnsi="Courier New" w:cs="Courier New"/>
-              </w:rPr>
-              <w:t>br</w:t>
-            </w:r>
-            <w:proofErr w:type="spellEnd"/>
-            <w:r>
-              <w:rPr>
-                <w:rFonts w:ascii="Courier New" w:hAnsi="Courier New" w:cs="Courier New"/>
-              </w:rPr>
-              <w:t>&gt;</w:t>
+              <w:t>&lt;br&gt;&lt;br&gt;</w:t>
             </w:r>
           </w:p>
           <w:p>
@@ -6369,119 +5300,36 @@
               <w:rPr>
                 <w:rFonts w:ascii="Courier New" w:hAnsi="Courier New" w:cs="Courier New"/>
               </w:rPr>
-              <w:t>&lt;</w:t>
-            </w:r>
-            <w:proofErr w:type="spellStart"/>
-            <w:r>
-              <w:rPr>
-                <w:rFonts w:ascii="Courier New" w:hAnsi="Courier New" w:cs="Courier New"/>
-              </w:rPr>
-              <w:t>br</w:t>
-            </w:r>
-            <w:proofErr w:type="spellEnd"/>
-            <w:r>
-              <w:rPr>
-                <w:rFonts w:ascii="Courier New" w:hAnsi="Courier New" w:cs="Courier New"/>
-              </w:rPr>
-              <w:t>&gt;&lt;</w:t>
-            </w:r>
-            <w:proofErr w:type="spellStart"/>
-            <w:r>
-              <w:rPr>
-                <w:rFonts w:ascii="Courier New" w:hAnsi="Courier New" w:cs="Courier New"/>
-              </w:rPr>
-              <w:t>br</w:t>
-            </w:r>
-            <w:proofErr w:type="spellEnd"/>
-            <w:r>
-              <w:rPr>
-                <w:rFonts w:ascii="Courier New" w:hAnsi="Courier New" w:cs="Courier New"/>
-              </w:rPr>
-              <w:t>&gt;</w:t>
-            </w:r>
-          </w:p>
-          <w:p>
-            <w:pPr>
-              <w:spacing w:after="0"/>
-              <w:rPr>
-                <w:rFonts w:ascii="Courier New" w:hAnsi="Courier New" w:cs="Courier New"/>
-              </w:rPr>
-            </w:pPr>
-            <w:r>
-              <w:rPr>
-                <w:rFonts w:ascii="Courier New" w:hAnsi="Courier New" w:cs="Courier New"/>
-              </w:rPr>
-              <w:t>&lt;b&gt;Within each demographic category&lt;/b&gt; (race/ethnic, age, sex), for each cause of death in each geographic group, the &lt;b&gt;rate in the group with the &lt;</w:t>
-            </w:r>
-            <w:proofErr w:type="spellStart"/>
-            <w:r>
-              <w:rPr>
-                <w:rFonts w:ascii="Courier New" w:hAnsi="Courier New" w:cs="Courier New"/>
-              </w:rPr>
-              <w:t>i</w:t>
-            </w:r>
-            <w:proofErr w:type="spellEnd"/>
-            <w:r>
-              <w:rPr>
-                <w:rFonts w:ascii="Courier New" w:hAnsi="Courier New" w:cs="Courier New"/>
-              </w:rPr>
-              <w:t>&gt;lowest rate&lt;/</w:t>
-            </w:r>
-            <w:proofErr w:type="spellStart"/>
-            <w:r>
-              <w:rPr>
-                <w:rFonts w:ascii="Courier New" w:hAnsi="Courier New" w:cs="Courier New"/>
-              </w:rPr>
-              <w:t>i</w:t>
-            </w:r>
-            <w:proofErr w:type="spellEnd"/>
-            <w:r>
-              <w:rPr>
-                <w:rFonts w:ascii="Courier New" w:hAnsi="Courier New" w:cs="Courier New"/>
-              </w:rPr>
-              <w:t xml:space="preserve">&gt; is statistically compared to each other group&lt;/b&gt; in that category (e.g. for a condition where Hispanics have the lowest rate, that rate among Hispanics is compared to the rate among Blacks, Whites, and Asians, etc.). </w:t>
-            </w:r>
-          </w:p>
-          <w:p>
-            <w:pPr>
-              <w:spacing w:after="0"/>
-              <w:rPr>
-                <w:rFonts w:ascii="Courier New" w:hAnsi="Courier New" w:cs="Courier New"/>
-              </w:rPr>
-            </w:pPr>
-            <w:r>
-              <w:rPr>
-                <w:rFonts w:ascii="Courier New" w:hAnsi="Courier New" w:cs="Courier New"/>
-              </w:rPr>
-              <w:t>&lt;</w:t>
-            </w:r>
-            <w:proofErr w:type="spellStart"/>
-            <w:r>
-              <w:rPr>
-                <w:rFonts w:ascii="Courier New" w:hAnsi="Courier New" w:cs="Courier New"/>
-              </w:rPr>
-              <w:t>br</w:t>
-            </w:r>
-            <w:proofErr w:type="spellEnd"/>
-            <w:r>
-              <w:rPr>
-                <w:rFonts w:ascii="Courier New" w:hAnsi="Courier New" w:cs="Courier New"/>
-              </w:rPr>
-              <w:t>&gt;&lt;</w:t>
-            </w:r>
-            <w:proofErr w:type="spellStart"/>
-            <w:r>
-              <w:rPr>
-                <w:rFonts w:ascii="Courier New" w:hAnsi="Courier New" w:cs="Courier New"/>
-              </w:rPr>
-              <w:t>br</w:t>
-            </w:r>
-            <w:proofErr w:type="spellEnd"/>
-            <w:r>
-              <w:rPr>
-                <w:rFonts w:ascii="Courier New" w:hAnsi="Courier New" w:cs="Courier New"/>
-              </w:rPr>
-              <w:t>&gt;</w:t>
+              <w:lastRenderedPageBreak/>
+              <w:t>&lt;br&gt;&lt;br&gt;</w:t>
+            </w:r>
+          </w:p>
+          <w:p>
+            <w:pPr>
+              <w:spacing w:after="0"/>
+              <w:rPr>
+                <w:rFonts w:ascii="Courier New" w:hAnsi="Courier New" w:cs="Courier New"/>
+              </w:rPr>
+            </w:pPr>
+            <w:r>
+              <w:rPr>
+                <w:rFonts w:ascii="Courier New" w:hAnsi="Courier New" w:cs="Courier New"/>
+              </w:rPr>
+              <w:t xml:space="preserve">&lt;b&gt;Within each demographic category&lt;/b&gt; (race/ethnic, age, sex), for each cause of death in each geographic group, the &lt;b&gt;rate in the group with the &lt;i&gt;lowest rate&lt;/i&gt; is statistically compared to each other group&lt;/b&gt; in that category (e.g. for a condition where Hispanics have the lowest rate, that rate among Hispanics is compared to the rate among Blacks, Whites, and Asians, etc.). </w:t>
+            </w:r>
+          </w:p>
+          <w:p>
+            <w:pPr>
+              <w:spacing w:after="0"/>
+              <w:rPr>
+                <w:rFonts w:ascii="Courier New" w:hAnsi="Courier New" w:cs="Courier New"/>
+              </w:rPr>
+            </w:pPr>
+            <w:r>
+              <w:rPr>
+                <w:rFonts w:ascii="Courier New" w:hAnsi="Courier New" w:cs="Courier New"/>
+              </w:rPr>
+              <w:t>&lt;br&gt;&lt;br&gt;</w:t>
             </w:r>
           </w:p>
           <w:p>
@@ -6533,55 +5381,138 @@
               <w:rPr>
                 <w:rFonts w:ascii="Courier New" w:hAnsi="Courier New" w:cs="Courier New"/>
               </w:rPr>
-              <w:t>&lt;</w:t>
-            </w:r>
-            <w:proofErr w:type="spellStart"/>
-            <w:r>
-              <w:rPr>
-                <w:rFonts w:ascii="Courier New" w:hAnsi="Courier New" w:cs="Courier New"/>
-              </w:rPr>
-              <w:t>br</w:t>
-            </w:r>
-            <w:proofErr w:type="spellEnd"/>
-            <w:r>
-              <w:rPr>
-                <w:rFonts w:ascii="Courier New" w:hAnsi="Courier New" w:cs="Courier New"/>
-              </w:rPr>
-              <w:t>&gt;&lt;</w:t>
-            </w:r>
-            <w:proofErr w:type="spellStart"/>
-            <w:r>
-              <w:rPr>
-                <w:rFonts w:ascii="Courier New" w:hAnsi="Courier New" w:cs="Courier New"/>
-              </w:rPr>
-              <w:t>br</w:t>
-            </w:r>
-            <w:proofErr w:type="spellEnd"/>
-            <w:r>
-              <w:rPr>
-                <w:rFonts w:ascii="Courier New" w:hAnsi="Courier New" w:cs="Courier New"/>
-              </w:rPr>
-              <w:t>&gt;</w:t>
-            </w:r>
-          </w:p>
-          <w:p>
-            <w:pPr>
-              <w:rPr>
-                <w:rFonts w:ascii="Courier New" w:hAnsi="Courier New" w:cs="Courier New"/>
-              </w:rPr>
-            </w:pPr>
-            <w:r>
-              <w:rPr>
-                <w:rFonts w:ascii="Courier New" w:hAnsi="Courier New" w:cs="Courier New"/>
-              </w:rPr>
-              <w:t xml:space="preserve">In many instances, not all groups within a demographic category will be shown because all rates based on fewer than 20 deaths are excluded, </w:t>
-            </w:r>
-            <w:r>
-              <w:rPr>
-                <w:rFonts w:ascii="Courier New" w:hAnsi="Courier New" w:cs="Courier New"/>
-              </w:rPr>
-              <w:lastRenderedPageBreak/>
-              <w:t>to avoid misleading observations from very unstable rates.</w:t>
+              <w:t>&lt;br&gt;&lt;br&gt;</w:t>
+            </w:r>
+          </w:p>
+          <w:p>
+            <w:pPr>
+              <w:spacing w:after="0"/>
+              <w:rPr>
+                <w:rFonts w:ascii="Courier New" w:hAnsi="Courier New" w:cs="Courier New"/>
+              </w:rPr>
+            </w:pPr>
+            <w:r>
+              <w:rPr>
+                <w:rFonts w:ascii="Courier New" w:hAnsi="Courier New" w:cs="Courier New"/>
+              </w:rPr>
+              <w:t>An option is provided to statistically compare &lt;b&gt;the group with the &lt;i&gt;highest&lt;/i&gt; rate to each other group in that category&lt;/b&gt; (</w:t>
+            </w:r>
+            <w:r>
+              <w:rPr>
+                <w:rFonts w:ascii="Courier New" w:hAnsi="Courier New" w:cs="Courier New"/>
+              </w:rPr>
+              <w:t xml:space="preserve">e.g. for a condition where Hispanics have the </w:t>
+            </w:r>
+            <w:r>
+              <w:rPr>
+                <w:rFonts w:ascii="Courier New" w:hAnsi="Courier New" w:cs="Courier New"/>
+              </w:rPr>
+              <w:t>highest</w:t>
+            </w:r>
+            <w:r>
+              <w:rPr>
+                <w:rFonts w:ascii="Courier New" w:hAnsi="Courier New" w:cs="Courier New"/>
+              </w:rPr>
+              <w:t xml:space="preserve"> rate, that rate among Hispanics is compared to the rate among Blacks, Whites, and Asians, etc.)</w:t>
+            </w:r>
+            <w:r>
+              <w:rPr>
+                <w:rFonts w:ascii="Courier New" w:hAnsi="Courier New" w:cs="Courier New"/>
+              </w:rPr>
+              <w:t xml:space="preserve">. If this option is selected, then the highest rate group is shown in red; </w:t>
+            </w:r>
+            <w:r>
+              <w:rPr>
+                <w:rFonts w:ascii="Courier New" w:hAnsi="Courier New" w:cs="Courier New"/>
+              </w:rPr>
+              <w:t xml:space="preserve">any group that is statistically significantly </w:t>
+            </w:r>
+            <w:r>
+              <w:rPr>
+                <w:rFonts w:ascii="Courier New" w:hAnsi="Courier New" w:cs="Courier New"/>
+              </w:rPr>
+              <w:t>lower</w:t>
+            </w:r>
+            <w:r>
+              <w:rPr>
+                <w:rFonts w:ascii="Courier New" w:hAnsi="Courier New" w:cs="Courier New"/>
+              </w:rPr>
+              <w:t xml:space="preserve"> (based on a statistical cut point of p &lt; 0.01) is shown in </w:t>
+            </w:r>
+            <w:r>
+              <w:rPr>
+                <w:rFonts w:ascii="Courier New" w:hAnsi="Courier New" w:cs="Courier New"/>
+              </w:rPr>
+              <w:t>green;</w:t>
+            </w:r>
+            <w:r>
+              <w:rPr>
+                <w:rFonts w:ascii="Courier New" w:hAnsi="Courier New" w:cs="Courier New"/>
+              </w:rPr>
+              <w:t xml:space="preserve"> </w:t>
+            </w:r>
+            <w:r>
+              <w:rPr>
+                <w:rFonts w:ascii="Courier New" w:hAnsi="Courier New" w:cs="Courier New"/>
+              </w:rPr>
+              <w:t>a</w:t>
+            </w:r>
+            <w:r>
+              <w:rPr>
+                <w:rFonts w:ascii="Courier New" w:hAnsi="Courier New" w:cs="Courier New"/>
+              </w:rPr>
+              <w:t xml:space="preserve">ny group that is not statistically different from the </w:t>
+            </w:r>
+            <w:r>
+              <w:rPr>
+                <w:rFonts w:ascii="Courier New" w:hAnsi="Courier New" w:cs="Courier New"/>
+              </w:rPr>
+              <w:t>"</w:t>
+            </w:r>
+            <w:r>
+              <w:rPr>
+                <w:rFonts w:ascii="Courier New" w:hAnsi="Courier New" w:cs="Courier New"/>
+              </w:rPr>
+              <w:t>highest</w:t>
+            </w:r>
+            <w:r>
+              <w:rPr>
+                <w:rFonts w:ascii="Courier New" w:hAnsi="Courier New" w:cs="Courier New"/>
+              </w:rPr>
+              <w:t>"</w:t>
+            </w:r>
+            <w:r>
+              <w:rPr>
+                <w:rFonts w:ascii="Courier New" w:hAnsi="Courier New" w:cs="Courier New"/>
+              </w:rPr>
+              <w:t xml:space="preserve"> group is shown in blue.</w:t>
+            </w:r>
+          </w:p>
+          <w:p>
+            <w:pPr>
+              <w:spacing w:after="0"/>
+              <w:rPr>
+                <w:rFonts w:ascii="Courier New" w:hAnsi="Courier New" w:cs="Courier New"/>
+              </w:rPr>
+            </w:pPr>
+            <w:r>
+              <w:rPr>
+                <w:rFonts w:ascii="Courier New" w:hAnsi="Courier New" w:cs="Courier New"/>
+              </w:rPr>
+              <w:t>&lt;br&gt;&lt;br&gt;</w:t>
+            </w:r>
+          </w:p>
+          <w:p>
+            <w:pPr>
+              <w:rPr>
+                <w:rFonts w:ascii="Courier New" w:hAnsi="Courier New" w:cs="Courier New"/>
+              </w:rPr>
+            </w:pPr>
+            <w:r>
+              <w:rPr>
+                <w:rFonts w:ascii="Courier New" w:hAnsi="Courier New" w:cs="Courier New"/>
+              </w:rPr>
+              <w:t>In many instances, not all groups within a demographic category will be shown because all rates based on fewer than 20 deaths are excluded, to avoid misleading observations from very unstable rates.</w:t>
             </w:r>
           </w:p>
         </w:tc>
@@ -6598,7 +5529,6 @@
                 <w:rFonts w:ascii="Courier New" w:hAnsi="Courier New" w:cs="Courier New"/>
               </w:rPr>
             </w:pPr>
-            <w:proofErr w:type="spellStart"/>
             <w:r>
               <w:rPr>
                 <w:rFonts w:ascii="Courier New" w:hAnsi="Courier New" w:cs="Courier New"/>
@@ -6606,7 +5536,6 @@
               <w:lastRenderedPageBreak/>
               <w:t>ageRaceFocusTab</w:t>
             </w:r>
-            <w:proofErr w:type="spellEnd"/>
           </w:p>
         </w:tc>
         <w:tc>
@@ -6625,49 +5554,28 @@
               <w:rPr>
                 <w:rFonts w:ascii="Courier New" w:hAnsi="Courier New" w:cs="Courier New"/>
               </w:rPr>
-              <w:t xml:space="preserve">This tab displays cause-of-death, hospitalization, or emergency department visit rankings for either a selected county or the whole state. The figure shows the ranking based on three data types that can be selected under the Data Type tool. The Grouping Variable tool allows users to view the data either by Age Group or by Race/Ethnicity. </w:t>
-            </w:r>
-          </w:p>
-          <w:p>
-            <w:pPr>
-              <w:spacing w:after="0"/>
-              <w:rPr>
-                <w:rFonts w:ascii="Courier New" w:hAnsi="Courier New" w:cs="Courier New"/>
-              </w:rPr>
-            </w:pPr>
-            <w:r>
-              <w:rPr>
-                <w:rFonts w:ascii="Courier New" w:hAnsi="Courier New" w:cs="Courier New"/>
-              </w:rPr>
-              <w:t>&lt;</w:t>
-            </w:r>
-            <w:proofErr w:type="spellStart"/>
-            <w:r>
-              <w:rPr>
-                <w:rFonts w:ascii="Courier New" w:hAnsi="Courier New" w:cs="Courier New"/>
-              </w:rPr>
-              <w:t>br</w:t>
-            </w:r>
-            <w:proofErr w:type="spellEnd"/>
-            <w:r>
-              <w:rPr>
-                <w:rFonts w:ascii="Courier New" w:hAnsi="Courier New" w:cs="Courier New"/>
-              </w:rPr>
-              <w:t>&gt;&lt;</w:t>
-            </w:r>
-            <w:proofErr w:type="spellStart"/>
-            <w:r>
-              <w:rPr>
-                <w:rFonts w:ascii="Courier New" w:hAnsi="Courier New" w:cs="Courier New"/>
-              </w:rPr>
-              <w:t>br</w:t>
-            </w:r>
-            <w:proofErr w:type="spellEnd"/>
-            <w:r>
-              <w:rPr>
-                <w:rFonts w:ascii="Courier New" w:hAnsi="Courier New" w:cs="Courier New"/>
-              </w:rPr>
-              <w:t>&gt;</w:t>
+              <w:t xml:space="preserve">This tab displays cause-of-death, hospitalization, or emergency department visit rankings for either a selected county or the whole state. The figure shows the ranking based on three data types that can be selected under </w:t>
+            </w:r>
+            <w:r>
+              <w:rPr>
+                <w:rFonts w:ascii="Courier New" w:hAnsi="Courier New" w:cs="Courier New"/>
+              </w:rPr>
+              <w:lastRenderedPageBreak/>
+              <w:t xml:space="preserve">the Data Type tool. The Grouping Variable tool allows users to view the data either by Age Group or by Race/Ethnicity. </w:t>
+            </w:r>
+          </w:p>
+          <w:p>
+            <w:pPr>
+              <w:spacing w:after="0"/>
+              <w:rPr>
+                <w:rFonts w:ascii="Courier New" w:hAnsi="Courier New" w:cs="Courier New"/>
+              </w:rPr>
+            </w:pPr>
+            <w:r>
+              <w:rPr>
+                <w:rFonts w:ascii="Courier New" w:hAnsi="Courier New" w:cs="Courier New"/>
+              </w:rPr>
+              <w:t>&lt;br&gt;&lt;br&gt;</w:t>
             </w:r>
           </w:p>
           <w:p>
@@ -6697,11 +5605,11 @@
                 <w:rFonts w:ascii="Courier New" w:hAnsi="Courier New" w:cs="Courier New"/>
               </w:rPr>
             </w:pPr>
-            <w:proofErr w:type="spellStart"/>
-            <w:r>
-              <w:rPr>
-                <w:rFonts w:ascii="Courier New" w:hAnsi="Courier New" w:cs="Courier New"/>
-              </w:rPr>
+            <w:r>
+              <w:rPr>
+                <w:rFonts w:ascii="Courier New" w:hAnsi="Courier New" w:cs="Courier New"/>
+              </w:rPr>
+              <w:lastRenderedPageBreak/>
               <w:t>deathHospED</w:t>
             </w:r>
             <w:r>
@@ -6710,7 +5618,6 @@
               </w:rPr>
               <w:t>Tab</w:t>
             </w:r>
-            <w:proofErr w:type="spellEnd"/>
           </w:p>
         </w:tc>
         <w:tc>
@@ -7151,6 +6058,7 @@
   <w:style w:type="character" w:default="1" w:styleId="DefaultParagraphFont">
     <w:name w:val="Default Paragraph Font"/>
     <w:uiPriority w:val="1"/>
+    <w:semiHidden/>
     <w:unhideWhenUsed/>
   </w:style>
   <w:style w:type="table" w:default="1" w:styleId="TableNormal">

</xml_diff>

<commit_message>
update LE "Show Tab Info" text
</commit_message>
<xml_diff>
--- a/myCCB/myData/appText/appText.docx
+++ b/myCCB/myData/appText/appText.docx
@@ -5557,21 +5557,19 @@
           </w:tcPr>
           <w:p>
             <w:pPr>
-              <w:spacing w:after="0"/>
-              <w:rPr>
-                <w:rFonts w:ascii="Courier New" w:hAnsi="Courier New" w:cs="Courier New"/>
-              </w:rPr>
-            </w:pPr>
-            <w:r>
-              <w:rPr>
-                <w:rFonts w:ascii="Courier New" w:hAnsi="Courier New" w:cs="Courier New"/>
-              </w:rPr>
-              <w:t>This chart shows the estimated Life Expectancy for California overall and for most California counties, for males and females, from 2005 to 2018, and includes confidence intervals.  Life Expectancy is a familiar and widely used measure, which summarizes in one number the 'force of mortality' in a population, and provides a valuable single measure to compare the overall health status between populations.</w:t>
-            </w:r>
-          </w:p>
-          <w:p>
-            <w:pPr>
-              <w:spacing w:after="0"/>
+              <w:rPr>
+                <w:rFonts w:ascii="Courier New" w:hAnsi="Courier New" w:cs="Courier New"/>
+              </w:rPr>
+            </w:pPr>
+            <w:r>
+              <w:rPr>
+                <w:rFonts w:ascii="Courier New" w:hAnsi="Courier New" w:cs="Courier New"/>
+              </w:rPr>
+              <w:t>This chart shows the estimated Life Expectancy for California overall and for most California counties, for males and females, for each race-ethnic group, and includes confidence intervals.  Life Expectancy is a familiar and widely used measure, which summarizes in one number the 'force of mortality' in a population, and provides a valuable single measure to compare the overall health status between populations.</w:t>
+            </w:r>
+          </w:p>
+          <w:p>
+            <w:pPr>
               <w:rPr>
                 <w:rFonts w:ascii="Courier New" w:hAnsi="Courier New" w:cs="Courier New"/>
               </w:rPr>
@@ -5621,7 +5619,123 @@
               <w:rPr>
                 <w:rFonts w:ascii="Courier New" w:hAnsi="Courier New" w:cs="Courier New"/>
               </w:rPr>
-              <w:t>'Life Expectancy', or technically 'Life Expectancy at Birth', is calculated based on the number of people in each age group that die in a given year and the total size of each age group population in that same year.  The method used here is complex and was programed by our colleagues in the California Department of Finance.  There is more information about the specific methodology used on the technical tab.</w:t>
+              <w:t>'Life Expectancy', or technically 'Life Expectancy at Birth', is calculated based on the number of people in each age group that die in a given year and the total size of each age group population in that same year.  The 'Chi</w:t>
+            </w:r>
+            <w:r>
+              <w:rPr>
+                <w:rFonts w:ascii="Courier New" w:hAnsi="Courier New" w:cs="Courier New"/>
+              </w:rPr>
+              <w:t>a</w:t>
+            </w:r>
+            <w:r>
+              <w:rPr>
+                <w:rFonts w:ascii="Courier New" w:hAnsi="Courier New" w:cs="Courier New"/>
+              </w:rPr>
+              <w:t>ng method' is used for the esti</w:t>
+            </w:r>
+            <w:r>
+              <w:rPr>
+                <w:rFonts w:ascii="Courier New" w:hAnsi="Courier New" w:cs="Courier New"/>
+              </w:rPr>
+              <w:t>m</w:t>
+            </w:r>
+            <w:r>
+              <w:rPr>
+                <w:rFonts w:ascii="Courier New" w:hAnsi="Courier New" w:cs="Courier New"/>
+              </w:rPr>
+              <w:t xml:space="preserve">ates and standard errors. There is more information about the specific methodology used on the technical tab. </w:t>
+            </w:r>
+          </w:p>
+          <w:p>
+            <w:pPr>
+              <w:rPr>
+                <w:rFonts w:ascii="Courier New" w:hAnsi="Courier New" w:cs="Courier New"/>
+              </w:rPr>
+            </w:pPr>
+            <w:r>
+              <w:rPr>
+                <w:rFonts w:ascii="Courier New" w:hAnsi="Courier New" w:cs="Courier New"/>
+              </w:rPr>
+              <w:t>&lt;</w:t>
+            </w:r>
+            <w:proofErr w:type="spellStart"/>
+            <w:r>
+              <w:rPr>
+                <w:rFonts w:ascii="Courier New" w:hAnsi="Courier New" w:cs="Courier New"/>
+              </w:rPr>
+              <w:t>br</w:t>
+            </w:r>
+            <w:proofErr w:type="spellEnd"/>
+            <w:r>
+              <w:rPr>
+                <w:rFonts w:ascii="Courier New" w:hAnsi="Courier New" w:cs="Courier New"/>
+              </w:rPr>
+              <w:t>&gt;&lt;</w:t>
+            </w:r>
+            <w:proofErr w:type="spellStart"/>
+            <w:r>
+              <w:rPr>
+                <w:rFonts w:ascii="Courier New" w:hAnsi="Courier New" w:cs="Courier New"/>
+              </w:rPr>
+              <w:t>br</w:t>
+            </w:r>
+            <w:proofErr w:type="spellEnd"/>
+            <w:r>
+              <w:rPr>
+                <w:rFonts w:ascii="Courier New" w:hAnsi="Courier New" w:cs="Courier New"/>
+              </w:rPr>
+              <w:t>&gt;</w:t>
+            </w:r>
+          </w:p>
+          <w:p>
+            <w:pPr>
+              <w:rPr>
+                <w:rFonts w:ascii="Courier New" w:hAnsi="Courier New" w:cs="Courier New"/>
+              </w:rPr>
+            </w:pPr>
+            <w:r>
+              <w:rPr>
+                <w:rFonts w:ascii="Courier New" w:hAnsi="Courier New" w:cs="Courier New"/>
+              </w:rPr>
+              <w:t xml:space="preserve">Note that Life Expectancy estimates for the multi-race category are unreliable due to dx (deaths) and </w:t>
+            </w:r>
+            <w:proofErr w:type="spellStart"/>
+            <w:r>
+              <w:rPr>
+                <w:rFonts w:ascii="Courier New" w:hAnsi="Courier New" w:cs="Courier New"/>
+              </w:rPr>
+              <w:t>nx</w:t>
+            </w:r>
+            <w:proofErr w:type="spellEnd"/>
+            <w:r>
+              <w:rPr>
+                <w:rFonts w:ascii="Courier New" w:hAnsi="Courier New" w:cs="Courier New"/>
+              </w:rPr>
+              <w:t xml:space="preserve"> (population) misalignment, based on the differ</w:t>
+            </w:r>
+            <w:r>
+              <w:rPr>
+                <w:rFonts w:ascii="Courier New" w:hAnsi="Courier New" w:cs="Courier New"/>
+              </w:rPr>
+              <w:t>e</w:t>
+            </w:r>
+            <w:r>
+              <w:rPr>
+                <w:rFonts w:ascii="Courier New" w:hAnsi="Courier New" w:cs="Courier New"/>
+              </w:rPr>
+              <w:t>nt sy</w:t>
+            </w:r>
+            <w:r>
+              <w:rPr>
+                <w:rFonts w:ascii="Courier New" w:hAnsi="Courier New" w:cs="Courier New"/>
+              </w:rPr>
+              <w:t>s</w:t>
+            </w:r>
+            <w:r>
+              <w:rPr>
+                <w:rFonts w:ascii="Courier New" w:hAnsi="Courier New" w:cs="Courier New"/>
+              </w:rPr>
+              <w:t>tems for collected these data.</w:t>
             </w:r>
           </w:p>
         </w:tc>
@@ -5643,6 +5757,7 @@
               <w:rPr>
                 <w:rFonts w:ascii="Courier New" w:hAnsi="Courier New" w:cs="Courier New"/>
               </w:rPr>
+              <w:lastRenderedPageBreak/>
               <w:t>ihmeTab</w:t>
             </w:r>
             <w:proofErr w:type="spellEnd"/>
@@ -5664,180 +5779,202 @@
               <w:rPr>
                 <w:rFonts w:ascii="Courier New" w:hAnsi="Courier New" w:cs="Courier New"/>
               </w:rPr>
-              <w:t xml:space="preserve">This (complex) chart shows (with its initial setting) estimates of which &lt;b&gt;factors&lt;/b&gt; were associated with the most &lt;b&gt;Disability Adjusted Life Years&lt;/b&gt; in California for two different years.  Understanding which factors have the largest impact on health outcomes is essential for effective public health planning.  Decreasing the level of detrimental risk factors (e.g. </w:t>
-            </w:r>
+              <w:t>This (complex) chart shows (with its initial setting) estimates of which &lt;b&gt;factors&lt;/b&gt; were associated with the most &lt;b&gt;Disability Adjusted Life Years&lt;/b&gt; in California for two different years.  Understanding which factors have the largest impact on health outcomes is essential for effective public health planning.  Decreasing the level of detrimental risk factors (e.g. smoking) and increasing the level of healthy/protective factors (e.g. exercise) is the focus of most public health programs.</w:t>
+            </w:r>
+            <w:r>
+              <w:rPr>
+                <w:rFonts w:ascii="Courier New" w:hAnsi="Courier New" w:cs="Courier New"/>
+              </w:rPr>
+              <w:t xml:space="preserve"> </w:t>
+            </w:r>
+            <w:r>
+              <w:rPr>
+                <w:rFonts w:ascii="Courier New" w:hAnsi="Courier New" w:cs="Courier New"/>
+              </w:rPr>
+              <w:t xml:space="preserve">By comparing the ranking of specific risk factors for each year observations can be made about changes in relative burden.  </w:t>
+            </w:r>
+          </w:p>
+          <w:p>
+            <w:pPr>
+              <w:spacing w:after="0"/>
+              <w:rPr>
+                <w:rFonts w:ascii="Courier New" w:hAnsi="Courier New" w:cs="Courier New"/>
+              </w:rPr>
+            </w:pPr>
+            <w:r>
+              <w:rPr>
+                <w:rFonts w:ascii="Courier New" w:hAnsi="Courier New" w:cs="Courier New"/>
+              </w:rPr>
+              <w:t>&lt;</w:t>
+            </w:r>
+            <w:proofErr w:type="spellStart"/>
+            <w:r>
+              <w:rPr>
+                <w:rFonts w:ascii="Courier New" w:hAnsi="Courier New" w:cs="Courier New"/>
+              </w:rPr>
+              <w:t>br</w:t>
+            </w:r>
+            <w:proofErr w:type="spellEnd"/>
+            <w:r>
+              <w:rPr>
+                <w:rFonts w:ascii="Courier New" w:hAnsi="Courier New" w:cs="Courier New"/>
+              </w:rPr>
+              <w:t>&gt;&lt;</w:t>
+            </w:r>
+            <w:proofErr w:type="spellStart"/>
+            <w:r>
+              <w:rPr>
+                <w:rFonts w:ascii="Courier New" w:hAnsi="Courier New" w:cs="Courier New"/>
+              </w:rPr>
+              <w:t>br</w:t>
+            </w:r>
+            <w:proofErr w:type="spellEnd"/>
+            <w:r>
+              <w:rPr>
+                <w:rFonts w:ascii="Courier New" w:hAnsi="Courier New" w:cs="Courier New"/>
+              </w:rPr>
+              <w:t>&gt;</w:t>
+            </w:r>
+          </w:p>
+          <w:p>
+            <w:pPr>
+              <w:spacing w:after="0"/>
+              <w:rPr>
+                <w:rFonts w:ascii="Courier New" w:hAnsi="Courier New" w:cs="Courier New"/>
+              </w:rPr>
+            </w:pPr>
+            <w:r>
+              <w:rPr>
+                <w:rFonts w:ascii="Courier New" w:hAnsi="Courier New" w:cs="Courier New"/>
+              </w:rPr>
+              <w:t>Constructing these estimates requires complicated procedures with many data inputs and many assumptions. The estimates here are based on sophisticated modeling by the Institute for Health Metrics and Evaluation (IHME) in Seattle. IHME generates such estimates for all US States, and for most nations of the world, but not yet for US counties.  Information and resources related to these estimates can be found here.</w:t>
+            </w:r>
+          </w:p>
+          <w:p>
+            <w:pPr>
+              <w:spacing w:after="0"/>
+              <w:rPr>
+                <w:rFonts w:ascii="Courier New" w:hAnsi="Courier New" w:cs="Courier New"/>
+              </w:rPr>
+            </w:pPr>
+            <w:r>
+              <w:rPr>
+                <w:rFonts w:ascii="Courier New" w:hAnsi="Courier New" w:cs="Courier New"/>
+              </w:rPr>
+              <w:t>&lt;</w:t>
+            </w:r>
+            <w:proofErr w:type="spellStart"/>
+            <w:r>
+              <w:rPr>
+                <w:rFonts w:ascii="Courier New" w:hAnsi="Courier New" w:cs="Courier New"/>
+              </w:rPr>
+              <w:t>br</w:t>
+            </w:r>
+            <w:proofErr w:type="spellEnd"/>
+            <w:r>
+              <w:rPr>
+                <w:rFonts w:ascii="Courier New" w:hAnsi="Courier New" w:cs="Courier New"/>
+              </w:rPr>
+              <w:t>&gt;&lt;</w:t>
+            </w:r>
+            <w:proofErr w:type="spellStart"/>
+            <w:r>
+              <w:rPr>
+                <w:rFonts w:ascii="Courier New" w:hAnsi="Courier New" w:cs="Courier New"/>
+              </w:rPr>
+              <w:t>br</w:t>
+            </w:r>
+            <w:proofErr w:type="spellEnd"/>
+            <w:r>
+              <w:rPr>
+                <w:rFonts w:ascii="Courier New" w:hAnsi="Courier New" w:cs="Courier New"/>
+              </w:rPr>
+              <w:t>&gt;</w:t>
+            </w:r>
+          </w:p>
+          <w:p>
+            <w:pPr>
+              <w:spacing w:after="0"/>
+              <w:rPr>
+                <w:rFonts w:ascii="Courier New" w:hAnsi="Courier New" w:cs="Courier New"/>
+              </w:rPr>
+            </w:pPr>
+            <w:r>
+              <w:rPr>
+                <w:rFonts w:ascii="Courier New" w:hAnsi="Courier New" w:cs="Courier New"/>
+              </w:rPr>
+              <w:t xml:space="preserve">In the initial setting for this chart, the health outcome being measured is Disability Adjusted Life Years (DALY).  DALY is a powerful measure that sums (1) the number of years a person lives with a condition which decreases their functionality during life (Years Lived with Disability=YLD) and (2) the difference between the age at which they might have lived to without the condition age and the age at which they actually died due to the condition (Years of Life Lost=YLL); DALY = YLD + YLL. While DALYs is the initial health outcome setting, it can be changed to a different setting for the particular situation you are exploring.  </w:t>
+            </w:r>
+          </w:p>
+          <w:p>
+            <w:pPr>
+              <w:spacing w:after="0"/>
+              <w:rPr>
+                <w:rFonts w:ascii="Courier New" w:hAnsi="Courier New" w:cs="Courier New"/>
+              </w:rPr>
+            </w:pPr>
+            <w:r>
+              <w:rPr>
+                <w:rFonts w:ascii="Courier New" w:hAnsi="Courier New" w:cs="Courier New"/>
+              </w:rPr>
+              <w:t xml:space="preserve">The settings for all the modifiable settings (i.e. parameters), with their default values, options, and some explanations are: </w:t>
+            </w:r>
+          </w:p>
+          <w:p>
+            <w:pPr>
+              <w:spacing w:after="0"/>
+              <w:rPr>
+                <w:rFonts w:ascii="Courier New" w:hAnsi="Courier New" w:cs="Courier New"/>
+              </w:rPr>
+            </w:pPr>
+            <w:r>
+              <w:rPr>
+                <w:rFonts w:ascii="Courier New" w:hAnsi="Courier New" w:cs="Courier New"/>
+              </w:rPr>
+              <w:t>&lt;li style="margin-left: 20px"&gt;</w:t>
+            </w:r>
+          </w:p>
+          <w:p>
+            <w:pPr>
+              <w:spacing w:after="0"/>
+              <w:rPr>
+                <w:rFonts w:ascii="Courier New" w:hAnsi="Courier New" w:cs="Courier New"/>
+              </w:rPr>
+            </w:pPr>
+            <w:r>
+              <w:rPr>
+                <w:rFonts w:ascii="Courier New" w:hAnsi="Courier New" w:cs="Courier New"/>
+              </w:rPr>
+              <w:t>Level of the risk factors&lt;/li&gt;</w:t>
+            </w:r>
+          </w:p>
+          <w:p>
+            <w:pPr>
+              <w:spacing w:after="0"/>
+              <w:rPr>
+                <w:rFonts w:ascii="Courier New" w:hAnsi="Courier New" w:cs="Courier New"/>
+              </w:rPr>
+            </w:pPr>
+            <w:r>
+              <w:rPr>
+                <w:rFonts w:ascii="Courier New" w:hAnsi="Courier New" w:cs="Courier New"/>
+              </w:rPr>
+              <w:t>&lt;li style="margin-left: 40px"&gt;</w:t>
+            </w:r>
+          </w:p>
+          <w:p>
+            <w:pPr>
+              <w:spacing w:after="0"/>
+              <w:rPr>
+                <w:rFonts w:ascii="Courier New" w:hAnsi="Courier New" w:cs="Courier New"/>
+              </w:rPr>
+            </w:pPr>
             <w:r>
               <w:rPr>
                 <w:rFonts w:ascii="Courier New" w:hAnsi="Courier New" w:cs="Courier New"/>
               </w:rPr>
               <w:lastRenderedPageBreak/>
-              <w:t>smoking) and increasing the level of healthy/protective factors (e.g. exercise) is the focus of most public health programs.</w:t>
-            </w:r>
-            <w:r>
-              <w:rPr>
-                <w:rFonts w:ascii="Courier New" w:hAnsi="Courier New" w:cs="Courier New"/>
-              </w:rPr>
-              <w:t xml:space="preserve"> </w:t>
-            </w:r>
-            <w:r>
-              <w:rPr>
-                <w:rFonts w:ascii="Courier New" w:hAnsi="Courier New" w:cs="Courier New"/>
-              </w:rPr>
-              <w:t xml:space="preserve">By comparing the ranking of specific risk factors for each year observations can be made about changes in relative burden.  </w:t>
-            </w:r>
-          </w:p>
-          <w:p>
-            <w:pPr>
-              <w:spacing w:after="0"/>
-              <w:rPr>
-                <w:rFonts w:ascii="Courier New" w:hAnsi="Courier New" w:cs="Courier New"/>
-              </w:rPr>
-            </w:pPr>
-            <w:r>
-              <w:rPr>
-                <w:rFonts w:ascii="Courier New" w:hAnsi="Courier New" w:cs="Courier New"/>
-              </w:rPr>
-              <w:t>&lt;</w:t>
-            </w:r>
-            <w:proofErr w:type="spellStart"/>
-            <w:r>
-              <w:rPr>
-                <w:rFonts w:ascii="Courier New" w:hAnsi="Courier New" w:cs="Courier New"/>
-              </w:rPr>
-              <w:t>br</w:t>
-            </w:r>
-            <w:proofErr w:type="spellEnd"/>
-            <w:r>
-              <w:rPr>
-                <w:rFonts w:ascii="Courier New" w:hAnsi="Courier New" w:cs="Courier New"/>
-              </w:rPr>
-              <w:t>&gt;&lt;</w:t>
-            </w:r>
-            <w:proofErr w:type="spellStart"/>
-            <w:r>
-              <w:rPr>
-                <w:rFonts w:ascii="Courier New" w:hAnsi="Courier New" w:cs="Courier New"/>
-              </w:rPr>
-              <w:t>br</w:t>
-            </w:r>
-            <w:proofErr w:type="spellEnd"/>
-            <w:r>
-              <w:rPr>
-                <w:rFonts w:ascii="Courier New" w:hAnsi="Courier New" w:cs="Courier New"/>
-              </w:rPr>
-              <w:t>&gt;</w:t>
-            </w:r>
-          </w:p>
-          <w:p>
-            <w:pPr>
-              <w:spacing w:after="0"/>
-              <w:rPr>
-                <w:rFonts w:ascii="Courier New" w:hAnsi="Courier New" w:cs="Courier New"/>
-              </w:rPr>
-            </w:pPr>
-            <w:r>
-              <w:rPr>
-                <w:rFonts w:ascii="Courier New" w:hAnsi="Courier New" w:cs="Courier New"/>
-              </w:rPr>
-              <w:t>Constructing these estimates requires complicated procedures with many data inputs and many assumptions. The estimates here are based on sophisticated modeling by the Institute for Health Metrics and Evaluation (IHME) in Seattle. IHME generates such estimates for all US States, and for most nations of the world, but not yet for US counties.  Information and resources related to these estimates can be found here.</w:t>
-            </w:r>
-          </w:p>
-          <w:p>
-            <w:pPr>
-              <w:spacing w:after="0"/>
-              <w:rPr>
-                <w:rFonts w:ascii="Courier New" w:hAnsi="Courier New" w:cs="Courier New"/>
-              </w:rPr>
-            </w:pPr>
-            <w:r>
-              <w:rPr>
-                <w:rFonts w:ascii="Courier New" w:hAnsi="Courier New" w:cs="Courier New"/>
-              </w:rPr>
-              <w:t>&lt;</w:t>
-            </w:r>
-            <w:proofErr w:type="spellStart"/>
-            <w:r>
-              <w:rPr>
-                <w:rFonts w:ascii="Courier New" w:hAnsi="Courier New" w:cs="Courier New"/>
-              </w:rPr>
-              <w:t>br</w:t>
-            </w:r>
-            <w:proofErr w:type="spellEnd"/>
-            <w:r>
-              <w:rPr>
-                <w:rFonts w:ascii="Courier New" w:hAnsi="Courier New" w:cs="Courier New"/>
-              </w:rPr>
-              <w:t>&gt;&lt;</w:t>
-            </w:r>
-            <w:proofErr w:type="spellStart"/>
-            <w:r>
-              <w:rPr>
-                <w:rFonts w:ascii="Courier New" w:hAnsi="Courier New" w:cs="Courier New"/>
-              </w:rPr>
-              <w:t>br</w:t>
-            </w:r>
-            <w:proofErr w:type="spellEnd"/>
-            <w:r>
-              <w:rPr>
-                <w:rFonts w:ascii="Courier New" w:hAnsi="Courier New" w:cs="Courier New"/>
-              </w:rPr>
-              <w:t>&gt;</w:t>
-            </w:r>
-          </w:p>
-          <w:p>
-            <w:pPr>
-              <w:spacing w:after="0"/>
-              <w:rPr>
-                <w:rFonts w:ascii="Courier New" w:hAnsi="Courier New" w:cs="Courier New"/>
-              </w:rPr>
-            </w:pPr>
-            <w:r>
-              <w:rPr>
-                <w:rFonts w:ascii="Courier New" w:hAnsi="Courier New" w:cs="Courier New"/>
-              </w:rPr>
-              <w:t xml:space="preserve">In the initial setting for this chart, the health outcome being measured is Disability Adjusted Life Years (DALY).  DALY is a powerful measure that sums (1) the number of years a person lives with a condition which decreases their functionality during life (Years Lived with Disability=YLD) and (2) the difference between the age at which they might have lived to without the condition age and the age at which they actually died due to the condition (Years of Life Lost=YLL); DALY = YLD + YLL. While DALYs is the initial health outcome setting, it can be changed to a different setting for the particular situation you are exploring.  </w:t>
-            </w:r>
-          </w:p>
-          <w:p>
-            <w:pPr>
-              <w:spacing w:after="0"/>
-              <w:rPr>
-                <w:rFonts w:ascii="Courier New" w:hAnsi="Courier New" w:cs="Courier New"/>
-              </w:rPr>
-            </w:pPr>
-            <w:r>
-              <w:rPr>
-                <w:rFonts w:ascii="Courier New" w:hAnsi="Courier New" w:cs="Courier New"/>
-              </w:rPr>
-              <w:t xml:space="preserve">The settings for all the modifiable settings (i.e. parameters), with their default values, options, and some explanations are: </w:t>
-            </w:r>
-          </w:p>
-          <w:p>
-            <w:pPr>
-              <w:spacing w:after="0"/>
-              <w:rPr>
-                <w:rFonts w:ascii="Courier New" w:hAnsi="Courier New" w:cs="Courier New"/>
-              </w:rPr>
-            </w:pPr>
-            <w:r>
-              <w:rPr>
-                <w:rFonts w:ascii="Courier New" w:hAnsi="Courier New" w:cs="Courier New"/>
-              </w:rPr>
-              <w:t>&lt;li style="margin-left: 20px"&gt;</w:t>
-            </w:r>
-          </w:p>
-          <w:p>
-            <w:pPr>
-              <w:spacing w:after="0"/>
-              <w:rPr>
-                <w:rFonts w:ascii="Courier New" w:hAnsi="Courier New" w:cs="Courier New"/>
-              </w:rPr>
-            </w:pPr>
-            <w:r>
-              <w:rPr>
-                <w:rFonts w:ascii="Courier New" w:hAnsi="Courier New" w:cs="Courier New"/>
-              </w:rPr>
-              <w:t>Level of the risk factors&lt;/li&gt;</w:t>
+              <w:t>Default: 2&lt;/li&gt;</w:t>
             </w:r>
           </w:p>
           <w:p>
@@ -5865,7 +6002,7 @@
               <w:rPr>
                 <w:rFonts w:ascii="Courier New" w:hAnsi="Courier New" w:cs="Courier New"/>
               </w:rPr>
-              <w:t>Default: 2&lt;/li&gt;</w:t>
+              <w:t>Options: 1, 2, 3&lt;/li&gt;</w:t>
             </w:r>
           </w:p>
           <w:p>
@@ -5893,42 +6030,7 @@
               <w:rPr>
                 <w:rFonts w:ascii="Courier New" w:hAnsi="Courier New" w:cs="Courier New"/>
               </w:rPr>
-              <w:t>Options: 1, 2, 3&lt;/li&gt;</w:t>
-            </w:r>
-          </w:p>
-          <w:p>
-            <w:pPr>
-              <w:spacing w:after="0"/>
-              <w:rPr>
-                <w:rFonts w:ascii="Courier New" w:hAnsi="Courier New" w:cs="Courier New"/>
-              </w:rPr>
-            </w:pPr>
-            <w:r>
-              <w:rPr>
-                <w:rFonts w:ascii="Courier New" w:hAnsi="Courier New" w:cs="Courier New"/>
-              </w:rPr>
-              <w:t>&lt;li style="margin-left: 40px"&gt;</w:t>
-            </w:r>
-          </w:p>
-          <w:p>
-            <w:pPr>
-              <w:spacing w:after="0"/>
-              <w:rPr>
-                <w:rFonts w:ascii="Courier New" w:hAnsi="Courier New" w:cs="Courier New"/>
-              </w:rPr>
-            </w:pPr>
-            <w:r>
-              <w:rPr>
-                <w:rFonts w:ascii="Courier New" w:hAnsi="Courier New" w:cs="Courier New"/>
-              </w:rPr>
-              <w:t xml:space="preserve">These options are in increasing order of "granularity"; 1 is three very broad categories of risk factors (behavioral, metabolic, and </w:t>
-            </w:r>
-            <w:r>
-              <w:rPr>
-                <w:rFonts w:ascii="Courier New" w:hAnsi="Courier New" w:cs="Courier New"/>
-              </w:rPr>
-              <w:lastRenderedPageBreak/>
-              <w:t>behavioral); 2 breaks these down into 19 more detailed categories, and 3 into 25. &lt;/li&gt;</w:t>
+              <w:t>These options are in increasing order of "granularity"; 1 is three very broad categories of risk factors (behavioral, metabolic, and behavioral); 2 breaks these down into 19 more detailed categories, and 3 into 25. &lt;/li&gt;</w:t>
             </w:r>
           </w:p>
           <w:p>
@@ -6286,7 +6388,14 @@
               <w:rPr>
                 <w:rFonts w:ascii="Courier New" w:hAnsi="Courier New" w:cs="Courier New"/>
               </w:rPr>
-              <w:t>The presentation of these hospitalization data should be considered preliminary. There are a number of nuances and considerations relevant to interpreting these charts noted in the technical documentation. Of particular note, the summaries of 'charges' shown, are specifically, &lt;</w:t>
+              <w:t xml:space="preserve">The presentation of these hospitalization data should be considered preliminary. There are a number of nuances and considerations relevant to interpreting these charts noted in the technical documentation. Of particular note, the summaries of 'charges' shown, are specifically, </w:t>
+            </w:r>
+            <w:r>
+              <w:rPr>
+                <w:rFonts w:ascii="Courier New" w:hAnsi="Courier New" w:cs="Courier New"/>
+              </w:rPr>
+              <w:lastRenderedPageBreak/>
+              <w:t>&lt;</w:t>
             </w:r>
             <w:proofErr w:type="spellStart"/>
             <w:r>
@@ -6314,14 +6423,7 @@
               <w:rPr>
                 <w:rFonts w:ascii="Courier New" w:hAnsi="Courier New" w:cs="Courier New"/>
               </w:rPr>
-              <w:t xml:space="preserve">&gt; based on hospital administrative systems, and do not indicate the actual costs, reimbursements, or payments for those charges. However, these charge data provide one lens of valuable information regarding the patterns of monetary burden. We are also in the midst of assessing optimal ways of grouping </w:t>
-            </w:r>
-            <w:r>
-              <w:rPr>
-                <w:rFonts w:ascii="Courier New" w:hAnsi="Courier New" w:cs="Courier New"/>
-              </w:rPr>
-              <w:lastRenderedPageBreak/>
-              <w:t>conditions/diseases and other aspects of the sharing of these data. We welcome your input.</w:t>
+              <w:t>&gt; based on hospital administrative systems, and do not indicate the actual costs, reimbursements, or payments for those charges. However, these charge data provide one lens of valuable information regarding the patterns of monetary burden. We are also in the midst of assessing optimal ways of grouping conditions/diseases and other aspects of the sharing of these data. We welcome your input.</w:t>
             </w:r>
           </w:p>
         </w:tc>
@@ -6535,7 +6637,14 @@
               <w:rPr>
                 <w:rFonts w:ascii="Courier New" w:hAnsi="Courier New" w:cs="Courier New"/>
               </w:rPr>
-              <w:t>This tab shows differences, or &lt;b&gt;disparities&lt;/b&gt;, in death rates between &lt;b&gt;racial/ethnic groups&lt;/b&gt;, &lt;b&gt;age groups&lt;/b&gt;, and &lt;b&gt;sex&lt;/b&gt;, for a selected cause of death in a selected county or the State overall. Reducing disparities in health outcomes is a key goal of Public Health, and clear data is essential for progress towards this goal.</w:t>
+              <w:t xml:space="preserve">This tab shows differences, or &lt;b&gt;disparities&lt;/b&gt;, in death rates between </w:t>
+            </w:r>
+            <w:r>
+              <w:rPr>
+                <w:rFonts w:ascii="Courier New" w:hAnsi="Courier New" w:cs="Courier New"/>
+              </w:rPr>
+              <w:lastRenderedPageBreak/>
+              <w:t>&lt;b&gt;racial/ethnic groups&lt;/b&gt;, &lt;b&gt;age groups&lt;/b&gt;, and &lt;b&gt;sex&lt;/b&gt;, for a selected cause of death in a selected county or the State overall. Reducing disparities in health outcomes is a key goal of Public Health, and clear data is essential for progress towards this goal.</w:t>
             </w:r>
           </w:p>
           <w:p>
@@ -6591,345 +6700,351 @@
               <w:rPr>
                 <w:rFonts w:ascii="Courier New" w:hAnsi="Courier New" w:cs="Courier New"/>
               </w:rPr>
+              <w:t>&lt;b&gt;Within each demographic category&lt;/b&gt; (race/ethnic, age, sex), for each cause of death in each geographic group, the &lt;b&gt;rate in the group with the &lt;</w:t>
+            </w:r>
+            <w:proofErr w:type="spellStart"/>
+            <w:r>
+              <w:rPr>
+                <w:rFonts w:ascii="Courier New" w:hAnsi="Courier New" w:cs="Courier New"/>
+              </w:rPr>
+              <w:t>i</w:t>
+            </w:r>
+            <w:proofErr w:type="spellEnd"/>
+            <w:r>
+              <w:rPr>
+                <w:rFonts w:ascii="Courier New" w:hAnsi="Courier New" w:cs="Courier New"/>
+              </w:rPr>
+              <w:t>&gt;lowest rate&lt;/</w:t>
+            </w:r>
+            <w:proofErr w:type="spellStart"/>
+            <w:r>
+              <w:rPr>
+                <w:rFonts w:ascii="Courier New" w:hAnsi="Courier New" w:cs="Courier New"/>
+              </w:rPr>
+              <w:t>i</w:t>
+            </w:r>
+            <w:proofErr w:type="spellEnd"/>
+            <w:r>
+              <w:rPr>
+                <w:rFonts w:ascii="Courier New" w:hAnsi="Courier New" w:cs="Courier New"/>
+              </w:rPr>
+              <w:t xml:space="preserve">&gt; is statistically compared to each other group&lt;/b&gt; in that category (e.g. for a condition where Hispanics have the lowest rate, that rate among Hispanics is compared to the rate among Blacks, Whites, and Asians, etc.). </w:t>
+            </w:r>
+          </w:p>
+          <w:p>
+            <w:pPr>
+              <w:spacing w:after="0"/>
+              <w:rPr>
+                <w:rFonts w:ascii="Courier New" w:hAnsi="Courier New" w:cs="Courier New"/>
+              </w:rPr>
+            </w:pPr>
+            <w:r>
+              <w:rPr>
+                <w:rFonts w:ascii="Courier New" w:hAnsi="Courier New" w:cs="Courier New"/>
+              </w:rPr>
+              <w:t>&lt;</w:t>
+            </w:r>
+            <w:proofErr w:type="spellStart"/>
+            <w:r>
+              <w:rPr>
+                <w:rFonts w:ascii="Courier New" w:hAnsi="Courier New" w:cs="Courier New"/>
+              </w:rPr>
+              <w:t>br</w:t>
+            </w:r>
+            <w:proofErr w:type="spellEnd"/>
+            <w:r>
+              <w:rPr>
+                <w:rFonts w:ascii="Courier New" w:hAnsi="Courier New" w:cs="Courier New"/>
+              </w:rPr>
+              <w:t>&gt;&lt;</w:t>
+            </w:r>
+            <w:proofErr w:type="spellStart"/>
+            <w:r>
+              <w:rPr>
+                <w:rFonts w:ascii="Courier New" w:hAnsi="Courier New" w:cs="Courier New"/>
+              </w:rPr>
+              <w:t>br</w:t>
+            </w:r>
+            <w:proofErr w:type="spellEnd"/>
+            <w:r>
+              <w:rPr>
+                <w:rFonts w:ascii="Courier New" w:hAnsi="Courier New" w:cs="Courier New"/>
+              </w:rPr>
+              <w:t>&gt;</w:t>
+            </w:r>
+          </w:p>
+          <w:p>
+            <w:pPr>
+              <w:spacing w:after="0"/>
+              <w:rPr>
+                <w:rFonts w:ascii="Courier New" w:hAnsi="Courier New" w:cs="Courier New"/>
+              </w:rPr>
+            </w:pPr>
+            <w:r>
+              <w:rPr>
+                <w:rFonts w:ascii="Courier New" w:hAnsi="Courier New" w:cs="Courier New"/>
+              </w:rPr>
+              <w:t xml:space="preserve">In each chart, the group with the lowest rate is shown in green, any group that is statistically significantly higher (based on a statistical cut point of p &lt; 0.01) is shown in red, and any group that is not statistically different from the </w:t>
+            </w:r>
+            <w:r>
+              <w:rPr>
+                <w:rFonts w:ascii="Courier New" w:hAnsi="Courier New" w:cs="Courier New"/>
+              </w:rPr>
+              <w:t>"</w:t>
+            </w:r>
+            <w:r>
+              <w:rPr>
+                <w:rFonts w:ascii="Courier New" w:hAnsi="Courier New" w:cs="Courier New"/>
+              </w:rPr>
+              <w:t>lowest</w:t>
+            </w:r>
+            <w:r>
+              <w:rPr>
+                <w:rFonts w:ascii="Courier New" w:hAnsi="Courier New" w:cs="Courier New"/>
+              </w:rPr>
+              <w:t>"</w:t>
+            </w:r>
+            <w:r>
+              <w:rPr>
+                <w:rFonts w:ascii="Courier New" w:hAnsi="Courier New" w:cs="Courier New"/>
+              </w:rPr>
+              <w:t xml:space="preserve"> group is shown in blue. In addition, 95% confidence intervals are also shown for all rates, to provide visual guidance about the stability of each rate.</w:t>
+            </w:r>
+          </w:p>
+          <w:p>
+            <w:pPr>
+              <w:spacing w:after="0"/>
+              <w:rPr>
+                <w:rFonts w:ascii="Courier New" w:hAnsi="Courier New" w:cs="Courier New"/>
+              </w:rPr>
+            </w:pPr>
+            <w:r>
+              <w:rPr>
+                <w:rFonts w:ascii="Courier New" w:hAnsi="Courier New" w:cs="Courier New"/>
+              </w:rPr>
+              <w:t>&lt;</w:t>
+            </w:r>
+            <w:proofErr w:type="spellStart"/>
+            <w:r>
+              <w:rPr>
+                <w:rFonts w:ascii="Courier New" w:hAnsi="Courier New" w:cs="Courier New"/>
+              </w:rPr>
+              <w:t>br</w:t>
+            </w:r>
+            <w:proofErr w:type="spellEnd"/>
+            <w:r>
+              <w:rPr>
+                <w:rFonts w:ascii="Courier New" w:hAnsi="Courier New" w:cs="Courier New"/>
+              </w:rPr>
+              <w:t>&gt;&lt;</w:t>
+            </w:r>
+            <w:proofErr w:type="spellStart"/>
+            <w:r>
+              <w:rPr>
+                <w:rFonts w:ascii="Courier New" w:hAnsi="Courier New" w:cs="Courier New"/>
+              </w:rPr>
+              <w:t>br</w:t>
+            </w:r>
+            <w:proofErr w:type="spellEnd"/>
+            <w:r>
+              <w:rPr>
+                <w:rFonts w:ascii="Courier New" w:hAnsi="Courier New" w:cs="Courier New"/>
+              </w:rPr>
+              <w:t>&gt;</w:t>
+            </w:r>
+          </w:p>
+          <w:p>
+            <w:pPr>
+              <w:spacing w:after="0"/>
+              <w:rPr>
+                <w:rFonts w:ascii="Courier New" w:hAnsi="Courier New" w:cs="Courier New"/>
+              </w:rPr>
+            </w:pPr>
+            <w:r>
+              <w:rPr>
+                <w:rFonts w:ascii="Courier New" w:hAnsi="Courier New" w:cs="Courier New"/>
+              </w:rPr>
+              <w:t>An option is provided to statistically compare &lt;b&gt;the group with the &lt;</w:t>
+            </w:r>
+            <w:proofErr w:type="spellStart"/>
+            <w:r>
+              <w:rPr>
+                <w:rFonts w:ascii="Courier New" w:hAnsi="Courier New" w:cs="Courier New"/>
+              </w:rPr>
+              <w:t>i</w:t>
+            </w:r>
+            <w:proofErr w:type="spellEnd"/>
+            <w:r>
+              <w:rPr>
+                <w:rFonts w:ascii="Courier New" w:hAnsi="Courier New" w:cs="Courier New"/>
+              </w:rPr>
+              <w:t>&gt;highest&lt;/</w:t>
+            </w:r>
+            <w:proofErr w:type="spellStart"/>
+            <w:r>
+              <w:rPr>
+                <w:rFonts w:ascii="Courier New" w:hAnsi="Courier New" w:cs="Courier New"/>
+              </w:rPr>
+              <w:t>i</w:t>
+            </w:r>
+            <w:proofErr w:type="spellEnd"/>
+            <w:r>
+              <w:rPr>
+                <w:rFonts w:ascii="Courier New" w:hAnsi="Courier New" w:cs="Courier New"/>
+              </w:rPr>
+              <w:t>&gt; rate to each other group in that category&lt;/b&gt; (</w:t>
+            </w:r>
+            <w:r>
+              <w:rPr>
+                <w:rFonts w:ascii="Courier New" w:hAnsi="Courier New" w:cs="Courier New"/>
+              </w:rPr>
+              <w:t xml:space="preserve">e.g. for a condition where Hispanics have the </w:t>
+            </w:r>
+            <w:r>
+              <w:rPr>
+                <w:rFonts w:ascii="Courier New" w:hAnsi="Courier New" w:cs="Courier New"/>
+              </w:rPr>
+              <w:t>highest</w:t>
+            </w:r>
+            <w:r>
+              <w:rPr>
+                <w:rFonts w:ascii="Courier New" w:hAnsi="Courier New" w:cs="Courier New"/>
+              </w:rPr>
+              <w:t xml:space="preserve"> rate, that rate among Hispanics is compared to the rate among Blacks, Whites, and Asians, etc.)</w:t>
+            </w:r>
+            <w:r>
+              <w:rPr>
+                <w:rFonts w:ascii="Courier New" w:hAnsi="Courier New" w:cs="Courier New"/>
+              </w:rPr>
+              <w:t xml:space="preserve">. If this option is selected, then the highest rate group is shown in red; </w:t>
+            </w:r>
+            <w:r>
+              <w:rPr>
+                <w:rFonts w:ascii="Courier New" w:hAnsi="Courier New" w:cs="Courier New"/>
+              </w:rPr>
+              <w:t xml:space="preserve">any group that is statistically significantly </w:t>
+            </w:r>
+            <w:r>
+              <w:rPr>
+                <w:rFonts w:ascii="Courier New" w:hAnsi="Courier New" w:cs="Courier New"/>
+              </w:rPr>
+              <w:t>lower</w:t>
+            </w:r>
+            <w:r>
+              <w:rPr>
+                <w:rFonts w:ascii="Courier New" w:hAnsi="Courier New" w:cs="Courier New"/>
+              </w:rPr>
+              <w:t xml:space="preserve"> (based on a statistical cut point of p &lt; 0.01) is shown in </w:t>
+            </w:r>
+            <w:r>
+              <w:rPr>
+                <w:rFonts w:ascii="Courier New" w:hAnsi="Courier New" w:cs="Courier New"/>
+              </w:rPr>
+              <w:t>green;</w:t>
+            </w:r>
+            <w:r>
+              <w:rPr>
+                <w:rFonts w:ascii="Courier New" w:hAnsi="Courier New" w:cs="Courier New"/>
+              </w:rPr>
+              <w:t xml:space="preserve"> </w:t>
+            </w:r>
+            <w:r>
+              <w:rPr>
+                <w:rFonts w:ascii="Courier New" w:hAnsi="Courier New" w:cs="Courier New"/>
+              </w:rPr>
+              <w:t>a</w:t>
+            </w:r>
+            <w:r>
+              <w:rPr>
+                <w:rFonts w:ascii="Courier New" w:hAnsi="Courier New" w:cs="Courier New"/>
+              </w:rPr>
+              <w:t xml:space="preserve">ny group that is not statistically different from the </w:t>
+            </w:r>
+            <w:r>
+              <w:rPr>
+                <w:rFonts w:ascii="Courier New" w:hAnsi="Courier New" w:cs="Courier New"/>
+              </w:rPr>
+              <w:t>"</w:t>
+            </w:r>
+            <w:r>
+              <w:rPr>
+                <w:rFonts w:ascii="Courier New" w:hAnsi="Courier New" w:cs="Courier New"/>
+              </w:rPr>
+              <w:t>highest</w:t>
+            </w:r>
+            <w:r>
+              <w:rPr>
+                <w:rFonts w:ascii="Courier New" w:hAnsi="Courier New" w:cs="Courier New"/>
+              </w:rPr>
+              <w:t>"</w:t>
+            </w:r>
+            <w:r>
+              <w:rPr>
+                <w:rFonts w:ascii="Courier New" w:hAnsi="Courier New" w:cs="Courier New"/>
+              </w:rPr>
+              <w:t xml:space="preserve"> group is shown in blue.</w:t>
+            </w:r>
+          </w:p>
+          <w:p>
+            <w:pPr>
+              <w:spacing w:after="0"/>
+              <w:rPr>
+                <w:rFonts w:ascii="Courier New" w:hAnsi="Courier New" w:cs="Courier New"/>
+              </w:rPr>
+            </w:pPr>
+            <w:r>
+              <w:rPr>
+                <w:rFonts w:ascii="Courier New" w:hAnsi="Courier New" w:cs="Courier New"/>
+              </w:rPr>
+              <w:t>&lt;</w:t>
+            </w:r>
+            <w:proofErr w:type="spellStart"/>
+            <w:r>
+              <w:rPr>
+                <w:rFonts w:ascii="Courier New" w:hAnsi="Courier New" w:cs="Courier New"/>
+              </w:rPr>
+              <w:t>br</w:t>
+            </w:r>
+            <w:proofErr w:type="spellEnd"/>
+            <w:r>
+              <w:rPr>
+                <w:rFonts w:ascii="Courier New" w:hAnsi="Courier New" w:cs="Courier New"/>
+              </w:rPr>
+              <w:t>&gt;&lt;</w:t>
+            </w:r>
+            <w:proofErr w:type="spellStart"/>
+            <w:r>
+              <w:rPr>
+                <w:rFonts w:ascii="Courier New" w:hAnsi="Courier New" w:cs="Courier New"/>
+              </w:rPr>
+              <w:t>br</w:t>
+            </w:r>
+            <w:proofErr w:type="spellEnd"/>
+            <w:r>
+              <w:rPr>
+                <w:rFonts w:ascii="Courier New" w:hAnsi="Courier New" w:cs="Courier New"/>
+              </w:rPr>
+              <w:t>&gt;</w:t>
+            </w:r>
+          </w:p>
+          <w:p>
+            <w:pPr>
+              <w:rPr>
+                <w:rFonts w:ascii="Courier New" w:hAnsi="Courier New" w:cs="Courier New"/>
+              </w:rPr>
+            </w:pPr>
+            <w:r>
+              <w:rPr>
+                <w:rFonts w:ascii="Courier New" w:hAnsi="Courier New" w:cs="Courier New"/>
+              </w:rPr>
+              <w:t xml:space="preserve">In many instances, not all groups within a demographic category will be shown because all rates based on fewer than 20 deaths are excluded, </w:t>
+            </w:r>
+            <w:r>
+              <w:rPr>
+                <w:rFonts w:ascii="Courier New" w:hAnsi="Courier New" w:cs="Courier New"/>
+              </w:rPr>
               <w:lastRenderedPageBreak/>
-              <w:t>&lt;b&gt;Within each demographic category&lt;/b&gt; (race/ethnic, age, sex), for each cause of death in each geographic group, the &lt;b&gt;rate in the group with the &lt;</w:t>
-            </w:r>
-            <w:proofErr w:type="spellStart"/>
-            <w:r>
-              <w:rPr>
-                <w:rFonts w:ascii="Courier New" w:hAnsi="Courier New" w:cs="Courier New"/>
-              </w:rPr>
-              <w:t>i</w:t>
-            </w:r>
-            <w:proofErr w:type="spellEnd"/>
-            <w:r>
-              <w:rPr>
-                <w:rFonts w:ascii="Courier New" w:hAnsi="Courier New" w:cs="Courier New"/>
-              </w:rPr>
-              <w:t>&gt;lowest rate&lt;/</w:t>
-            </w:r>
-            <w:proofErr w:type="spellStart"/>
-            <w:r>
-              <w:rPr>
-                <w:rFonts w:ascii="Courier New" w:hAnsi="Courier New" w:cs="Courier New"/>
-              </w:rPr>
-              <w:t>i</w:t>
-            </w:r>
-            <w:proofErr w:type="spellEnd"/>
-            <w:r>
-              <w:rPr>
-                <w:rFonts w:ascii="Courier New" w:hAnsi="Courier New" w:cs="Courier New"/>
-              </w:rPr>
-              <w:t xml:space="preserve">&gt; is statistically compared to each other group&lt;/b&gt; in that category (e.g. for a condition where Hispanics have the lowest rate, that rate among Hispanics is compared to the rate among Blacks, Whites, and Asians, etc.). </w:t>
-            </w:r>
-          </w:p>
-          <w:p>
-            <w:pPr>
-              <w:spacing w:after="0"/>
-              <w:rPr>
-                <w:rFonts w:ascii="Courier New" w:hAnsi="Courier New" w:cs="Courier New"/>
-              </w:rPr>
-            </w:pPr>
-            <w:r>
-              <w:rPr>
-                <w:rFonts w:ascii="Courier New" w:hAnsi="Courier New" w:cs="Courier New"/>
-              </w:rPr>
-              <w:t>&lt;</w:t>
-            </w:r>
-            <w:proofErr w:type="spellStart"/>
-            <w:r>
-              <w:rPr>
-                <w:rFonts w:ascii="Courier New" w:hAnsi="Courier New" w:cs="Courier New"/>
-              </w:rPr>
-              <w:t>br</w:t>
-            </w:r>
-            <w:proofErr w:type="spellEnd"/>
-            <w:r>
-              <w:rPr>
-                <w:rFonts w:ascii="Courier New" w:hAnsi="Courier New" w:cs="Courier New"/>
-              </w:rPr>
-              <w:t>&gt;&lt;</w:t>
-            </w:r>
-            <w:proofErr w:type="spellStart"/>
-            <w:r>
-              <w:rPr>
-                <w:rFonts w:ascii="Courier New" w:hAnsi="Courier New" w:cs="Courier New"/>
-              </w:rPr>
-              <w:t>br</w:t>
-            </w:r>
-            <w:proofErr w:type="spellEnd"/>
-            <w:r>
-              <w:rPr>
-                <w:rFonts w:ascii="Courier New" w:hAnsi="Courier New" w:cs="Courier New"/>
-              </w:rPr>
-              <w:t>&gt;</w:t>
-            </w:r>
-          </w:p>
-          <w:p>
-            <w:pPr>
-              <w:spacing w:after="0"/>
-              <w:rPr>
-                <w:rFonts w:ascii="Courier New" w:hAnsi="Courier New" w:cs="Courier New"/>
-              </w:rPr>
-            </w:pPr>
-            <w:r>
-              <w:rPr>
-                <w:rFonts w:ascii="Courier New" w:hAnsi="Courier New" w:cs="Courier New"/>
-              </w:rPr>
-              <w:t xml:space="preserve">In each chart, the group with the lowest rate is shown in green, any group that is statistically significantly higher (based on a statistical cut point of p &lt; 0.01) is shown in red, and any group that is not statistically different from the </w:t>
-            </w:r>
-            <w:r>
-              <w:rPr>
-                <w:rFonts w:ascii="Courier New" w:hAnsi="Courier New" w:cs="Courier New"/>
-              </w:rPr>
-              <w:t>"</w:t>
-            </w:r>
-            <w:r>
-              <w:rPr>
-                <w:rFonts w:ascii="Courier New" w:hAnsi="Courier New" w:cs="Courier New"/>
-              </w:rPr>
-              <w:t>lowest</w:t>
-            </w:r>
-            <w:r>
-              <w:rPr>
-                <w:rFonts w:ascii="Courier New" w:hAnsi="Courier New" w:cs="Courier New"/>
-              </w:rPr>
-              <w:t>"</w:t>
-            </w:r>
-            <w:r>
-              <w:rPr>
-                <w:rFonts w:ascii="Courier New" w:hAnsi="Courier New" w:cs="Courier New"/>
-              </w:rPr>
-              <w:t xml:space="preserve"> group is shown in blue. In addition, 95% confidence intervals are also shown for all rates, to provide visual guidance about the stability of each rate.</w:t>
-            </w:r>
-          </w:p>
-          <w:p>
-            <w:pPr>
-              <w:spacing w:after="0"/>
-              <w:rPr>
-                <w:rFonts w:ascii="Courier New" w:hAnsi="Courier New" w:cs="Courier New"/>
-              </w:rPr>
-            </w:pPr>
-            <w:r>
-              <w:rPr>
-                <w:rFonts w:ascii="Courier New" w:hAnsi="Courier New" w:cs="Courier New"/>
-              </w:rPr>
-              <w:t>&lt;</w:t>
-            </w:r>
-            <w:proofErr w:type="spellStart"/>
-            <w:r>
-              <w:rPr>
-                <w:rFonts w:ascii="Courier New" w:hAnsi="Courier New" w:cs="Courier New"/>
-              </w:rPr>
-              <w:t>br</w:t>
-            </w:r>
-            <w:proofErr w:type="spellEnd"/>
-            <w:r>
-              <w:rPr>
-                <w:rFonts w:ascii="Courier New" w:hAnsi="Courier New" w:cs="Courier New"/>
-              </w:rPr>
-              <w:t>&gt;&lt;</w:t>
-            </w:r>
-            <w:proofErr w:type="spellStart"/>
-            <w:r>
-              <w:rPr>
-                <w:rFonts w:ascii="Courier New" w:hAnsi="Courier New" w:cs="Courier New"/>
-              </w:rPr>
-              <w:t>br</w:t>
-            </w:r>
-            <w:proofErr w:type="spellEnd"/>
-            <w:r>
-              <w:rPr>
-                <w:rFonts w:ascii="Courier New" w:hAnsi="Courier New" w:cs="Courier New"/>
-              </w:rPr>
-              <w:t>&gt;</w:t>
-            </w:r>
-          </w:p>
-          <w:p>
-            <w:pPr>
-              <w:spacing w:after="0"/>
-              <w:rPr>
-                <w:rFonts w:ascii="Courier New" w:hAnsi="Courier New" w:cs="Courier New"/>
-              </w:rPr>
-            </w:pPr>
-            <w:r>
-              <w:rPr>
-                <w:rFonts w:ascii="Courier New" w:hAnsi="Courier New" w:cs="Courier New"/>
-              </w:rPr>
-              <w:t>An option is provided to statistically compare &lt;b&gt;the group with the &lt;</w:t>
-            </w:r>
-            <w:proofErr w:type="spellStart"/>
-            <w:r>
-              <w:rPr>
-                <w:rFonts w:ascii="Courier New" w:hAnsi="Courier New" w:cs="Courier New"/>
-              </w:rPr>
-              <w:t>i</w:t>
-            </w:r>
-            <w:proofErr w:type="spellEnd"/>
-            <w:r>
-              <w:rPr>
-                <w:rFonts w:ascii="Courier New" w:hAnsi="Courier New" w:cs="Courier New"/>
-              </w:rPr>
-              <w:t>&gt;highest&lt;/</w:t>
-            </w:r>
-            <w:proofErr w:type="spellStart"/>
-            <w:r>
-              <w:rPr>
-                <w:rFonts w:ascii="Courier New" w:hAnsi="Courier New" w:cs="Courier New"/>
-              </w:rPr>
-              <w:t>i</w:t>
-            </w:r>
-            <w:proofErr w:type="spellEnd"/>
-            <w:r>
-              <w:rPr>
-                <w:rFonts w:ascii="Courier New" w:hAnsi="Courier New" w:cs="Courier New"/>
-              </w:rPr>
-              <w:t>&gt; rate to each other group in that category&lt;/b&gt; (</w:t>
-            </w:r>
-            <w:r>
-              <w:rPr>
-                <w:rFonts w:ascii="Courier New" w:hAnsi="Courier New" w:cs="Courier New"/>
-              </w:rPr>
-              <w:t xml:space="preserve">e.g. for a condition where Hispanics have the </w:t>
-            </w:r>
-            <w:r>
-              <w:rPr>
-                <w:rFonts w:ascii="Courier New" w:hAnsi="Courier New" w:cs="Courier New"/>
-              </w:rPr>
-              <w:t>highest</w:t>
-            </w:r>
-            <w:r>
-              <w:rPr>
-                <w:rFonts w:ascii="Courier New" w:hAnsi="Courier New" w:cs="Courier New"/>
-              </w:rPr>
-              <w:t xml:space="preserve"> rate, that rate among Hispanics is compared to the rate among Blacks, Whites, and Asians, etc.)</w:t>
-            </w:r>
-            <w:r>
-              <w:rPr>
-                <w:rFonts w:ascii="Courier New" w:hAnsi="Courier New" w:cs="Courier New"/>
-              </w:rPr>
-              <w:t xml:space="preserve">. If this option is selected, then the highest rate group is shown in red; </w:t>
-            </w:r>
-            <w:r>
-              <w:rPr>
-                <w:rFonts w:ascii="Courier New" w:hAnsi="Courier New" w:cs="Courier New"/>
-              </w:rPr>
-              <w:t xml:space="preserve">any group that is statistically significantly </w:t>
-            </w:r>
-            <w:r>
-              <w:rPr>
-                <w:rFonts w:ascii="Courier New" w:hAnsi="Courier New" w:cs="Courier New"/>
-              </w:rPr>
-              <w:t>lower</w:t>
-            </w:r>
-            <w:r>
-              <w:rPr>
-                <w:rFonts w:ascii="Courier New" w:hAnsi="Courier New" w:cs="Courier New"/>
-              </w:rPr>
-              <w:t xml:space="preserve"> (based on a statistical cut point of p &lt; 0.01) is shown in </w:t>
-            </w:r>
-            <w:r>
-              <w:rPr>
-                <w:rFonts w:ascii="Courier New" w:hAnsi="Courier New" w:cs="Courier New"/>
-              </w:rPr>
-              <w:t>green;</w:t>
-            </w:r>
-            <w:r>
-              <w:rPr>
-                <w:rFonts w:ascii="Courier New" w:hAnsi="Courier New" w:cs="Courier New"/>
-              </w:rPr>
-              <w:t xml:space="preserve"> </w:t>
-            </w:r>
-            <w:r>
-              <w:rPr>
-                <w:rFonts w:ascii="Courier New" w:hAnsi="Courier New" w:cs="Courier New"/>
-              </w:rPr>
-              <w:t>a</w:t>
-            </w:r>
-            <w:r>
-              <w:rPr>
-                <w:rFonts w:ascii="Courier New" w:hAnsi="Courier New" w:cs="Courier New"/>
-              </w:rPr>
-              <w:t xml:space="preserve">ny group that is not statistically different from the </w:t>
-            </w:r>
-            <w:r>
-              <w:rPr>
-                <w:rFonts w:ascii="Courier New" w:hAnsi="Courier New" w:cs="Courier New"/>
-              </w:rPr>
-              <w:t>"</w:t>
-            </w:r>
-            <w:r>
-              <w:rPr>
-                <w:rFonts w:ascii="Courier New" w:hAnsi="Courier New" w:cs="Courier New"/>
-              </w:rPr>
-              <w:t>highest</w:t>
-            </w:r>
-            <w:r>
-              <w:rPr>
-                <w:rFonts w:ascii="Courier New" w:hAnsi="Courier New" w:cs="Courier New"/>
-              </w:rPr>
-              <w:t>"</w:t>
-            </w:r>
-            <w:r>
-              <w:rPr>
-                <w:rFonts w:ascii="Courier New" w:hAnsi="Courier New" w:cs="Courier New"/>
-              </w:rPr>
-              <w:t xml:space="preserve"> group is shown in blue.</w:t>
-            </w:r>
-          </w:p>
-          <w:p>
-            <w:pPr>
-              <w:spacing w:after="0"/>
-              <w:rPr>
-                <w:rFonts w:ascii="Courier New" w:hAnsi="Courier New" w:cs="Courier New"/>
-              </w:rPr>
-            </w:pPr>
-            <w:r>
-              <w:rPr>
-                <w:rFonts w:ascii="Courier New" w:hAnsi="Courier New" w:cs="Courier New"/>
-              </w:rPr>
-              <w:t>&lt;</w:t>
-            </w:r>
-            <w:proofErr w:type="spellStart"/>
-            <w:r>
-              <w:rPr>
-                <w:rFonts w:ascii="Courier New" w:hAnsi="Courier New" w:cs="Courier New"/>
-              </w:rPr>
-              <w:t>br</w:t>
-            </w:r>
-            <w:proofErr w:type="spellEnd"/>
-            <w:r>
-              <w:rPr>
-                <w:rFonts w:ascii="Courier New" w:hAnsi="Courier New" w:cs="Courier New"/>
-              </w:rPr>
-              <w:t>&gt;&lt;</w:t>
-            </w:r>
-            <w:proofErr w:type="spellStart"/>
-            <w:r>
-              <w:rPr>
-                <w:rFonts w:ascii="Courier New" w:hAnsi="Courier New" w:cs="Courier New"/>
-              </w:rPr>
-              <w:t>br</w:t>
-            </w:r>
-            <w:proofErr w:type="spellEnd"/>
-            <w:r>
-              <w:rPr>
-                <w:rFonts w:ascii="Courier New" w:hAnsi="Courier New" w:cs="Courier New"/>
-              </w:rPr>
-              <w:t>&gt;</w:t>
-            </w:r>
-          </w:p>
-          <w:p>
-            <w:pPr>
-              <w:rPr>
-                <w:rFonts w:ascii="Courier New" w:hAnsi="Courier New" w:cs="Courier New"/>
-              </w:rPr>
-            </w:pPr>
-            <w:r>
-              <w:rPr>
-                <w:rFonts w:ascii="Courier New" w:hAnsi="Courier New" w:cs="Courier New"/>
-              </w:rPr>
-              <w:t>In many instances, not all groups within a demographic category will be shown because all rates based on fewer than 20 deaths are excluded, to avoid misleading observations from very unstable rates.</w:t>
+              <w:t>to avoid misleading observations from very unstable rates.</w:t>
             </w:r>
           </w:p>
         </w:tc>
@@ -6973,14 +7088,7 @@
               <w:rPr>
                 <w:rFonts w:ascii="Courier New" w:hAnsi="Courier New" w:cs="Courier New"/>
               </w:rPr>
-              <w:t xml:space="preserve">This tab displays cause-of-death, hospitalization, or emergency department visit rankings for either a selected county or the whole state. The figure shows the ranking based on three data types that can be selected under the Data Type tool. The Grouping Variable tool </w:t>
-            </w:r>
-            <w:r>
-              <w:rPr>
-                <w:rFonts w:ascii="Courier New" w:hAnsi="Courier New" w:cs="Courier New"/>
-              </w:rPr>
-              <w:lastRenderedPageBreak/>
-              <w:t xml:space="preserve">allows users to view the data either by Age Group or by Race/Ethnicity. </w:t>
+              <w:t xml:space="preserve">This tab displays cause-of-death, hospitalization, or emergency department visit rankings for either a selected county or the whole state. The figure shows the ranking based on three data types that can be selected under the Data Type tool. The Grouping Variable tool allows users to view the data either by Age Group or by Race/Ethnicity. </w:t>
             </w:r>
           </w:p>
           <w:p>
@@ -7057,7 +7165,6 @@
               <w:rPr>
                 <w:rFonts w:ascii="Courier New" w:hAnsi="Courier New" w:cs="Courier New"/>
               </w:rPr>
-              <w:lastRenderedPageBreak/>
               <w:t>deathHospED</w:t>
             </w:r>
             <w:r>

</xml_diff>

<commit_message>
Add demographics text; add links to ihme; modify disparities text
</commit_message>
<xml_diff>
--- a/myCCB/myData/appText/appText.docx
+++ b/myCCB/myData/appText/appText.docx
@@ -98,11 +98,9 @@
             <w:tcW w:w="2547" w:type="dxa"/>
           </w:tcPr>
           <w:p>
-            <w:proofErr w:type="spellStart"/>
             <w:r>
               <w:t>varName</w:t>
             </w:r>
-            <w:proofErr w:type="spellEnd"/>
           </w:p>
         </w:tc>
         <w:tc>
@@ -123,14 +121,12 @@
             <w:shd w:val="clear" w:color="auto" w:fill="FFFF00"/>
           </w:tcPr>
           <w:p>
-            <w:proofErr w:type="spellStart"/>
             <w:r>
               <w:rPr>
                 <w:rFonts w:ascii="Courier New" w:hAnsi="Courier New" w:cs="Courier New"/>
               </w:rPr>
               <w:t>textIntroA</w:t>
             </w:r>
-            <w:proofErr w:type="spellEnd"/>
           </w:p>
         </w:tc>
         <w:tc>
@@ -161,14 +157,12 @@
             <w:shd w:val="clear" w:color="auto" w:fill="FFFF00"/>
           </w:tcPr>
           <w:p>
-            <w:proofErr w:type="spellStart"/>
             <w:r>
               <w:rPr>
                 <w:rFonts w:ascii="Courier New" w:hAnsi="Courier New" w:cs="Courier New"/>
               </w:rPr>
               <w:t>textIntroC</w:t>
             </w:r>
-            <w:proofErr w:type="spellEnd"/>
           </w:p>
         </w:tc>
         <w:tc>
@@ -205,14 +199,12 @@
             <w:shd w:val="clear" w:color="auto" w:fill="FFFF00"/>
           </w:tcPr>
           <w:p>
-            <w:proofErr w:type="spellStart"/>
             <w:r>
               <w:rPr>
                 <w:rFonts w:ascii="Courier New" w:hAnsi="Courier New" w:cs="Courier New"/>
               </w:rPr>
               <w:t>textNote.real</w:t>
             </w:r>
-            <w:proofErr w:type="spellEnd"/>
           </w:p>
         </w:tc>
         <w:tc>
@@ -312,14 +304,12 @@
             <w:shd w:val="clear" w:color="auto" w:fill="FFFF00"/>
           </w:tcPr>
           <w:p>
-            <w:proofErr w:type="spellStart"/>
             <w:r>
               <w:rPr>
                 <w:rFonts w:ascii="Courier New" w:hAnsi="Courier New" w:cs="Courier New"/>
               </w:rPr>
               <w:t>textNote.fake</w:t>
             </w:r>
-            <w:proofErr w:type="spellEnd"/>
           </w:p>
         </w:tc>
         <w:tc>
@@ -368,21 +358,7 @@
               <w:rPr>
                 <w:rFonts w:ascii="Courier New" w:hAnsi="Courier New" w:cs="Courier New"/>
               </w:rPr>
-              <w:t>&lt;</w:t>
-            </w:r>
-            <w:proofErr w:type="spellStart"/>
-            <w:r>
-              <w:rPr>
-                <w:rFonts w:ascii="Courier New" w:hAnsi="Courier New" w:cs="Courier New"/>
-              </w:rPr>
-              <w:t>ui</w:t>
-            </w:r>
-            <w:proofErr w:type="spellEnd"/>
-            <w:r>
-              <w:rPr>
-                <w:rFonts w:ascii="Courier New" w:hAnsi="Courier New" w:cs="Courier New"/>
-              </w:rPr>
-              <w:t xml:space="preserve"> style=align='left'&gt;&lt;b&gt;</w:t>
+              <w:t>&lt;ui style=align='left'&gt;&lt;b&gt;</w:t>
             </w:r>
           </w:p>
           <w:p>
@@ -424,21 +400,7 @@
               <w:rPr>
                 <w:rFonts w:ascii="Courier New" w:hAnsi="Courier New" w:cs="Courier New"/>
               </w:rPr>
-              <w:t>&lt;</w:t>
-            </w:r>
-            <w:proofErr w:type="spellStart"/>
-            <w:r>
-              <w:rPr>
-                <w:rFonts w:ascii="Courier New" w:hAnsi="Courier New" w:cs="Courier New"/>
-              </w:rPr>
-              <w:t>br</w:t>
-            </w:r>
-            <w:proofErr w:type="spellEnd"/>
-            <w:r>
-              <w:rPr>
-                <w:rFonts w:ascii="Courier New" w:hAnsi="Courier New" w:cs="Courier New"/>
-              </w:rPr>
-              <w:t>&gt;</w:t>
+              <w:t>&lt;br&gt;</w:t>
             </w:r>
           </w:p>
           <w:p>
@@ -458,21 +420,7 @@
               <w:rPr>
                 <w:rFonts w:ascii="Courier New" w:hAnsi="Courier New" w:cs="Courier New"/>
               </w:rPr>
-              <w:t>&lt;</w:t>
-            </w:r>
-            <w:proofErr w:type="spellStart"/>
-            <w:r>
-              <w:rPr>
-                <w:rFonts w:ascii="Courier New" w:hAnsi="Courier New" w:cs="Courier New"/>
-              </w:rPr>
-              <w:t>i</w:t>
-            </w:r>
-            <w:proofErr w:type="spellEnd"/>
-            <w:r>
-              <w:rPr>
-                <w:rFonts w:ascii="Courier New" w:hAnsi="Courier New" w:cs="Courier New"/>
-              </w:rPr>
-              <w:t>&gt;</w:t>
+              <w:t>&lt;i&gt;</w:t>
             </w:r>
           </w:p>
           <w:p>
@@ -507,41 +455,13 @@
               <w:rPr>
                 <w:rFonts w:ascii="Courier New" w:hAnsi="Courier New" w:cs="Courier New"/>
               </w:rPr>
-              <w:t>&lt;/</w:t>
-            </w:r>
-            <w:proofErr w:type="spellStart"/>
-            <w:r>
-              <w:rPr>
-                <w:rFonts w:ascii="Courier New" w:hAnsi="Courier New" w:cs="Courier New"/>
-              </w:rPr>
-              <w:t>i</w:t>
-            </w:r>
-            <w:proofErr w:type="spellEnd"/>
-            <w:r>
-              <w:rPr>
-                <w:rFonts w:ascii="Courier New" w:hAnsi="Courier New" w:cs="Courier New"/>
-              </w:rPr>
-              <w:t>&gt;</w:t>
-            </w:r>
-            <w:r>
-              <w:rPr>
-                <w:rFonts w:ascii="Courier New" w:hAnsi="Courier New" w:cs="Courier New"/>
-              </w:rPr>
-              <w:t>&lt;/h4&gt;&lt;/</w:t>
-            </w:r>
-            <w:proofErr w:type="spellStart"/>
-            <w:r>
-              <w:rPr>
-                <w:rFonts w:ascii="Courier New" w:hAnsi="Courier New" w:cs="Courier New"/>
-              </w:rPr>
-              <w:t>ui</w:t>
-            </w:r>
-            <w:proofErr w:type="spellEnd"/>
-            <w:r>
-              <w:rPr>
-                <w:rFonts w:ascii="Courier New" w:hAnsi="Courier New" w:cs="Courier New"/>
-              </w:rPr>
-              <w:t>&gt;</w:t>
+              <w:t>&lt;/i&gt;</w:t>
+            </w:r>
+            <w:r>
+              <w:rPr>
+                <w:rFonts w:ascii="Courier New" w:hAnsi="Courier New" w:cs="Courier New"/>
+              </w:rPr>
+              <w:t>&lt;/h4&gt;&lt;/ui&gt;</w:t>
             </w:r>
           </w:p>
         </w:tc>
@@ -553,7 +473,6 @@
             <w:shd w:val="clear" w:color="auto" w:fill="002060"/>
           </w:tcPr>
           <w:p>
-            <w:proofErr w:type="spellStart"/>
             <w:r>
               <w:rPr>
                 <w:rFonts w:ascii="Courier New" w:hAnsi="Courier New" w:cs="Courier New"/>
@@ -561,7 +480,6 @@
               <w:lastRenderedPageBreak/>
               <w:t>tractWarning</w:t>
             </w:r>
-            <w:proofErr w:type="spellEnd"/>
           </w:p>
         </w:tc>
         <w:tc>
@@ -586,14 +504,12 @@
             <w:shd w:val="clear" w:color="auto" w:fill="002060"/>
           </w:tcPr>
           <w:p>
-            <w:proofErr w:type="spellStart"/>
             <w:r>
               <w:rPr>
                 <w:rFonts w:ascii="Courier New" w:hAnsi="Courier New" w:cs="Courier New"/>
               </w:rPr>
               <w:t>oshpdModal</w:t>
             </w:r>
-            <w:proofErr w:type="spellEnd"/>
           </w:p>
         </w:tc>
         <w:tc>
@@ -623,7 +539,6 @@
                 <w:rFonts w:ascii="Courier New" w:hAnsi="Courier New" w:cs="Courier New"/>
               </w:rPr>
             </w:pPr>
-            <w:proofErr w:type="spellStart"/>
             <w:r>
               <w:rPr>
                 <w:rFonts w:ascii="Courier New" w:hAnsi="Courier New" w:cs="Courier New"/>
@@ -636,7 +551,6 @@
               </w:rPr>
               <w:t>Modal</w:t>
             </w:r>
-            <w:proofErr w:type="spellEnd"/>
           </w:p>
         </w:tc>
         <w:tc>
@@ -669,35 +583,7 @@
               <w:rPr>
                 <w:rFonts w:ascii="Courier New" w:hAnsi="Courier New" w:cs="Courier New"/>
               </w:rPr>
-              <w:t>&lt;</w:t>
-            </w:r>
-            <w:proofErr w:type="spellStart"/>
-            <w:r>
-              <w:rPr>
-                <w:rFonts w:ascii="Courier New" w:hAnsi="Courier New" w:cs="Courier New"/>
-              </w:rPr>
-              <w:t>br</w:t>
-            </w:r>
-            <w:proofErr w:type="spellEnd"/>
-            <w:r>
-              <w:rPr>
-                <w:rFonts w:ascii="Courier New" w:hAnsi="Courier New" w:cs="Courier New"/>
-              </w:rPr>
-              <w:t>&gt;&lt;</w:t>
-            </w:r>
-            <w:proofErr w:type="spellStart"/>
-            <w:r>
-              <w:rPr>
-                <w:rFonts w:ascii="Courier New" w:hAnsi="Courier New" w:cs="Courier New"/>
-              </w:rPr>
-              <w:t>br</w:t>
-            </w:r>
-            <w:proofErr w:type="spellEnd"/>
-            <w:r>
-              <w:rPr>
-                <w:rFonts w:ascii="Courier New" w:hAnsi="Courier New" w:cs="Courier New"/>
-              </w:rPr>
-              <w:t>&gt;</w:t>
+              <w:t>&lt;br&gt;&lt;br&gt;</w:t>
             </w:r>
           </w:p>
           <w:p>
@@ -803,35 +689,7 @@
               <w:rPr>
                 <w:rFonts w:ascii="Courier New" w:hAnsi="Courier New" w:cs="Courier New"/>
               </w:rPr>
-              <w:t>&lt;</w:t>
-            </w:r>
-            <w:proofErr w:type="spellStart"/>
-            <w:r>
-              <w:rPr>
-                <w:rFonts w:ascii="Courier New" w:hAnsi="Courier New" w:cs="Courier New"/>
-              </w:rPr>
-              <w:t>br</w:t>
-            </w:r>
-            <w:proofErr w:type="spellEnd"/>
-            <w:r>
-              <w:rPr>
-                <w:rFonts w:ascii="Courier New" w:hAnsi="Courier New" w:cs="Courier New"/>
-              </w:rPr>
-              <w:t>&gt;&lt;</w:t>
-            </w:r>
-            <w:proofErr w:type="spellStart"/>
-            <w:r>
-              <w:rPr>
-                <w:rFonts w:ascii="Courier New" w:hAnsi="Courier New" w:cs="Courier New"/>
-              </w:rPr>
-              <w:t>br</w:t>
-            </w:r>
-            <w:proofErr w:type="spellEnd"/>
-            <w:r>
-              <w:rPr>
-                <w:rFonts w:ascii="Courier New" w:hAnsi="Courier New" w:cs="Courier New"/>
-              </w:rPr>
-              <w:t>&gt;</w:t>
+              <w:t>&lt;br&gt;&lt;br&gt;</w:t>
             </w:r>
           </w:p>
           <w:p>
@@ -862,7 +720,6 @@
                 <w:rFonts w:ascii="Courier New" w:hAnsi="Courier New" w:cs="Courier New"/>
               </w:rPr>
             </w:pPr>
-            <w:proofErr w:type="spellStart"/>
             <w:r>
               <w:rPr>
                 <w:rFonts w:ascii="Courier New" w:hAnsi="Courier New" w:cs="Courier New"/>
@@ -870,7 +727,6 @@
               <w:lastRenderedPageBreak/>
               <w:t>levelHelp</w:t>
             </w:r>
-            <w:proofErr w:type="spellEnd"/>
           </w:p>
         </w:tc>
         <w:tc>
@@ -917,21 +773,7 @@
               <w:rPr>
                 <w:rFonts w:ascii="Courier New" w:hAnsi="Courier New" w:cs="Courier New"/>
               </w:rPr>
-              <w:t xml:space="preserve">&lt;li style="margin-left: 40px"&gt;The &lt;b&gt;Detail Level&lt;/b&gt; includes a small number further detailed conditions (e.g. Non-Hodgkin lymphoma, </w:t>
-            </w:r>
-            <w:proofErr w:type="spellStart"/>
-            <w:r>
-              <w:rPr>
-                <w:rFonts w:ascii="Courier New" w:hAnsi="Courier New" w:cs="Courier New"/>
-              </w:rPr>
-              <w:t>Opiod</w:t>
-            </w:r>
-            <w:proofErr w:type="spellEnd"/>
-            <w:r>
-              <w:rPr>
-                <w:rFonts w:ascii="Courier New" w:hAnsi="Courier New" w:cs="Courier New"/>
-              </w:rPr>
-              <w:t xml:space="preserve"> Use Disorders, Falls) &lt;b&gt;AND&lt;/b&gt; includes all conditions in the Public Health Level. &lt;/li&gt;</w:t>
+              <w:t>&lt;li style="margin-left: 40px"&gt;The &lt;b&gt;Detail Level&lt;/b&gt; includes a small number further detailed conditions (e.g. Non-Hodgkin lymphoma, Opiod Use Disorders, Falls) &lt;b&gt;AND&lt;/b&gt; includes all conditions in the Public Health Level. &lt;/li&gt;</w:t>
             </w:r>
           </w:p>
         </w:tc>
@@ -948,14 +790,12 @@
                 <w:rFonts w:ascii="Courier New" w:hAnsi="Courier New" w:cs="Courier New"/>
               </w:rPr>
             </w:pPr>
-            <w:proofErr w:type="spellStart"/>
             <w:r>
               <w:rPr>
                 <w:rFonts w:ascii="Courier New" w:hAnsi="Courier New" w:cs="Courier New"/>
               </w:rPr>
               <w:t>dxGroupsHelp</w:t>
             </w:r>
-            <w:proofErr w:type="spellEnd"/>
           </w:p>
         </w:tc>
         <w:tc>
@@ -1195,7 +1035,6 @@
                 <w:rFonts w:ascii="Courier New" w:hAnsi="Courier New" w:cs="Courier New"/>
               </w:rPr>
             </w:pPr>
-            <w:proofErr w:type="spellStart"/>
             <w:r>
               <w:rPr>
                 <w:rFonts w:ascii="Courier New" w:hAnsi="Courier New" w:cs="Courier New"/>
@@ -1203,7 +1042,6 @@
               <w:lastRenderedPageBreak/>
               <w:t>measureHelp</w:t>
             </w:r>
-            <w:proofErr w:type="spellEnd"/>
           </w:p>
         </w:tc>
         <w:tc>
@@ -1236,35 +1074,7 @@
               <w:rPr>
                 <w:rFonts w:ascii="Courier New" w:hAnsi="Courier New" w:cs="Courier New"/>
               </w:rPr>
-              <w:t>&lt;</w:t>
-            </w:r>
-            <w:proofErr w:type="spellStart"/>
-            <w:r>
-              <w:rPr>
-                <w:rFonts w:ascii="Courier New" w:hAnsi="Courier New" w:cs="Courier New"/>
-              </w:rPr>
-              <w:t>ui</w:t>
-            </w:r>
-            <w:proofErr w:type="spellEnd"/>
-            <w:r>
-              <w:rPr>
-                <w:rFonts w:ascii="Courier New" w:hAnsi="Courier New" w:cs="Courier New"/>
-              </w:rPr>
-              <w:t xml:space="preserve"> style="</w:t>
-            </w:r>
-            <w:proofErr w:type="spellStart"/>
-            <w:r>
-              <w:rPr>
-                <w:rFonts w:ascii="Courier New" w:hAnsi="Courier New" w:cs="Courier New"/>
-              </w:rPr>
-              <w:t>list-style-type:circle</w:t>
-            </w:r>
-            <w:proofErr w:type="spellEnd"/>
-            <w:r>
-              <w:rPr>
-                <w:rFonts w:ascii="Courier New" w:hAnsi="Courier New" w:cs="Courier New"/>
-              </w:rPr>
-              <w:t>"&gt;</w:t>
+              <w:t>&lt;ui style="list-style-type:circle"&gt;</w:t>
             </w:r>
           </w:p>
           <w:p>
@@ -1594,35 +1404,7 @@
               <w:rPr>
                 <w:rFonts w:ascii="Courier New" w:hAnsi="Courier New" w:cs="Courier New"/>
               </w:rPr>
-              <w:t>&lt;/</w:t>
-            </w:r>
-            <w:proofErr w:type="spellStart"/>
-            <w:r>
-              <w:rPr>
-                <w:rFonts w:ascii="Courier New" w:hAnsi="Courier New" w:cs="Courier New"/>
-              </w:rPr>
-              <w:t>ui</w:t>
-            </w:r>
-            <w:proofErr w:type="spellEnd"/>
-            <w:r>
-              <w:rPr>
-                <w:rFonts w:ascii="Courier New" w:hAnsi="Courier New" w:cs="Courier New"/>
-              </w:rPr>
-              <w:t>&gt;&lt;</w:t>
-            </w:r>
-            <w:proofErr w:type="spellStart"/>
-            <w:r>
-              <w:rPr>
-                <w:rFonts w:ascii="Courier New" w:hAnsi="Courier New" w:cs="Courier New"/>
-              </w:rPr>
-              <w:t>br</w:t>
-            </w:r>
-            <w:proofErr w:type="spellEnd"/>
-            <w:r>
-              <w:rPr>
-                <w:rFonts w:ascii="Courier New" w:hAnsi="Courier New" w:cs="Courier New"/>
-              </w:rPr>
-              <w:t>&gt;</w:t>
+              <w:t>&lt;/ui&gt;&lt;br&gt;</w:t>
             </w:r>
           </w:p>
           <w:p>
@@ -1688,35 +1470,7 @@
               <w:rPr>
                 <w:rFonts w:ascii="Courier New" w:hAnsi="Courier New" w:cs="Courier New"/>
               </w:rPr>
-              <w:t>&lt;</w:t>
-            </w:r>
-            <w:proofErr w:type="spellStart"/>
-            <w:r>
-              <w:rPr>
-                <w:rFonts w:ascii="Courier New" w:hAnsi="Courier New" w:cs="Courier New"/>
-              </w:rPr>
-              <w:t>br</w:t>
-            </w:r>
-            <w:proofErr w:type="spellEnd"/>
-            <w:r>
-              <w:rPr>
-                <w:rFonts w:ascii="Courier New" w:hAnsi="Courier New" w:cs="Courier New"/>
-              </w:rPr>
-              <w:t>&gt;&lt;</w:t>
-            </w:r>
-            <w:proofErr w:type="spellStart"/>
-            <w:r>
-              <w:rPr>
-                <w:rFonts w:ascii="Courier New" w:hAnsi="Courier New" w:cs="Courier New"/>
-              </w:rPr>
-              <w:t>br</w:t>
-            </w:r>
-            <w:proofErr w:type="spellEnd"/>
-            <w:r>
-              <w:rPr>
-                <w:rFonts w:ascii="Courier New" w:hAnsi="Courier New" w:cs="Courier New"/>
-              </w:rPr>
-              <w:t>&gt;</w:t>
+              <w:t>&lt;br&gt;&lt;br&gt;</w:t>
             </w:r>
           </w:p>
           <w:p>
@@ -1817,35 +1571,7 @@
               <w:rPr>
                 <w:rFonts w:ascii="Courier New" w:hAnsi="Courier New" w:cs="Courier New"/>
               </w:rPr>
-              <w:t>&lt;</w:t>
-            </w:r>
-            <w:proofErr w:type="spellStart"/>
-            <w:r>
-              <w:rPr>
-                <w:rFonts w:ascii="Courier New" w:hAnsi="Courier New" w:cs="Courier New"/>
-              </w:rPr>
-              <w:t>br</w:t>
-            </w:r>
-            <w:proofErr w:type="spellEnd"/>
-            <w:r>
-              <w:rPr>
-                <w:rFonts w:ascii="Courier New" w:hAnsi="Courier New" w:cs="Courier New"/>
-              </w:rPr>
-              <w:t>&gt;&lt;</w:t>
-            </w:r>
-            <w:proofErr w:type="spellStart"/>
-            <w:r>
-              <w:rPr>
-                <w:rFonts w:ascii="Courier New" w:hAnsi="Courier New" w:cs="Courier New"/>
-              </w:rPr>
-              <w:t>br</w:t>
-            </w:r>
-            <w:proofErr w:type="spellEnd"/>
-            <w:r>
-              <w:rPr>
-                <w:rFonts w:ascii="Courier New" w:hAnsi="Courier New" w:cs="Courier New"/>
-              </w:rPr>
-              <w:t>&gt;</w:t>
+              <w:t>&lt;br&gt;&lt;br&gt;</w:t>
             </w:r>
           </w:p>
           <w:p>
@@ -1932,7 +1658,6 @@
                 <w:rFonts w:ascii="Courier New" w:hAnsi="Courier New" w:cs="Courier New"/>
               </w:rPr>
             </w:pPr>
-            <w:proofErr w:type="spellStart"/>
             <w:r>
               <w:rPr>
                 <w:rFonts w:ascii="Courier New" w:hAnsi="Courier New" w:cs="Courier New"/>
@@ -1940,7 +1665,6 @@
               <w:lastRenderedPageBreak/>
               <w:t>causeHelp</w:t>
             </w:r>
-            <w:proofErr w:type="spellEnd"/>
           </w:p>
         </w:tc>
         <w:tc>
@@ -1995,69 +1719,28 @@
               <w:rPr>
                 <w:rFonts w:ascii="Courier New" w:hAnsi="Courier New" w:cs="Courier New"/>
               </w:rPr>
-              <w:t xml:space="preserve">target="_blank" </w:t>
-            </w:r>
-            <w:proofErr w:type="spellStart"/>
-            <w:r>
-              <w:rPr>
-                <w:rFonts w:ascii="Courier New" w:hAnsi="Courier New" w:cs="Courier New"/>
-              </w:rPr>
-              <w:t>rel</w:t>
-            </w:r>
-            <w:proofErr w:type="spellEnd"/>
-            <w:r>
-              <w:rPr>
-                <w:rFonts w:ascii="Courier New" w:hAnsi="Courier New" w:cs="Courier New"/>
-              </w:rPr>
-              <w:t>="</w:t>
-            </w:r>
-            <w:proofErr w:type="spellStart"/>
-            <w:r>
-              <w:rPr>
-                <w:rFonts w:ascii="Courier New" w:hAnsi="Courier New" w:cs="Courier New"/>
-              </w:rPr>
-              <w:t>noopener</w:t>
-            </w:r>
-            <w:proofErr w:type="spellEnd"/>
+              <w:t>target="_blank" rel="noopener noreferrer"</w:t>
+            </w:r>
             <w:r>
               <w:rPr>
                 <w:rFonts w:ascii="Courier New" w:hAnsi="Courier New" w:cs="Courier New"/>
               </w:rPr>
               <w:t xml:space="preserve"> </w:t>
             </w:r>
-            <w:proofErr w:type="spellStart"/>
-            <w:r>
-              <w:rPr>
-                <w:rFonts w:ascii="Courier New" w:hAnsi="Courier New" w:cs="Courier New"/>
-              </w:rPr>
-              <w:t>noreferrer</w:t>
-            </w:r>
-            <w:proofErr w:type="spellEnd"/>
-            <w:r>
-              <w:rPr>
-                <w:rFonts w:ascii="Courier New" w:hAnsi="Courier New" w:cs="Courier New"/>
-              </w:rPr>
-              <w:t>"</w:t>
-            </w:r>
-            <w:r>
-              <w:rPr>
-                <w:rFonts w:ascii="Courier New" w:hAnsi="Courier New" w:cs="Courier New"/>
-              </w:rPr>
+            <w:r>
+              <w:rPr>
+                <w:rFonts w:ascii="Courier New" w:hAnsi="Courier New" w:cs="Courier New"/>
+              </w:rPr>
+              <w:t>href="</w:t>
+            </w:r>
+            <w:r>
               <w:t xml:space="preserve"> </w:t>
             </w:r>
-            <w:proofErr w:type="spellStart"/>
-            <w:r>
-              <w:rPr>
-                <w:rFonts w:ascii="Courier New" w:hAnsi="Courier New" w:cs="Courier New"/>
-              </w:rPr>
-              <w:t>href</w:t>
-            </w:r>
-            <w:proofErr w:type="spellEnd"/>
-            <w:r>
-              <w:rPr>
-                <w:rFonts w:ascii="Courier New" w:hAnsi="Courier New" w:cs="Courier New"/>
-              </w:rPr>
-              <w:t>="</w:t>
+            <w:r>
+              <w:rPr>
+                <w:rFonts w:ascii="Courier New" w:hAnsi="Courier New" w:cs="Courier New"/>
+              </w:rPr>
+              <w:t>https://www.who.int/healthinfo/global_burden_disease/about/en/""&gt;</w:t>
             </w:r>
             <w:r>
               <w:t xml:space="preserve"> </w:t>
@@ -2066,22 +1749,55 @@
               <w:rPr>
                 <w:rFonts w:ascii="Courier New" w:hAnsi="Courier New" w:cs="Courier New"/>
               </w:rPr>
-              <w:t>https://www.who.int/healthinfo/global_burden_disease/about/en/""&gt;</w:t>
-            </w:r>
-            <w:r>
+              <w:t>World Health Organization</w:t>
+            </w:r>
+            <w:r>
+              <w:rPr>
+                <w:rFonts w:ascii="Courier New" w:hAnsi="Courier New" w:cs="Courier New"/>
+              </w:rPr>
+              <w:t xml:space="preserve"> (WHO)</w:t>
+            </w:r>
+            <w:r>
+              <w:rPr>
+                <w:rFonts w:ascii="Courier New" w:hAnsi="Courier New" w:cs="Courier New"/>
+              </w:rPr>
+              <w:t>&lt;/a&gt;</w:t>
+            </w:r>
+            <w:r>
+              <w:rPr>
+                <w:rFonts w:ascii="Courier New" w:hAnsi="Courier New" w:cs="Courier New"/>
+              </w:rPr>
+              <w:t xml:space="preserve"> and the </w:t>
+            </w:r>
+            <w:r>
+              <w:rPr>
+                <w:rFonts w:ascii="Courier New" w:hAnsi="Courier New" w:cs="Courier New"/>
+              </w:rPr>
+              <w:t xml:space="preserve">&lt;a </w:t>
+            </w:r>
+            <w:r>
+              <w:rPr>
+                <w:rFonts w:ascii="Courier New" w:hAnsi="Courier New" w:cs="Courier New"/>
+              </w:rPr>
+              <w:t>target="_blank" rel="noopener noreferrer"</w:t>
+            </w:r>
+            <w:r>
+              <w:rPr>
+                <w:rFonts w:ascii="Courier New" w:hAnsi="Courier New" w:cs="Courier New"/>
+              </w:rPr>
               <w:t xml:space="preserve"> </w:t>
             </w:r>
             <w:r>
               <w:rPr>
                 <w:rFonts w:ascii="Courier New" w:hAnsi="Courier New" w:cs="Courier New"/>
               </w:rPr>
-              <w:t>World Health Organization</w:t>
-            </w:r>
-            <w:r>
-              <w:rPr>
-                <w:rFonts w:ascii="Courier New" w:hAnsi="Courier New" w:cs="Courier New"/>
-              </w:rPr>
-              <w:t xml:space="preserve"> (WHO)</w:t>
+              <w:t>href=" http://www.healthdata.org/gbd/about ""&gt;Institute for Health Metrics and Evaluation</w:t>
+            </w:r>
+            <w:r>
+              <w:rPr>
+                <w:rFonts w:ascii="Courier New" w:hAnsi="Courier New" w:cs="Courier New"/>
+              </w:rPr>
+              <w:t xml:space="preserve"> (IHME)</w:t>
             </w:r>
             <w:r>
               <w:rPr>
@@ -2093,98 +1809,6 @@
               <w:rPr>
                 <w:rFonts w:ascii="Courier New" w:hAnsi="Courier New" w:cs="Courier New"/>
               </w:rPr>
-              <w:t xml:space="preserve"> and the </w:t>
-            </w:r>
-            <w:r>
-              <w:rPr>
-                <w:rFonts w:ascii="Courier New" w:hAnsi="Courier New" w:cs="Courier New"/>
-              </w:rPr>
-              <w:t xml:space="preserve">&lt;a </w:t>
-            </w:r>
-            <w:r>
-              <w:rPr>
-                <w:rFonts w:ascii="Courier New" w:hAnsi="Courier New" w:cs="Courier New"/>
-              </w:rPr>
-              <w:t xml:space="preserve">target="_blank" </w:t>
-            </w:r>
-            <w:proofErr w:type="spellStart"/>
-            <w:r>
-              <w:rPr>
-                <w:rFonts w:ascii="Courier New" w:hAnsi="Courier New" w:cs="Courier New"/>
-              </w:rPr>
-              <w:t>rel</w:t>
-            </w:r>
-            <w:proofErr w:type="spellEnd"/>
-            <w:r>
-              <w:rPr>
-                <w:rFonts w:ascii="Courier New" w:hAnsi="Courier New" w:cs="Courier New"/>
-              </w:rPr>
-              <w:t>="</w:t>
-            </w:r>
-            <w:proofErr w:type="spellStart"/>
-            <w:r>
-              <w:rPr>
-                <w:rFonts w:ascii="Courier New" w:hAnsi="Courier New" w:cs="Courier New"/>
-              </w:rPr>
-              <w:t>noopener</w:t>
-            </w:r>
-            <w:proofErr w:type="spellEnd"/>
-            <w:r>
-              <w:rPr>
-                <w:rFonts w:ascii="Courier New" w:hAnsi="Courier New" w:cs="Courier New"/>
-              </w:rPr>
-              <w:t xml:space="preserve"> </w:t>
-            </w:r>
-            <w:proofErr w:type="spellStart"/>
-            <w:r>
-              <w:rPr>
-                <w:rFonts w:ascii="Courier New" w:hAnsi="Courier New" w:cs="Courier New"/>
-              </w:rPr>
-              <w:t>noreferrer</w:t>
-            </w:r>
-            <w:proofErr w:type="spellEnd"/>
-            <w:r>
-              <w:rPr>
-                <w:rFonts w:ascii="Courier New" w:hAnsi="Courier New" w:cs="Courier New"/>
-              </w:rPr>
-              <w:t>"</w:t>
-            </w:r>
-            <w:r>
-              <w:rPr>
-                <w:rFonts w:ascii="Courier New" w:hAnsi="Courier New" w:cs="Courier New"/>
-              </w:rPr>
-              <w:t xml:space="preserve"> </w:t>
-            </w:r>
-            <w:proofErr w:type="spellStart"/>
-            <w:r>
-              <w:rPr>
-                <w:rFonts w:ascii="Courier New" w:hAnsi="Courier New" w:cs="Courier New"/>
-              </w:rPr>
-              <w:t>href</w:t>
-            </w:r>
-            <w:proofErr w:type="spellEnd"/>
-            <w:r>
-              <w:rPr>
-                <w:rFonts w:ascii="Courier New" w:hAnsi="Courier New" w:cs="Courier New"/>
-              </w:rPr>
-              <w:t>=" http://www.healthdata.org/gbd/about ""&gt;Institute for Health Metrics and Evaluation</w:t>
-            </w:r>
-            <w:r>
-              <w:rPr>
-                <w:rFonts w:ascii="Courier New" w:hAnsi="Courier New" w:cs="Courier New"/>
-              </w:rPr>
-              <w:t xml:space="preserve"> (IHME)</w:t>
-            </w:r>
-            <w:r>
-              <w:rPr>
-                <w:rFonts w:ascii="Courier New" w:hAnsi="Courier New" w:cs="Courier New"/>
-              </w:rPr>
-              <w:t>&lt;/a&gt;</w:t>
-            </w:r>
-            <w:r>
-              <w:rPr>
-                <w:rFonts w:ascii="Courier New" w:hAnsi="Courier New" w:cs="Courier New"/>
-              </w:rPr>
               <w:t xml:space="preserve">. </w:t>
             </w:r>
             <w:r>
@@ -2253,35 +1877,7 @@
               <w:rPr>
                 <w:rFonts w:ascii="Courier New" w:hAnsi="Courier New" w:cs="Courier New"/>
               </w:rPr>
-              <w:t>&lt;</w:t>
-            </w:r>
-            <w:proofErr w:type="spellStart"/>
-            <w:r>
-              <w:rPr>
-                <w:rFonts w:ascii="Courier New" w:hAnsi="Courier New" w:cs="Courier New"/>
-              </w:rPr>
-              <w:t>br</w:t>
-            </w:r>
-            <w:proofErr w:type="spellEnd"/>
-            <w:r>
-              <w:rPr>
-                <w:rFonts w:ascii="Courier New" w:hAnsi="Courier New" w:cs="Courier New"/>
-              </w:rPr>
-              <w:t>&gt;&lt;</w:t>
-            </w:r>
-            <w:proofErr w:type="spellStart"/>
-            <w:r>
-              <w:rPr>
-                <w:rFonts w:ascii="Courier New" w:hAnsi="Courier New" w:cs="Courier New"/>
-              </w:rPr>
-              <w:t>br</w:t>
-            </w:r>
-            <w:proofErr w:type="spellEnd"/>
-            <w:r>
-              <w:rPr>
-                <w:rFonts w:ascii="Courier New" w:hAnsi="Courier New" w:cs="Courier New"/>
-              </w:rPr>
-              <w:t>&gt;</w:t>
+              <w:t>&lt;br&gt;&lt;br&gt;</w:t>
             </w:r>
           </w:p>
           <w:p>
@@ -2330,35 +1926,7 @@
               <w:rPr>
                 <w:rFonts w:ascii="Courier New" w:hAnsi="Courier New" w:cs="Courier New"/>
               </w:rPr>
-              <w:t>&lt;</w:t>
-            </w:r>
-            <w:proofErr w:type="spellStart"/>
-            <w:r>
-              <w:rPr>
-                <w:rFonts w:ascii="Courier New" w:hAnsi="Courier New" w:cs="Courier New"/>
-              </w:rPr>
-              <w:t>br</w:t>
-            </w:r>
-            <w:proofErr w:type="spellEnd"/>
-            <w:r>
-              <w:rPr>
-                <w:rFonts w:ascii="Courier New" w:hAnsi="Courier New" w:cs="Courier New"/>
-              </w:rPr>
-              <w:t>&gt;&lt;</w:t>
-            </w:r>
-            <w:proofErr w:type="spellStart"/>
-            <w:r>
-              <w:rPr>
-                <w:rFonts w:ascii="Courier New" w:hAnsi="Courier New" w:cs="Courier New"/>
-              </w:rPr>
-              <w:t>br</w:t>
-            </w:r>
-            <w:proofErr w:type="spellEnd"/>
-            <w:r>
-              <w:rPr>
-                <w:rFonts w:ascii="Courier New" w:hAnsi="Courier New" w:cs="Courier New"/>
-              </w:rPr>
-              <w:t>&gt;</w:t>
+              <w:t>&lt;br&gt;&lt;br&gt;</w:t>
             </w:r>
           </w:p>
           <w:p>
@@ -2404,35 +1972,7 @@
               <w:rPr>
                 <w:rFonts w:ascii="Courier New" w:hAnsi="Courier New" w:cs="Courier New"/>
               </w:rPr>
-              <w:t>&lt;</w:t>
-            </w:r>
-            <w:proofErr w:type="spellStart"/>
-            <w:r>
-              <w:rPr>
-                <w:rFonts w:ascii="Courier New" w:hAnsi="Courier New" w:cs="Courier New"/>
-              </w:rPr>
-              <w:t>br</w:t>
-            </w:r>
-            <w:proofErr w:type="spellEnd"/>
-            <w:r>
-              <w:rPr>
-                <w:rFonts w:ascii="Courier New" w:hAnsi="Courier New" w:cs="Courier New"/>
-              </w:rPr>
-              <w:t>&gt;&lt;</w:t>
-            </w:r>
-            <w:proofErr w:type="spellStart"/>
-            <w:r>
-              <w:rPr>
-                <w:rFonts w:ascii="Courier New" w:hAnsi="Courier New" w:cs="Courier New"/>
-              </w:rPr>
-              <w:t>br</w:t>
-            </w:r>
-            <w:proofErr w:type="spellEnd"/>
-            <w:r>
-              <w:rPr>
-                <w:rFonts w:ascii="Courier New" w:hAnsi="Courier New" w:cs="Courier New"/>
-              </w:rPr>
-              <w:t>&gt;</w:t>
+              <w:t>&lt;br&gt;&lt;br&gt;</w:t>
             </w:r>
           </w:p>
           <w:p>
@@ -2478,35 +2018,7 @@
               <w:rPr>
                 <w:rFonts w:ascii="Courier New" w:hAnsi="Courier New" w:cs="Courier New"/>
               </w:rPr>
-              <w:t>&lt;</w:t>
-            </w:r>
-            <w:proofErr w:type="spellStart"/>
-            <w:r>
-              <w:rPr>
-                <w:rFonts w:ascii="Courier New" w:hAnsi="Courier New" w:cs="Courier New"/>
-              </w:rPr>
-              <w:t>br</w:t>
-            </w:r>
-            <w:proofErr w:type="spellEnd"/>
-            <w:r>
-              <w:rPr>
-                <w:rFonts w:ascii="Courier New" w:hAnsi="Courier New" w:cs="Courier New"/>
-              </w:rPr>
-              <w:t>&gt;&lt;</w:t>
-            </w:r>
-            <w:proofErr w:type="spellStart"/>
-            <w:r>
-              <w:rPr>
-                <w:rFonts w:ascii="Courier New" w:hAnsi="Courier New" w:cs="Courier New"/>
-              </w:rPr>
-              <w:t>br</w:t>
-            </w:r>
-            <w:proofErr w:type="spellEnd"/>
-            <w:r>
-              <w:rPr>
-                <w:rFonts w:ascii="Courier New" w:hAnsi="Courier New" w:cs="Courier New"/>
-              </w:rPr>
-              <w:t>&gt;</w:t>
+              <w:t>&lt;br&gt;&lt;br&gt;</w:t>
             </w:r>
           </w:p>
           <w:p>
@@ -2552,35 +2064,7 @@
               <w:rPr>
                 <w:rFonts w:ascii="Courier New" w:hAnsi="Courier New" w:cs="Courier New"/>
               </w:rPr>
-              <w:t>&lt;</w:t>
-            </w:r>
-            <w:proofErr w:type="spellStart"/>
-            <w:r>
-              <w:rPr>
-                <w:rFonts w:ascii="Courier New" w:hAnsi="Courier New" w:cs="Courier New"/>
-              </w:rPr>
-              <w:t>br</w:t>
-            </w:r>
-            <w:proofErr w:type="spellEnd"/>
-            <w:r>
-              <w:rPr>
-                <w:rFonts w:ascii="Courier New" w:hAnsi="Courier New" w:cs="Courier New"/>
-              </w:rPr>
-              <w:t>&gt;&lt;</w:t>
-            </w:r>
-            <w:proofErr w:type="spellStart"/>
-            <w:r>
-              <w:rPr>
-                <w:rFonts w:ascii="Courier New" w:hAnsi="Courier New" w:cs="Courier New"/>
-              </w:rPr>
-              <w:t>br</w:t>
-            </w:r>
-            <w:proofErr w:type="spellEnd"/>
-            <w:r>
-              <w:rPr>
-                <w:rFonts w:ascii="Courier New" w:hAnsi="Courier New" w:cs="Courier New"/>
-              </w:rPr>
-              <w:t>&gt;</w:t>
+              <w:t>&lt;br&gt;&lt;br&gt;</w:t>
             </w:r>
           </w:p>
           <w:p>
@@ -2606,75 +2090,19 @@
               <w:rPr>
                 <w:rFonts w:ascii="Courier New" w:hAnsi="Courier New" w:cs="Courier New"/>
               </w:rPr>
-              <w:t xml:space="preserve">target="_blank" </w:t>
-            </w:r>
-            <w:proofErr w:type="spellStart"/>
-            <w:r>
-              <w:rPr>
-                <w:rFonts w:ascii="Courier New" w:hAnsi="Courier New" w:cs="Courier New"/>
-              </w:rPr>
-              <w:t>rel</w:t>
-            </w:r>
-            <w:proofErr w:type="spellEnd"/>
-            <w:r>
-              <w:rPr>
-                <w:rFonts w:ascii="Courier New" w:hAnsi="Courier New" w:cs="Courier New"/>
-              </w:rPr>
-              <w:t>="</w:t>
-            </w:r>
-            <w:proofErr w:type="spellStart"/>
-            <w:r>
-              <w:rPr>
-                <w:rFonts w:ascii="Courier New" w:hAnsi="Courier New" w:cs="Courier New"/>
-              </w:rPr>
-              <w:t>noopener</w:t>
-            </w:r>
-            <w:proofErr w:type="spellEnd"/>
+              <w:t>target="_blank" rel="noopener noreferrer"</w:t>
+            </w:r>
             <w:r>
               <w:rPr>
                 <w:rFonts w:ascii="Courier New" w:hAnsi="Courier New" w:cs="Courier New"/>
               </w:rPr>
               <w:t xml:space="preserve"> </w:t>
             </w:r>
-            <w:proofErr w:type="spellStart"/>
-            <w:r>
-              <w:rPr>
-                <w:rFonts w:ascii="Courier New" w:hAnsi="Courier New" w:cs="Courier New"/>
-              </w:rPr>
-              <w:t>noreferrer</w:t>
-            </w:r>
-            <w:proofErr w:type="spellEnd"/>
-            <w:r>
-              <w:rPr>
-                <w:rFonts w:ascii="Courier New" w:hAnsi="Courier New" w:cs="Courier New"/>
-              </w:rPr>
-              <w:t>"</w:t>
-            </w:r>
-            <w:r>
-              <w:rPr>
-                <w:rFonts w:ascii="Courier New" w:hAnsi="Courier New" w:cs="Courier New"/>
-              </w:rPr>
-              <w:t xml:space="preserve"> </w:t>
-            </w:r>
-            <w:r>
-              <w:rPr>
-                <w:rFonts w:ascii="Courier New" w:hAnsi="Courier New" w:cs="Courier New"/>
-              </w:rPr>
-              <w:t xml:space="preserve"> </w:t>
-            </w:r>
-            <w:proofErr w:type="spellStart"/>
-            <w:r>
-              <w:rPr>
-                <w:rFonts w:ascii="Courier New" w:hAnsi="Courier New" w:cs="Courier New"/>
-              </w:rPr>
-              <w:t>href</w:t>
-            </w:r>
-            <w:proofErr w:type="spellEnd"/>
-            <w:r>
-              <w:rPr>
-                <w:rFonts w:ascii="Courier New" w:hAnsi="Courier New" w:cs="Courier New"/>
-              </w:rPr>
-              <w:t>="</w:t>
+            <w:r>
+              <w:rPr>
+                <w:rFonts w:ascii="Courier New" w:hAnsi="Courier New" w:cs="Courier New"/>
+              </w:rPr>
+              <w:t xml:space="preserve"> href="</w:t>
             </w:r>
             <w:r>
               <w:rPr>
@@ -2718,35 +2146,7 @@
               <w:rPr>
                 <w:rFonts w:ascii="Courier New" w:hAnsi="Courier New" w:cs="Courier New"/>
               </w:rPr>
-              <w:t>&lt;</w:t>
-            </w:r>
-            <w:proofErr w:type="spellStart"/>
-            <w:r>
-              <w:rPr>
-                <w:rFonts w:ascii="Courier New" w:hAnsi="Courier New" w:cs="Courier New"/>
-              </w:rPr>
-              <w:t>br</w:t>
-            </w:r>
-            <w:proofErr w:type="spellEnd"/>
-            <w:r>
-              <w:rPr>
-                <w:rFonts w:ascii="Courier New" w:hAnsi="Courier New" w:cs="Courier New"/>
-              </w:rPr>
-              <w:t>&gt;&lt;</w:t>
-            </w:r>
-            <w:proofErr w:type="spellStart"/>
-            <w:r>
-              <w:rPr>
-                <w:rFonts w:ascii="Courier New" w:hAnsi="Courier New" w:cs="Courier New"/>
-              </w:rPr>
-              <w:t>br</w:t>
-            </w:r>
-            <w:proofErr w:type="spellEnd"/>
-            <w:r>
-              <w:rPr>
-                <w:rFonts w:ascii="Courier New" w:hAnsi="Courier New" w:cs="Courier New"/>
-              </w:rPr>
-              <w:t>&gt;</w:t>
+              <w:t>&lt;br&gt;&lt;br&gt;</w:t>
             </w:r>
           </w:p>
           <w:p>
@@ -2776,7 +2176,6 @@
                 <w:rFonts w:ascii="Courier New" w:hAnsi="Courier New" w:cs="Courier New"/>
               </w:rPr>
             </w:pPr>
-            <w:proofErr w:type="spellStart"/>
             <w:r>
               <w:rPr>
                 <w:rFonts w:ascii="Courier New" w:hAnsi="Courier New" w:cs="Courier New"/>
@@ -2796,7 +2195,6 @@
               </w:rPr>
               <w:t>utHelp</w:t>
             </w:r>
-            <w:proofErr w:type="spellEnd"/>
           </w:p>
         </w:tc>
         <w:tc>
@@ -2829,7 +2227,6 @@
               </w:rPr>
               <w:t xml:space="preserve">State-based </w:t>
             </w:r>
-            <w:proofErr w:type="spellStart"/>
             <w:r>
               <w:rPr>
                 <w:rFonts w:ascii="Courier New" w:hAnsi="Courier New" w:cs="Courier New"/>
@@ -2842,7 +2239,6 @@
               </w:rPr>
               <w:t>utpoints</w:t>
             </w:r>
-            <w:proofErr w:type="spellEnd"/>
             <w:r>
               <w:rPr>
                 <w:rFonts w:ascii="Courier New" w:hAnsi="Courier New" w:cs="Courier New"/>
@@ -2904,61 +2300,25 @@
               </w:rPr>
               <w:t xml:space="preserve"> </w:t>
             </w:r>
-            <w:proofErr w:type="spellStart"/>
-            <w:r>
-              <w:rPr>
-                <w:rFonts w:ascii="Courier New" w:hAnsi="Courier New" w:cs="Courier New"/>
-              </w:rPr>
-              <w:t>cutpoints</w:t>
-            </w:r>
-            <w:proofErr w:type="spellEnd"/>
-            <w:r>
-              <w:rPr>
-                <w:rFonts w:ascii="Courier New" w:hAnsi="Courier New" w:cs="Courier New"/>
-              </w:rPr>
-              <w:t>&lt;/b&gt; is only useful when the &lt;b&gt;Geographical Level&lt;/b&gt; is selected on Community or Census Tract.</w:t>
-            </w:r>
-          </w:p>
-          <w:p>
-            <w:pPr>
-              <w:spacing w:after="0"/>
-              <w:rPr>
-                <w:rFonts w:ascii="Courier New" w:hAnsi="Courier New" w:cs="Courier New"/>
-              </w:rPr>
-            </w:pPr>
-            <w:r>
-              <w:rPr>
-                <w:rFonts w:ascii="Courier New" w:hAnsi="Courier New" w:cs="Courier New"/>
-              </w:rPr>
-              <w:t>&lt;</w:t>
-            </w:r>
-            <w:proofErr w:type="spellStart"/>
-            <w:r>
-              <w:rPr>
-                <w:rFonts w:ascii="Courier New" w:hAnsi="Courier New" w:cs="Courier New"/>
-              </w:rPr>
-              <w:t>br</w:t>
-            </w:r>
-            <w:proofErr w:type="spellEnd"/>
-            <w:r>
-              <w:rPr>
-                <w:rFonts w:ascii="Courier New" w:hAnsi="Courier New" w:cs="Courier New"/>
-              </w:rPr>
-              <w:t>&gt;&lt;</w:t>
-            </w:r>
-            <w:proofErr w:type="spellStart"/>
-            <w:r>
-              <w:rPr>
-                <w:rFonts w:ascii="Courier New" w:hAnsi="Courier New" w:cs="Courier New"/>
-              </w:rPr>
-              <w:t>br</w:t>
-            </w:r>
-            <w:proofErr w:type="spellEnd"/>
-            <w:r>
-              <w:rPr>
-                <w:rFonts w:ascii="Courier New" w:hAnsi="Courier New" w:cs="Courier New"/>
-              </w:rPr>
-              <w:t>&gt;</w:t>
+            <w:r>
+              <w:rPr>
+                <w:rFonts w:ascii="Courier New" w:hAnsi="Courier New" w:cs="Courier New"/>
+              </w:rPr>
+              <w:t>cutpoints&lt;/b&gt; is only useful when the &lt;b&gt;Geographical Level&lt;/b&gt; is selected on Community or Census Tract.</w:t>
+            </w:r>
+          </w:p>
+          <w:p>
+            <w:pPr>
+              <w:spacing w:after="0"/>
+              <w:rPr>
+                <w:rFonts w:ascii="Courier New" w:hAnsi="Courier New" w:cs="Courier New"/>
+              </w:rPr>
+            </w:pPr>
+            <w:r>
+              <w:rPr>
+                <w:rFonts w:ascii="Courier New" w:hAnsi="Courier New" w:cs="Courier New"/>
+              </w:rPr>
+              <w:t>&lt;br&gt;&lt;br&gt;</w:t>
             </w:r>
           </w:p>
           <w:p>
@@ -2998,35 +2358,7 @@
               <w:rPr>
                 <w:rFonts w:ascii="Courier New" w:hAnsi="Courier New" w:cs="Courier New"/>
               </w:rPr>
-              <w:t>&lt;</w:t>
-            </w:r>
-            <w:proofErr w:type="spellStart"/>
-            <w:r>
-              <w:rPr>
-                <w:rFonts w:ascii="Courier New" w:hAnsi="Courier New" w:cs="Courier New"/>
-              </w:rPr>
-              <w:t>br</w:t>
-            </w:r>
-            <w:proofErr w:type="spellEnd"/>
-            <w:r>
-              <w:rPr>
-                <w:rFonts w:ascii="Courier New" w:hAnsi="Courier New" w:cs="Courier New"/>
-              </w:rPr>
-              <w:t>&gt;&lt;</w:t>
-            </w:r>
-            <w:proofErr w:type="spellStart"/>
-            <w:r>
-              <w:rPr>
-                <w:rFonts w:ascii="Courier New" w:hAnsi="Courier New" w:cs="Courier New"/>
-              </w:rPr>
-              <w:t>br</w:t>
-            </w:r>
-            <w:proofErr w:type="spellEnd"/>
-            <w:r>
-              <w:rPr>
-                <w:rFonts w:ascii="Courier New" w:hAnsi="Courier New" w:cs="Courier New"/>
-              </w:rPr>
-              <w:t>&gt;</w:t>
+              <w:t>&lt;br&gt;&lt;br&gt;</w:t>
             </w:r>
           </w:p>
           <w:p>
@@ -3057,7 +2389,6 @@
                 <w:rFonts w:ascii="Courier New" w:hAnsi="Courier New" w:cs="Courier New"/>
               </w:rPr>
             </w:pPr>
-            <w:proofErr w:type="spellStart"/>
             <w:r>
               <w:rPr>
                 <w:rFonts w:ascii="Courier New" w:hAnsi="Courier New" w:cs="Courier New"/>
@@ -3065,7 +2396,6 @@
               <w:lastRenderedPageBreak/>
               <w:t>cutmethodHelp</w:t>
             </w:r>
-            <w:proofErr w:type="spellEnd"/>
           </w:p>
         </w:tc>
         <w:tc>
@@ -3172,7 +2502,6 @@
                 <w:rFonts w:ascii="Courier New" w:hAnsi="Courier New" w:cs="Courier New"/>
               </w:rPr>
             </w:pPr>
-            <w:proofErr w:type="spellStart"/>
             <w:r>
               <w:rPr>
                 <w:rFonts w:ascii="Courier New" w:hAnsi="Courier New" w:cs="Courier New"/>
@@ -3185,7 +2514,6 @@
               </w:rPr>
               <w:t>Help</w:t>
             </w:r>
-            <w:proofErr w:type="spellEnd"/>
           </w:p>
         </w:tc>
         <w:tc>
@@ -3240,41 +2568,13 @@
               <w:rPr>
                 <w:rFonts w:ascii="Courier New" w:hAnsi="Courier New" w:cs="Courier New"/>
               </w:rPr>
-              <w:t>&lt;</w:t>
-            </w:r>
-            <w:proofErr w:type="spellStart"/>
-            <w:r>
-              <w:rPr>
-                <w:rFonts w:ascii="Courier New" w:hAnsi="Courier New" w:cs="Courier New"/>
-              </w:rPr>
-              <w:t>br</w:t>
-            </w:r>
-            <w:proofErr w:type="spellEnd"/>
-            <w:r>
-              <w:rPr>
-                <w:rFonts w:ascii="Courier New" w:hAnsi="Courier New" w:cs="Courier New"/>
-              </w:rPr>
-              <w:t>&gt;</w:t>
-            </w:r>
-            <w:r>
-              <w:rPr>
-                <w:rFonts w:ascii="Courier New" w:hAnsi="Courier New" w:cs="Courier New"/>
-              </w:rPr>
-              <w:t>&lt;</w:t>
-            </w:r>
-            <w:proofErr w:type="spellStart"/>
-            <w:r>
-              <w:rPr>
-                <w:rFonts w:ascii="Courier New" w:hAnsi="Courier New" w:cs="Courier New"/>
-              </w:rPr>
-              <w:t>br</w:t>
-            </w:r>
-            <w:proofErr w:type="spellEnd"/>
-            <w:r>
-              <w:rPr>
-                <w:rFonts w:ascii="Courier New" w:hAnsi="Courier New" w:cs="Courier New"/>
-              </w:rPr>
-              <w:t>&gt;</w:t>
+              <w:t>&lt;br&gt;</w:t>
+            </w:r>
+            <w:r>
+              <w:rPr>
+                <w:rFonts w:ascii="Courier New" w:hAnsi="Courier New" w:cs="Courier New"/>
+              </w:rPr>
+              <w:t>&lt;br&gt;</w:t>
             </w:r>
           </w:p>
           <w:p>
@@ -3310,7 +2610,6 @@
                 <w:rFonts w:ascii="Courier New" w:hAnsi="Courier New" w:cs="Courier New"/>
               </w:rPr>
             </w:pPr>
-            <w:proofErr w:type="spellStart"/>
             <w:r>
               <w:rPr>
                 <w:rFonts w:ascii="Courier New" w:hAnsi="Courier New" w:cs="Courier New"/>
@@ -3329,7 +2628,6 @@
               </w:rPr>
               <w:t>Help</w:t>
             </w:r>
-            <w:proofErr w:type="spellEnd"/>
           </w:p>
         </w:tc>
         <w:tc>
@@ -3374,35 +2672,7 @@
               <w:rPr>
                 <w:rFonts w:ascii="Courier New" w:hAnsi="Courier New" w:cs="Courier New"/>
               </w:rPr>
-              <w:t>&lt;</w:t>
-            </w:r>
-            <w:proofErr w:type="spellStart"/>
-            <w:r>
-              <w:rPr>
-                <w:rFonts w:ascii="Courier New" w:hAnsi="Courier New" w:cs="Courier New"/>
-              </w:rPr>
-              <w:t>ui</w:t>
-            </w:r>
-            <w:proofErr w:type="spellEnd"/>
-            <w:r>
-              <w:rPr>
-                <w:rFonts w:ascii="Courier New" w:hAnsi="Courier New" w:cs="Courier New"/>
-              </w:rPr>
-              <w:t xml:space="preserve"> style="</w:t>
-            </w:r>
-            <w:proofErr w:type="spellStart"/>
-            <w:r>
-              <w:rPr>
-                <w:rFonts w:ascii="Courier New" w:hAnsi="Courier New" w:cs="Courier New"/>
-              </w:rPr>
-              <w:t>list-style-type:circle</w:t>
-            </w:r>
-            <w:proofErr w:type="spellEnd"/>
-            <w:r>
-              <w:rPr>
-                <w:rFonts w:ascii="Courier New" w:hAnsi="Courier New" w:cs="Courier New"/>
-              </w:rPr>
-              <w:t>"&gt;</w:t>
+              <w:t>&lt;ui style="list-style-type:circle"&gt;</w:t>
             </w:r>
           </w:p>
           <w:p>
@@ -3542,35 +2812,7 @@
               <w:rPr>
                 <w:rFonts w:ascii="Courier New" w:hAnsi="Courier New" w:cs="Courier New"/>
               </w:rPr>
-              <w:t>&lt;/</w:t>
-            </w:r>
-            <w:proofErr w:type="spellStart"/>
-            <w:r>
-              <w:rPr>
-                <w:rFonts w:ascii="Courier New" w:hAnsi="Courier New" w:cs="Courier New"/>
-              </w:rPr>
-              <w:t>ui</w:t>
-            </w:r>
-            <w:proofErr w:type="spellEnd"/>
-            <w:r>
-              <w:rPr>
-                <w:rFonts w:ascii="Courier New" w:hAnsi="Courier New" w:cs="Courier New"/>
-              </w:rPr>
-              <w:t>&gt;&lt;</w:t>
-            </w:r>
-            <w:proofErr w:type="spellStart"/>
-            <w:r>
-              <w:rPr>
-                <w:rFonts w:ascii="Courier New" w:hAnsi="Courier New" w:cs="Courier New"/>
-              </w:rPr>
-              <w:t>br</w:t>
-            </w:r>
-            <w:proofErr w:type="spellEnd"/>
-            <w:r>
-              <w:rPr>
-                <w:rFonts w:ascii="Courier New" w:hAnsi="Courier New" w:cs="Courier New"/>
-              </w:rPr>
-              <w:t>&gt;</w:t>
+              <w:t>&lt;/ui&gt;&lt;br&gt;</w:t>
             </w:r>
           </w:p>
           <w:p>
@@ -3623,41 +2865,13 @@
               <w:rPr>
                 <w:rFonts w:ascii="Courier New" w:hAnsi="Courier New" w:cs="Courier New"/>
               </w:rPr>
-              <w:t>&lt;</w:t>
-            </w:r>
-            <w:proofErr w:type="spellStart"/>
-            <w:r>
-              <w:rPr>
-                <w:rFonts w:ascii="Courier New" w:hAnsi="Courier New" w:cs="Courier New"/>
-              </w:rPr>
-              <w:t>br</w:t>
-            </w:r>
-            <w:proofErr w:type="spellEnd"/>
-            <w:r>
-              <w:rPr>
-                <w:rFonts w:ascii="Courier New" w:hAnsi="Courier New" w:cs="Courier New"/>
-              </w:rPr>
-              <w:t>&gt;</w:t>
-            </w:r>
-            <w:r>
-              <w:rPr>
-                <w:rFonts w:ascii="Courier New" w:hAnsi="Courier New" w:cs="Courier New"/>
-              </w:rPr>
-              <w:t>&lt;</w:t>
-            </w:r>
-            <w:proofErr w:type="spellStart"/>
-            <w:r>
-              <w:rPr>
-                <w:rFonts w:ascii="Courier New" w:hAnsi="Courier New" w:cs="Courier New"/>
-              </w:rPr>
-              <w:t>br</w:t>
-            </w:r>
-            <w:proofErr w:type="spellEnd"/>
-            <w:r>
-              <w:rPr>
-                <w:rFonts w:ascii="Courier New" w:hAnsi="Courier New" w:cs="Courier New"/>
-              </w:rPr>
-              <w:t>&gt;</w:t>
+              <w:t>&lt;br&gt;</w:t>
+            </w:r>
+            <w:r>
+              <w:rPr>
+                <w:rFonts w:ascii="Courier New" w:hAnsi="Courier New" w:cs="Courier New"/>
+              </w:rPr>
+              <w:t>&lt;br&gt;</w:t>
             </w:r>
             <w:r>
               <w:rPr>
@@ -3703,41 +2917,13 @@
               <w:rPr>
                 <w:rFonts w:ascii="Courier New" w:hAnsi="Courier New" w:cs="Courier New"/>
               </w:rPr>
-              <w:t>&lt;</w:t>
-            </w:r>
-            <w:proofErr w:type="spellStart"/>
-            <w:r>
-              <w:rPr>
-                <w:rFonts w:ascii="Courier New" w:hAnsi="Courier New" w:cs="Courier New"/>
-              </w:rPr>
-              <w:t>br</w:t>
-            </w:r>
-            <w:proofErr w:type="spellEnd"/>
-            <w:r>
-              <w:rPr>
-                <w:rFonts w:ascii="Courier New" w:hAnsi="Courier New" w:cs="Courier New"/>
-              </w:rPr>
-              <w:t>&gt;</w:t>
-            </w:r>
-            <w:r>
-              <w:rPr>
-                <w:rFonts w:ascii="Courier New" w:hAnsi="Courier New" w:cs="Courier New"/>
-              </w:rPr>
-              <w:t>&lt;</w:t>
-            </w:r>
-            <w:proofErr w:type="spellStart"/>
-            <w:r>
-              <w:rPr>
-                <w:rFonts w:ascii="Courier New" w:hAnsi="Courier New" w:cs="Courier New"/>
-              </w:rPr>
-              <w:t>br</w:t>
-            </w:r>
-            <w:proofErr w:type="spellEnd"/>
-            <w:r>
-              <w:rPr>
-                <w:rFonts w:ascii="Courier New" w:hAnsi="Courier New" w:cs="Courier New"/>
-              </w:rPr>
-              <w:t>&gt;</w:t>
+              <w:t>&lt;br&gt;</w:t>
+            </w:r>
+            <w:r>
+              <w:rPr>
+                <w:rFonts w:ascii="Courier New" w:hAnsi="Courier New" w:cs="Courier New"/>
+              </w:rPr>
+              <w:t>&lt;br&gt;</w:t>
             </w:r>
           </w:p>
           <w:p>
@@ -3768,7 +2954,6 @@
                 <w:rFonts w:ascii="Courier New" w:hAnsi="Courier New" w:cs="Courier New"/>
               </w:rPr>
             </w:pPr>
-            <w:proofErr w:type="spellStart"/>
             <w:r>
               <w:rPr>
                 <w:rFonts w:ascii="Courier New" w:hAnsi="Courier New" w:cs="Courier New"/>
@@ -3776,7 +2961,6 @@
               <w:lastRenderedPageBreak/>
               <w:t>includeBirthsHelp</w:t>
             </w:r>
-            <w:proofErr w:type="spellEnd"/>
           </w:p>
         </w:tc>
         <w:tc>
@@ -3811,14 +2995,12 @@
                 <w:rFonts w:ascii="Courier New" w:hAnsi="Courier New" w:cs="Courier New"/>
               </w:rPr>
             </w:pPr>
-            <w:proofErr w:type="spellStart"/>
             <w:r>
               <w:rPr>
                 <w:rFonts w:ascii="Courier New" w:hAnsi="Courier New" w:cs="Courier New"/>
               </w:rPr>
               <w:t>disparityCompareHelp</w:t>
             </w:r>
-            <w:proofErr w:type="spellEnd"/>
           </w:p>
         </w:tc>
         <w:tc>
@@ -3927,35 +3109,7 @@
               <w:rPr>
                 <w:rFonts w:ascii="Courier New" w:hAnsi="Courier New" w:cs="Courier New"/>
               </w:rPr>
-              <w:t>&lt;</w:t>
-            </w:r>
-            <w:proofErr w:type="spellStart"/>
-            <w:r>
-              <w:rPr>
-                <w:rFonts w:ascii="Courier New" w:hAnsi="Courier New" w:cs="Courier New"/>
-              </w:rPr>
-              <w:t>br</w:t>
-            </w:r>
-            <w:proofErr w:type="spellEnd"/>
-            <w:r>
-              <w:rPr>
-                <w:rFonts w:ascii="Courier New" w:hAnsi="Courier New" w:cs="Courier New"/>
-              </w:rPr>
-              <w:t>&gt;&lt;</w:t>
-            </w:r>
-            <w:proofErr w:type="spellStart"/>
-            <w:r>
-              <w:rPr>
-                <w:rFonts w:ascii="Courier New" w:hAnsi="Courier New" w:cs="Courier New"/>
-              </w:rPr>
-              <w:t>br</w:t>
-            </w:r>
-            <w:proofErr w:type="spellEnd"/>
-            <w:r>
-              <w:rPr>
-                <w:rFonts w:ascii="Courier New" w:hAnsi="Courier New" w:cs="Courier New"/>
-              </w:rPr>
-              <w:t>&gt;</w:t>
+              <w:t>&lt;br&gt;&lt;br&gt;</w:t>
             </w:r>
           </w:p>
           <w:p>
@@ -4082,7 +3236,6 @@
                 <w:rFonts w:ascii="Courier New" w:hAnsi="Courier New" w:cs="Courier New"/>
               </w:rPr>
             </w:pPr>
-            <w:proofErr w:type="spellStart"/>
             <w:r>
               <w:rPr>
                 <w:rFonts w:ascii="Courier New" w:hAnsi="Courier New" w:cs="Courier New"/>
@@ -4090,7 +3243,6 @@
               <w:lastRenderedPageBreak/>
               <w:t>mapTab</w:t>
             </w:r>
-            <w:proofErr w:type="spellEnd"/>
           </w:p>
         </w:tc>
         <w:tc>
@@ -4183,35 +3335,7 @@
               <w:rPr>
                 <w:rFonts w:ascii="Courier New" w:hAnsi="Courier New" w:cs="Courier New"/>
               </w:rPr>
-              <w:t>&lt;</w:t>
-            </w:r>
-            <w:proofErr w:type="spellStart"/>
-            <w:r>
-              <w:rPr>
-                <w:rFonts w:ascii="Courier New" w:hAnsi="Courier New" w:cs="Courier New"/>
-              </w:rPr>
-              <w:t>br</w:t>
-            </w:r>
-            <w:proofErr w:type="spellEnd"/>
-            <w:r>
-              <w:rPr>
-                <w:rFonts w:ascii="Courier New" w:hAnsi="Courier New" w:cs="Courier New"/>
-              </w:rPr>
-              <w:t>&gt;&lt;</w:t>
-            </w:r>
-            <w:proofErr w:type="spellStart"/>
-            <w:r>
-              <w:rPr>
-                <w:rFonts w:ascii="Courier New" w:hAnsi="Courier New" w:cs="Courier New"/>
-              </w:rPr>
-              <w:t>br</w:t>
-            </w:r>
-            <w:proofErr w:type="spellEnd"/>
-            <w:r>
-              <w:rPr>
-                <w:rFonts w:ascii="Courier New" w:hAnsi="Courier New" w:cs="Courier New"/>
-              </w:rPr>
-              <w:t>&gt;</w:t>
+              <w:t>&lt;br&gt;&lt;br&gt;</w:t>
             </w:r>
           </w:p>
           <w:p>
@@ -4239,35 +3363,7 @@
               <w:rPr>
                 <w:rFonts w:ascii="Courier New" w:hAnsi="Courier New" w:cs="Courier New"/>
               </w:rPr>
-              <w:t>&lt;</w:t>
-            </w:r>
-            <w:proofErr w:type="spellStart"/>
-            <w:r>
-              <w:rPr>
-                <w:rFonts w:ascii="Courier New" w:hAnsi="Courier New" w:cs="Courier New"/>
-              </w:rPr>
-              <w:t>br</w:t>
-            </w:r>
-            <w:proofErr w:type="spellEnd"/>
-            <w:r>
-              <w:rPr>
-                <w:rFonts w:ascii="Courier New" w:hAnsi="Courier New" w:cs="Courier New"/>
-              </w:rPr>
-              <w:t>&gt;&lt;</w:t>
-            </w:r>
-            <w:proofErr w:type="spellStart"/>
-            <w:r>
-              <w:rPr>
-                <w:rFonts w:ascii="Courier New" w:hAnsi="Courier New" w:cs="Courier New"/>
-              </w:rPr>
-              <w:t>br</w:t>
-            </w:r>
-            <w:proofErr w:type="spellEnd"/>
-            <w:r>
-              <w:rPr>
-                <w:rFonts w:ascii="Courier New" w:hAnsi="Courier New" w:cs="Courier New"/>
-              </w:rPr>
-              <w:t>&gt;</w:t>
+              <w:t>&lt;br&gt;&lt;br&gt;</w:t>
             </w:r>
           </w:p>
           <w:p>
@@ -4307,16 +3403,8 @@
               <w:rPr>
                 <w:rFonts w:ascii="Courier New" w:hAnsi="Courier New" w:cs="Courier New"/>
               </w:rPr>
-              <w:t xml:space="preserve">State-based </w:t>
-            </w:r>
-            <w:proofErr w:type="spellStart"/>
-            <w:r>
-              <w:rPr>
-                <w:rFonts w:ascii="Courier New" w:hAnsi="Courier New" w:cs="Courier New"/>
-              </w:rPr>
-              <w:t>cutpoints</w:t>
-            </w:r>
-            <w:proofErr w:type="spellEnd"/>
+              <w:t>State-based cutpoints</w:t>
+            </w:r>
             <w:r>
               <w:rPr>
                 <w:rFonts w:ascii="Courier New" w:hAnsi="Courier New" w:cs="Courier New"/>
@@ -4341,35 +3429,7 @@
               <w:rPr>
                 <w:rFonts w:ascii="Courier New" w:hAnsi="Courier New" w:cs="Courier New"/>
               </w:rPr>
-              <w:t>&lt;</w:t>
-            </w:r>
-            <w:proofErr w:type="spellStart"/>
-            <w:r>
-              <w:rPr>
-                <w:rFonts w:ascii="Courier New" w:hAnsi="Courier New" w:cs="Courier New"/>
-              </w:rPr>
-              <w:t>br</w:t>
-            </w:r>
-            <w:proofErr w:type="spellEnd"/>
-            <w:r>
-              <w:rPr>
-                <w:rFonts w:ascii="Courier New" w:hAnsi="Courier New" w:cs="Courier New"/>
-              </w:rPr>
-              <w:t>&gt;&lt;</w:t>
-            </w:r>
-            <w:proofErr w:type="spellStart"/>
-            <w:r>
-              <w:rPr>
-                <w:rFonts w:ascii="Courier New" w:hAnsi="Courier New" w:cs="Courier New"/>
-              </w:rPr>
-              <w:t>br</w:t>
-            </w:r>
-            <w:proofErr w:type="spellEnd"/>
-            <w:r>
-              <w:rPr>
-                <w:rFonts w:ascii="Courier New" w:hAnsi="Courier New" w:cs="Courier New"/>
-              </w:rPr>
-              <w:t>&gt;</w:t>
+              <w:t>&lt;br&gt;&lt;br&gt;</w:t>
             </w:r>
           </w:p>
           <w:p>
@@ -4422,14 +3482,12 @@
                 <w:rFonts w:ascii="Courier New" w:hAnsi="Courier New" w:cs="Courier New"/>
               </w:rPr>
             </w:pPr>
-            <w:proofErr w:type="spellStart"/>
             <w:r>
               <w:rPr>
                 <w:rFonts w:ascii="Courier New" w:hAnsi="Courier New" w:cs="Courier New"/>
               </w:rPr>
               <w:t>conditionTab</w:t>
             </w:r>
-            <w:proofErr w:type="spellEnd"/>
           </w:p>
         </w:tc>
         <w:tc>
@@ -4598,35 +3656,7 @@
               <w:rPr>
                 <w:rFonts w:ascii="Courier New" w:hAnsi="Courier New" w:cs="Courier New"/>
               </w:rPr>
-              <w:t>&lt;</w:t>
-            </w:r>
-            <w:proofErr w:type="spellStart"/>
-            <w:r>
-              <w:rPr>
-                <w:rFonts w:ascii="Courier New" w:hAnsi="Courier New" w:cs="Courier New"/>
-              </w:rPr>
-              <w:t>br</w:t>
-            </w:r>
-            <w:proofErr w:type="spellEnd"/>
-            <w:r>
-              <w:rPr>
-                <w:rFonts w:ascii="Courier New" w:hAnsi="Courier New" w:cs="Courier New"/>
-              </w:rPr>
-              <w:t>&gt;&lt;</w:t>
-            </w:r>
-            <w:proofErr w:type="spellStart"/>
-            <w:r>
-              <w:rPr>
-                <w:rFonts w:ascii="Courier New" w:hAnsi="Courier New" w:cs="Courier New"/>
-              </w:rPr>
-              <w:t>br</w:t>
-            </w:r>
-            <w:proofErr w:type="spellEnd"/>
-            <w:r>
-              <w:rPr>
-                <w:rFonts w:ascii="Courier New" w:hAnsi="Courier New" w:cs="Courier New"/>
-              </w:rPr>
-              <w:t>&gt;</w:t>
+              <w:t>&lt;br&gt;&lt;br&gt;</w:t>
             </w:r>
           </w:p>
           <w:p>
@@ -4678,35 +3708,7 @@
               <w:rPr>
                 <w:rFonts w:ascii="Courier New" w:hAnsi="Courier New" w:cs="Courier New"/>
               </w:rPr>
-              <w:t>&lt;</w:t>
-            </w:r>
-            <w:proofErr w:type="spellStart"/>
-            <w:r>
-              <w:rPr>
-                <w:rFonts w:ascii="Courier New" w:hAnsi="Courier New" w:cs="Courier New"/>
-              </w:rPr>
-              <w:t>br</w:t>
-            </w:r>
-            <w:proofErr w:type="spellEnd"/>
-            <w:r>
-              <w:rPr>
-                <w:rFonts w:ascii="Courier New" w:hAnsi="Courier New" w:cs="Courier New"/>
-              </w:rPr>
-              <w:t>&gt;&lt;</w:t>
-            </w:r>
-            <w:proofErr w:type="spellStart"/>
-            <w:r>
-              <w:rPr>
-                <w:rFonts w:ascii="Courier New" w:hAnsi="Courier New" w:cs="Courier New"/>
-              </w:rPr>
-              <w:t>br</w:t>
-            </w:r>
-            <w:proofErr w:type="spellEnd"/>
-            <w:r>
-              <w:rPr>
-                <w:rFonts w:ascii="Courier New" w:hAnsi="Courier New" w:cs="Courier New"/>
-              </w:rPr>
-              <w:t>&gt;</w:t>
+              <w:t>&lt;br&gt;&lt;br&gt;</w:t>
             </w:r>
           </w:p>
           <w:p>
@@ -4829,35 +3831,7 @@
               <w:rPr>
                 <w:rFonts w:ascii="Courier New" w:hAnsi="Courier New" w:cs="Courier New"/>
               </w:rPr>
-              <w:t>&lt;</w:t>
-            </w:r>
-            <w:proofErr w:type="spellStart"/>
-            <w:r>
-              <w:rPr>
-                <w:rFonts w:ascii="Courier New" w:hAnsi="Courier New" w:cs="Courier New"/>
-              </w:rPr>
-              <w:t>br</w:t>
-            </w:r>
-            <w:proofErr w:type="spellEnd"/>
-            <w:r>
-              <w:rPr>
-                <w:rFonts w:ascii="Courier New" w:hAnsi="Courier New" w:cs="Courier New"/>
-              </w:rPr>
-              <w:t>&gt;&lt;</w:t>
-            </w:r>
-            <w:proofErr w:type="spellStart"/>
-            <w:r>
-              <w:rPr>
-                <w:rFonts w:ascii="Courier New" w:hAnsi="Courier New" w:cs="Courier New"/>
-              </w:rPr>
-              <w:t>br</w:t>
-            </w:r>
-            <w:proofErr w:type="spellEnd"/>
-            <w:r>
-              <w:rPr>
-                <w:rFonts w:ascii="Courier New" w:hAnsi="Courier New" w:cs="Courier New"/>
-              </w:rPr>
-              <w:t>&gt;</w:t>
+              <w:t>&lt;br&gt;&lt;br&gt;</w:t>
             </w:r>
           </w:p>
         </w:tc>
@@ -4874,7 +3848,6 @@
                 <w:rFonts w:ascii="Courier New" w:hAnsi="Courier New" w:cs="Courier New"/>
               </w:rPr>
             </w:pPr>
-            <w:proofErr w:type="spellStart"/>
             <w:r>
               <w:rPr>
                 <w:rFonts w:ascii="Courier New" w:hAnsi="Courier New" w:cs="Courier New"/>
@@ -4882,7 +3855,6 @@
               <w:lastRenderedPageBreak/>
               <w:t>conditionTableTab</w:t>
             </w:r>
-            <w:proofErr w:type="spellEnd"/>
           </w:p>
         </w:tc>
         <w:tc>
@@ -4917,14 +3889,12 @@
                 <w:rFonts w:ascii="Courier New" w:hAnsi="Courier New" w:cs="Courier New"/>
               </w:rPr>
             </w:pPr>
-            <w:proofErr w:type="spellStart"/>
             <w:r>
               <w:rPr>
                 <w:rFonts w:ascii="Courier New" w:hAnsi="Courier New" w:cs="Courier New"/>
               </w:rPr>
               <w:t>conditionSexTab</w:t>
             </w:r>
-            <w:proofErr w:type="spellEnd"/>
           </w:p>
         </w:tc>
         <w:tc>
@@ -4969,35 +3939,7 @@
               <w:rPr>
                 <w:rFonts w:ascii="Courier New" w:hAnsi="Courier New" w:cs="Courier New"/>
               </w:rPr>
-              <w:t>&lt;</w:t>
-            </w:r>
-            <w:proofErr w:type="spellStart"/>
-            <w:r>
-              <w:rPr>
-                <w:rFonts w:ascii="Courier New" w:hAnsi="Courier New" w:cs="Courier New"/>
-              </w:rPr>
-              <w:t>br</w:t>
-            </w:r>
-            <w:proofErr w:type="spellEnd"/>
-            <w:r>
-              <w:rPr>
-                <w:rFonts w:ascii="Courier New" w:hAnsi="Courier New" w:cs="Courier New"/>
-              </w:rPr>
-              <w:t>&gt;&lt;</w:t>
-            </w:r>
-            <w:proofErr w:type="spellStart"/>
-            <w:r>
-              <w:rPr>
-                <w:rFonts w:ascii="Courier New" w:hAnsi="Courier New" w:cs="Courier New"/>
-              </w:rPr>
-              <w:t>br</w:t>
-            </w:r>
-            <w:proofErr w:type="spellEnd"/>
-            <w:r>
-              <w:rPr>
-                <w:rFonts w:ascii="Courier New" w:hAnsi="Courier New" w:cs="Courier New"/>
-              </w:rPr>
-              <w:t>&gt;</w:t>
+              <w:t>&lt;br&gt;&lt;br&gt;</w:t>
             </w:r>
           </w:p>
           <w:p>
@@ -5028,7 +3970,6 @@
                 <w:rFonts w:ascii="Courier New" w:hAnsi="Courier New" w:cs="Courier New"/>
               </w:rPr>
             </w:pPr>
-            <w:proofErr w:type="spellStart"/>
             <w:r>
               <w:rPr>
                 <w:rFonts w:ascii="Courier New" w:hAnsi="Courier New" w:cs="Courier New"/>
@@ -5036,7 +3977,6 @@
               <w:lastRenderedPageBreak/>
               <w:t>rankGeoTab</w:t>
             </w:r>
-            <w:proofErr w:type="spellEnd"/>
           </w:p>
         </w:tc>
         <w:tc>
@@ -5069,35 +4009,7 @@
               <w:rPr>
                 <w:rFonts w:ascii="Courier New" w:hAnsi="Courier New" w:cs="Courier New"/>
               </w:rPr>
-              <w:t>&lt;</w:t>
-            </w:r>
-            <w:proofErr w:type="spellStart"/>
-            <w:r>
-              <w:rPr>
-                <w:rFonts w:ascii="Courier New" w:hAnsi="Courier New" w:cs="Courier New"/>
-              </w:rPr>
-              <w:t>br</w:t>
-            </w:r>
-            <w:proofErr w:type="spellEnd"/>
-            <w:r>
-              <w:rPr>
-                <w:rFonts w:ascii="Courier New" w:hAnsi="Courier New" w:cs="Courier New"/>
-              </w:rPr>
-              <w:t>&gt;&lt;</w:t>
-            </w:r>
-            <w:proofErr w:type="spellStart"/>
-            <w:r>
-              <w:rPr>
-                <w:rFonts w:ascii="Courier New" w:hAnsi="Courier New" w:cs="Courier New"/>
-              </w:rPr>
-              <w:t>br</w:t>
-            </w:r>
-            <w:proofErr w:type="spellEnd"/>
-            <w:r>
-              <w:rPr>
-                <w:rFonts w:ascii="Courier New" w:hAnsi="Courier New" w:cs="Courier New"/>
-              </w:rPr>
-              <w:t>&gt;</w:t>
+              <w:t>&lt;br&gt;&lt;br&gt;</w:t>
             </w:r>
           </w:p>
           <w:p>
@@ -5139,14 +4051,12 @@
                 <w:rFonts w:ascii="Courier New" w:hAnsi="Courier New" w:cs="Courier New"/>
               </w:rPr>
             </w:pPr>
-            <w:proofErr w:type="spellStart"/>
             <w:r>
               <w:rPr>
                 <w:rFonts w:ascii="Courier New" w:hAnsi="Courier New" w:cs="Courier New"/>
               </w:rPr>
               <w:t>trendTab</w:t>
             </w:r>
-            <w:proofErr w:type="spellEnd"/>
           </w:p>
         </w:tc>
         <w:tc>
@@ -5181,14 +4091,12 @@
                 <w:rFonts w:ascii="Courier New" w:hAnsi="Courier New" w:cs="Courier New"/>
               </w:rPr>
             </w:pPr>
-            <w:proofErr w:type="spellStart"/>
             <w:r>
               <w:rPr>
                 <w:rFonts w:ascii="Courier New" w:hAnsi="Courier New" w:cs="Courier New"/>
               </w:rPr>
               <w:t>sdohTab</w:t>
             </w:r>
-            <w:proofErr w:type="spellEnd"/>
           </w:p>
         </w:tc>
         <w:tc>
@@ -5221,35 +4129,7 @@
               <w:rPr>
                 <w:rFonts w:ascii="Courier New" w:hAnsi="Courier New" w:cs="Courier New"/>
               </w:rPr>
-              <w:t>&lt;</w:t>
-            </w:r>
-            <w:proofErr w:type="spellStart"/>
-            <w:r>
-              <w:rPr>
-                <w:rFonts w:ascii="Courier New" w:hAnsi="Courier New" w:cs="Courier New"/>
-              </w:rPr>
-              <w:t>br</w:t>
-            </w:r>
-            <w:proofErr w:type="spellEnd"/>
-            <w:r>
-              <w:rPr>
-                <w:rFonts w:ascii="Courier New" w:hAnsi="Courier New" w:cs="Courier New"/>
-              </w:rPr>
-              <w:t>&gt;&lt;</w:t>
-            </w:r>
-            <w:proofErr w:type="spellStart"/>
-            <w:r>
-              <w:rPr>
-                <w:rFonts w:ascii="Courier New" w:hAnsi="Courier New" w:cs="Courier New"/>
-              </w:rPr>
-              <w:t>br</w:t>
-            </w:r>
-            <w:proofErr w:type="spellEnd"/>
-            <w:r>
-              <w:rPr>
-                <w:rFonts w:ascii="Courier New" w:hAnsi="Courier New" w:cs="Courier New"/>
-              </w:rPr>
-              <w:t>&gt;</w:t>
+              <w:t>&lt;br&gt;&lt;br&gt;</w:t>
             </w:r>
           </w:p>
           <w:p>
@@ -5368,35 +4248,7 @@
               <w:rPr>
                 <w:rFonts w:ascii="Courier New" w:hAnsi="Courier New" w:cs="Courier New"/>
               </w:rPr>
-              <w:t>&lt;</w:t>
-            </w:r>
-            <w:proofErr w:type="spellStart"/>
-            <w:r>
-              <w:rPr>
-                <w:rFonts w:ascii="Courier New" w:hAnsi="Courier New" w:cs="Courier New"/>
-              </w:rPr>
-              <w:t>br</w:t>
-            </w:r>
-            <w:proofErr w:type="spellEnd"/>
-            <w:r>
-              <w:rPr>
-                <w:rFonts w:ascii="Courier New" w:hAnsi="Courier New" w:cs="Courier New"/>
-              </w:rPr>
-              <w:t>&gt;&lt;</w:t>
-            </w:r>
-            <w:proofErr w:type="spellStart"/>
-            <w:r>
-              <w:rPr>
-                <w:rFonts w:ascii="Courier New" w:hAnsi="Courier New" w:cs="Courier New"/>
-              </w:rPr>
-              <w:t>br</w:t>
-            </w:r>
-            <w:proofErr w:type="spellEnd"/>
-            <w:r>
-              <w:rPr>
-                <w:rFonts w:ascii="Courier New" w:hAnsi="Courier New" w:cs="Courier New"/>
-              </w:rPr>
-              <w:t>&gt;</w:t>
+              <w:t>&lt;br&gt;&lt;br&gt;</w:t>
             </w:r>
           </w:p>
           <w:p>
@@ -5424,35 +4276,7 @@
               <w:rPr>
                 <w:rFonts w:ascii="Courier New" w:hAnsi="Courier New" w:cs="Courier New"/>
               </w:rPr>
-              <w:t>&lt;</w:t>
-            </w:r>
-            <w:proofErr w:type="spellStart"/>
-            <w:r>
-              <w:rPr>
-                <w:rFonts w:ascii="Courier New" w:hAnsi="Courier New" w:cs="Courier New"/>
-              </w:rPr>
-              <w:t>br</w:t>
-            </w:r>
-            <w:proofErr w:type="spellEnd"/>
-            <w:r>
-              <w:rPr>
-                <w:rFonts w:ascii="Courier New" w:hAnsi="Courier New" w:cs="Courier New"/>
-              </w:rPr>
-              <w:t>&gt;&lt;</w:t>
-            </w:r>
-            <w:proofErr w:type="spellStart"/>
-            <w:r>
-              <w:rPr>
-                <w:rFonts w:ascii="Courier New" w:hAnsi="Courier New" w:cs="Courier New"/>
-              </w:rPr>
-              <w:t>br</w:t>
-            </w:r>
-            <w:proofErr w:type="spellEnd"/>
-            <w:r>
-              <w:rPr>
-                <w:rFonts w:ascii="Courier New" w:hAnsi="Courier New" w:cs="Courier New"/>
-              </w:rPr>
-              <w:t>&gt;</w:t>
+              <w:t>&lt;br&gt;&lt;br&gt;</w:t>
             </w:r>
           </w:p>
           <w:p>
@@ -5480,35 +4304,7 @@
               <w:rPr>
                 <w:rFonts w:ascii="Courier New" w:hAnsi="Courier New" w:cs="Courier New"/>
               </w:rPr>
-              <w:t>&lt;</w:t>
-            </w:r>
-            <w:proofErr w:type="spellStart"/>
-            <w:r>
-              <w:rPr>
-                <w:rFonts w:ascii="Courier New" w:hAnsi="Courier New" w:cs="Courier New"/>
-              </w:rPr>
-              <w:t>br</w:t>
-            </w:r>
-            <w:proofErr w:type="spellEnd"/>
-            <w:r>
-              <w:rPr>
-                <w:rFonts w:ascii="Courier New" w:hAnsi="Courier New" w:cs="Courier New"/>
-              </w:rPr>
-              <w:t>&gt;&lt;</w:t>
-            </w:r>
-            <w:proofErr w:type="spellStart"/>
-            <w:r>
-              <w:rPr>
-                <w:rFonts w:ascii="Courier New" w:hAnsi="Courier New" w:cs="Courier New"/>
-              </w:rPr>
-              <w:t>br</w:t>
-            </w:r>
-            <w:proofErr w:type="spellEnd"/>
-            <w:r>
-              <w:rPr>
-                <w:rFonts w:ascii="Courier New" w:hAnsi="Courier New" w:cs="Courier New"/>
-              </w:rPr>
-              <w:t>&gt;</w:t>
+              <w:t>&lt;br&gt;&lt;br&gt;</w:t>
             </w:r>
           </w:p>
           <w:p>
@@ -5539,7 +4335,6 @@
                 <w:rFonts w:ascii="Courier New" w:hAnsi="Courier New" w:cs="Courier New"/>
               </w:rPr>
             </w:pPr>
-            <w:proofErr w:type="spellStart"/>
             <w:r>
               <w:rPr>
                 <w:rFonts w:ascii="Courier New" w:hAnsi="Courier New" w:cs="Courier New"/>
@@ -5547,7 +4342,6 @@
               <w:lastRenderedPageBreak/>
               <w:t>lifeExpectancyTab</w:t>
             </w:r>
-            <w:proofErr w:type="spellEnd"/>
           </w:p>
         </w:tc>
         <w:tc>
@@ -5578,35 +4372,7 @@
               <w:rPr>
                 <w:rFonts w:ascii="Courier New" w:hAnsi="Courier New" w:cs="Courier New"/>
               </w:rPr>
-              <w:t>&lt;</w:t>
-            </w:r>
-            <w:proofErr w:type="spellStart"/>
-            <w:r>
-              <w:rPr>
-                <w:rFonts w:ascii="Courier New" w:hAnsi="Courier New" w:cs="Courier New"/>
-              </w:rPr>
-              <w:t>br</w:t>
-            </w:r>
-            <w:proofErr w:type="spellEnd"/>
-            <w:r>
-              <w:rPr>
-                <w:rFonts w:ascii="Courier New" w:hAnsi="Courier New" w:cs="Courier New"/>
-              </w:rPr>
-              <w:t>&gt;&lt;</w:t>
-            </w:r>
-            <w:proofErr w:type="spellStart"/>
-            <w:r>
-              <w:rPr>
-                <w:rFonts w:ascii="Courier New" w:hAnsi="Courier New" w:cs="Courier New"/>
-              </w:rPr>
-              <w:t>br</w:t>
-            </w:r>
-            <w:proofErr w:type="spellEnd"/>
-            <w:r>
-              <w:rPr>
-                <w:rFonts w:ascii="Courier New" w:hAnsi="Courier New" w:cs="Courier New"/>
-              </w:rPr>
-              <w:t>&gt;</w:t>
+              <w:t>&lt;br&gt;&lt;br&gt;</w:t>
             </w:r>
           </w:p>
           <w:p>
@@ -5656,62 +4422,20 @@
               <w:rPr>
                 <w:rFonts w:ascii="Courier New" w:hAnsi="Courier New" w:cs="Courier New"/>
               </w:rPr>
-              <w:t>&lt;</w:t>
-            </w:r>
-            <w:proofErr w:type="spellStart"/>
-            <w:r>
-              <w:rPr>
-                <w:rFonts w:ascii="Courier New" w:hAnsi="Courier New" w:cs="Courier New"/>
-              </w:rPr>
-              <w:t>br</w:t>
-            </w:r>
-            <w:proofErr w:type="spellEnd"/>
-            <w:r>
-              <w:rPr>
-                <w:rFonts w:ascii="Courier New" w:hAnsi="Courier New" w:cs="Courier New"/>
-              </w:rPr>
-              <w:t>&gt;&lt;</w:t>
-            </w:r>
-            <w:proofErr w:type="spellStart"/>
-            <w:r>
-              <w:rPr>
-                <w:rFonts w:ascii="Courier New" w:hAnsi="Courier New" w:cs="Courier New"/>
-              </w:rPr>
-              <w:t>br</w:t>
-            </w:r>
-            <w:proofErr w:type="spellEnd"/>
-            <w:r>
-              <w:rPr>
-                <w:rFonts w:ascii="Courier New" w:hAnsi="Courier New" w:cs="Courier New"/>
-              </w:rPr>
-              <w:t>&gt;</w:t>
-            </w:r>
-          </w:p>
-          <w:p>
-            <w:pPr>
-              <w:rPr>
-                <w:rFonts w:ascii="Courier New" w:hAnsi="Courier New" w:cs="Courier New"/>
-              </w:rPr>
-            </w:pPr>
-            <w:r>
-              <w:rPr>
-                <w:rFonts w:ascii="Courier New" w:hAnsi="Courier New" w:cs="Courier New"/>
-              </w:rPr>
-              <w:t xml:space="preserve">Note that Life Expectancy estimates for the multi-race category are unreliable due to dx (deaths) and </w:t>
-            </w:r>
-            <w:proofErr w:type="spellStart"/>
-            <w:r>
-              <w:rPr>
-                <w:rFonts w:ascii="Courier New" w:hAnsi="Courier New" w:cs="Courier New"/>
-              </w:rPr>
-              <w:t>nx</w:t>
-            </w:r>
-            <w:proofErr w:type="spellEnd"/>
-            <w:r>
-              <w:rPr>
-                <w:rFonts w:ascii="Courier New" w:hAnsi="Courier New" w:cs="Courier New"/>
-              </w:rPr>
-              <w:t xml:space="preserve"> (population) misalignment, based on the differ</w:t>
+              <w:t>&lt;br&gt;&lt;br&gt;</w:t>
+            </w:r>
+          </w:p>
+          <w:p>
+            <w:pPr>
+              <w:rPr>
+                <w:rFonts w:ascii="Courier New" w:hAnsi="Courier New" w:cs="Courier New"/>
+              </w:rPr>
+            </w:pPr>
+            <w:r>
+              <w:rPr>
+                <w:rFonts w:ascii="Courier New" w:hAnsi="Courier New" w:cs="Courier New"/>
+              </w:rPr>
+              <w:t>Note that Life Expectancy estimates for the multi-race category are unreliable due to dx (deaths) and nx (population) misalignment, based on the differ</w:t>
             </w:r>
             <w:r>
               <w:rPr>
@@ -5752,7 +4476,6 @@
                 <w:rFonts w:ascii="Courier New" w:hAnsi="Courier New" w:cs="Courier New"/>
               </w:rPr>
             </w:pPr>
-            <w:proofErr w:type="spellStart"/>
             <w:r>
               <w:rPr>
                 <w:rFonts w:ascii="Courier New" w:hAnsi="Courier New" w:cs="Courier New"/>
@@ -5760,7 +4483,6 @@
               <w:lastRenderedPageBreak/>
               <w:t>ihmeTab</w:t>
             </w:r>
-            <w:proofErr w:type="spellEnd"/>
           </w:p>
         </w:tc>
         <w:tc>
@@ -5805,91 +4527,161 @@
               <w:rPr>
                 <w:rFonts w:ascii="Courier New" w:hAnsi="Courier New" w:cs="Courier New"/>
               </w:rPr>
-              <w:t>&lt;</w:t>
-            </w:r>
-            <w:proofErr w:type="spellStart"/>
-            <w:r>
-              <w:rPr>
-                <w:rFonts w:ascii="Courier New" w:hAnsi="Courier New" w:cs="Courier New"/>
-              </w:rPr>
-              <w:t>br</w:t>
-            </w:r>
-            <w:proofErr w:type="spellEnd"/>
-            <w:r>
-              <w:rPr>
-                <w:rFonts w:ascii="Courier New" w:hAnsi="Courier New" w:cs="Courier New"/>
-              </w:rPr>
-              <w:t>&gt;&lt;</w:t>
-            </w:r>
-            <w:proofErr w:type="spellStart"/>
-            <w:r>
-              <w:rPr>
-                <w:rFonts w:ascii="Courier New" w:hAnsi="Courier New" w:cs="Courier New"/>
-              </w:rPr>
-              <w:t>br</w:t>
-            </w:r>
-            <w:proofErr w:type="spellEnd"/>
-            <w:r>
-              <w:rPr>
-                <w:rFonts w:ascii="Courier New" w:hAnsi="Courier New" w:cs="Courier New"/>
-              </w:rPr>
-              <w:t>&gt;</w:t>
-            </w:r>
-          </w:p>
-          <w:p>
-            <w:pPr>
-              <w:spacing w:after="0"/>
-              <w:rPr>
-                <w:rFonts w:ascii="Courier New" w:hAnsi="Courier New" w:cs="Courier New"/>
-              </w:rPr>
-            </w:pPr>
-            <w:r>
-              <w:rPr>
-                <w:rFonts w:ascii="Courier New" w:hAnsi="Courier New" w:cs="Courier New"/>
-              </w:rPr>
-              <w:t>Constructing these estimates requires complicated procedures with many data inputs and many assumptions. The estimates here are based on sophisticated modeling by the Institute for Health Metrics and Evaluation (IHME) in Seattle. IHME generates such estimates for all US States, and for most nations of the world, but not yet for US counties.  Information and resources related to these estimates can be found here.</w:t>
-            </w:r>
-          </w:p>
-          <w:p>
-            <w:pPr>
-              <w:spacing w:after="0"/>
-              <w:rPr>
-                <w:rFonts w:ascii="Courier New" w:hAnsi="Courier New" w:cs="Courier New"/>
-              </w:rPr>
-            </w:pPr>
-            <w:r>
-              <w:rPr>
-                <w:rFonts w:ascii="Courier New" w:hAnsi="Courier New" w:cs="Courier New"/>
-              </w:rPr>
-              <w:t>&lt;</w:t>
-            </w:r>
-            <w:proofErr w:type="spellStart"/>
-            <w:r>
-              <w:rPr>
-                <w:rFonts w:ascii="Courier New" w:hAnsi="Courier New" w:cs="Courier New"/>
-              </w:rPr>
-              <w:t>br</w:t>
-            </w:r>
-            <w:proofErr w:type="spellEnd"/>
-            <w:r>
-              <w:rPr>
-                <w:rFonts w:ascii="Courier New" w:hAnsi="Courier New" w:cs="Courier New"/>
-              </w:rPr>
-              <w:t>&gt;&lt;</w:t>
-            </w:r>
-            <w:proofErr w:type="spellStart"/>
-            <w:r>
-              <w:rPr>
-                <w:rFonts w:ascii="Courier New" w:hAnsi="Courier New" w:cs="Courier New"/>
-              </w:rPr>
-              <w:t>br</w:t>
-            </w:r>
-            <w:proofErr w:type="spellEnd"/>
-            <w:r>
-              <w:rPr>
-                <w:rFonts w:ascii="Courier New" w:hAnsi="Courier New" w:cs="Courier New"/>
-              </w:rPr>
-              <w:t>&gt;</w:t>
+              <w:t>&lt;br&gt;&lt;br&gt;</w:t>
+            </w:r>
+          </w:p>
+          <w:p>
+            <w:pPr>
+              <w:spacing w:after="0"/>
+              <w:rPr>
+                <w:rFonts w:ascii="Courier New" w:hAnsi="Courier New" w:cs="Courier New"/>
+              </w:rPr>
+            </w:pPr>
+            <w:r>
+              <w:rPr>
+                <w:rFonts w:ascii="Courier New" w:hAnsi="Courier New" w:cs="Courier New"/>
+              </w:rPr>
+              <w:t xml:space="preserve">Constructing these estimates requires complicated procedures with many data inputs and many assumptions. The estimates here are based on sophisticated modeling by the Institute for Health Metrics and Evaluation (IHME) in Seattle. IHME generates such estimates for all US States, and for most nations of the world, but not yet for US counties.  Information and resources related to these estimates can be found </w:t>
+            </w:r>
+            <w:r>
+              <w:rPr>
+                <w:rFonts w:ascii="Courier New" w:hAnsi="Courier New" w:cs="Courier New"/>
+              </w:rPr>
+              <w:t xml:space="preserve">&lt;a </w:t>
+            </w:r>
+            <w:r>
+              <w:rPr>
+                <w:rFonts w:ascii="Courier New" w:hAnsi="Courier New" w:cs="Courier New"/>
+              </w:rPr>
+              <w:t>target="_blank" rel="noopener noreferrer"</w:t>
+            </w:r>
+            <w:r>
+              <w:rPr>
+                <w:rFonts w:ascii="Courier New" w:hAnsi="Courier New" w:cs="Courier New"/>
+              </w:rPr>
+              <w:t xml:space="preserve"> </w:t>
+            </w:r>
+            <w:r>
+              <w:rPr>
+                <w:rFonts w:ascii="Courier New" w:hAnsi="Courier New" w:cs="Courier New"/>
+              </w:rPr>
+              <w:t>href="</w:t>
+            </w:r>
+            <w:r>
+              <w:t xml:space="preserve"> </w:t>
+            </w:r>
+            <w:r>
+              <w:rPr>
+                <w:rFonts w:ascii="Courier New" w:hAnsi="Courier New" w:cs="Courier New"/>
+              </w:rPr>
+              <w:t>http://ghdx.healthdata.org/gbd-2019</w:t>
+            </w:r>
+            <w:r>
+              <w:rPr>
+                <w:rFonts w:ascii="Courier New" w:hAnsi="Courier New" w:cs="Courier New"/>
+              </w:rPr>
+              <w:t>"&gt;</w:t>
+            </w:r>
+            <w:r>
+              <w:t xml:space="preserve"> </w:t>
+            </w:r>
+            <w:r>
+              <w:rPr>
+                <w:rFonts w:ascii="Courier New" w:hAnsi="Courier New" w:cs="Courier New"/>
+              </w:rPr>
+              <w:t>here&lt;/</w:t>
+            </w:r>
+            <w:r>
+              <w:rPr>
+                <w:rFonts w:ascii="Courier New" w:hAnsi="Courier New" w:cs="Courier New"/>
+              </w:rPr>
+              <w:t>a&gt;</w:t>
+            </w:r>
+            <w:r>
+              <w:rPr>
+                <w:rFonts w:ascii="Courier New" w:hAnsi="Courier New" w:cs="Courier New"/>
+              </w:rPr>
+              <w:t xml:space="preserve">. The glossary of terms can be found </w:t>
+            </w:r>
+            <w:r>
+              <w:rPr>
+                <w:rFonts w:ascii="Courier New" w:hAnsi="Courier New" w:cs="Courier New"/>
+              </w:rPr>
+              <w:t xml:space="preserve">&lt;a </w:t>
+            </w:r>
+            <w:r>
+              <w:rPr>
+                <w:rFonts w:ascii="Courier New" w:hAnsi="Courier New" w:cs="Courier New"/>
+              </w:rPr>
+              <w:t>target="_blank" rel="noopener noreferrer"</w:t>
+            </w:r>
+            <w:r>
+              <w:rPr>
+                <w:rFonts w:ascii="Courier New" w:hAnsi="Courier New" w:cs="Courier New"/>
+              </w:rPr>
+              <w:t xml:space="preserve"> </w:t>
+            </w:r>
+            <w:r>
+              <w:rPr>
+                <w:rFonts w:ascii="Courier New" w:hAnsi="Courier New" w:cs="Courier New"/>
+              </w:rPr>
+              <w:t>href="</w:t>
+            </w:r>
+            <w:r>
+              <w:t xml:space="preserve"> </w:t>
+            </w:r>
+            <w:r>
+              <w:rPr>
+                <w:rFonts w:ascii="Courier New" w:hAnsi="Courier New" w:cs="Courier New"/>
+              </w:rPr>
+              <w:t>http://www.healthdata.org/terms-defined</w:t>
+            </w:r>
+            <w:r>
+              <w:rPr>
+                <w:rFonts w:ascii="Courier New" w:hAnsi="Courier New" w:cs="Courier New"/>
+              </w:rPr>
+              <w:t>"&gt;</w:t>
+            </w:r>
+            <w:r>
+              <w:t xml:space="preserve"> </w:t>
+            </w:r>
+            <w:r>
+              <w:rPr>
+                <w:rFonts w:ascii="Courier New" w:hAnsi="Courier New" w:cs="Courier New"/>
+              </w:rPr>
+              <w:t>here&lt;/</w:t>
+            </w:r>
+            <w:r>
+              <w:rPr>
+                <w:rFonts w:ascii="Courier New" w:hAnsi="Courier New" w:cs="Courier New"/>
+              </w:rPr>
+              <w:t>a&gt;</w:t>
+            </w:r>
+            <w:r>
+              <w:rPr>
+                <w:rFonts w:ascii="Courier New" w:hAnsi="Courier New" w:cs="Courier New"/>
+              </w:rPr>
+              <w:t xml:space="preserve">. </w:t>
+            </w:r>
+            <w:r>
+              <w:rPr>
+                <w:rFonts w:ascii="Courier New" w:hAnsi="Courier New" w:cs="Courier New"/>
+              </w:rPr>
+              <w:t xml:space="preserve"> </w:t>
+            </w:r>
+          </w:p>
+          <w:p>
+            <w:pPr>
+              <w:spacing w:after="0"/>
+              <w:rPr>
+                <w:rFonts w:ascii="Courier New" w:hAnsi="Courier New" w:cs="Courier New"/>
+              </w:rPr>
+            </w:pPr>
+            <w:r>
+              <w:rPr>
+                <w:rFonts w:ascii="Courier New" w:hAnsi="Courier New" w:cs="Courier New"/>
+              </w:rPr>
+              <w:t>&lt;br&gt;&lt;br&gt;</w:t>
             </w:r>
           </w:p>
           <w:p>
@@ -5917,6 +4709,7 @@
               <w:rPr>
                 <w:rFonts w:ascii="Courier New" w:hAnsi="Courier New" w:cs="Courier New"/>
               </w:rPr>
+              <w:lastRenderedPageBreak/>
               <w:t xml:space="preserve">The settings for all the modifiable settings (i.e. parameters), with their default values, options, and some explanations are: </w:t>
             </w:r>
           </w:p>
@@ -5973,7 +4766,6 @@
               <w:rPr>
                 <w:rFonts w:ascii="Courier New" w:hAnsi="Courier New" w:cs="Courier New"/>
               </w:rPr>
-              <w:lastRenderedPageBreak/>
               <w:t>Default: 2&lt;/li&gt;</w:t>
             </w:r>
           </w:p>
@@ -6270,7 +5062,6 @@
                 <w:rFonts w:ascii="Courier New" w:hAnsi="Courier New" w:cs="Courier New"/>
               </w:rPr>
             </w:pPr>
-            <w:proofErr w:type="spellStart"/>
             <w:r>
               <w:rPr>
                 <w:rFonts w:ascii="Courier New" w:hAnsi="Courier New" w:cs="Courier New"/>
@@ -6278,7 +5069,6 @@
               <w:lastRenderedPageBreak/>
               <w:t>hospA</w:t>
             </w:r>
-            <w:proofErr w:type="spellEnd"/>
           </w:p>
         </w:tc>
         <w:tc>
@@ -6347,83 +5137,21 @@
               <w:rPr>
                 <w:rFonts w:ascii="Courier New" w:hAnsi="Courier New" w:cs="Courier New"/>
               </w:rPr>
-              <w:t>&lt;</w:t>
-            </w:r>
-            <w:proofErr w:type="spellStart"/>
-            <w:r>
-              <w:rPr>
-                <w:rFonts w:ascii="Courier New" w:hAnsi="Courier New" w:cs="Courier New"/>
-              </w:rPr>
-              <w:t>br</w:t>
-            </w:r>
-            <w:proofErr w:type="spellEnd"/>
-            <w:r>
-              <w:rPr>
-                <w:rFonts w:ascii="Courier New" w:hAnsi="Courier New" w:cs="Courier New"/>
-              </w:rPr>
-              <w:t>&gt;&lt;</w:t>
-            </w:r>
-            <w:proofErr w:type="spellStart"/>
-            <w:r>
-              <w:rPr>
-                <w:rFonts w:ascii="Courier New" w:hAnsi="Courier New" w:cs="Courier New"/>
-              </w:rPr>
-              <w:t>br</w:t>
-            </w:r>
-            <w:proofErr w:type="spellEnd"/>
-            <w:r>
-              <w:rPr>
-                <w:rFonts w:ascii="Courier New" w:hAnsi="Courier New" w:cs="Courier New"/>
-              </w:rPr>
-              <w:t>&gt;</w:t>
-            </w:r>
-          </w:p>
-          <w:p>
-            <w:pPr>
-              <w:rPr>
-                <w:rFonts w:ascii="Courier New" w:hAnsi="Courier New" w:cs="Courier New"/>
-              </w:rPr>
-            </w:pPr>
-            <w:r>
-              <w:rPr>
-                <w:rFonts w:ascii="Courier New" w:hAnsi="Courier New" w:cs="Courier New"/>
-              </w:rPr>
-              <w:t xml:space="preserve">The presentation of these hospitalization data should be considered preliminary. There are a number of nuances and considerations relevant to interpreting these charts noted in the technical documentation. Of particular note, the summaries of 'charges' shown, are specifically, </w:t>
-            </w:r>
+              <w:t>&lt;br&gt;&lt;br&gt;</w:t>
+            </w:r>
+          </w:p>
+          <w:p>
+            <w:pPr>
+              <w:rPr>
+                <w:rFonts w:ascii="Courier New" w:hAnsi="Courier New" w:cs="Courier New"/>
+              </w:rPr>
+            </w:pPr>
             <w:r>
               <w:rPr>
                 <w:rFonts w:ascii="Courier New" w:hAnsi="Courier New" w:cs="Courier New"/>
               </w:rPr>
               <w:lastRenderedPageBreak/>
-              <w:t>&lt;</w:t>
-            </w:r>
-            <w:proofErr w:type="spellStart"/>
-            <w:r>
-              <w:rPr>
-                <w:rFonts w:ascii="Courier New" w:hAnsi="Courier New" w:cs="Courier New"/>
-              </w:rPr>
-              <w:t>i</w:t>
-            </w:r>
-            <w:proofErr w:type="spellEnd"/>
-            <w:r>
-              <w:rPr>
-                <w:rFonts w:ascii="Courier New" w:hAnsi="Courier New" w:cs="Courier New"/>
-              </w:rPr>
-              <w:t>&gt;charges&lt;/</w:t>
-            </w:r>
-            <w:proofErr w:type="spellStart"/>
-            <w:r>
-              <w:rPr>
-                <w:rFonts w:ascii="Courier New" w:hAnsi="Courier New" w:cs="Courier New"/>
-              </w:rPr>
-              <w:t>i</w:t>
-            </w:r>
-            <w:proofErr w:type="spellEnd"/>
-            <w:r>
-              <w:rPr>
-                <w:rFonts w:ascii="Courier New" w:hAnsi="Courier New" w:cs="Courier New"/>
-              </w:rPr>
-              <w:t>&gt; based on hospital administrative systems, and do not indicate the actual costs, reimbursements, or payments for those charges. However, these charge data provide one lens of valuable information regarding the patterns of monetary burden. We are also in the midst of assessing optimal ways of grouping conditions/diseases and other aspects of the sharing of these data. We welcome your input.</w:t>
+              <w:t>The presentation of these hospitalization data should be considered preliminary. There are a number of nuances and considerations relevant to interpreting these charts noted in the technical documentation. Of particular note, the summaries of 'charges' shown, are specifically, &lt;i&gt;charges&lt;/i&gt; based on hospital administrative systems, and do not indicate the actual costs, reimbursements, or payments for those charges. However, these charge data provide one lens of valuable information regarding the patterns of monetary burden. We are also in the midst of assessing optimal ways of grouping conditions/diseases and other aspects of the sharing of these data. We welcome your input.</w:t>
             </w:r>
           </w:p>
         </w:tc>
@@ -6440,7 +5168,6 @@
                 <w:rFonts w:ascii="Courier New" w:hAnsi="Courier New" w:cs="Courier New"/>
               </w:rPr>
             </w:pPr>
-            <w:proofErr w:type="spellStart"/>
             <w:r>
               <w:rPr>
                 <w:rFonts w:ascii="Courier New" w:hAnsi="Courier New" w:cs="Courier New"/>
@@ -6448,7 +5175,6 @@
               <w:lastRenderedPageBreak/>
               <w:t>hospB</w:t>
             </w:r>
-            <w:proofErr w:type="spellEnd"/>
           </w:p>
         </w:tc>
         <w:tc>
@@ -6501,14 +5227,12 @@
                 <w:rFonts w:ascii="Courier New" w:hAnsi="Courier New" w:cs="Courier New"/>
               </w:rPr>
             </w:pPr>
-            <w:proofErr w:type="spellStart"/>
             <w:r>
               <w:rPr>
                 <w:rFonts w:ascii="Courier New" w:hAnsi="Courier New" w:cs="Courier New"/>
               </w:rPr>
               <w:t>hospC</w:t>
             </w:r>
-            <w:proofErr w:type="spellEnd"/>
           </w:p>
         </w:tc>
         <w:tc>
@@ -6555,14 +5279,13 @@
                 <w:rFonts w:ascii="Courier New" w:hAnsi="Courier New" w:cs="Courier New"/>
               </w:rPr>
             </w:pPr>
-            <w:proofErr w:type="spellStart"/>
-            <w:r>
-              <w:rPr>
-                <w:rFonts w:ascii="Courier New" w:hAnsi="Courier New" w:cs="Courier New"/>
-              </w:rPr>
+            <w:r>
+              <w:rPr>
+                <w:rFonts w:ascii="Courier New" w:hAnsi="Courier New" w:cs="Courier New"/>
+              </w:rPr>
+              <w:lastRenderedPageBreak/>
               <w:t>disparitiesTab</w:t>
             </w:r>
-            <w:proofErr w:type="spellEnd"/>
           </w:p>
         </w:tc>
         <w:tc>
@@ -6581,196 +5304,89 @@
               <w:rPr>
                 <w:rFonts w:ascii="Courier New" w:hAnsi="Courier New" w:cs="Courier New"/>
               </w:rPr>
-              <w:t>This visualization is a new presentation of disparities data, and should be considered preliminary. We are exploring other approaches and methods and welcome your input.</w:t>
-            </w:r>
-          </w:p>
-          <w:p>
-            <w:pPr>
-              <w:spacing w:after="0"/>
-              <w:rPr>
-                <w:rFonts w:ascii="Courier New" w:hAnsi="Courier New" w:cs="Courier New"/>
-              </w:rPr>
-            </w:pPr>
-            <w:r>
-              <w:rPr>
-                <w:rFonts w:ascii="Courier New" w:hAnsi="Courier New" w:cs="Courier New"/>
-              </w:rPr>
-              <w:t>&lt;</w:t>
-            </w:r>
-            <w:proofErr w:type="spellStart"/>
-            <w:r>
-              <w:rPr>
-                <w:rFonts w:ascii="Courier New" w:hAnsi="Courier New" w:cs="Courier New"/>
-              </w:rPr>
-              <w:t>br</w:t>
-            </w:r>
-            <w:proofErr w:type="spellEnd"/>
-            <w:r>
-              <w:rPr>
-                <w:rFonts w:ascii="Courier New" w:hAnsi="Courier New" w:cs="Courier New"/>
-              </w:rPr>
-              <w:t>&gt;&lt;</w:t>
-            </w:r>
-            <w:proofErr w:type="spellStart"/>
-            <w:r>
-              <w:rPr>
-                <w:rFonts w:ascii="Courier New" w:hAnsi="Courier New" w:cs="Courier New"/>
-              </w:rPr>
-              <w:t>br</w:t>
-            </w:r>
-            <w:proofErr w:type="spellEnd"/>
-            <w:r>
-              <w:rPr>
-                <w:rFonts w:ascii="Courier New" w:hAnsi="Courier New" w:cs="Courier New"/>
-              </w:rPr>
-              <w:t>&gt;</w:t>
-            </w:r>
-          </w:p>
-          <w:p>
-            <w:pPr>
-              <w:spacing w:after="0"/>
-              <w:rPr>
-                <w:rFonts w:ascii="Courier New" w:hAnsi="Courier New" w:cs="Courier New"/>
-              </w:rPr>
-            </w:pPr>
-            <w:r>
-              <w:rPr>
-                <w:rFonts w:ascii="Courier New" w:hAnsi="Courier New" w:cs="Courier New"/>
-              </w:rPr>
-              <w:t xml:space="preserve">This tab shows differences, or &lt;b&gt;disparities&lt;/b&gt;, in death rates between </w:t>
-            </w:r>
-            <w:r>
-              <w:rPr>
-                <w:rFonts w:ascii="Courier New" w:hAnsi="Courier New" w:cs="Courier New"/>
-              </w:rPr>
-              <w:lastRenderedPageBreak/>
-              <w:t>&lt;b&gt;racial/ethnic groups&lt;/b&gt;, &lt;b&gt;age groups&lt;/b&gt;, and &lt;b&gt;sex&lt;/b&gt;, for a selected cause of death in a selected county or the State overall. Reducing disparities in health outcomes is a key goal of Public Health, and clear data is essential for progress towards this goal.</w:t>
-            </w:r>
-          </w:p>
-          <w:p>
-            <w:pPr>
-              <w:spacing w:after="0"/>
-              <w:rPr>
-                <w:rFonts w:ascii="Courier New" w:hAnsi="Courier New" w:cs="Courier New"/>
-              </w:rPr>
-            </w:pPr>
-            <w:r>
-              <w:rPr>
-                <w:rFonts w:ascii="Courier New" w:hAnsi="Courier New" w:cs="Courier New"/>
-              </w:rPr>
-              <w:t>&lt;</w:t>
-            </w:r>
-            <w:proofErr w:type="spellStart"/>
-            <w:r>
-              <w:rPr>
-                <w:rFonts w:ascii="Courier New" w:hAnsi="Courier New" w:cs="Courier New"/>
-              </w:rPr>
-              <w:t>br</w:t>
-            </w:r>
-            <w:proofErr w:type="spellEnd"/>
-            <w:r>
-              <w:rPr>
-                <w:rFonts w:ascii="Courier New" w:hAnsi="Courier New" w:cs="Courier New"/>
-              </w:rPr>
-              <w:t>&gt;&lt;</w:t>
-            </w:r>
-            <w:proofErr w:type="spellStart"/>
-            <w:r>
-              <w:rPr>
-                <w:rFonts w:ascii="Courier New" w:hAnsi="Courier New" w:cs="Courier New"/>
-              </w:rPr>
-              <w:t>br</w:t>
-            </w:r>
-            <w:proofErr w:type="spellEnd"/>
-            <w:r>
-              <w:rPr>
-                <w:rFonts w:ascii="Courier New" w:hAnsi="Courier New" w:cs="Courier New"/>
-              </w:rPr>
-              <w:t>&gt;</w:t>
-            </w:r>
-          </w:p>
-          <w:p>
-            <w:pPr>
-              <w:spacing w:after="0"/>
-              <w:rPr>
-                <w:rFonts w:ascii="Courier New" w:hAnsi="Courier New" w:cs="Courier New"/>
-              </w:rPr>
-            </w:pPr>
-            <w:r>
-              <w:rPr>
-                <w:rFonts w:ascii="Courier New" w:hAnsi="Courier New" w:cs="Courier New"/>
-              </w:rPr>
-              <w:t>&lt;b&gt;Within each demographic category&lt;/b&gt; (race/ethnic, age, sex), for each cause of death in each geographic group, the &lt;b&gt;rate in the group with the &lt;</w:t>
-            </w:r>
-            <w:proofErr w:type="spellStart"/>
-            <w:r>
-              <w:rPr>
-                <w:rFonts w:ascii="Courier New" w:hAnsi="Courier New" w:cs="Courier New"/>
-              </w:rPr>
-              <w:t>i</w:t>
-            </w:r>
-            <w:proofErr w:type="spellEnd"/>
-            <w:r>
-              <w:rPr>
-                <w:rFonts w:ascii="Courier New" w:hAnsi="Courier New" w:cs="Courier New"/>
-              </w:rPr>
-              <w:t>&gt;lowest rate&lt;/</w:t>
-            </w:r>
-            <w:proofErr w:type="spellStart"/>
-            <w:r>
-              <w:rPr>
-                <w:rFonts w:ascii="Courier New" w:hAnsi="Courier New" w:cs="Courier New"/>
-              </w:rPr>
-              <w:t>i</w:t>
-            </w:r>
-            <w:proofErr w:type="spellEnd"/>
-            <w:r>
-              <w:rPr>
-                <w:rFonts w:ascii="Courier New" w:hAnsi="Courier New" w:cs="Courier New"/>
-              </w:rPr>
-              <w:t xml:space="preserve">&gt; is statistically compared to each other group&lt;/b&gt; in that category (e.g. for a condition where Hispanics have the lowest rate, that rate among Hispanics is compared to the rate among Blacks, Whites, and Asians, etc.). </w:t>
-            </w:r>
-          </w:p>
-          <w:p>
-            <w:pPr>
-              <w:spacing w:after="0"/>
-              <w:rPr>
-                <w:rFonts w:ascii="Courier New" w:hAnsi="Courier New" w:cs="Courier New"/>
-              </w:rPr>
-            </w:pPr>
-            <w:r>
-              <w:rPr>
-                <w:rFonts w:ascii="Courier New" w:hAnsi="Courier New" w:cs="Courier New"/>
-              </w:rPr>
-              <w:t>&lt;</w:t>
-            </w:r>
-            <w:proofErr w:type="spellStart"/>
-            <w:r>
-              <w:rPr>
-                <w:rFonts w:ascii="Courier New" w:hAnsi="Courier New" w:cs="Courier New"/>
-              </w:rPr>
-              <w:t>br</w:t>
-            </w:r>
-            <w:proofErr w:type="spellEnd"/>
-            <w:r>
-              <w:rPr>
-                <w:rFonts w:ascii="Courier New" w:hAnsi="Courier New" w:cs="Courier New"/>
-              </w:rPr>
-              <w:t>&gt;&lt;</w:t>
-            </w:r>
-            <w:proofErr w:type="spellStart"/>
-            <w:r>
-              <w:rPr>
-                <w:rFonts w:ascii="Courier New" w:hAnsi="Courier New" w:cs="Courier New"/>
-              </w:rPr>
-              <w:t>br</w:t>
-            </w:r>
-            <w:proofErr w:type="spellEnd"/>
-            <w:r>
-              <w:rPr>
-                <w:rFonts w:ascii="Courier New" w:hAnsi="Courier New" w:cs="Courier New"/>
-              </w:rPr>
-              <w:t>&gt;</w:t>
+              <w:t>This visualization is a new presentation of disparities data</w:t>
+            </w:r>
+            <w:r>
+              <w:rPr>
+                <w:rFonts w:ascii="Courier New" w:hAnsi="Courier New" w:cs="Courier New"/>
+              </w:rPr>
+              <w:t xml:space="preserve">, </w:t>
+            </w:r>
+            <w:r>
+              <w:rPr>
+                <w:rFonts w:ascii="Courier New" w:hAnsi="Courier New" w:cs="Courier New"/>
+              </w:rPr>
+              <w:t>and should be considered preliminary. We are exploring other approaches and methods and welcome your input.</w:t>
+            </w:r>
+          </w:p>
+          <w:p>
+            <w:pPr>
+              <w:spacing w:after="0"/>
+              <w:rPr>
+                <w:rFonts w:ascii="Courier New" w:hAnsi="Courier New" w:cs="Courier New"/>
+              </w:rPr>
+            </w:pPr>
+            <w:r>
+              <w:rPr>
+                <w:rFonts w:ascii="Courier New" w:hAnsi="Courier New" w:cs="Courier New"/>
+              </w:rPr>
+              <w:t>&lt;br&gt;&lt;br&gt;</w:t>
+            </w:r>
+          </w:p>
+          <w:p>
+            <w:pPr>
+              <w:spacing w:after="0"/>
+              <w:rPr>
+                <w:rFonts w:ascii="Courier New" w:hAnsi="Courier New" w:cs="Courier New"/>
+              </w:rPr>
+            </w:pPr>
+            <w:r>
+              <w:rPr>
+                <w:rFonts w:ascii="Courier New" w:hAnsi="Courier New" w:cs="Courier New"/>
+              </w:rPr>
+              <w:t>This tab shows differences, or &lt;b&gt;disparities&lt;/b&gt;, in death rates between &lt;b&gt;racial/ethnic groups&lt;/b&gt;, &lt;b&gt;age groups&lt;/b&gt;, and &lt;b&gt;sex&lt;/b&gt;, for a selected cause of death in a selected county or the State overall. Reducing disparities in health outcomes is a key goal of Public Health, and clear data is essential for progress towards this goal.</w:t>
+            </w:r>
+          </w:p>
+          <w:p>
+            <w:pPr>
+              <w:spacing w:after="0"/>
+              <w:rPr>
+                <w:rFonts w:ascii="Courier New" w:hAnsi="Courier New" w:cs="Courier New"/>
+              </w:rPr>
+            </w:pPr>
+            <w:r>
+              <w:rPr>
+                <w:rFonts w:ascii="Courier New" w:hAnsi="Courier New" w:cs="Courier New"/>
+              </w:rPr>
+              <w:t>&lt;br&gt;&lt;br&gt;</w:t>
+            </w:r>
+          </w:p>
+          <w:p>
+            <w:pPr>
+              <w:spacing w:after="0"/>
+              <w:rPr>
+                <w:rFonts w:ascii="Courier New" w:hAnsi="Courier New" w:cs="Courier New"/>
+              </w:rPr>
+            </w:pPr>
+            <w:r>
+              <w:rPr>
+                <w:rFonts w:ascii="Courier New" w:hAnsi="Courier New" w:cs="Courier New"/>
+              </w:rPr>
+              <w:t xml:space="preserve">&lt;b&gt;Within each demographic category&lt;/b&gt; (race/ethnic, age, sex), for each cause of death in each geographic group, the &lt;b&gt;rate in the group with the &lt;i&gt;lowest rate&lt;/i&gt; is statistically compared to each other group&lt;/b&gt; in that category (e.g. for a condition where Hispanics have the lowest rate, that rate among Hispanics is compared to the rate among Blacks, Whites, and Asians, etc.). </w:t>
+            </w:r>
+          </w:p>
+          <w:p>
+            <w:pPr>
+              <w:spacing w:after="0"/>
+              <w:rPr>
+                <w:rFonts w:ascii="Courier New" w:hAnsi="Courier New" w:cs="Courier New"/>
+              </w:rPr>
+            </w:pPr>
+            <w:r>
+              <w:rPr>
+                <w:rFonts w:ascii="Courier New" w:hAnsi="Courier New" w:cs="Courier New"/>
+              </w:rPr>
+              <w:t>&lt;br&gt;&lt;br&gt;</w:t>
             </w:r>
           </w:p>
           <w:p>
@@ -6822,209 +5438,41 @@
               <w:rPr>
                 <w:rFonts w:ascii="Courier New" w:hAnsi="Courier New" w:cs="Courier New"/>
               </w:rPr>
-              <w:t>&lt;</w:t>
-            </w:r>
-            <w:proofErr w:type="spellStart"/>
-            <w:r>
-              <w:rPr>
-                <w:rFonts w:ascii="Courier New" w:hAnsi="Courier New" w:cs="Courier New"/>
-              </w:rPr>
-              <w:t>br</w:t>
-            </w:r>
-            <w:proofErr w:type="spellEnd"/>
-            <w:r>
-              <w:rPr>
-                <w:rFonts w:ascii="Courier New" w:hAnsi="Courier New" w:cs="Courier New"/>
-              </w:rPr>
-              <w:t>&gt;&lt;</w:t>
-            </w:r>
-            <w:proofErr w:type="spellStart"/>
-            <w:r>
-              <w:rPr>
-                <w:rFonts w:ascii="Courier New" w:hAnsi="Courier New" w:cs="Courier New"/>
-              </w:rPr>
-              <w:t>br</w:t>
-            </w:r>
-            <w:proofErr w:type="spellEnd"/>
-            <w:r>
-              <w:rPr>
-                <w:rFonts w:ascii="Courier New" w:hAnsi="Courier New" w:cs="Courier New"/>
-              </w:rPr>
-              <w:t>&gt;</w:t>
-            </w:r>
-          </w:p>
-          <w:p>
-            <w:pPr>
-              <w:spacing w:after="0"/>
-              <w:rPr>
-                <w:rFonts w:ascii="Courier New" w:hAnsi="Courier New" w:cs="Courier New"/>
-              </w:rPr>
-            </w:pPr>
-            <w:r>
-              <w:rPr>
-                <w:rFonts w:ascii="Courier New" w:hAnsi="Courier New" w:cs="Courier New"/>
-              </w:rPr>
-              <w:t>An option is provided to statistically compare &lt;b&gt;the group with the &lt;</w:t>
-            </w:r>
-            <w:proofErr w:type="spellStart"/>
-            <w:r>
-              <w:rPr>
-                <w:rFonts w:ascii="Courier New" w:hAnsi="Courier New" w:cs="Courier New"/>
-              </w:rPr>
-              <w:t>i</w:t>
-            </w:r>
-            <w:proofErr w:type="spellEnd"/>
-            <w:r>
-              <w:rPr>
-                <w:rFonts w:ascii="Courier New" w:hAnsi="Courier New" w:cs="Courier New"/>
-              </w:rPr>
-              <w:t>&gt;highest&lt;/</w:t>
-            </w:r>
-            <w:proofErr w:type="spellStart"/>
-            <w:r>
-              <w:rPr>
-                <w:rFonts w:ascii="Courier New" w:hAnsi="Courier New" w:cs="Courier New"/>
-              </w:rPr>
-              <w:t>i</w:t>
-            </w:r>
-            <w:proofErr w:type="spellEnd"/>
-            <w:r>
-              <w:rPr>
-                <w:rFonts w:ascii="Courier New" w:hAnsi="Courier New" w:cs="Courier New"/>
-              </w:rPr>
-              <w:t>&gt; rate to each other group in that category&lt;/b&gt; (</w:t>
-            </w:r>
-            <w:r>
-              <w:rPr>
-                <w:rFonts w:ascii="Courier New" w:hAnsi="Courier New" w:cs="Courier New"/>
-              </w:rPr>
-              <w:t xml:space="preserve">e.g. for a condition where Hispanics have the </w:t>
-            </w:r>
-            <w:r>
-              <w:rPr>
-                <w:rFonts w:ascii="Courier New" w:hAnsi="Courier New" w:cs="Courier New"/>
-              </w:rPr>
-              <w:t>highest</w:t>
-            </w:r>
-            <w:r>
-              <w:rPr>
-                <w:rFonts w:ascii="Courier New" w:hAnsi="Courier New" w:cs="Courier New"/>
-              </w:rPr>
-              <w:t xml:space="preserve"> rate, that rate among Hispanics is compared to the rate among Blacks, Whites, and Asians, etc.)</w:t>
-            </w:r>
-            <w:r>
-              <w:rPr>
-                <w:rFonts w:ascii="Courier New" w:hAnsi="Courier New" w:cs="Courier New"/>
-              </w:rPr>
-              <w:t xml:space="preserve">. If this option is selected, then the highest rate group is shown in red; </w:t>
-            </w:r>
-            <w:r>
-              <w:rPr>
-                <w:rFonts w:ascii="Courier New" w:hAnsi="Courier New" w:cs="Courier New"/>
-              </w:rPr>
-              <w:t xml:space="preserve">any group that is statistically significantly </w:t>
-            </w:r>
-            <w:r>
-              <w:rPr>
-                <w:rFonts w:ascii="Courier New" w:hAnsi="Courier New" w:cs="Courier New"/>
-              </w:rPr>
-              <w:t>lower</w:t>
-            </w:r>
-            <w:r>
-              <w:rPr>
-                <w:rFonts w:ascii="Courier New" w:hAnsi="Courier New" w:cs="Courier New"/>
-              </w:rPr>
-              <w:t xml:space="preserve"> (based on a statistical cut point of p &lt; 0.01) is shown in </w:t>
-            </w:r>
-            <w:r>
-              <w:rPr>
-                <w:rFonts w:ascii="Courier New" w:hAnsi="Courier New" w:cs="Courier New"/>
-              </w:rPr>
-              <w:t>green;</w:t>
-            </w:r>
-            <w:r>
-              <w:rPr>
-                <w:rFonts w:ascii="Courier New" w:hAnsi="Courier New" w:cs="Courier New"/>
-              </w:rPr>
-              <w:t xml:space="preserve"> </w:t>
-            </w:r>
-            <w:r>
-              <w:rPr>
-                <w:rFonts w:ascii="Courier New" w:hAnsi="Courier New" w:cs="Courier New"/>
-              </w:rPr>
-              <w:t>a</w:t>
-            </w:r>
-            <w:r>
-              <w:rPr>
-                <w:rFonts w:ascii="Courier New" w:hAnsi="Courier New" w:cs="Courier New"/>
-              </w:rPr>
-              <w:t xml:space="preserve">ny group that is not statistically different from the </w:t>
-            </w:r>
-            <w:r>
-              <w:rPr>
-                <w:rFonts w:ascii="Courier New" w:hAnsi="Courier New" w:cs="Courier New"/>
-              </w:rPr>
-              <w:t>"</w:t>
-            </w:r>
-            <w:r>
-              <w:rPr>
-                <w:rFonts w:ascii="Courier New" w:hAnsi="Courier New" w:cs="Courier New"/>
-              </w:rPr>
-              <w:t>highest</w:t>
-            </w:r>
-            <w:r>
-              <w:rPr>
-                <w:rFonts w:ascii="Courier New" w:hAnsi="Courier New" w:cs="Courier New"/>
-              </w:rPr>
-              <w:t>"</w:t>
-            </w:r>
-            <w:r>
-              <w:rPr>
-                <w:rFonts w:ascii="Courier New" w:hAnsi="Courier New" w:cs="Courier New"/>
-              </w:rPr>
-              <w:t xml:space="preserve"> group is shown in blue.</w:t>
-            </w:r>
-          </w:p>
-          <w:p>
-            <w:pPr>
-              <w:spacing w:after="0"/>
-              <w:rPr>
-                <w:rFonts w:ascii="Courier New" w:hAnsi="Courier New" w:cs="Courier New"/>
-              </w:rPr>
-            </w:pPr>
-            <w:r>
-              <w:rPr>
-                <w:rFonts w:ascii="Courier New" w:hAnsi="Courier New" w:cs="Courier New"/>
-              </w:rPr>
-              <w:t>&lt;</w:t>
-            </w:r>
-            <w:proofErr w:type="spellStart"/>
-            <w:r>
-              <w:rPr>
-                <w:rFonts w:ascii="Courier New" w:hAnsi="Courier New" w:cs="Courier New"/>
-              </w:rPr>
-              <w:t>br</w:t>
-            </w:r>
-            <w:proofErr w:type="spellEnd"/>
-            <w:r>
-              <w:rPr>
-                <w:rFonts w:ascii="Courier New" w:hAnsi="Courier New" w:cs="Courier New"/>
-              </w:rPr>
-              <w:t>&gt;&lt;</w:t>
-            </w:r>
-            <w:proofErr w:type="spellStart"/>
-            <w:r>
-              <w:rPr>
-                <w:rFonts w:ascii="Courier New" w:hAnsi="Courier New" w:cs="Courier New"/>
-              </w:rPr>
-              <w:t>br</w:t>
-            </w:r>
-            <w:proofErr w:type="spellEnd"/>
-            <w:r>
-              <w:rPr>
-                <w:rFonts w:ascii="Courier New" w:hAnsi="Courier New" w:cs="Courier New"/>
-              </w:rPr>
-              <w:t>&gt;</w:t>
+              <w:t>&lt;br&gt;&lt;br&gt;</w:t>
+            </w:r>
+          </w:p>
+          <w:p>
+            <w:pPr>
+              <w:spacing w:after="0"/>
+              <w:rPr>
+                <w:rFonts w:ascii="Courier New" w:hAnsi="Courier New" w:cs="Courier New"/>
+              </w:rPr>
+            </w:pPr>
+            <w:r>
+              <w:rPr>
+                <w:rFonts w:ascii="Courier New" w:hAnsi="Courier New" w:cs="Courier New"/>
+              </w:rPr>
+              <w:t>An option is provided to statistically compare &lt;b&gt;the group with the &lt;i&gt;highest&lt;/i&gt; rate to each other group in that category&lt;/b&gt;</w:t>
+            </w:r>
+            <w:r>
+              <w:rPr>
+                <w:rFonts w:ascii="Courier New" w:hAnsi="Courier New" w:cs="Courier New"/>
+              </w:rPr>
+              <w:t>. Click on the &lt;b&gt;’Compare to group with:’&lt;/b&gt; help icon for more information.</w:t>
+            </w:r>
+          </w:p>
+          <w:p>
+            <w:pPr>
+              <w:spacing w:after="0"/>
+              <w:rPr>
+                <w:rFonts w:ascii="Courier New" w:hAnsi="Courier New" w:cs="Courier New"/>
+              </w:rPr>
+            </w:pPr>
+            <w:r>
+              <w:rPr>
+                <w:rFonts w:ascii="Courier New" w:hAnsi="Courier New" w:cs="Courier New"/>
+              </w:rPr>
+              <w:t>&lt;br&gt;&lt;br&gt;</w:t>
             </w:r>
           </w:p>
           <w:p>
@@ -7061,7 +5509,6 @@
                 <w:rFonts w:ascii="Courier New" w:hAnsi="Courier New" w:cs="Courier New"/>
               </w:rPr>
             </w:pPr>
-            <w:proofErr w:type="spellStart"/>
             <w:r>
               <w:rPr>
                 <w:rFonts w:ascii="Courier New" w:hAnsi="Courier New" w:cs="Courier New"/>
@@ -7069,7 +5516,6 @@
               <w:lastRenderedPageBreak/>
               <w:t>ageRaceFocusTab</w:t>
             </w:r>
-            <w:proofErr w:type="spellEnd"/>
           </w:p>
         </w:tc>
         <w:tc>
@@ -7102,35 +5548,7 @@
               <w:rPr>
                 <w:rFonts w:ascii="Courier New" w:hAnsi="Courier New" w:cs="Courier New"/>
               </w:rPr>
-              <w:t>&lt;</w:t>
-            </w:r>
-            <w:proofErr w:type="spellStart"/>
-            <w:r>
-              <w:rPr>
-                <w:rFonts w:ascii="Courier New" w:hAnsi="Courier New" w:cs="Courier New"/>
-              </w:rPr>
-              <w:t>br</w:t>
-            </w:r>
-            <w:proofErr w:type="spellEnd"/>
-            <w:r>
-              <w:rPr>
-                <w:rFonts w:ascii="Courier New" w:hAnsi="Courier New" w:cs="Courier New"/>
-              </w:rPr>
-              <w:t>&gt;&lt;</w:t>
-            </w:r>
-            <w:proofErr w:type="spellStart"/>
-            <w:r>
-              <w:rPr>
-                <w:rFonts w:ascii="Courier New" w:hAnsi="Courier New" w:cs="Courier New"/>
-              </w:rPr>
-              <w:t>br</w:t>
-            </w:r>
-            <w:proofErr w:type="spellEnd"/>
-            <w:r>
-              <w:rPr>
-                <w:rFonts w:ascii="Courier New" w:hAnsi="Courier New" w:cs="Courier New"/>
-              </w:rPr>
-              <w:t>&gt;</w:t>
+              <w:t>&lt;br&gt;&lt;br&gt;</w:t>
             </w:r>
           </w:p>
           <w:p>
@@ -7160,7 +5578,6 @@
                 <w:rFonts w:ascii="Courier New" w:hAnsi="Courier New" w:cs="Courier New"/>
               </w:rPr>
             </w:pPr>
-            <w:proofErr w:type="spellStart"/>
             <w:r>
               <w:rPr>
                 <w:rFonts w:ascii="Courier New" w:hAnsi="Courier New" w:cs="Courier New"/>
@@ -7173,7 +5590,6 @@
               </w:rPr>
               <w:t>Tab</w:t>
             </w:r>
-            <w:proofErr w:type="spellEnd"/>
           </w:p>
         </w:tc>
         <w:tc>
@@ -7192,6 +5608,85 @@
                 <w:rFonts w:ascii="Courier New" w:hAnsi="Courier New" w:cs="Courier New"/>
               </w:rPr>
               <w:t>This tab displays a snapshot of cause-of-death, hospitalization, or emergency department visit rankings side-by-side for either a selected county or the whole state. The Grouping Variable tool allows users to view the data either by Age Group or by Race/Ethnicity. The option chosen under the Sort by tool will rank the causes for the specific Age Group or Race/Ethnicity selected. Different measures, including Number, Crude Rate, and Adjusted Rate can be viewed by selecting one of these options in the Measure tool.</w:t>
+            </w:r>
+          </w:p>
+        </w:tc>
+      </w:tr>
+      <w:tr>
+        <w:tc>
+          <w:tcPr>
+            <w:tcW w:w="2547" w:type="dxa"/>
+            <w:shd w:val="clear" w:color="auto" w:fill="FFC000"/>
+          </w:tcPr>
+          <w:p>
+            <w:pPr>
+              <w:rPr>
+                <w:rFonts w:ascii="Courier New" w:hAnsi="Courier New" w:cs="Courier New"/>
+              </w:rPr>
+            </w:pPr>
+            <w:r>
+              <w:rPr>
+                <w:rFonts w:ascii="Courier New" w:hAnsi="Courier New" w:cs="Courier New"/>
+              </w:rPr>
+              <w:t>demographicsTab</w:t>
+            </w:r>
+          </w:p>
+        </w:tc>
+        <w:tc>
+          <w:tcPr>
+            <w:tcW w:w="6803" w:type="dxa"/>
+            <w:shd w:val="clear" w:color="auto" w:fill="FFC000"/>
+          </w:tcPr>
+          <w:p>
+            <w:r>
+              <w:t>This tab displays the</w:t>
+            </w:r>
+            <w:r>
+              <w:t xml:space="preserve"> </w:t>
+            </w:r>
+            <w:r>
+              <w:t>population composition of California or a selected county for race/ethnicity, age, sex, and for trends in these demographic characteristics over time. All charts on this tab are interactive, and hovering over any location will show corresponding numbers and percentages.</w:t>
+            </w:r>
+          </w:p>
+          <w:p>
+            <w:r>
+              <w:lastRenderedPageBreak/>
+              <w:t>&lt;br&gt;&lt;br&gt;</w:t>
+            </w:r>
+          </w:p>
+          <w:p>
+            <w:r>
+              <w:t xml:space="preserve">Population by Race/Ethnicity (Top Left) shows the racial/ethnic population composition within the state, or selected county. </w:t>
+            </w:r>
+          </w:p>
+          <w:p>
+            <w:r>
+              <w:t>&lt;br&gt;&lt;br&gt;</w:t>
+            </w:r>
+          </w:p>
+          <w:p>
+            <w:r>
+              <w:t xml:space="preserve">Population Pyramid (Top Right) shows the age distribution for both the males and females within the state or selected county. Ages are separated into 5-year groupings (except for the oldest age group, which is grouped as 100+). </w:t>
+            </w:r>
+          </w:p>
+          <w:p>
+            <w:r>
+              <w:t>&lt;br&gt;&lt;br&gt;</w:t>
+            </w:r>
+          </w:p>
+          <w:p>
+            <w:r>
+              <w:t>Population by Race/Ethnicity and Age Groups (Bottom Left) shows the age group composition within each race/ethnic group for the state or selected county. Each horizontal bar (representing a specified race/ethnic group) is divided into sections/colors (representing their respective age group – see legend). One can hover-over each section of the bars to view the exact population count for a specific age and race/ethnic group, and the percentage of the age group population making up the respective race/ethnic group population.</w:t>
+            </w:r>
+          </w:p>
+          <w:p>
+            <w:r>
+              <w:t>&lt;br&gt;&lt;br&gt;</w:t>
+            </w:r>
+          </w:p>
+          <w:p>
+            <w:r>
+              <w:t>Population Trend (Bottom Right) shows trends from 2000-2020 for the total population, or grouped by selected demographic (sex, race/ethnicity, age group).</w:t>
             </w:r>
           </w:p>
         </w:tc>

</xml_diff>

<commit_message>
Clean upstream folder; Sept 2022 CCB update; Sonoma age-adjust examples
</commit_message>
<xml_diff>
--- a/myCCB/myData/appText/appText.docx
+++ b/myCCB/myData/appText/appText.docx
@@ -569,6 +569,34 @@
               <w:rPr>
                 <w:rFonts w:ascii="Courier New" w:hAnsi="Courier New" w:cs="Courier New"/>
               </w:rPr>
+              <w:t>Prior to the 8/09/2022 release, age-adjusted death rates &amp; age-adjusted YLL rates in this education trends tab were incorrect due to a coding error which have now been corrected.</w:t>
+            </w:r>
+          </w:p>
+          <w:p>
+            <w:pPr>
+              <w:spacing w:after="0"/>
+              <w:rPr>
+                <w:rFonts w:ascii="Courier New" w:hAnsi="Courier New" w:cs="Courier New"/>
+              </w:rPr>
+            </w:pPr>
+            <w:r>
+              <w:rPr>
+                <w:rFonts w:ascii="Courier New" w:hAnsi="Courier New" w:cs="Courier New"/>
+              </w:rPr>
+              <w:t>&lt;br&gt;&lt;br&gt;</w:t>
+            </w:r>
+          </w:p>
+          <w:p>
+            <w:pPr>
+              <w:spacing w:after="0"/>
+              <w:rPr>
+                <w:rFonts w:ascii="Courier New" w:hAnsi="Courier New" w:cs="Courier New"/>
+              </w:rPr>
+            </w:pPr>
+            <w:r>
+              <w:rPr>
+                <w:rFonts w:ascii="Courier New" w:hAnsi="Courier New" w:cs="Courier New"/>
+              </w:rPr>
               <w:t xml:space="preserve">This figure shows trends in deaths grouped by educational attainment of the decedent, with denominators for rates from the American Community Survey. A number of interesting and potentially important patterns can be observed, but it is essential to interpret any observations with great caution, until these data can be investigated further.  </w:t>
             </w:r>
           </w:p>
@@ -669,7 +697,14 @@
               <w:rPr>
                 <w:rFonts w:ascii="Courier New" w:hAnsi="Courier New" w:cs="Courier New"/>
               </w:rPr>
-              <w:t xml:space="preserve">some supporting evidence, </w:t>
+              <w:t xml:space="preserve">some </w:t>
+            </w:r>
+            <w:r>
+              <w:rPr>
+                <w:rFonts w:ascii="Courier New" w:hAnsi="Courier New" w:cs="Courier New"/>
+              </w:rPr>
+              <w:lastRenderedPageBreak/>
+              <w:t xml:space="preserve">supporting evidence, </w:t>
             </w:r>
             <w:r>
               <w:rPr>
@@ -1029,7 +1064,14 @@
               <w:rPr>
                 <w:rFonts w:ascii="Courier New" w:hAnsi="Courier New" w:cs="Courier New"/>
               </w:rPr>
-              <w:t>&lt;b&gt;Major Diagnostic Categories (MDC)&lt;/b&gt; group principal diagnoses into 25 mutually exclusive diagnosis categories. The categories correspond to a single organ system or etiology and, in general, are associated with a particular medical specialty.</w:t>
+              <w:t xml:space="preserve">&lt;b&gt;Major Diagnostic Categories (MDC)&lt;/b&gt; group principal diagnoses into 25 mutually exclusive </w:t>
+            </w:r>
+            <w:r>
+              <w:rPr>
+                <w:rFonts w:ascii="Courier New" w:hAnsi="Courier New" w:cs="Courier New"/>
+              </w:rPr>
+              <w:lastRenderedPageBreak/>
+              <w:t>diagnosis categories. The categories correspond to a single organ system or etiology and, in general, are associated with a particular medical specialty.</w:t>
             </w:r>
           </w:p>
           <w:p>
@@ -1057,7 +1099,6 @@
               <w:rPr>
                 <w:rFonts w:ascii="Courier New" w:hAnsi="Courier New" w:cs="Courier New"/>
               </w:rPr>
-              <w:lastRenderedPageBreak/>
               <w:t>&lt;li style="margin-left: 40px"&gt;</w:t>
             </w:r>
           </w:p>
@@ -1498,7 +1539,14 @@
               <w:rPr>
                 <w:rFonts w:ascii="Courier New" w:hAnsi="Courier New" w:cs="Courier New"/>
               </w:rPr>
-              <w:t>is the simplest, most direct measure, and has clear intuitive meaning, and, other things being equal, will be larger in areas with larger populations.  &lt;b&gt;Crude Death Rate&lt;/b&gt; takes the size of the population into account by dividing the number of deaths by the number of people in the population (multiplied by 100,000 for interpretability, i.e. number of deaths per 100,000 people).</w:t>
+              <w:t xml:space="preserve">is the simplest, most direct measure, and has clear intuitive meaning, and, other things being equal, will be larger in areas with larger populations.  &lt;b&gt;Crude Death Rate&lt;/b&gt; takes the size of the population into account by dividing the number of deaths by the number of people in the population (multiplied by 100,000 </w:t>
+            </w:r>
+            <w:r>
+              <w:rPr>
+                <w:rFonts w:ascii="Courier New" w:hAnsi="Courier New" w:cs="Courier New"/>
+              </w:rPr>
+              <w:lastRenderedPageBreak/>
+              <w:t>for interpretability, i.e. number of deaths per 100,000 people).</w:t>
             </w:r>
           </w:p>
           <w:p>
@@ -1524,14 +1572,7 @@
               <w:rPr>
                 <w:rFonts w:ascii="Courier New" w:hAnsi="Courier New" w:cs="Courier New"/>
               </w:rPr>
-              <w:t xml:space="preserve">Age-adjusted Death Rate&lt;/b&gt; is the rate that would have existed if the population had the same age distribution as a reference population. This allows for comparisons between populations with </w:t>
-            </w:r>
-            <w:r>
-              <w:rPr>
-                <w:rFonts w:ascii="Courier New" w:hAnsi="Courier New" w:cs="Courier New"/>
-              </w:rPr>
-              <w:lastRenderedPageBreak/>
-              <w:t>differences in age distributions, accounting for the fact that age itself is generally correlated with higher mortality.</w:t>
+              <w:t>Age-adjusted Death Rate&lt;/b&gt; is the rate that would have existed if the population had the same age distribution as a reference population. This allows for comparisons between populations with differences in age distributions, accounting for the fact that age itself is generally correlated with higher mortality.</w:t>
             </w:r>
           </w:p>
           <w:p>
@@ -1859,7 +1900,14 @@
               <w:rPr>
                 <w:rFonts w:ascii="Courier New" w:hAnsi="Courier New" w:cs="Courier New"/>
               </w:rPr>
-              <w:t>href=" http://www.healthdata.org/gbd/about ""&gt;Institute for Health Metrics and Evaluation</w:t>
+              <w:t xml:space="preserve">href=" </w:t>
+            </w:r>
+            <w:r>
+              <w:rPr>
+                <w:rFonts w:ascii="Courier New" w:hAnsi="Courier New" w:cs="Courier New"/>
+              </w:rPr>
+              <w:lastRenderedPageBreak/>
+              <w:t>http://www.healthdata.org/gbd/about ""&gt;Institute for Health Metrics and Evaluation</w:t>
             </w:r>
             <w:r>
               <w:rPr>
@@ -1919,233 +1967,227 @@
               <w:rPr>
                 <w:rFonts w:ascii="Courier New" w:hAnsi="Courier New" w:cs="Courier New"/>
               </w:rPr>
-              <w:t xml:space="preserve">. These modifications are </w:t>
-            </w:r>
+              <w:t>. These modifications are described on the &lt;b&gt;About -&gt; Technical Documentation&lt;/b&gt; tab</w:t>
+            </w:r>
+            <w:r>
+              <w:rPr>
+                <w:rFonts w:ascii="Courier New" w:hAnsi="Courier New" w:cs="Courier New"/>
+              </w:rPr>
+              <w:t xml:space="preserve"> of this website</w:t>
+            </w:r>
+            <w:r>
+              <w:rPr>
+                <w:rFonts w:ascii="Courier New" w:hAnsi="Courier New" w:cs="Courier New"/>
+              </w:rPr>
+              <w:t>.</w:t>
+            </w:r>
+          </w:p>
+          <w:p>
+            <w:pPr>
+              <w:spacing w:after="0"/>
+              <w:rPr>
+                <w:rFonts w:ascii="Courier New" w:hAnsi="Courier New" w:cs="Courier New"/>
+              </w:rPr>
+            </w:pPr>
+            <w:r>
+              <w:rPr>
+                <w:rFonts w:ascii="Courier New" w:hAnsi="Courier New" w:cs="Courier New"/>
+              </w:rPr>
+              <w:t>&lt;br&gt;&lt;br&gt;</w:t>
+            </w:r>
+          </w:p>
+          <w:p>
+            <w:pPr>
+              <w:spacing w:after="0"/>
+              <w:rPr>
+                <w:rFonts w:ascii="Courier New" w:hAnsi="Courier New" w:cs="Courier New"/>
+              </w:rPr>
+            </w:pPr>
+            <w:r>
+              <w:rPr>
+                <w:rFonts w:ascii="Courier New" w:hAnsi="Courier New" w:cs="Courier New"/>
+              </w:rPr>
+              <w:t xml:space="preserve">Depending on the geographic level selected, different levels of detail in the cause list will be available.  The more granular the geographic level, the less granular the cause list will become, for statistical stability. </w:t>
+            </w:r>
+            <w:r>
+              <w:rPr>
+                <w:rFonts w:ascii="Courier New" w:hAnsi="Courier New" w:cs="Courier New"/>
+              </w:rPr>
+              <w:t>[For our partners in Local Health Departments and in other California Department of Health Programs, fully granular data on all levels are available on request.]</w:t>
+            </w:r>
+          </w:p>
+          <w:p>
+            <w:pPr>
+              <w:spacing w:after="0"/>
+              <w:rPr>
+                <w:rFonts w:ascii="Courier New" w:hAnsi="Courier New" w:cs="Courier New"/>
+              </w:rPr>
+            </w:pPr>
+          </w:p>
+          <w:p>
+            <w:pPr>
+              <w:spacing w:after="0"/>
+              <w:rPr>
+                <w:rFonts w:ascii="Courier New" w:hAnsi="Courier New" w:cs="Courier New"/>
+              </w:rPr>
+            </w:pPr>
+            <w:r>
+              <w:rPr>
+                <w:rFonts w:ascii="Courier New" w:hAnsi="Courier New" w:cs="Courier New"/>
+              </w:rPr>
+              <w:t>&lt;br&gt;&lt;br&gt;</w:t>
+            </w:r>
+          </w:p>
+          <w:p>
+            <w:pPr>
+              <w:spacing w:after="0"/>
+              <w:rPr>
+                <w:rFonts w:ascii="Courier New" w:hAnsi="Courier New" w:cs="Courier New"/>
+              </w:rPr>
+            </w:pPr>
+            <w:r>
+              <w:rPr>
+                <w:rFonts w:ascii="Courier New" w:hAnsi="Courier New" w:cs="Courier New"/>
+              </w:rPr>
+              <w:t>&lt;b&gt;</w:t>
+            </w:r>
+            <w:r>
+              <w:rPr>
+                <w:rFonts w:ascii="Courier New" w:hAnsi="Courier New" w:cs="Courier New"/>
+              </w:rPr>
+              <w:t>Top Level</w:t>
+            </w:r>
+            <w:r>
+              <w:rPr>
+                <w:rFonts w:ascii="Courier New" w:hAnsi="Courier New" w:cs="Courier New"/>
+              </w:rPr>
+              <w:t xml:space="preserve">&lt;/b&gt; </w:t>
+            </w:r>
+            <w:r>
+              <w:rPr>
+                <w:rFonts w:ascii="Courier New" w:hAnsi="Courier New" w:cs="Courier New"/>
+              </w:rPr>
+              <w:t>conditions are a mutually exclusive and exhaustive set of five high-level conditions indicated by capital letters: A) Communicable, maternal, perinatal, and nutritional conditions; B) Cancer/Malignant neoplasms; C) Cardiovascular diseases; D) Other chronic; E) Injuries; and Z) Unknown/Missing value</w:t>
+            </w:r>
+          </w:p>
+          <w:p>
+            <w:pPr>
+              <w:spacing w:after="0"/>
+              <w:rPr>
+                <w:rFonts w:ascii="Courier New" w:hAnsi="Courier New" w:cs="Courier New"/>
+              </w:rPr>
+            </w:pPr>
+            <w:r>
+              <w:rPr>
+                <w:rFonts w:ascii="Courier New" w:hAnsi="Courier New" w:cs="Courier New"/>
+              </w:rPr>
+              <w:t>&lt;br&gt;&lt;br&gt;</w:t>
+            </w:r>
+          </w:p>
+          <w:p>
+            <w:pPr>
+              <w:spacing w:after="0"/>
+              <w:rPr>
+                <w:rFonts w:ascii="Courier New" w:hAnsi="Courier New" w:cs="Courier New"/>
+              </w:rPr>
+            </w:pPr>
+            <w:r>
+              <w:rPr>
+                <w:rFonts w:ascii="Courier New" w:hAnsi="Courier New" w:cs="Courier New"/>
+              </w:rPr>
+              <w:t>&lt;b&gt;</w:t>
+            </w:r>
+            <w:r>
+              <w:rPr>
+                <w:rFonts w:ascii="Courier New" w:hAnsi="Courier New" w:cs="Courier New"/>
+              </w:rPr>
+              <w:t>Public Health Levels</w:t>
+            </w:r>
+            <w:r>
+              <w:rPr>
+                <w:rFonts w:ascii="Courier New" w:hAnsi="Courier New" w:cs="Courier New"/>
+              </w:rPr>
+              <w:t xml:space="preserve">&lt;/b&gt; </w:t>
+            </w:r>
+            <w:r>
+              <w:rPr>
+                <w:rFonts w:ascii="Courier New" w:hAnsi="Courier New" w:cs="Courier New"/>
+              </w:rPr>
+              <w:t xml:space="preserve">are a mutually exclusive and exhaustive list of about 60 conditions that are subcategories of the Top Level conditions; they are indicated by numbers associated with the capital letter of the Top Level condition under which they are subcategories. This level provides greater clinical detail and public health program specificity. </w:t>
+            </w:r>
+          </w:p>
+          <w:p>
+            <w:pPr>
+              <w:spacing w:after="0"/>
+              <w:rPr>
+                <w:rFonts w:ascii="Courier New" w:hAnsi="Courier New" w:cs="Courier New"/>
+              </w:rPr>
+            </w:pPr>
+            <w:r>
+              <w:rPr>
+                <w:rFonts w:ascii="Courier New" w:hAnsi="Courier New" w:cs="Courier New"/>
+              </w:rPr>
+              <w:t>&lt;br&gt;&lt;br&gt;</w:t>
+            </w:r>
+          </w:p>
+          <w:p>
+            <w:pPr>
+              <w:spacing w:after="0"/>
+              <w:rPr>
+                <w:rFonts w:ascii="Courier New" w:hAnsi="Courier New" w:cs="Courier New"/>
+              </w:rPr>
+            </w:pPr>
+            <w:r>
+              <w:rPr>
+                <w:rFonts w:ascii="Courier New" w:hAnsi="Courier New" w:cs="Courier New"/>
+              </w:rPr>
+              <w:t>&lt;b&gt;</w:t>
+            </w:r>
+            <w:r>
+              <w:rPr>
+                <w:rFonts w:ascii="Courier New" w:hAnsi="Courier New" w:cs="Courier New"/>
+              </w:rPr>
+              <w:t>Detail Levels</w:t>
+            </w:r>
+            <w:r>
+              <w:rPr>
+                <w:rFonts w:ascii="Courier New" w:hAnsi="Courier New" w:cs="Courier New"/>
+              </w:rPr>
+              <w:t xml:space="preserve">&lt;/b&gt; </w:t>
+            </w:r>
+            <w:r>
+              <w:rPr>
+                <w:rFonts w:ascii="Courier New" w:hAnsi="Courier New" w:cs="Courier New"/>
+              </w:rPr>
+              <w:t xml:space="preserve">are available for a small number of the Public Health Level conditions; these are indicated by a lowercase letter and allow for further specificity. </w:t>
+            </w:r>
+          </w:p>
+          <w:p>
+            <w:pPr>
+              <w:spacing w:after="0"/>
+              <w:rPr>
+                <w:rFonts w:ascii="Courier New" w:hAnsi="Courier New" w:cs="Courier New"/>
+              </w:rPr>
+            </w:pPr>
+            <w:r>
+              <w:rPr>
+                <w:rFonts w:ascii="Courier New" w:hAnsi="Courier New" w:cs="Courier New"/>
+              </w:rPr>
+              <w:t>&lt;br&gt;&lt;br&gt;</w:t>
+            </w:r>
+          </w:p>
+          <w:p>
+            <w:pPr>
+              <w:spacing w:after="0"/>
+              <w:rPr>
+                <w:rFonts w:ascii="Courier New" w:hAnsi="Courier New" w:cs="Courier New"/>
+              </w:rPr>
+            </w:pPr>
             <w:r>
               <w:rPr>
                 <w:rFonts w:ascii="Courier New" w:hAnsi="Courier New" w:cs="Courier New"/>
               </w:rPr>
               <w:lastRenderedPageBreak/>
-              <w:t>described on the &lt;b&gt;About -&gt; Technical Documentation&lt;/b&gt; tab</w:t>
-            </w:r>
-            <w:r>
-              <w:rPr>
-                <w:rFonts w:ascii="Courier New" w:hAnsi="Courier New" w:cs="Courier New"/>
-              </w:rPr>
-              <w:t xml:space="preserve"> of this website</w:t>
-            </w:r>
-            <w:r>
-              <w:rPr>
-                <w:rFonts w:ascii="Courier New" w:hAnsi="Courier New" w:cs="Courier New"/>
-              </w:rPr>
-              <w:t>.</w:t>
-            </w:r>
-          </w:p>
-          <w:p>
-            <w:pPr>
-              <w:spacing w:after="0"/>
-              <w:rPr>
-                <w:rFonts w:ascii="Courier New" w:hAnsi="Courier New" w:cs="Courier New"/>
-              </w:rPr>
-            </w:pPr>
-            <w:r>
-              <w:rPr>
-                <w:rFonts w:ascii="Courier New" w:hAnsi="Courier New" w:cs="Courier New"/>
-              </w:rPr>
-              <w:t>&lt;br&gt;&lt;br&gt;</w:t>
-            </w:r>
-          </w:p>
-          <w:p>
-            <w:pPr>
-              <w:spacing w:after="0"/>
-              <w:rPr>
-                <w:rFonts w:ascii="Courier New" w:hAnsi="Courier New" w:cs="Courier New"/>
-              </w:rPr>
-            </w:pPr>
-            <w:r>
-              <w:rPr>
-                <w:rFonts w:ascii="Courier New" w:hAnsi="Courier New" w:cs="Courier New"/>
-              </w:rPr>
-              <w:t xml:space="preserve">Depending on the geographic level selected, different levels of detail in the cause list will be available.  The more granular the geographic level, the less granular the cause list will become, for statistical stability. </w:t>
-            </w:r>
-            <w:r>
-              <w:rPr>
-                <w:rFonts w:ascii="Courier New" w:hAnsi="Courier New" w:cs="Courier New"/>
-              </w:rPr>
-              <w:t>[For our partners in Local Health Departments and in other California Department of Health Programs, fully granular data on all levels are available on request.]</w:t>
-            </w:r>
-          </w:p>
-          <w:p>
-            <w:pPr>
-              <w:spacing w:after="0"/>
-              <w:rPr>
-                <w:rFonts w:ascii="Courier New" w:hAnsi="Courier New" w:cs="Courier New"/>
-              </w:rPr>
-            </w:pPr>
-          </w:p>
-          <w:p>
-            <w:pPr>
-              <w:spacing w:after="0"/>
-              <w:rPr>
-                <w:rFonts w:ascii="Courier New" w:hAnsi="Courier New" w:cs="Courier New"/>
-              </w:rPr>
-            </w:pPr>
-            <w:r>
-              <w:rPr>
-                <w:rFonts w:ascii="Courier New" w:hAnsi="Courier New" w:cs="Courier New"/>
-              </w:rPr>
-              <w:t>&lt;br&gt;&lt;br&gt;</w:t>
-            </w:r>
-          </w:p>
-          <w:p>
-            <w:pPr>
-              <w:spacing w:after="0"/>
-              <w:rPr>
-                <w:rFonts w:ascii="Courier New" w:hAnsi="Courier New" w:cs="Courier New"/>
-              </w:rPr>
-            </w:pPr>
-            <w:r>
-              <w:rPr>
-                <w:rFonts w:ascii="Courier New" w:hAnsi="Courier New" w:cs="Courier New"/>
-              </w:rPr>
-              <w:t>&lt;b&gt;</w:t>
-            </w:r>
-            <w:r>
-              <w:rPr>
-                <w:rFonts w:ascii="Courier New" w:hAnsi="Courier New" w:cs="Courier New"/>
-              </w:rPr>
-              <w:t>Top Level</w:t>
-            </w:r>
-            <w:r>
-              <w:rPr>
-                <w:rFonts w:ascii="Courier New" w:hAnsi="Courier New" w:cs="Courier New"/>
-              </w:rPr>
-              <w:t xml:space="preserve">&lt;/b&gt; </w:t>
-            </w:r>
-            <w:r>
-              <w:rPr>
-                <w:rFonts w:ascii="Courier New" w:hAnsi="Courier New" w:cs="Courier New"/>
-              </w:rPr>
-              <w:t>conditions are a mutually exclusive and exhaustive set of five high-level conditions indicated by capital letters: A) Communicable, maternal, perinatal, and nutritional conditions; B) Cancer/Malignant neoplasms; C) Cardiovascular diseases; D) Other chronic; E) Injuries; and Z) Unknown/Missing value</w:t>
-            </w:r>
-          </w:p>
-          <w:p>
-            <w:pPr>
-              <w:spacing w:after="0"/>
-              <w:rPr>
-                <w:rFonts w:ascii="Courier New" w:hAnsi="Courier New" w:cs="Courier New"/>
-              </w:rPr>
-            </w:pPr>
-            <w:r>
-              <w:rPr>
-                <w:rFonts w:ascii="Courier New" w:hAnsi="Courier New" w:cs="Courier New"/>
-              </w:rPr>
-              <w:t>&lt;br&gt;&lt;br&gt;</w:t>
-            </w:r>
-          </w:p>
-          <w:p>
-            <w:pPr>
-              <w:spacing w:after="0"/>
-              <w:rPr>
-                <w:rFonts w:ascii="Courier New" w:hAnsi="Courier New" w:cs="Courier New"/>
-              </w:rPr>
-            </w:pPr>
-            <w:r>
-              <w:rPr>
-                <w:rFonts w:ascii="Courier New" w:hAnsi="Courier New" w:cs="Courier New"/>
-              </w:rPr>
-              <w:t>&lt;b&gt;</w:t>
-            </w:r>
-            <w:r>
-              <w:rPr>
-                <w:rFonts w:ascii="Courier New" w:hAnsi="Courier New" w:cs="Courier New"/>
-              </w:rPr>
-              <w:t>Public Health Levels</w:t>
-            </w:r>
-            <w:r>
-              <w:rPr>
-                <w:rFonts w:ascii="Courier New" w:hAnsi="Courier New" w:cs="Courier New"/>
-              </w:rPr>
-              <w:t xml:space="preserve">&lt;/b&gt; </w:t>
-            </w:r>
-            <w:r>
-              <w:rPr>
-                <w:rFonts w:ascii="Courier New" w:hAnsi="Courier New" w:cs="Courier New"/>
-              </w:rPr>
-              <w:t xml:space="preserve">are a mutually exclusive and exhaustive list of about 60 conditions that are subcategories of the Top Level conditions; they are indicated by numbers associated with the capital letter of the Top Level condition under which they are subcategories. This level provides greater clinical detail and public health program specificity. </w:t>
-            </w:r>
-          </w:p>
-          <w:p>
-            <w:pPr>
-              <w:spacing w:after="0"/>
-              <w:rPr>
-                <w:rFonts w:ascii="Courier New" w:hAnsi="Courier New" w:cs="Courier New"/>
-              </w:rPr>
-            </w:pPr>
-            <w:r>
-              <w:rPr>
-                <w:rFonts w:ascii="Courier New" w:hAnsi="Courier New" w:cs="Courier New"/>
-              </w:rPr>
-              <w:t>&lt;br&gt;&lt;br&gt;</w:t>
-            </w:r>
-          </w:p>
-          <w:p>
-            <w:pPr>
-              <w:spacing w:after="0"/>
-              <w:rPr>
-                <w:rFonts w:ascii="Courier New" w:hAnsi="Courier New" w:cs="Courier New"/>
-              </w:rPr>
-            </w:pPr>
-            <w:r>
-              <w:rPr>
-                <w:rFonts w:ascii="Courier New" w:hAnsi="Courier New" w:cs="Courier New"/>
-              </w:rPr>
-              <w:t>&lt;b&gt;</w:t>
-            </w:r>
-            <w:r>
-              <w:rPr>
-                <w:rFonts w:ascii="Courier New" w:hAnsi="Courier New" w:cs="Courier New"/>
-              </w:rPr>
-              <w:t>Detail Levels</w:t>
-            </w:r>
-            <w:r>
-              <w:rPr>
-                <w:rFonts w:ascii="Courier New" w:hAnsi="Courier New" w:cs="Courier New"/>
-              </w:rPr>
-              <w:t xml:space="preserve">&lt;/b&gt; </w:t>
-            </w:r>
-            <w:r>
-              <w:rPr>
-                <w:rFonts w:ascii="Courier New" w:hAnsi="Courier New" w:cs="Courier New"/>
-              </w:rPr>
-              <w:t xml:space="preserve">are available for a small number of the Public Health Level conditions; these are indicated by a lowercase letter and allow for further specificity. </w:t>
-            </w:r>
-          </w:p>
-          <w:p>
-            <w:pPr>
-              <w:spacing w:after="0"/>
-              <w:rPr>
-                <w:rFonts w:ascii="Courier New" w:hAnsi="Courier New" w:cs="Courier New"/>
-              </w:rPr>
-            </w:pPr>
-            <w:r>
-              <w:rPr>
-                <w:rFonts w:ascii="Courier New" w:hAnsi="Courier New" w:cs="Courier New"/>
-              </w:rPr>
-              <w:t>&lt;br&gt;&lt;br&gt;</w:t>
-            </w:r>
-          </w:p>
-          <w:p>
-            <w:pPr>
-              <w:spacing w:after="0"/>
-              <w:rPr>
-                <w:rFonts w:ascii="Courier New" w:hAnsi="Courier New" w:cs="Courier New"/>
-              </w:rPr>
-            </w:pPr>
-            <w:r>
-              <w:rPr>
-                <w:rFonts w:ascii="Courier New" w:hAnsi="Courier New" w:cs="Courier New"/>
-              </w:rPr>
               <w:t>Our full cause list hierarchy is available &lt;a</w:t>
             </w:r>
             <w:r>
@@ -2218,14 +2260,7 @@
               <w:rPr>
                 <w:rFonts w:ascii="Courier New" w:hAnsi="Courier New" w:cs="Courier New"/>
               </w:rPr>
-              <w:t xml:space="preserve">The list of detailed ICD-10 codes as </w:t>
-            </w:r>
-            <w:r>
-              <w:rPr>
-                <w:rFonts w:ascii="Courier New" w:hAnsi="Courier New" w:cs="Courier New"/>
-              </w:rPr>
-              <w:lastRenderedPageBreak/>
-              <w:t>they map to all conditions can be found &lt;a target="_blank" rel="noopener noreferrer"  href="icd10_to_CAUSE.</w:t>
+              <w:t>The list of detailed ICD-10 codes as they map to all conditions can be found &lt;a target="_blank" rel="noopener noreferrer"  href="icd10_to_CAUSE.</w:t>
             </w:r>
             <w:r>
               <w:rPr>
@@ -2618,7 +2653,14 @@
               <w:rPr>
                 <w:rFonts w:ascii="Courier New" w:hAnsi="Courier New" w:cs="Courier New"/>
               </w:rPr>
-              <w:t xml:space="preserve"> uses the Fisher-Jenks algorithm which reduces the variance within categories and maximizes the variance between categories.</w:t>
+              <w:t xml:space="preserve"> uses the Fisher-Jenks algorithm which reduces the variance within </w:t>
+            </w:r>
+            <w:r>
+              <w:rPr>
+                <w:rFonts w:ascii="Courier New" w:hAnsi="Courier New" w:cs="Courier New"/>
+              </w:rPr>
+              <w:lastRenderedPageBreak/>
+              <w:t>categories and maximizes the variance between categories.</w:t>
             </w:r>
           </w:p>
         </w:tc>
@@ -2639,6 +2681,7 @@
               <w:rPr>
                 <w:rFonts w:ascii="Courier New" w:hAnsi="Courier New" w:cs="Courier New"/>
               </w:rPr>
+              <w:lastRenderedPageBreak/>
               <w:t>axisScale</w:t>
             </w:r>
             <w:r>
@@ -2720,7 +2763,6 @@
               <w:rPr>
                 <w:rFonts w:ascii="Courier New" w:hAnsi="Courier New" w:cs="Courier New"/>
               </w:rPr>
-              <w:lastRenderedPageBreak/>
               <w:t xml:space="preserve">In contrast, a &lt;b&gt;free&lt;/b&gt; scale </w:t>
             </w:r>
             <w:r>
@@ -2748,7 +2790,6 @@
               <w:rPr>
                 <w:rFonts w:ascii="Courier New" w:hAnsi="Courier New" w:cs="Courier New"/>
               </w:rPr>
-              <w:lastRenderedPageBreak/>
               <w:t>measure</w:t>
             </w:r>
             <w:r>
@@ -3111,7 +3152,14 @@
               <w:rPr>
                 <w:rFonts w:ascii="Courier New" w:hAnsi="Courier New" w:cs="Courier New"/>
               </w:rPr>
-              <w:t>Births, of course, are not an adverse health outcome. One may or may not want to include them in the assessment of this data. In any case the birth 'condition' is associated with the infant, not the mother.</w:t>
+              <w:t xml:space="preserve">Births, of course, are not an adverse health outcome. One may or may not want to include them in the assessment of this data. In any case the </w:t>
+            </w:r>
+            <w:r>
+              <w:rPr>
+                <w:rFonts w:ascii="Courier New" w:hAnsi="Courier New" w:cs="Courier New"/>
+              </w:rPr>
+              <w:lastRenderedPageBreak/>
+              <w:t>birth 'condition' is associated with the infant, not the mother.</w:t>
             </w:r>
           </w:p>
         </w:tc>
@@ -3132,6 +3180,7 @@
               <w:rPr>
                 <w:rFonts w:ascii="Courier New" w:hAnsi="Courier New" w:cs="Courier New"/>
               </w:rPr>
+              <w:lastRenderedPageBreak/>
               <w:t>disparityCompareHelp</w:t>
             </w:r>
           </w:p>
@@ -3169,14 +3218,7 @@
               <w:rPr>
                 <w:rFonts w:ascii="Courier New" w:hAnsi="Courier New" w:cs="Courier New"/>
               </w:rPr>
-              <w:t xml:space="preserve"> </w:t>
-            </w:r>
-            <w:r>
-              <w:rPr>
-                <w:rFonts w:ascii="Courier New" w:hAnsi="Courier New" w:cs="Courier New"/>
-              </w:rPr>
-              <w:lastRenderedPageBreak/>
-              <w:t>Asians, etc.).</w:t>
+              <w:t xml:space="preserve"> Asians, etc.).</w:t>
             </w:r>
             <w:r>
               <w:rPr>
@@ -3373,7 +3415,6 @@
               <w:rPr>
                 <w:rFonts w:ascii="Courier New" w:hAnsi="Courier New" w:cs="Courier New"/>
               </w:rPr>
-              <w:lastRenderedPageBreak/>
               <w:t>broadGroupHelp</w:t>
             </w:r>
           </w:p>
@@ -3530,7 +3571,14 @@
               <w:rPr>
                 <w:rFonts w:ascii="Courier New" w:hAnsi="Courier New" w:cs="Courier New"/>
               </w:rPr>
-              <w:t>, that p</w:t>
+              <w:t xml:space="preserve">, that </w:t>
+            </w:r>
+            <w:r>
+              <w:rPr>
+                <w:rFonts w:ascii="Courier New" w:hAnsi="Courier New" w:cs="Courier New"/>
+              </w:rPr>
+              <w:lastRenderedPageBreak/>
+              <w:t>p</w:t>
             </w:r>
             <w:r>
               <w:rPr>
@@ -3588,7 +3636,6 @@
               <w:rPr>
                 <w:rFonts w:ascii="Courier New" w:hAnsi="Courier New" w:cs="Courier New"/>
               </w:rPr>
-              <w:lastRenderedPageBreak/>
               <w:t xml:space="preserve">Users can select either the state as a whole or zoom to a specific county for a better view of just that county, and its subcounty detail. </w:t>
             </w:r>
           </w:p>
@@ -3904,14 +3951,14 @@
               <w:rPr>
                 <w:rFonts w:ascii="Courier New" w:hAnsi="Courier New" w:cs="Courier New"/>
               </w:rPr>
-              <w:t xml:space="preserve">Ranking on SMR provides a special window in the potentially unique priority of a condition in the selected geography.  A large SMR means the condition is especially high in that geography relative to the State average, even if the condition does not have a large number of deaths.  This is an important way to detect conditions that, while perhaps not common, are unusually high (or low) in a county or community in which one is interested.  To aid in using this measure, </w:t>
+              <w:t xml:space="preserve">Ranking on SMR provides a special window in the potentially unique priority of a condition in the selected geography.  A large SMR means the condition is especially high in that geography </w:t>
             </w:r>
             <w:r>
               <w:rPr>
                 <w:rFonts w:ascii="Courier New" w:hAnsi="Courier New" w:cs="Courier New"/>
               </w:rPr>
               <w:lastRenderedPageBreak/>
-              <w:t xml:space="preserve">the vertical red line is at 1.2, corresponding to </w:t>
+              <w:t xml:space="preserve">relative to the State average, even if the condition does not have a large number of deaths.  This is an important way to detect conditions that, while perhaps not common, are unusually high (or low) in a county or community in which one is interested.  To aid in using this measure, the vertical red line is at 1.2, corresponding to </w:t>
             </w:r>
             <w:r>
               <w:rPr>
@@ -4262,7 +4309,14 @@
               <w:rPr>
                 <w:rFonts w:ascii="Courier New" w:hAnsi="Courier New" w:cs="Courier New"/>
               </w:rPr>
-              <w:t>Note that higher ranking counties or communities may not be meaningfully higher from a statistical perspective; examining the confidence intervals will help determine if there is a meaningful difference or not.</w:t>
+              <w:t xml:space="preserve">Note that higher ranking counties or communities may not be meaningfully higher from a statistical perspective; examining the confidence intervals will help determine if there is a meaningful </w:t>
+            </w:r>
+            <w:r>
+              <w:rPr>
+                <w:rFonts w:ascii="Courier New" w:hAnsi="Courier New" w:cs="Courier New"/>
+              </w:rPr>
+              <w:lastRenderedPageBreak/>
+              <w:t>difference or not.</w:t>
             </w:r>
             <w:r>
               <w:rPr>
@@ -4274,14 +4328,7 @@
               <w:rPr>
                 <w:rFonts w:ascii="Courier New" w:hAnsi="Courier New" w:cs="Courier New"/>
               </w:rPr>
-              <w:t>Users can display confidence intervals by checking the 95% CIs option. In the current version, confidence intervals are only displayed for the crude death rate and age-</w:t>
-            </w:r>
-            <w:r>
-              <w:rPr>
-                <w:rFonts w:ascii="Courier New" w:hAnsi="Courier New" w:cs="Courier New"/>
-              </w:rPr>
-              <w:lastRenderedPageBreak/>
-              <w:t>adjusted death rate but will be available soon for other measures.</w:t>
+              <w:t>Users can display confidence intervals by checking the 95% CIs option. In the current version, confidence intervals are only displayed for the crude death rate and age-adjusted death rate but will be available soon for other measures.</w:t>
             </w:r>
           </w:p>
         </w:tc>
@@ -4572,7 +4619,14 @@
               <w:rPr>
                 <w:rFonts w:ascii="Courier New" w:hAnsi="Courier New" w:cs="Courier New"/>
               </w:rPr>
-              <w:t> slider. Additionally, the time period displayed can be adjusted through the </w:t>
+              <w:t xml:space="preserve"> slider. Additionally, the time period </w:t>
+            </w:r>
+            <w:r>
+              <w:rPr>
+                <w:rFonts w:ascii="Courier New" w:hAnsi="Courier New" w:cs="Courier New"/>
+              </w:rPr>
+              <w:lastRenderedPageBreak/>
+              <w:t>displayed can be adjusted through the </w:t>
             </w:r>
             <w:r>
               <w:rPr>
@@ -4617,6 +4671,7 @@
               <w:rPr>
                 <w:rFonts w:ascii="Courier New" w:hAnsi="Courier New" w:cs="Courier New"/>
               </w:rPr>
+              <w:lastRenderedPageBreak/>
               <w:t>sdohTab</w:t>
             </w:r>
           </w:p>
@@ -4651,7 +4706,6 @@
               <w:rPr>
                 <w:rFonts w:ascii="Courier New" w:hAnsi="Courier New" w:cs="Courier New"/>
               </w:rPr>
-              <w:lastRenderedPageBreak/>
               <w:t>&lt;br&gt;&lt;br&gt;</w:t>
             </w:r>
           </w:p>
@@ -4855,7 +4909,6 @@
               <w:rPr>
                 <w:rFonts w:ascii="Courier New" w:hAnsi="Courier New" w:cs="Courier New"/>
               </w:rPr>
-              <w:lastRenderedPageBreak/>
               <w:t>lifeExpectancyTab</w:t>
             </w:r>
           </w:p>
@@ -4875,7 +4928,14 @@
               <w:rPr>
                 <w:rFonts w:ascii="Courier New" w:hAnsi="Courier New" w:cs="Courier New"/>
               </w:rPr>
-              <w:t>This chart shows the estimated Life Expectancy for California overall and for most California counties, for males and females, for each race-ethnic group, and includes confidence intervals.  Life Expectancy is a familiar and widely used measure, which summarizes in one number the 'force of mortality' in a population, and provides a valuable single measure to compare the overall health status between populations.</w:t>
+              <w:t xml:space="preserve">This chart shows the estimated Life Expectancy for California overall and for most California counties, for males and females, for each race-ethnic group, and includes confidence intervals.  Life Expectancy is a familiar and widely used measure, which summarizes in one number the 'force of mortality' in a population, and </w:t>
+            </w:r>
+            <w:r>
+              <w:rPr>
+                <w:rFonts w:ascii="Courier New" w:hAnsi="Courier New" w:cs="Courier New"/>
+              </w:rPr>
+              <w:lastRenderedPageBreak/>
+              <w:t>provides a valuable single measure to compare the overall health status between populations.</w:t>
             </w:r>
           </w:p>
           <w:p>
@@ -4901,7 +4961,6 @@
               <w:rPr>
                 <w:rFonts w:ascii="Courier New" w:hAnsi="Courier New" w:cs="Courier New"/>
               </w:rPr>
-              <w:lastRenderedPageBreak/>
               <w:t>'Life Expectancy', or technically 'Life Expectancy at Birth', is calculated based on the number of people in each age group that die in a given year and the total size of each age group population in that same year.  The 'Chi</w:t>
             </w:r>
             <w:r>
@@ -5070,6 +5129,7 @@
               <w:rPr>
                 <w:rFonts w:ascii="Courier New" w:hAnsi="Courier New" w:cs="Courier New"/>
               </w:rPr>
+              <w:lastRenderedPageBreak/>
               <w:t>target="_blank" rel="noopener noreferrer"</w:t>
             </w:r>
             <w:r>
@@ -5151,77 +5211,329 @@
               <w:rPr>
                 <w:rFonts w:ascii="Courier New" w:hAnsi="Courier New" w:cs="Courier New"/>
               </w:rPr>
+              <w:t>http://www.healthdata.org/terms-defined</w:t>
+            </w:r>
+            <w:r>
+              <w:rPr>
+                <w:rFonts w:ascii="Courier New" w:hAnsi="Courier New" w:cs="Courier New"/>
+              </w:rPr>
+              <w:t>"&gt;</w:t>
+            </w:r>
+            <w:r>
+              <w:t xml:space="preserve"> </w:t>
+            </w:r>
+            <w:r>
+              <w:rPr>
+                <w:rFonts w:ascii="Courier New" w:hAnsi="Courier New" w:cs="Courier New"/>
+              </w:rPr>
+              <w:t>here&lt;/</w:t>
+            </w:r>
+            <w:r>
+              <w:rPr>
+                <w:rFonts w:ascii="Courier New" w:hAnsi="Courier New" w:cs="Courier New"/>
+              </w:rPr>
+              <w:t>a&gt;</w:t>
+            </w:r>
+            <w:r>
+              <w:rPr>
+                <w:rFonts w:ascii="Courier New" w:hAnsi="Courier New" w:cs="Courier New"/>
+              </w:rPr>
+              <w:t xml:space="preserve">.  </w:t>
+            </w:r>
+          </w:p>
+          <w:p>
+            <w:pPr>
+              <w:spacing w:after="0"/>
+              <w:rPr>
+                <w:rFonts w:ascii="Courier New" w:hAnsi="Courier New" w:cs="Courier New"/>
+              </w:rPr>
+            </w:pPr>
+            <w:r>
+              <w:rPr>
+                <w:rFonts w:ascii="Courier New" w:hAnsi="Courier New" w:cs="Courier New"/>
+              </w:rPr>
+              <w:t>&lt;br&gt;&lt;br&gt;</w:t>
+            </w:r>
+          </w:p>
+          <w:p>
+            <w:pPr>
+              <w:spacing w:after="0"/>
+              <w:rPr>
+                <w:rFonts w:ascii="Courier New" w:hAnsi="Courier New" w:cs="Courier New"/>
+              </w:rPr>
+            </w:pPr>
+            <w:r>
+              <w:rPr>
+                <w:rFonts w:ascii="Courier New" w:hAnsi="Courier New" w:cs="Courier New"/>
+              </w:rPr>
+              <w:t xml:space="preserve">In the initial setting for this chart, the health outcome being measured is Disability Adjusted Life Years (DALY).  DALY is a powerful measure that sums (1) the number of years a person lives with a condition which decreases their functionality during life (Years Lived with Disability=YLD) and (2) the difference between the age at which they might have lived to without the condition age and the age at which they actually died due to the condition (Years of Life Lost=YLL); DALY = YLD + YLL. While DALYs is the initial health outcome setting, it can be changed to a different setting for the particular situation you are exploring.  </w:t>
+            </w:r>
+          </w:p>
+          <w:p>
+            <w:pPr>
+              <w:spacing w:after="0"/>
+              <w:rPr>
+                <w:rFonts w:ascii="Courier New" w:hAnsi="Courier New" w:cs="Courier New"/>
+              </w:rPr>
+            </w:pPr>
+            <w:r>
+              <w:rPr>
+                <w:rFonts w:ascii="Courier New" w:hAnsi="Courier New" w:cs="Courier New"/>
+              </w:rPr>
+              <w:t xml:space="preserve">The settings for all the modifiable settings (i.e. parameters), with their default values, options, and some explanations are: </w:t>
+            </w:r>
+          </w:p>
+          <w:p>
+            <w:pPr>
+              <w:spacing w:after="0"/>
+              <w:rPr>
+                <w:rFonts w:ascii="Courier New" w:hAnsi="Courier New" w:cs="Courier New"/>
+              </w:rPr>
+            </w:pPr>
+            <w:r>
+              <w:rPr>
+                <w:rFonts w:ascii="Courier New" w:hAnsi="Courier New" w:cs="Courier New"/>
+              </w:rPr>
+              <w:t>&lt;li style="margin-left: 20px"&gt;</w:t>
+            </w:r>
+          </w:p>
+          <w:p>
+            <w:pPr>
+              <w:spacing w:after="0"/>
+              <w:rPr>
+                <w:rFonts w:ascii="Courier New" w:hAnsi="Courier New" w:cs="Courier New"/>
+              </w:rPr>
+            </w:pPr>
+            <w:r>
+              <w:rPr>
+                <w:rFonts w:ascii="Courier New" w:hAnsi="Courier New" w:cs="Courier New"/>
+              </w:rPr>
+              <w:t>Level of the risk factors&lt;/li&gt;</w:t>
+            </w:r>
+          </w:p>
+          <w:p>
+            <w:pPr>
+              <w:spacing w:after="0"/>
+              <w:rPr>
+                <w:rFonts w:ascii="Courier New" w:hAnsi="Courier New" w:cs="Courier New"/>
+              </w:rPr>
+            </w:pPr>
+            <w:r>
+              <w:rPr>
+                <w:rFonts w:ascii="Courier New" w:hAnsi="Courier New" w:cs="Courier New"/>
+              </w:rPr>
+              <w:t>&lt;li style="margin-left: 40px"&gt;</w:t>
+            </w:r>
+          </w:p>
+          <w:p>
+            <w:pPr>
+              <w:spacing w:after="0"/>
+              <w:rPr>
+                <w:rFonts w:ascii="Courier New" w:hAnsi="Courier New" w:cs="Courier New"/>
+              </w:rPr>
+            </w:pPr>
+            <w:r>
+              <w:rPr>
+                <w:rFonts w:ascii="Courier New" w:hAnsi="Courier New" w:cs="Courier New"/>
+              </w:rPr>
+              <w:t>Default: 2&lt;/li&gt;</w:t>
+            </w:r>
+          </w:p>
+          <w:p>
+            <w:pPr>
+              <w:spacing w:after="0"/>
+              <w:rPr>
+                <w:rFonts w:ascii="Courier New" w:hAnsi="Courier New" w:cs="Courier New"/>
+              </w:rPr>
+            </w:pPr>
+            <w:r>
+              <w:rPr>
+                <w:rFonts w:ascii="Courier New" w:hAnsi="Courier New" w:cs="Courier New"/>
+              </w:rPr>
+              <w:t>&lt;li style="margin-left: 40px"&gt;</w:t>
+            </w:r>
+          </w:p>
+          <w:p>
+            <w:pPr>
+              <w:spacing w:after="0"/>
+              <w:rPr>
+                <w:rFonts w:ascii="Courier New" w:hAnsi="Courier New" w:cs="Courier New"/>
+              </w:rPr>
+            </w:pPr>
+            <w:r>
+              <w:rPr>
+                <w:rFonts w:ascii="Courier New" w:hAnsi="Courier New" w:cs="Courier New"/>
+              </w:rPr>
+              <w:t>Options: 1, 2, 3&lt;/li&gt;</w:t>
+            </w:r>
+          </w:p>
+          <w:p>
+            <w:pPr>
+              <w:spacing w:after="0"/>
+              <w:rPr>
+                <w:rFonts w:ascii="Courier New" w:hAnsi="Courier New" w:cs="Courier New"/>
+              </w:rPr>
+            </w:pPr>
+            <w:r>
+              <w:rPr>
+                <w:rFonts w:ascii="Courier New" w:hAnsi="Courier New" w:cs="Courier New"/>
+              </w:rPr>
+              <w:t>&lt;li style="margin-left: 40px"&gt;</w:t>
+            </w:r>
+          </w:p>
+          <w:p>
+            <w:pPr>
+              <w:spacing w:after="0"/>
+              <w:rPr>
+                <w:rFonts w:ascii="Courier New" w:hAnsi="Courier New" w:cs="Courier New"/>
+              </w:rPr>
+            </w:pPr>
+            <w:r>
+              <w:rPr>
+                <w:rFonts w:ascii="Courier New" w:hAnsi="Courier New" w:cs="Courier New"/>
+              </w:rPr>
+              <w:t>These options are in increasing order of "granularity"; 1 is three very broad categories of risk factors (behavioral, metabolic, and behavioral); 2 breaks these down into 19 more detailed categories, and 3 into 25. &lt;/li&gt;</w:t>
+            </w:r>
+          </w:p>
+          <w:p>
+            <w:pPr>
+              <w:spacing w:after="0"/>
+              <w:rPr>
+                <w:rFonts w:ascii="Courier New" w:hAnsi="Courier New" w:cs="Courier New"/>
+              </w:rPr>
+            </w:pPr>
+            <w:r>
+              <w:rPr>
+                <w:rFonts w:ascii="Courier New" w:hAnsi="Courier New" w:cs="Courier New"/>
+              </w:rPr>
+              <w:t>&lt;li style="margin-left: 20px"&gt;</w:t>
+            </w:r>
+          </w:p>
+          <w:p>
+            <w:pPr>
+              <w:spacing w:after="0"/>
+              <w:rPr>
+                <w:rFonts w:ascii="Courier New" w:hAnsi="Courier New" w:cs="Courier New"/>
+              </w:rPr>
+            </w:pPr>
+            <w:r>
+              <w:rPr>
+                <w:rFonts w:ascii="Courier New" w:hAnsi="Courier New" w:cs="Courier New"/>
+              </w:rPr>
+              <w:t>Year:  1990 to 2017&lt;/li&gt;</w:t>
+            </w:r>
+          </w:p>
+          <w:p>
+            <w:pPr>
+              <w:spacing w:after="0"/>
+              <w:rPr>
+                <w:rFonts w:ascii="Courier New" w:hAnsi="Courier New" w:cs="Courier New"/>
+              </w:rPr>
+            </w:pPr>
+            <w:r>
+              <w:rPr>
+                <w:rFonts w:ascii="Courier New" w:hAnsi="Courier New" w:cs="Courier New"/>
+              </w:rPr>
+              <w:t>&lt;li style="margin-left: 20px"&gt;</w:t>
+            </w:r>
+          </w:p>
+          <w:p>
+            <w:pPr>
+              <w:spacing w:after="0"/>
+              <w:rPr>
+                <w:rFonts w:ascii="Courier New" w:hAnsi="Courier New" w:cs="Courier New"/>
+              </w:rPr>
+            </w:pPr>
+            <w:r>
+              <w:rPr>
+                <w:rFonts w:ascii="Courier New" w:hAnsi="Courier New" w:cs="Courier New"/>
+              </w:rPr>
+              <w:t>Sex: Female, Male, Total&lt;/li&gt;</w:t>
+            </w:r>
+          </w:p>
+          <w:p>
+            <w:pPr>
+              <w:spacing w:after="0"/>
+              <w:rPr>
+                <w:rFonts w:ascii="Courier New" w:hAnsi="Courier New" w:cs="Courier New"/>
+              </w:rPr>
+            </w:pPr>
+            <w:r>
+              <w:rPr>
+                <w:rFonts w:ascii="Courier New" w:hAnsi="Courier New" w:cs="Courier New"/>
+              </w:rPr>
+              <w:t>&lt;li style="margin-left: 20px"&gt;</w:t>
+            </w:r>
+          </w:p>
+          <w:p>
+            <w:pPr>
+              <w:spacing w:after="0"/>
+              <w:rPr>
+                <w:rFonts w:ascii="Courier New" w:hAnsi="Courier New" w:cs="Courier New"/>
+              </w:rPr>
+            </w:pPr>
+            <w:r>
+              <w:rPr>
+                <w:rFonts w:ascii="Courier New" w:hAnsi="Courier New" w:cs="Courier New"/>
+              </w:rPr>
+              <w:t>Metric for the Health Outcome: &lt;/li&gt;</w:t>
+            </w:r>
+          </w:p>
+          <w:p>
+            <w:pPr>
+              <w:spacing w:after="0"/>
+              <w:rPr>
+                <w:rFonts w:ascii="Courier New" w:hAnsi="Courier New" w:cs="Courier New"/>
+              </w:rPr>
+            </w:pPr>
+            <w:r>
+              <w:rPr>
+                <w:rFonts w:ascii="Courier New" w:hAnsi="Courier New" w:cs="Courier New"/>
+              </w:rPr>
+              <w:t>&lt;li style="margin-left: 40px"&gt;</w:t>
+            </w:r>
+          </w:p>
+          <w:p>
+            <w:pPr>
+              <w:spacing w:after="0"/>
+              <w:rPr>
+                <w:rFonts w:ascii="Courier New" w:hAnsi="Courier New" w:cs="Courier New"/>
+              </w:rPr>
+            </w:pPr>
+            <w:r>
+              <w:rPr>
+                <w:rFonts w:ascii="Courier New" w:hAnsi="Courier New" w:cs="Courier New"/>
+              </w:rPr>
+              <w:t>Default:  Rate&lt;/li&gt;</w:t>
+            </w:r>
+          </w:p>
+          <w:p>
+            <w:pPr>
+              <w:spacing w:after="0"/>
+              <w:rPr>
+                <w:rFonts w:ascii="Courier New" w:hAnsi="Courier New" w:cs="Courier New"/>
+              </w:rPr>
+            </w:pPr>
+            <w:r>
+              <w:rPr>
+                <w:rFonts w:ascii="Courier New" w:hAnsi="Courier New" w:cs="Courier New"/>
+              </w:rPr>
+              <w:t>&lt;li style="margin-left: 40px"&gt;</w:t>
+            </w:r>
+          </w:p>
+          <w:p>
+            <w:pPr>
+              <w:spacing w:after="0"/>
+              <w:rPr>
+                <w:rFonts w:ascii="Courier New" w:hAnsi="Courier New" w:cs="Courier New"/>
+              </w:rPr>
+            </w:pPr>
+            <w:r>
+              <w:rPr>
+                <w:rFonts w:ascii="Courier New" w:hAnsi="Courier New" w:cs="Courier New"/>
+              </w:rPr>
               <w:lastRenderedPageBreak/>
-              <w:t>http://www.healthdata.org/terms-defined</w:t>
-            </w:r>
-            <w:r>
-              <w:rPr>
-                <w:rFonts w:ascii="Courier New" w:hAnsi="Courier New" w:cs="Courier New"/>
-              </w:rPr>
-              <w:t>"&gt;</w:t>
-            </w:r>
-            <w:r>
-              <w:t xml:space="preserve"> </w:t>
-            </w:r>
-            <w:r>
-              <w:rPr>
-                <w:rFonts w:ascii="Courier New" w:hAnsi="Courier New" w:cs="Courier New"/>
-              </w:rPr>
-              <w:t>here&lt;/</w:t>
-            </w:r>
-            <w:r>
-              <w:rPr>
-                <w:rFonts w:ascii="Courier New" w:hAnsi="Courier New" w:cs="Courier New"/>
-              </w:rPr>
-              <w:t>a&gt;</w:t>
-            </w:r>
-            <w:r>
-              <w:rPr>
-                <w:rFonts w:ascii="Courier New" w:hAnsi="Courier New" w:cs="Courier New"/>
-              </w:rPr>
-              <w:t xml:space="preserve">.  </w:t>
-            </w:r>
-          </w:p>
-          <w:p>
-            <w:pPr>
-              <w:spacing w:after="0"/>
-              <w:rPr>
-                <w:rFonts w:ascii="Courier New" w:hAnsi="Courier New" w:cs="Courier New"/>
-              </w:rPr>
-            </w:pPr>
-            <w:r>
-              <w:rPr>
-                <w:rFonts w:ascii="Courier New" w:hAnsi="Courier New" w:cs="Courier New"/>
-              </w:rPr>
-              <w:t>&lt;br&gt;&lt;br&gt;</w:t>
-            </w:r>
-          </w:p>
-          <w:p>
-            <w:pPr>
-              <w:spacing w:after="0"/>
-              <w:rPr>
-                <w:rFonts w:ascii="Courier New" w:hAnsi="Courier New" w:cs="Courier New"/>
-              </w:rPr>
-            </w:pPr>
-            <w:r>
-              <w:rPr>
-                <w:rFonts w:ascii="Courier New" w:hAnsi="Courier New" w:cs="Courier New"/>
-              </w:rPr>
-              <w:t xml:space="preserve">In the initial setting for this chart, the health outcome being measured is Disability Adjusted Life Years (DALY).  DALY is a powerful measure that sums (1) the number of years a person lives with a condition which decreases their functionality during life (Years Lived with Disability=YLD) and (2) the difference between the age at which they might have lived to without the condition age and the age at which they actually died due to the condition (Years of Life Lost=YLL); DALY = YLD + YLL. While DALYs is the initial health outcome setting, it can be changed to a different setting for the particular situation you are exploring.  </w:t>
-            </w:r>
-          </w:p>
-          <w:p>
-            <w:pPr>
-              <w:spacing w:after="0"/>
-              <w:rPr>
-                <w:rFonts w:ascii="Courier New" w:hAnsi="Courier New" w:cs="Courier New"/>
-              </w:rPr>
-            </w:pPr>
-            <w:r>
-              <w:rPr>
-                <w:rFonts w:ascii="Courier New" w:hAnsi="Courier New" w:cs="Courier New"/>
-              </w:rPr>
-              <w:t xml:space="preserve">The settings for all the modifiable settings (i.e. parameters), with their default values, options, and some explanations are: </w:t>
+              <w:t>Options:  Number, Percent, Rate&lt;/li&gt;</w:t>
             </w:r>
           </w:p>
           <w:p>
@@ -5249,7 +5561,7 @@
               <w:rPr>
                 <w:rFonts w:ascii="Courier New" w:hAnsi="Courier New" w:cs="Courier New"/>
               </w:rPr>
-              <w:t>Level of the risk factors&lt;/li&gt;</w:t>
+              <w:t>Health Outcome&lt;/li&gt;</w:t>
             </w:r>
           </w:p>
           <w:p>
@@ -5277,259 +5589,6 @@
               <w:rPr>
                 <w:rFonts w:ascii="Courier New" w:hAnsi="Courier New" w:cs="Courier New"/>
               </w:rPr>
-              <w:t>Default: 2&lt;/li&gt;</w:t>
-            </w:r>
-          </w:p>
-          <w:p>
-            <w:pPr>
-              <w:spacing w:after="0"/>
-              <w:rPr>
-                <w:rFonts w:ascii="Courier New" w:hAnsi="Courier New" w:cs="Courier New"/>
-              </w:rPr>
-            </w:pPr>
-            <w:r>
-              <w:rPr>
-                <w:rFonts w:ascii="Courier New" w:hAnsi="Courier New" w:cs="Courier New"/>
-              </w:rPr>
-              <w:t>&lt;li style="margin-left: 40px"&gt;</w:t>
-            </w:r>
-          </w:p>
-          <w:p>
-            <w:pPr>
-              <w:spacing w:after="0"/>
-              <w:rPr>
-                <w:rFonts w:ascii="Courier New" w:hAnsi="Courier New" w:cs="Courier New"/>
-              </w:rPr>
-            </w:pPr>
-            <w:r>
-              <w:rPr>
-                <w:rFonts w:ascii="Courier New" w:hAnsi="Courier New" w:cs="Courier New"/>
-              </w:rPr>
-              <w:t>Options: 1, 2, 3&lt;/li&gt;</w:t>
-            </w:r>
-          </w:p>
-          <w:p>
-            <w:pPr>
-              <w:spacing w:after="0"/>
-              <w:rPr>
-                <w:rFonts w:ascii="Courier New" w:hAnsi="Courier New" w:cs="Courier New"/>
-              </w:rPr>
-            </w:pPr>
-            <w:r>
-              <w:rPr>
-                <w:rFonts w:ascii="Courier New" w:hAnsi="Courier New" w:cs="Courier New"/>
-              </w:rPr>
-              <w:t>&lt;li style="margin-left: 40px"&gt;</w:t>
-            </w:r>
-          </w:p>
-          <w:p>
-            <w:pPr>
-              <w:spacing w:after="0"/>
-              <w:rPr>
-                <w:rFonts w:ascii="Courier New" w:hAnsi="Courier New" w:cs="Courier New"/>
-              </w:rPr>
-            </w:pPr>
-            <w:r>
-              <w:rPr>
-                <w:rFonts w:ascii="Courier New" w:hAnsi="Courier New" w:cs="Courier New"/>
-              </w:rPr>
-              <w:t>These options are in increasing order of "granularity"; 1 is three very broad categories of risk factors (behavioral, metabolic, and behavioral); 2 breaks these down into 19 more detailed categories, and 3 into 25. &lt;/li&gt;</w:t>
-            </w:r>
-          </w:p>
-          <w:p>
-            <w:pPr>
-              <w:spacing w:after="0"/>
-              <w:rPr>
-                <w:rFonts w:ascii="Courier New" w:hAnsi="Courier New" w:cs="Courier New"/>
-              </w:rPr>
-            </w:pPr>
-            <w:r>
-              <w:rPr>
-                <w:rFonts w:ascii="Courier New" w:hAnsi="Courier New" w:cs="Courier New"/>
-              </w:rPr>
-              <w:t>&lt;li style="margin-left: 20px"&gt;</w:t>
-            </w:r>
-          </w:p>
-          <w:p>
-            <w:pPr>
-              <w:spacing w:after="0"/>
-              <w:rPr>
-                <w:rFonts w:ascii="Courier New" w:hAnsi="Courier New" w:cs="Courier New"/>
-              </w:rPr>
-            </w:pPr>
-            <w:r>
-              <w:rPr>
-                <w:rFonts w:ascii="Courier New" w:hAnsi="Courier New" w:cs="Courier New"/>
-              </w:rPr>
-              <w:t>Year:  1990 to 2017&lt;/li&gt;</w:t>
-            </w:r>
-          </w:p>
-          <w:p>
-            <w:pPr>
-              <w:spacing w:after="0"/>
-              <w:rPr>
-                <w:rFonts w:ascii="Courier New" w:hAnsi="Courier New" w:cs="Courier New"/>
-              </w:rPr>
-            </w:pPr>
-            <w:r>
-              <w:rPr>
-                <w:rFonts w:ascii="Courier New" w:hAnsi="Courier New" w:cs="Courier New"/>
-              </w:rPr>
-              <w:t>&lt;li style="margin-left: 20px"&gt;</w:t>
-            </w:r>
-          </w:p>
-          <w:p>
-            <w:pPr>
-              <w:spacing w:after="0"/>
-              <w:rPr>
-                <w:rFonts w:ascii="Courier New" w:hAnsi="Courier New" w:cs="Courier New"/>
-              </w:rPr>
-            </w:pPr>
-            <w:r>
-              <w:rPr>
-                <w:rFonts w:ascii="Courier New" w:hAnsi="Courier New" w:cs="Courier New"/>
-              </w:rPr>
-              <w:t>Sex: Female, Male, Total&lt;/li&gt;</w:t>
-            </w:r>
-          </w:p>
-          <w:p>
-            <w:pPr>
-              <w:spacing w:after="0"/>
-              <w:rPr>
-                <w:rFonts w:ascii="Courier New" w:hAnsi="Courier New" w:cs="Courier New"/>
-              </w:rPr>
-            </w:pPr>
-            <w:r>
-              <w:rPr>
-                <w:rFonts w:ascii="Courier New" w:hAnsi="Courier New" w:cs="Courier New"/>
-              </w:rPr>
-              <w:t>&lt;li style="margin-left: 20px"&gt;</w:t>
-            </w:r>
-          </w:p>
-          <w:p>
-            <w:pPr>
-              <w:spacing w:after="0"/>
-              <w:rPr>
-                <w:rFonts w:ascii="Courier New" w:hAnsi="Courier New" w:cs="Courier New"/>
-              </w:rPr>
-            </w:pPr>
-            <w:r>
-              <w:rPr>
-                <w:rFonts w:ascii="Courier New" w:hAnsi="Courier New" w:cs="Courier New"/>
-              </w:rPr>
-              <w:t>Metric for the Health Outcome: &lt;/li&gt;</w:t>
-            </w:r>
-          </w:p>
-          <w:p>
-            <w:pPr>
-              <w:spacing w:after="0"/>
-              <w:rPr>
-                <w:rFonts w:ascii="Courier New" w:hAnsi="Courier New" w:cs="Courier New"/>
-              </w:rPr>
-            </w:pPr>
-            <w:r>
-              <w:rPr>
-                <w:rFonts w:ascii="Courier New" w:hAnsi="Courier New" w:cs="Courier New"/>
-              </w:rPr>
-              <w:t>&lt;li style="margin-left: 40px"&gt;</w:t>
-            </w:r>
-          </w:p>
-          <w:p>
-            <w:pPr>
-              <w:spacing w:after="0"/>
-              <w:rPr>
-                <w:rFonts w:ascii="Courier New" w:hAnsi="Courier New" w:cs="Courier New"/>
-              </w:rPr>
-            </w:pPr>
-            <w:r>
-              <w:rPr>
-                <w:rFonts w:ascii="Courier New" w:hAnsi="Courier New" w:cs="Courier New"/>
-              </w:rPr>
-              <w:t>Default:  Rate&lt;/li&gt;</w:t>
-            </w:r>
-          </w:p>
-          <w:p>
-            <w:pPr>
-              <w:spacing w:after="0"/>
-              <w:rPr>
-                <w:rFonts w:ascii="Courier New" w:hAnsi="Courier New" w:cs="Courier New"/>
-              </w:rPr>
-            </w:pPr>
-            <w:r>
-              <w:rPr>
-                <w:rFonts w:ascii="Courier New" w:hAnsi="Courier New" w:cs="Courier New"/>
-              </w:rPr>
-              <w:t>&lt;li style="margin-left: 40px"&gt;</w:t>
-            </w:r>
-          </w:p>
-          <w:p>
-            <w:pPr>
-              <w:spacing w:after="0"/>
-              <w:rPr>
-                <w:rFonts w:ascii="Courier New" w:hAnsi="Courier New" w:cs="Courier New"/>
-              </w:rPr>
-            </w:pPr>
-            <w:r>
-              <w:rPr>
-                <w:rFonts w:ascii="Courier New" w:hAnsi="Courier New" w:cs="Courier New"/>
-              </w:rPr>
-              <w:t>Options:  Number, Percent, Rate&lt;/li&gt;</w:t>
-            </w:r>
-          </w:p>
-          <w:p>
-            <w:pPr>
-              <w:spacing w:after="0"/>
-              <w:rPr>
-                <w:rFonts w:ascii="Courier New" w:hAnsi="Courier New" w:cs="Courier New"/>
-              </w:rPr>
-            </w:pPr>
-            <w:r>
-              <w:rPr>
-                <w:rFonts w:ascii="Courier New" w:hAnsi="Courier New" w:cs="Courier New"/>
-              </w:rPr>
-              <w:t>&lt;li style="margin-left: 20px"&gt;</w:t>
-            </w:r>
-          </w:p>
-          <w:p>
-            <w:pPr>
-              <w:spacing w:after="0"/>
-              <w:rPr>
-                <w:rFonts w:ascii="Courier New" w:hAnsi="Courier New" w:cs="Courier New"/>
-              </w:rPr>
-            </w:pPr>
-            <w:r>
-              <w:rPr>
-                <w:rFonts w:ascii="Courier New" w:hAnsi="Courier New" w:cs="Courier New"/>
-              </w:rPr>
-              <w:t>Health Outcome&lt;/li&gt;</w:t>
-            </w:r>
-          </w:p>
-          <w:p>
-            <w:pPr>
-              <w:spacing w:after="0"/>
-              <w:rPr>
-                <w:rFonts w:ascii="Courier New" w:hAnsi="Courier New" w:cs="Courier New"/>
-              </w:rPr>
-            </w:pPr>
-            <w:r>
-              <w:rPr>
-                <w:rFonts w:ascii="Courier New" w:hAnsi="Courier New" w:cs="Courier New"/>
-              </w:rPr>
-              <w:t>&lt;li style="margin-left: 40px"&gt;</w:t>
-            </w:r>
-          </w:p>
-          <w:p>
-            <w:pPr>
-              <w:spacing w:after="0"/>
-              <w:rPr>
-                <w:rFonts w:ascii="Courier New" w:hAnsi="Courier New" w:cs="Courier New"/>
-              </w:rPr>
-            </w:pPr>
-            <w:r>
-              <w:rPr>
-                <w:rFonts w:ascii="Courier New" w:hAnsi="Courier New" w:cs="Courier New"/>
-              </w:rPr>
-              <w:lastRenderedPageBreak/>
               <w:t>Default:  Disability Adjusted Life Years (DALYs) &lt;/li&gt;</w:t>
             </w:r>
           </w:p>
@@ -5720,14 +5779,14 @@
               <w:rPr>
                 <w:rFonts w:ascii="Courier New" w:hAnsi="Courier New" w:cs="Courier New"/>
               </w:rPr>
-              <w:t xml:space="preserve">), and includes rankings based on the number of &lt;b&gt;hospitalizations&lt;/b&gt;, the average &lt;b&gt;length of stay&lt;/b&gt;, and associated &lt;b&gt;total charges&lt;/b&gt; and &lt;b&gt;median charges&lt;/b&gt;.  This chart is particularly valuable for comparing the different rankings for the same condition based on numbers of hospitalizations, versus total charges or median charges.  Some conditions have high (or low) total charges because of high (or low) </w:t>
+              <w:t xml:space="preserve">), and includes rankings based on the number of &lt;b&gt;hospitalizations&lt;/b&gt;, the average &lt;b&gt;length of stay&lt;/b&gt;, and associated &lt;b&gt;total charges&lt;/b&gt; and &lt;b&gt;median charges&lt;/b&gt;.  This chart is particularly valuable for comparing the different </w:t>
             </w:r>
             <w:r>
               <w:rPr>
                 <w:rFonts w:ascii="Courier New" w:hAnsi="Courier New" w:cs="Courier New"/>
               </w:rPr>
               <w:lastRenderedPageBreak/>
-              <w:t>median charges, some because of large (or small) numbers of hospitalizations, and all sorts of things in between.</w:t>
+              <w:t>rankings for the same condition based on numbers of hospitalizations, versus total charges or median charges.  Some conditions have high (or low) total charges because of high (or low) median charges, some because of large (or small) numbers of hospitalizations, and all sorts of things in between.</w:t>
             </w:r>
           </w:p>
         </w:tc>
@@ -5917,13 +5976,13 @@
               <w:rPr>
                 <w:rFonts w:ascii="Courier New" w:hAnsi="Courier New" w:cs="Courier New"/>
               </w:rPr>
+              <w:lastRenderedPageBreak/>
               <w:t xml:space="preserve">In each chart, the group with the lowest rate is shown in green, any group that is statistically significantly higher (based on a statistical cut point of p &lt; 0.01) is shown in red, and any group that is not statistically different from the </w:t>
             </w:r>
             <w:r>
               <w:rPr>
                 <w:rFonts w:ascii="Courier New" w:hAnsi="Courier New" w:cs="Courier New"/>
               </w:rPr>
-              <w:lastRenderedPageBreak/>
               <w:t>"</w:t>
             </w:r>
             <w:r>
@@ -6093,6 +6152,7 @@
               <w:rPr>
                 <w:rFonts w:ascii="Courier New" w:hAnsi="Courier New" w:cs="Courier New"/>
               </w:rPr>
+              <w:lastRenderedPageBreak/>
               <w:t>deathHospED</w:t>
             </w:r>
             <w:r>
@@ -6118,14 +6178,7 @@
               <w:rPr>
                 <w:rFonts w:ascii="Courier New" w:hAnsi="Courier New" w:cs="Courier New"/>
               </w:rPr>
-              <w:t xml:space="preserve">This tab displays a snapshot of cause-of-death, hospitalization, or emergency department visit rankings side-by-side for either a selected county or the whole state. The Grouping Variable tool allows users to view the data either by Age </w:t>
-            </w:r>
-            <w:r>
-              <w:rPr>
-                <w:rFonts w:ascii="Courier New" w:hAnsi="Courier New" w:cs="Courier New"/>
-              </w:rPr>
-              <w:lastRenderedPageBreak/>
-              <w:t>Group or by Race/Ethnicity. The option chosen under the Sort by tool will rank the causes for the specific Age Group or Race/Ethnicity selected. Different measures, including Number, Crude Rate, and Adjusted Rate can be viewed by selecting one of these options in the Measure tool.</w:t>
+              <w:t>This tab displays a snapshot of cause-of-death, hospitalization, or emergency department visit rankings side-by-side for either a selected county or the whole state. The Grouping Variable tool allows users to view the data either by Age Group or by Race/Ethnicity. The option chosen under the Sort by tool will rank the causes for the specific Age Group or Race/Ethnicity selected. Different measures, including Number, Crude Rate, and Adjusted Rate can be viewed by selecting one of these options in the Measure tool.</w:t>
             </w:r>
           </w:p>
         </w:tc>
@@ -6146,7 +6199,6 @@
               <w:rPr>
                 <w:rFonts w:ascii="Courier New" w:hAnsi="Courier New" w:cs="Courier New"/>
               </w:rPr>
-              <w:lastRenderedPageBreak/>
               <w:t>demographicsTab</w:t>
             </w:r>
           </w:p>
@@ -6204,6 +6256,7 @@
           </w:p>
           <w:p>
             <w:r>
+              <w:lastRenderedPageBreak/>
               <w:t>Population Trend (Bottom Right) shows trends from 2000-2020 for the total population, or grouped by selected demographic (sex, race/ethnicity, age group).</w:t>
             </w:r>
           </w:p>

</xml_diff>

<commit_message>
Add download features to MCOD tab
</commit_message>
<xml_diff>
--- a/myCCB/myData/appText/appText.docx
+++ b/myCCB/myData/appText/appText.docx
@@ -4683,13 +4683,19 @@
           </w:p>
           <w:p>
             <w:r>
-              <w:t>The top-right plot displays the leading &lt;u&gt;</w:t>
+              <w:t xml:space="preserve">The </w:t>
+            </w:r>
+            <w:r>
+              <w:t>top</w:t>
+            </w:r>
+            <w:r>
+              <w:t>-right plot displays the leading &lt;u&gt;</w:t>
             </w:r>
             <w:r>
               <w:rPr>
                 <w:u w:val="single"/>
               </w:rPr>
-              <w:t>primary</w:t>
+              <w:t>secondary</w:t>
             </w:r>
             <w:r>
               <w:rPr>
@@ -4698,7 +4704,7 @@
               <w:t>&lt;/u&gt;</w:t>
             </w:r>
             <w:r>
-              <w:t xml:space="preserve"> causes of death where the selected &lt;b&gt;</w:t>
+              <w:t xml:space="preserve"> causes of death when the selected &lt;b&gt;</w:t>
             </w:r>
             <w:r>
               <w:rPr>
@@ -4715,72 +4721,78 @@
               <w:t>&lt;/b&gt;</w:t>
             </w:r>
             <w:r>
-              <w:t xml:space="preserve"> was a &lt;u&gt;</w:t>
-            </w:r>
-            <w:r>
-              <w:rPr>
-                <w:u w:val="single"/>
-              </w:rPr>
-              <w:t>secondary</w:t>
-            </w:r>
-            <w:r>
-              <w:rPr>
-                <w:u w:val="single"/>
-              </w:rPr>
-              <w:t>&lt;/u&gt;</w:t>
-            </w:r>
-            <w:r>
-              <w:t xml:space="preserve"> cause. For example, if COVID-19 is selected, the plot will show the leading primary causes of death among decedents who had COVID-19 listed as a secondary, or contributory cause.&lt;br&gt;&lt;br&gt;</w:t>
-            </w:r>
-          </w:p>
-          <w:p>
-            <w:r>
-              <w:t>The bottom-right plot displays the leading &lt;u&gt;</w:t>
-            </w:r>
-            <w:r>
-              <w:rPr>
-                <w:u w:val="single"/>
-              </w:rPr>
-              <w:t>secondary</w:t>
-            </w:r>
-            <w:r>
-              <w:rPr>
-                <w:u w:val="single"/>
-              </w:rPr>
-              <w:t>&lt;/u&gt;</w:t>
-            </w:r>
-            <w:r>
-              <w:t xml:space="preserve"> causes of death when the selected &lt;b&gt;</w:t>
-            </w:r>
-            <w:r>
               <w:rPr>
                 <w:b/>
                 <w:bCs/>
               </w:rPr>
-              <w:t>Cause of Death</w:t>
+              <w:t xml:space="preserve"> </w:t>
+            </w:r>
+            <w:r>
+              <w:t>was the &lt;u&gt;</w:t>
+            </w:r>
+            <w:r>
+              <w:rPr>
+                <w:u w:val="single"/>
+              </w:rPr>
+              <w:t>primary</w:t>
+            </w:r>
+            <w:r>
+              <w:rPr>
+                <w:u w:val="single"/>
+              </w:rPr>
+              <w:t>&lt;/u&gt;</w:t>
+            </w:r>
+            <w:r>
+              <w:t xml:space="preserve"> cause. For example, if COVID-19 is selected, the plot will show the leading secondary causes of death among decedents who had COVID-19 listed as a primary cause.&lt;br&gt;&lt;br&gt;</w:t>
+            </w:r>
+          </w:p>
+          <w:p>
+            <w:r>
+              <w:t xml:space="preserve">The </w:t>
+            </w:r>
+            <w:r>
+              <w:t>bottom</w:t>
+            </w:r>
+            <w:r>
+              <w:t>-right plot displays the leading &lt;u&gt;</w:t>
+            </w:r>
+            <w:r>
+              <w:rPr>
+                <w:u w:val="single"/>
+              </w:rPr>
+              <w:t>primary</w:t>
+            </w:r>
+            <w:r>
+              <w:rPr>
+                <w:u w:val="single"/>
+              </w:rPr>
+              <w:t>&lt;/u&gt;</w:t>
+            </w:r>
+            <w:r>
+              <w:t xml:space="preserve"> causes of death where the selected &lt;b&gt;</w:t>
             </w:r>
             <w:r>
               <w:rPr>
                 <w:b/>
                 <w:bCs/>
               </w:rPr>
-              <w:t>&lt;/b&gt;</w:t>
+              <w:t>Cause of Death</w:t>
             </w:r>
             <w:r>
               <w:rPr>
                 <w:b/>
                 <w:bCs/>
               </w:rPr>
-              <w:t xml:space="preserve"> </w:t>
-            </w:r>
-            <w:r>
-              <w:t>was the &lt;u&gt;</w:t>
+              <w:t>&lt;/b&gt;</w:t>
+            </w:r>
+            <w:r>
+              <w:t xml:space="preserve"> was a &lt;u&gt;</w:t>
             </w:r>
             <w:r>
               <w:rPr>
                 <w:u w:val="single"/>
               </w:rPr>
-              <w:t>primary</w:t>
+              <w:t>secondary</w:t>
             </w:r>
             <w:r>
               <w:rPr>
@@ -4789,7 +4801,7 @@
               <w:t>&lt;/u&gt;</w:t>
             </w:r>
             <w:r>
-              <w:t xml:space="preserve"> cause. For example, if COVID-19 is selected, the plot will show the leading secondary causes of death among decedents who had COVID-19 listed as a primary cause.&lt;br&gt;&lt;br&gt;</w:t>
+              <w:t xml:space="preserve"> cause. For example, if COVID-19 is selected, the plot will show the leading primary causes of death among decedents who had COVID-19 listed as a secondary, or contributory cause.&lt;br&gt;&lt;br&gt;</w:t>
             </w:r>
           </w:p>
           <w:p>

</xml_diff>

<commit_message>
CCB May 2023 Push - Process and add 2022 death data to CCB, and update SHA CM 2023
</commit_message>
<xml_diff>
--- a/myCCB/myData/appText/appText.docx
+++ b/myCCB/myData/appText/appText.docx
@@ -4422,7 +4422,13 @@
           </w:p>
           <w:p>
             <w:r>
-              <w:t>The plot on the left displays leading causes of death based on the &lt;b&gt;</w:t>
+              <w:t xml:space="preserve">The plot on the left displays leading </w:t>
+            </w:r>
+            <w:r>
+              <w:t xml:space="preserve">“Public Health Level” </w:t>
+            </w:r>
+            <w:r>
+              <w:t>causes of death based on the &lt;b&gt;</w:t>
             </w:r>
             <w:r>
               <w:rPr>
@@ -4678,7 +4684,13 @@
               <w:t>&lt;/b&gt;</w:t>
             </w:r>
             <w:r>
-              <w:t xml:space="preserve"> input. &lt;br&gt;&lt;br&gt;</w:t>
+              <w:t xml:space="preserve"> input.</w:t>
+            </w:r>
+            <w:r>
+              <w:t xml:space="preserve"> There are 77 “Public Health Level” conditions in the CCB condition list that can be displayed. However, it is recommended to not display too many causes to keep the chart legible.</w:t>
+            </w:r>
+            <w:r>
+              <w:t>&lt;br&gt;&lt;br&gt;</w:t>
             </w:r>
           </w:p>
           <w:p>
@@ -4704,7 +4716,19 @@
               <w:t>&lt;/u&gt;</w:t>
             </w:r>
             <w:r>
-              <w:t xml:space="preserve"> causes of death when the selected &lt;b&gt;</w:t>
+              <w:t xml:space="preserve"> </w:t>
+            </w:r>
+            <w:r>
+              <w:t xml:space="preserve">“Public Health Level” </w:t>
+            </w:r>
+            <w:r>
+              <w:t>causes of death wh</w:t>
+            </w:r>
+            <w:r>
+              <w:t>ere</w:t>
+            </w:r>
+            <w:r>
+              <w:t xml:space="preserve"> the selected &lt;b&gt;</w:t>
             </w:r>
             <w:r>
               <w:rPr>
@@ -4748,13 +4772,7 @@
           </w:p>
           <w:p>
             <w:r>
-              <w:t xml:space="preserve">The </w:t>
-            </w:r>
-            <w:r>
-              <w:t>bottom</w:t>
-            </w:r>
-            <w:r>
-              <w:t>-right plot displays the leading &lt;u&gt;</w:t>
+              <w:t>The bottom-right plot displays the leading &lt;u&gt;</w:t>
             </w:r>
             <w:r>
               <w:rPr>
@@ -4769,7 +4787,13 @@
               <w:t>&lt;/u&gt;</w:t>
             </w:r>
             <w:r>
-              <w:t xml:space="preserve"> causes of death where the selected &lt;b&gt;</w:t>
+              <w:t xml:space="preserve"> </w:t>
+            </w:r>
+            <w:r>
+              <w:t xml:space="preserve">“Public Health Level” </w:t>
+            </w:r>
+            <w:r>
+              <w:t>causes of death where the selected &lt;b&gt;</w:t>
             </w:r>
             <w:r>
               <w:rPr>
@@ -4876,6 +4900,7 @@
               <w:rPr>
                 <w:rFonts w:ascii="Courier New" w:hAnsi="Courier New" w:cs="Courier New"/>
               </w:rPr>
+              <w:lastRenderedPageBreak/>
               <w:t>topTrendsTab</w:t>
             </w:r>
           </w:p>
@@ -4919,14 +4944,7 @@
               <w:rPr>
                 <w:rFonts w:ascii="Courier New" w:hAnsi="Courier New" w:cs="Courier New"/>
               </w:rPr>
-              <w:t xml:space="preserve"> button </w:t>
-            </w:r>
-            <w:r>
-              <w:rPr>
-                <w:rFonts w:ascii="Courier New" w:hAnsi="Courier New" w:cs="Courier New"/>
-              </w:rPr>
-              <w:lastRenderedPageBreak/>
-              <w:t>switches between displaying trends of “Top Level”, also known as Broad Group, conditions (e.g. Cardiovascular</w:t>
+              <w:t> button switches between displaying trends of “Top Level”, also known as Broad Group, conditions (e.g. Cardiovascular</w:t>
             </w:r>
             <w:r>
               <w:rPr>
@@ -5157,7 +5175,6 @@
               <w:rPr>
                 <w:rFonts w:ascii="Courier New" w:hAnsi="Courier New" w:cs="Courier New"/>
               </w:rPr>
-              <w:lastRenderedPageBreak/>
               <w:t>sdohTab</w:t>
             </w:r>
           </w:p>
@@ -5290,14 +5307,14 @@
               <w:rPr>
                 <w:rFonts w:ascii="Courier New" w:hAnsi="Courier New" w:cs="Courier New"/>
               </w:rPr>
-              <w:t xml:space="preserve"> (correlation of geographic units, not of individuals), it is particularly important in this tab to look at measures that take into account the size and age distribution of the population, such as age-adjusted YLL rate and </w:t>
+              <w:t xml:space="preserve"> (correlation of geographic units, not of individuals), it is particularly important in </w:t>
             </w:r>
             <w:r>
               <w:rPr>
                 <w:rFonts w:ascii="Courier New" w:hAnsi="Courier New" w:cs="Courier New"/>
               </w:rPr>
               <w:lastRenderedPageBreak/>
-              <w:t>age-adjusted death rate. While correlations do not indicate causation, they are a potentially important way to understand the differential roles of some social determinants of health on disease outcomes.</w:t>
+              <w:t>this tab to look at measures that take into account the size and age distribution of the population, such as age-adjusted YLL rate and age-adjusted death rate. While correlations do not indicate causation, they are a potentially important way to understand the differential roles of some social determinants of health on disease outcomes.</w:t>
             </w:r>
           </w:p>
           <w:p>
@@ -5498,14 +5515,8 @@
               <w:rPr>
                 <w:rFonts w:ascii="Courier New" w:hAnsi="Courier New" w:cs="Courier New"/>
               </w:rPr>
-              <w:t xml:space="preserve">Note that Life Expectancy estimates for the multi-race category are unreliable due to dx (deaths) and nx (population) misalignment, based </w:t>
-            </w:r>
-            <w:r>
-              <w:rPr>
-                <w:rFonts w:ascii="Courier New" w:hAnsi="Courier New" w:cs="Courier New"/>
-              </w:rPr>
               <w:lastRenderedPageBreak/>
-              <w:t>on the differ</w:t>
+              <w:t>Note that Life Expectancy estimates for the multi-race category are unreliable due to dx (deaths) and nx (population) misalignment, based on the differ</w:t>
             </w:r>
             <w:r>
               <w:rPr>
@@ -5759,14 +5770,14 @@
               <w:rPr>
                 <w:rFonts w:ascii="Courier New" w:hAnsi="Courier New" w:cs="Courier New"/>
               </w:rPr>
-              <w:t xml:space="preserve">In the initial setting for this chart, the health outcome being measured is Disability Adjusted Life Years (DALY).  DALY is a powerful measure that sums (1) the number of years a person lives with a condition which decreases their functionality during life (Years Lived with Disability=YLD) and (2) the difference between the age at which they might have lived to without the condition age and the age at which they actually died due to the condition (Years of Life Lost=YLL); DALY = YLD + YLL. While DALYs is the </w:t>
+              <w:t xml:space="preserve">In the initial setting for this chart, the health outcome being measured is Disability Adjusted Life Years (DALY).  DALY is a powerful measure that sums (1) the number of years a person lives with a condition which decreases their functionality during life (Years Lived with Disability=YLD) and (2) the difference between the age at which they might have lived to without </w:t>
             </w:r>
             <w:r>
               <w:rPr>
                 <w:rFonts w:ascii="Courier New" w:hAnsi="Courier New" w:cs="Courier New"/>
               </w:rPr>
               <w:lastRenderedPageBreak/>
-              <w:t xml:space="preserve">initial health outcome setting, it can be changed to a different setting for the particular situation you are exploring.  </w:t>
+              <w:t xml:space="preserve">the condition age and the age at which they actually died due to the condition (Years of Life Lost=YLL); DALY = YLD + YLL. While DALYs is the initial health outcome setting, it can be changed to a different setting for the particular situation you are exploring.  </w:t>
             </w:r>
           </w:p>
           <w:p>
@@ -6181,7 +6192,14 @@
               <w:rPr>
                 <w:rFonts w:ascii="Courier New" w:hAnsi="Courier New" w:cs="Courier New"/>
               </w:rPr>
-              <w:t xml:space="preserve"> the &lt;b&gt;total charges&lt;/b&gt; for those hospitalizations, and the associated &lt;b&gt;median charges&lt;/b&gt;.   These rankings provide a valuable view into the burden of disease/injury in California,</w:t>
+              <w:t xml:space="preserve"> the &lt;b&gt;total charges&lt;/b&gt; for those hospitalizations, </w:t>
+            </w:r>
+            <w:r>
+              <w:rPr>
+                <w:rFonts w:ascii="Courier New" w:hAnsi="Courier New" w:cs="Courier New"/>
+              </w:rPr>
+              <w:lastRenderedPageBreak/>
+              <w:t>and the associated &lt;b&gt;median charges&lt;/b&gt;.   These rankings provide a valuable view into the burden of disease/injury in California,</w:t>
             </w:r>
             <w:r>
               <w:rPr>
@@ -6193,14 +6211,7 @@
               <w:rPr>
                 <w:rFonts w:ascii="Courier New" w:hAnsi="Courier New" w:cs="Courier New"/>
               </w:rPr>
-              <w:t xml:space="preserve">and provide an </w:t>
-            </w:r>
-            <w:r>
-              <w:rPr>
-                <w:rFonts w:ascii="Courier New" w:hAnsi="Courier New" w:cs="Courier New"/>
-              </w:rPr>
-              <w:lastRenderedPageBreak/>
-              <w:t xml:space="preserve">important view of the economic impact of these conditions.  </w:t>
+              <w:t xml:space="preserve">and provide an important view of the economic impact of these conditions.  </w:t>
             </w:r>
           </w:p>
           <w:p>
@@ -6338,14 +6349,14 @@
               <w:rPr>
                 <w:rFonts w:ascii="Courier New" w:hAnsi="Courier New" w:cs="Courier New"/>
               </w:rPr>
-              <w:t xml:space="preserve"> (secondary diagnoses) for the hospitalization.  This chart provides important insights for understanding burden since some conditions are overwhelmingly listed as 'primary' (e.g. birth-related), with few conditions listed in other positions; whereas  </w:t>
+              <w:t xml:space="preserve"> (secondary diagnoses) for the hospitalization.  This chart provides important insights for understanding burden since some conditions are overwhelmingly </w:t>
             </w:r>
             <w:r>
               <w:rPr>
                 <w:rFonts w:ascii="Courier New" w:hAnsi="Courier New" w:cs="Courier New"/>
               </w:rPr>
               <w:lastRenderedPageBreak/>
-              <w:t>other conditions are frequently listed in non-primary positions.</w:t>
+              <w:t>listed as 'primary' (e.g. birth-related), with few conditions listed in other positions; whereas  other conditions are frequently listed in non-primary positions.</w:t>
             </w:r>
           </w:p>
         </w:tc>
@@ -6568,14 +6579,8 @@
               <w:rPr>
                 <w:rFonts w:ascii="Courier New" w:hAnsi="Courier New" w:cs="Courier New"/>
               </w:rPr>
-              <w:t xml:space="preserve">In many instances, not all groups within a demographic category will be shown because all </w:t>
-            </w:r>
-            <w:r>
-              <w:rPr>
-                <w:rFonts w:ascii="Courier New" w:hAnsi="Courier New" w:cs="Courier New"/>
-              </w:rPr>
               <w:lastRenderedPageBreak/>
-              <w:t>rates based on fewer than 20 deaths are excluded, to avoid misleading observations from very unstable rates.</w:t>
+              <w:t>In many instances, not all groups within a demographic category will be shown because all rates based on fewer than 20 deaths are excluded, to avoid misleading observations from very unstable rates.</w:t>
             </w:r>
           </w:p>
         </w:tc>

</xml_diff>

<commit_message>
Fix broken icd-to-condition links
</commit_message>
<xml_diff>
--- a/myCCB/myData/appText/appText.docx
+++ b/myCCB/myData/appText/appText.docx
@@ -458,21 +458,7 @@
               <w:rPr>
                 <w:rFonts w:ascii="Courier New" w:hAnsi="Courier New" w:cs="Courier New"/>
               </w:rPr>
-              <w:t>&lt;</w:t>
-            </w:r>
-            <w:proofErr w:type="spellStart"/>
-            <w:r>
-              <w:rPr>
-                <w:rFonts w:ascii="Courier New" w:hAnsi="Courier New" w:cs="Courier New"/>
-              </w:rPr>
-              <w:t>i</w:t>
-            </w:r>
-            <w:proofErr w:type="spellEnd"/>
-            <w:r>
-              <w:rPr>
-                <w:rFonts w:ascii="Courier New" w:hAnsi="Courier New" w:cs="Courier New"/>
-              </w:rPr>
-              <w:t>&gt;</w:t>
+              <w:t>&lt;i&gt;</w:t>
             </w:r>
           </w:p>
           <w:p>
@@ -507,21 +493,7 @@
               <w:rPr>
                 <w:rFonts w:ascii="Courier New" w:hAnsi="Courier New" w:cs="Courier New"/>
               </w:rPr>
-              <w:t>&lt;/</w:t>
-            </w:r>
-            <w:proofErr w:type="spellStart"/>
-            <w:r>
-              <w:rPr>
-                <w:rFonts w:ascii="Courier New" w:hAnsi="Courier New" w:cs="Courier New"/>
-              </w:rPr>
-              <w:t>i</w:t>
-            </w:r>
-            <w:proofErr w:type="spellEnd"/>
-            <w:r>
-              <w:rPr>
-                <w:rFonts w:ascii="Courier New" w:hAnsi="Courier New" w:cs="Courier New"/>
-              </w:rPr>
-              <w:t>&gt;</w:t>
+              <w:t>&lt;/i&gt;</w:t>
             </w:r>
             <w:r>
               <w:rPr>
@@ -606,63 +578,7 @@
               <w:rPr>
                 <w:rFonts w:ascii="Courier New" w:hAnsi="Courier New" w:cs="Courier New"/>
               </w:rPr>
-              <w:t xml:space="preserve">The presentation of these hospitalization data should be considered preliminary. There are </w:t>
-            </w:r>
-            <w:proofErr w:type="gramStart"/>
-            <w:r>
-              <w:rPr>
-                <w:rFonts w:ascii="Courier New" w:hAnsi="Courier New" w:cs="Courier New"/>
-              </w:rPr>
-              <w:t>a number of</w:t>
-            </w:r>
-            <w:proofErr w:type="gramEnd"/>
-            <w:r>
-              <w:rPr>
-                <w:rFonts w:ascii="Courier New" w:hAnsi="Courier New" w:cs="Courier New"/>
-              </w:rPr>
-              <w:t xml:space="preserve"> nuances and considerations relevant to interpreting these charts noted in the technical documentation. Of </w:t>
-            </w:r>
-            <w:proofErr w:type="gramStart"/>
-            <w:r>
-              <w:rPr>
-                <w:rFonts w:ascii="Courier New" w:hAnsi="Courier New" w:cs="Courier New"/>
-              </w:rPr>
-              <w:t>particular note</w:t>
-            </w:r>
-            <w:proofErr w:type="gramEnd"/>
-            <w:r>
-              <w:rPr>
-                <w:rFonts w:ascii="Courier New" w:hAnsi="Courier New" w:cs="Courier New"/>
-              </w:rPr>
-              <w:t xml:space="preserve">, the summaries of 'charges' shown, are specifically, &lt;u&gt;charges&lt;/u&gt; based on hospital administrative systems, and do not indicate the actual costs, reimbursements, or payments for those charges. </w:t>
-            </w:r>
-            <w:proofErr w:type="gramStart"/>
-            <w:r>
-              <w:rPr>
-                <w:rFonts w:ascii="Courier New" w:hAnsi="Courier New" w:cs="Courier New"/>
-              </w:rPr>
-              <w:t>However</w:t>
-            </w:r>
-            <w:proofErr w:type="gramEnd"/>
-            <w:r>
-              <w:rPr>
-                <w:rFonts w:ascii="Courier New" w:hAnsi="Courier New" w:cs="Courier New"/>
-              </w:rPr>
-              <w:t xml:space="preserve"> these charge data provide one lens of valuable information regarding the patterns of monetary burden. We are also </w:t>
-            </w:r>
-            <w:proofErr w:type="gramStart"/>
-            <w:r>
-              <w:rPr>
-                <w:rFonts w:ascii="Courier New" w:hAnsi="Courier New" w:cs="Courier New"/>
-              </w:rPr>
-              <w:t>in the midst of</w:t>
-            </w:r>
-            <w:proofErr w:type="gramEnd"/>
-            <w:r>
-              <w:rPr>
-                <w:rFonts w:ascii="Courier New" w:hAnsi="Courier New" w:cs="Courier New"/>
-              </w:rPr>
-              <w:t xml:space="preserve"> assessing optimal ways of grouping conditions/diseases and other aspects of the sharing of these data. We welcome your input.</w:t>
+              <w:t>The presentation of these hospitalization data should be considered preliminary. There are a number of nuances and considerations relevant to interpreting these charts noted in the technical documentation. Of particular note, the summaries of 'charges' shown, are specifically, &lt;u&gt;charges&lt;/u&gt; based on hospital administrative systems, and do not indicate the actual costs, reimbursements, or payments for those charges. However these charge data provide one lens of valuable information regarding the patterns of monetary burden. We are also in the midst of assessing optimal ways of grouping conditions/diseases and other aspects of the sharing of these data. We welcome your input.</w:t>
             </w:r>
           </w:p>
         </w:tc>
@@ -767,21 +683,7 @@
               <w:rPr>
                 <w:rFonts w:ascii="Courier New" w:hAnsi="Courier New" w:cs="Courier New"/>
               </w:rPr>
-              <w:t xml:space="preserve">This figure shows trends in deaths grouped by educational attainment of the decedent, with denominators for rates from the American Community Survey. </w:t>
-            </w:r>
-            <w:proofErr w:type="gramStart"/>
-            <w:r>
-              <w:rPr>
-                <w:rFonts w:ascii="Courier New" w:hAnsi="Courier New" w:cs="Courier New"/>
-              </w:rPr>
-              <w:t>A number of</w:t>
-            </w:r>
-            <w:proofErr w:type="gramEnd"/>
-            <w:r>
-              <w:rPr>
-                <w:rFonts w:ascii="Courier New" w:hAnsi="Courier New" w:cs="Courier New"/>
-              </w:rPr>
-              <w:t xml:space="preserve"> interesting and potentially important patterns can be observed, but it is essential to interpret any observations with great caution, until these data can be investigated further.  </w:t>
+              <w:t xml:space="preserve">This figure shows trends in deaths grouped by educational attainment of the decedent, with denominators for rates from the American Community Survey. A number of interesting and potentially important patterns can be observed, but it is essential to interpret any observations with great caution, until these data can be investigated further.  </w:t>
             </w:r>
           </w:p>
           <w:p>
@@ -833,19 +735,11 @@
                 <w:rFonts w:ascii="Courier New" w:hAnsi="Courier New" w:cs="Courier New"/>
               </w:rPr>
             </w:pPr>
-            <w:proofErr w:type="gramStart"/>
-            <w:r>
-              <w:rPr>
-                <w:rFonts w:ascii="Courier New" w:hAnsi="Courier New" w:cs="Courier New"/>
-              </w:rPr>
-              <w:t>In particular, for</w:t>
-            </w:r>
-            <w:proofErr w:type="gramEnd"/>
-            <w:r>
-              <w:rPr>
-                <w:rFonts w:ascii="Courier New" w:hAnsi="Courier New" w:cs="Courier New"/>
-              </w:rPr>
-              <w:t xml:space="preserve"> many causes of death, persons with </w:t>
+            <w:r>
+              <w:rPr>
+                <w:rFonts w:ascii="Courier New" w:hAnsi="Courier New" w:cs="Courier New"/>
+              </w:rPr>
+              <w:t xml:space="preserve">In particular, for many causes of death, persons with </w:t>
             </w:r>
             <w:r>
               <w:rPr>
@@ -1030,21 +924,7 @@
               <w:rPr>
                 <w:rFonts w:ascii="Courier New" w:hAnsi="Courier New" w:cs="Courier New"/>
               </w:rPr>
-              <w:t xml:space="preserve">&lt;li style="margin-left: 40px"&gt;The &lt;b&gt;Top Level&lt;/b&gt; includes only the five most aggregated conditions (e.g. Cardiovascular diseases, Injuries) and All Causes </w:t>
-            </w:r>
-            <w:proofErr w:type="gramStart"/>
-            <w:r>
-              <w:rPr>
-                <w:rFonts w:ascii="Courier New" w:hAnsi="Courier New" w:cs="Courier New"/>
-              </w:rPr>
-              <w:t>combined.&lt;</w:t>
-            </w:r>
-            <w:proofErr w:type="gramEnd"/>
-            <w:r>
-              <w:rPr>
-                <w:rFonts w:ascii="Courier New" w:hAnsi="Courier New" w:cs="Courier New"/>
-              </w:rPr>
-              <w:t>/li&gt;</w:t>
+              <w:t>&lt;li style="margin-left: 40px"&gt;The &lt;b&gt;Top Level&lt;/b&gt; includes only the five most aggregated conditions (e.g. Cardiovascular diseases, Injuries) and All Causes combined.&lt;/li&gt;</w:t>
             </w:r>
           </w:p>
           <w:p>
@@ -1072,21 +952,7 @@
               <w:rPr>
                 <w:rFonts w:ascii="Courier New" w:hAnsi="Courier New" w:cs="Courier New"/>
               </w:rPr>
-              <w:t>&lt;li style="margin-left: 40px"&gt;The &lt;b&gt;Detail Level&lt;/b&gt; includes a small number further detailed conditions (</w:t>
-            </w:r>
-            <w:proofErr w:type="gramStart"/>
-            <w:r>
-              <w:rPr>
-                <w:rFonts w:ascii="Courier New" w:hAnsi="Courier New" w:cs="Courier New"/>
-              </w:rPr>
-              <w:t>e.g.</w:t>
-            </w:r>
-            <w:proofErr w:type="gramEnd"/>
-            <w:r>
-              <w:rPr>
-                <w:rFonts w:ascii="Courier New" w:hAnsi="Courier New" w:cs="Courier New"/>
-              </w:rPr>
-              <w:t xml:space="preserve"> Non-Hodgkin lymphoma, </w:t>
+              <w:t xml:space="preserve">&lt;li style="margin-left: 40px"&gt;The &lt;b&gt;Detail Level&lt;/b&gt; includes a small number further detailed conditions (e.g. Non-Hodgkin lymphoma, </w:t>
             </w:r>
             <w:proofErr w:type="spellStart"/>
             <w:r>
@@ -1149,27 +1015,13 @@
               <w:rPr>
                 <w:rFonts w:ascii="Courier New" w:hAnsi="Courier New" w:cs="Courier New"/>
               </w:rPr>
-              <w:t>, in which we call “Broad Condition Groups</w:t>
-            </w:r>
-            <w:proofErr w:type="gramStart"/>
-            <w:r>
-              <w:rPr>
-                <w:rFonts w:ascii="Courier New" w:hAnsi="Courier New" w:cs="Courier New"/>
-              </w:rPr>
-              <w:t>”</w:t>
-            </w:r>
-            <w:r>
-              <w:rPr>
-                <w:rFonts w:ascii="Courier New" w:hAnsi="Courier New" w:cs="Courier New"/>
-              </w:rPr>
-              <w:t>.&lt;</w:t>
-            </w:r>
-            <w:proofErr w:type="gramEnd"/>
-            <w:r>
-              <w:rPr>
-                <w:rFonts w:ascii="Courier New" w:hAnsi="Courier New" w:cs="Courier New"/>
-              </w:rPr>
-              <w:t>/li&gt;</w:t>
+              <w:t>, in which we call “Broad Condition Groups”</w:t>
+            </w:r>
+            <w:r>
+              <w:rPr>
+                <w:rFonts w:ascii="Courier New" w:hAnsi="Courier New" w:cs="Courier New"/>
+              </w:rPr>
+              <w:t>.&lt;/li&gt;</w:t>
             </w:r>
           </w:p>
           <w:p>
@@ -1516,17 +1368,9 @@
               <w:rPr>
                 <w:rFonts w:ascii="Courier New" w:hAnsi="Courier New" w:cs="Courier New"/>
               </w:rPr>
-              <w:t>list-style-</w:t>
-            </w:r>
-            <w:proofErr w:type="gramStart"/>
-            <w:r>
-              <w:rPr>
-                <w:rFonts w:ascii="Courier New" w:hAnsi="Courier New" w:cs="Courier New"/>
-              </w:rPr>
-              <w:t>type:circle</w:t>
-            </w:r>
-            <w:proofErr w:type="spellEnd"/>
-            <w:proofErr w:type="gramEnd"/>
+              <w:t>list-style-type:circle</w:t>
+            </w:r>
+            <w:proofErr w:type="spellEnd"/>
             <w:r>
               <w:rPr>
                 <w:rFonts w:ascii="Courier New" w:hAnsi="Courier New" w:cs="Courier New"/>
@@ -1595,14 +1439,7 @@
               <w:rPr>
                 <w:rFonts w:ascii="Courier New" w:hAnsi="Courier New" w:cs="Courier New"/>
               </w:rPr>
-              <w:t xml:space="preserve">per 100,000 </w:t>
-            </w:r>
-            <w:proofErr w:type="gramStart"/>
-            <w:r>
-              <w:rPr>
-                <w:rFonts w:ascii="Courier New" w:hAnsi="Courier New" w:cs="Courier New"/>
-              </w:rPr>
-              <w:t>population</w:t>
+              <w:t>per 100,000 population</w:t>
             </w:r>
             <w:r>
               <w:rPr>
@@ -1614,14 +1451,7 @@
               <w:rPr>
                 <w:rFonts w:ascii="Courier New" w:hAnsi="Courier New" w:cs="Courier New"/>
               </w:rPr>
-              <w:t>&lt;</w:t>
-            </w:r>
-            <w:proofErr w:type="gramEnd"/>
-            <w:r>
-              <w:rPr>
-                <w:rFonts w:ascii="Courier New" w:hAnsi="Courier New" w:cs="Courier New"/>
-              </w:rPr>
-              <w:t>/li&gt;</w:t>
+              <w:t>&lt;/li&gt;</w:t>
             </w:r>
           </w:p>
           <w:p>
@@ -1747,21 +1577,7 @@
               <w:rPr>
                 <w:rFonts w:ascii="Courier New" w:hAnsi="Courier New" w:cs="Courier New"/>
               </w:rPr>
-              <w:t xml:space="preserve">per 100,000 </w:t>
-            </w:r>
-            <w:proofErr w:type="gramStart"/>
-            <w:r>
-              <w:rPr>
-                <w:rFonts w:ascii="Courier New" w:hAnsi="Courier New" w:cs="Courier New"/>
-              </w:rPr>
-              <w:t>population)&lt;</w:t>
-            </w:r>
-            <w:proofErr w:type="gramEnd"/>
-            <w:r>
-              <w:rPr>
-                <w:rFonts w:ascii="Courier New" w:hAnsi="Courier New" w:cs="Courier New"/>
-              </w:rPr>
-              <w:t>/li&gt;</w:t>
+              <w:t>per 100,000 population)&lt;/li&gt;</w:t>
             </w:r>
           </w:p>
           <w:p>
@@ -2032,21 +1848,7 @@
               <w:rPr>
                 <w:rFonts w:ascii="Courier New" w:hAnsi="Courier New" w:cs="Courier New"/>
               </w:rPr>
-              <w:t xml:space="preserve">&lt;b&gt;Years of Life Lost&lt;/b&gt; sums all the years of life prematurely lost across all people that die from that </w:t>
-            </w:r>
-            <w:proofErr w:type="gramStart"/>
-            <w:r>
-              <w:rPr>
-                <w:rFonts w:ascii="Courier New" w:hAnsi="Courier New" w:cs="Courier New"/>
-              </w:rPr>
-              <w:t>condition, and</w:t>
-            </w:r>
-            <w:proofErr w:type="gramEnd"/>
-            <w:r>
-              <w:rPr>
-                <w:rFonts w:ascii="Courier New" w:hAnsi="Courier New" w:cs="Courier New"/>
-              </w:rPr>
-              <w:t xml:space="preserve"> is influenced by the age at which people die from the condition and the number of people that die from that condition.</w:t>
+              <w:t>&lt;b&gt;Years of Life Lost&lt;/b&gt; sums all the years of life prematurely lost across all people that die from that condition, and is influenced by the age at which people die from the condition and the number of people that die from that condition.</w:t>
             </w:r>
             <w:r>
               <w:rPr>
@@ -2112,21 +1914,7 @@
               <w:rPr>
                 <w:rFonts w:ascii="Courier New" w:hAnsi="Courier New" w:cs="Courier New"/>
               </w:rPr>
-              <w:t xml:space="preserve"> adjusts for the age structure of the </w:t>
-            </w:r>
-            <w:proofErr w:type="gramStart"/>
-            <w:r>
-              <w:rPr>
-                <w:rFonts w:ascii="Courier New" w:hAnsi="Courier New" w:cs="Courier New"/>
-              </w:rPr>
-              <w:t>population, and</w:t>
-            </w:r>
-            <w:proofErr w:type="gramEnd"/>
-            <w:r>
-              <w:rPr>
-                <w:rFonts w:ascii="Courier New" w:hAnsi="Courier New" w:cs="Courier New"/>
-              </w:rPr>
-              <w:t xml:space="preserve"> is the YLL equivalent of the Age-Adjusted Death Rate.</w:t>
+              <w:t xml:space="preserve"> adjusts for the age structure of the population, and is the YLL equivalent of the Age-Adjusted Death Rate.</w:t>
             </w:r>
           </w:p>
           <w:p>
@@ -2188,21 +1976,7 @@
               <w:rPr>
                 <w:rFonts w:ascii="Courier New" w:hAnsi="Courier New" w:cs="Courier New"/>
               </w:rPr>
-              <w:t xml:space="preserve">Average Age at Death&lt;/b&gt; directly measures the mean age of death for a particular condition and/or for a particular geography. Younger average age at death has intrinsic greater impact on a </w:t>
-            </w:r>
-            <w:proofErr w:type="gramStart"/>
-            <w:r>
-              <w:rPr>
-                <w:rFonts w:ascii="Courier New" w:hAnsi="Courier New" w:cs="Courier New"/>
-              </w:rPr>
-              <w:t>population, and</w:t>
-            </w:r>
-            <w:proofErr w:type="gramEnd"/>
-            <w:r>
-              <w:rPr>
-                <w:rFonts w:ascii="Courier New" w:hAnsi="Courier New" w:cs="Courier New"/>
-              </w:rPr>
-              <w:t xml:space="preserve"> contributes to larger YLL.</w:t>
+              <w:t>Average Age at Death&lt;/b&gt; directly measures the mean age of death for a particular condition and/or for a particular geography. Younger average age at death has intrinsic greater impact on a population, and contributes to larger YLL.</w:t>
             </w:r>
           </w:p>
           <w:p>
@@ -2252,21 +2026,7 @@
               <w:rPr>
                 <w:rFonts w:ascii="Courier New" w:hAnsi="Courier New" w:cs="Courier New"/>
               </w:rPr>
-              <w:t xml:space="preserve">his measure will highlight counties that have especially high (or low) rates of a condition compared to the State rate, even if the condition does not have </w:t>
-            </w:r>
-            <w:proofErr w:type="gramStart"/>
-            <w:r>
-              <w:rPr>
-                <w:rFonts w:ascii="Courier New" w:hAnsi="Courier New" w:cs="Courier New"/>
-              </w:rPr>
-              <w:t>a large number of</w:t>
-            </w:r>
-            <w:proofErr w:type="gramEnd"/>
-            <w:r>
-              <w:rPr>
-                <w:rFonts w:ascii="Courier New" w:hAnsi="Courier New" w:cs="Courier New"/>
-              </w:rPr>
-              <w:t xml:space="preserve"> deaths.</w:t>
+              <w:t>his measure will highlight counties that have especially high (or low) rates of a condition compared to the State rate, even if the condition does not have a large number of deaths.</w:t>
             </w:r>
           </w:p>
         </w:tc>
@@ -2815,21 +2575,7 @@
               <w:rPr>
                 <w:rFonts w:ascii="Courier New" w:hAnsi="Courier New" w:cs="Courier New"/>
               </w:rPr>
-              <w:t xml:space="preserve">are a mutually exclusive and exhaustive list of about 60 conditions that are subcategories of the </w:t>
-            </w:r>
-            <w:proofErr w:type="gramStart"/>
-            <w:r>
-              <w:rPr>
-                <w:rFonts w:ascii="Courier New" w:hAnsi="Courier New" w:cs="Courier New"/>
-              </w:rPr>
-              <w:t>Top Level</w:t>
-            </w:r>
-            <w:proofErr w:type="gramEnd"/>
-            <w:r>
-              <w:rPr>
-                <w:rFonts w:ascii="Courier New" w:hAnsi="Courier New" w:cs="Courier New"/>
-              </w:rPr>
-              <w:t xml:space="preserve"> conditions; they are indicated by numbers associated with the capital letter of the Top Level condition under which they are subcategories. This level provides greater clinical detail and public health program specificity. </w:t>
+              <w:t xml:space="preserve">are a mutually exclusive and exhaustive list of about 60 conditions that are subcategories of the Top Level conditions; they are indicated by numbers associated with the capital letter of the Top Level condition under which they are subcategories. This level provides greater clinical detail and public health program specificity. </w:t>
             </w:r>
           </w:p>
           <w:p>
@@ -3010,7 +2756,6 @@
               <w:t>noreferrer</w:t>
             </w:r>
             <w:proofErr w:type="spellEnd"/>
-            <w:proofErr w:type="gramStart"/>
             <w:r>
               <w:rPr>
                 <w:rFonts w:ascii="Courier New" w:hAnsi="Courier New" w:cs="Courier New"/>
@@ -3037,7 +2782,6 @@
               <w:t>href</w:t>
             </w:r>
             <w:proofErr w:type="spellEnd"/>
-            <w:proofErr w:type="gramEnd"/>
             <w:r>
               <w:rPr>
                 <w:rFonts w:ascii="Courier New" w:hAnsi="Courier New" w:cs="Courier New"/>
@@ -3128,7 +2872,6 @@
               <w:t>noreferrer</w:t>
             </w:r>
             <w:proofErr w:type="spellEnd"/>
-            <w:proofErr w:type="gramStart"/>
             <w:r>
               <w:rPr>
                 <w:rFonts w:ascii="Courier New" w:hAnsi="Courier New" w:cs="Courier New"/>
@@ -3143,12 +2886,31 @@
               <w:t>href</w:t>
             </w:r>
             <w:proofErr w:type="spellEnd"/>
-            <w:proofErr w:type="gramEnd"/>
-            <w:r>
-              <w:rPr>
-                <w:rFonts w:ascii="Courier New" w:hAnsi="Courier New" w:cs="Courier New"/>
-              </w:rPr>
-              <w:t>="icd10_to_CAUSE.</w:t>
+            <w:r>
+              <w:rPr>
+                <w:rFonts w:ascii="Courier New" w:hAnsi="Courier New" w:cs="Courier New"/>
+              </w:rPr>
+              <w:t>="</w:t>
+            </w:r>
+            <w:proofErr w:type="spellStart"/>
+            <w:r>
+              <w:rPr>
+                <w:rFonts w:ascii="Courier New" w:hAnsi="Courier New" w:cs="Courier New"/>
+              </w:rPr>
+              <w:t>myInfo</w:t>
+            </w:r>
+            <w:proofErr w:type="spellEnd"/>
+            <w:r>
+              <w:rPr>
+                <w:rFonts w:ascii="Courier New" w:hAnsi="Courier New" w:cs="Courier New"/>
+              </w:rPr>
+              <w:t>/</w:t>
+            </w:r>
+            <w:r>
+              <w:rPr>
+                <w:rFonts w:ascii="Courier New" w:hAnsi="Courier New" w:cs="Courier New"/>
+              </w:rPr>
+              <w:t>icd10_to_CAUSE.</w:t>
             </w:r>
             <w:r>
               <w:rPr>
@@ -3469,21 +3231,7 @@
               <w:rPr>
                 <w:rFonts w:ascii="Courier New" w:hAnsi="Courier New" w:cs="Courier New"/>
               </w:rPr>
-              <w:t xml:space="preserve">have high rates of something compared to other counties, that county would be almost all red (indicating high rates) with the box </w:t>
-            </w:r>
-            <w:proofErr w:type="gramStart"/>
-            <w:r>
-              <w:rPr>
-                <w:rFonts w:ascii="Courier New" w:hAnsi="Courier New" w:cs="Courier New"/>
-              </w:rPr>
-              <w:t>checked, and</w:t>
-            </w:r>
-            <w:proofErr w:type="gramEnd"/>
-            <w:r>
-              <w:rPr>
-                <w:rFonts w:ascii="Courier New" w:hAnsi="Courier New" w:cs="Courier New"/>
-              </w:rPr>
-              <w:t xml:space="preserve"> would show a more varied distribution with the box unchecked. </w:t>
+              <w:t xml:space="preserve">have high rates of something compared to other counties, that county would be almost all red (indicating high rates) with the box checked, and would show a more varied distribution with the box unchecked. </w:t>
             </w:r>
           </w:p>
           <w:p>
@@ -3901,17 +3649,9 @@
               <w:rPr>
                 <w:rFonts w:ascii="Courier New" w:hAnsi="Courier New" w:cs="Courier New"/>
               </w:rPr>
-              <w:t>list-style-</w:t>
-            </w:r>
-            <w:proofErr w:type="gramStart"/>
-            <w:r>
-              <w:rPr>
-                <w:rFonts w:ascii="Courier New" w:hAnsi="Courier New" w:cs="Courier New"/>
-              </w:rPr>
-              <w:t>type:circle</w:t>
-            </w:r>
-            <w:proofErr w:type="spellEnd"/>
-            <w:proofErr w:type="gramEnd"/>
+              <w:t>list-style-type:circle</w:t>
+            </w:r>
+            <w:proofErr w:type="spellEnd"/>
             <w:r>
               <w:rPr>
                 <w:rFonts w:ascii="Courier New" w:hAnsi="Courier New" w:cs="Courier New"/>
@@ -3992,21 +3732,7 @@
               <w:rPr>
                 <w:rFonts w:ascii="Courier New" w:hAnsi="Courier New" w:cs="Courier New"/>
               </w:rPr>
-              <w:t xml:space="preserve">per 100,000 </w:t>
-            </w:r>
-            <w:proofErr w:type="gramStart"/>
-            <w:r>
-              <w:rPr>
-                <w:rFonts w:ascii="Courier New" w:hAnsi="Courier New" w:cs="Courier New"/>
-              </w:rPr>
-              <w:t>population)&lt;</w:t>
-            </w:r>
-            <w:proofErr w:type="gramEnd"/>
-            <w:r>
-              <w:rPr>
-                <w:rFonts w:ascii="Courier New" w:hAnsi="Courier New" w:cs="Courier New"/>
-              </w:rPr>
-              <w:t>/li&gt;</w:t>
+              <w:t>per 100,000 population)&lt;/li&gt;</w:t>
             </w:r>
           </w:p>
           <w:p>
@@ -4050,27 +3776,13 @@
               <w:rPr>
                 <w:rFonts w:ascii="Courier New" w:hAnsi="Courier New" w:cs="Courier New"/>
               </w:rPr>
-              <w:t xml:space="preserve"> (currently unavailable for Hospitalizations and Emergency Department </w:t>
-            </w:r>
-            <w:proofErr w:type="gramStart"/>
-            <w:r>
-              <w:rPr>
-                <w:rFonts w:ascii="Courier New" w:hAnsi="Courier New" w:cs="Courier New"/>
-              </w:rPr>
-              <w:t>Visits)</w:t>
-            </w:r>
-            <w:r>
-              <w:rPr>
-                <w:rFonts w:ascii="Courier New" w:hAnsi="Courier New" w:cs="Courier New"/>
-              </w:rPr>
-              <w:t>&lt;</w:t>
-            </w:r>
-            <w:proofErr w:type="gramEnd"/>
-            <w:r>
-              <w:rPr>
-                <w:rFonts w:ascii="Courier New" w:hAnsi="Courier New" w:cs="Courier New"/>
-              </w:rPr>
-              <w:t>/li&gt;</w:t>
+              <w:t xml:space="preserve"> (currently unavailable for Hospitalizations and Emergency Department Visits)</w:t>
+            </w:r>
+            <w:r>
+              <w:rPr>
+                <w:rFonts w:ascii="Courier New" w:hAnsi="Courier New" w:cs="Courier New"/>
+              </w:rPr>
+              <w:t>&lt;/li&gt;</w:t>
             </w:r>
           </w:p>
           <w:p>
@@ -5154,21 +4866,7 @@
               <w:rPr>
                 <w:rFonts w:ascii="Courier New" w:hAnsi="Courier New" w:cs="Courier New"/>
               </w:rPr>
-              <w:t xml:space="preserve">This tab displays cause-of-death rankings for either a selected county or the whole state.  The figure shows the ranking based on five different </w:t>
-            </w:r>
-            <w:proofErr w:type="gramStart"/>
-            <w:r>
-              <w:rPr>
-                <w:rFonts w:ascii="Courier New" w:hAnsi="Courier New" w:cs="Courier New"/>
-              </w:rPr>
-              <w:t>measures, and</w:t>
-            </w:r>
-            <w:proofErr w:type="gramEnd"/>
-            <w:r>
-              <w:rPr>
-                <w:rFonts w:ascii="Courier New" w:hAnsi="Courier New" w:cs="Courier New"/>
-              </w:rPr>
-              <w:t xml:space="preserve"> can be sorted based on any of these measures</w:t>
+              <w:t>This tab displays cause-of-death rankings for either a selected county or the whole state.  The figure shows the ranking based on five different measures, and can be sorted based on any of these measures</w:t>
             </w:r>
             <w:r>
               <w:t xml:space="preserve"> </w:t>
@@ -5201,21 +4899,7 @@
               <w:rPr>
                 <w:rFonts w:ascii="Courier New" w:hAnsi="Courier New" w:cs="Courier New"/>
               </w:rPr>
-              <w:t>.  Different insights can be gained by ranking on different measures (</w:t>
-            </w:r>
-            <w:proofErr w:type="gramStart"/>
-            <w:r>
-              <w:rPr>
-                <w:rFonts w:ascii="Courier New" w:hAnsi="Courier New" w:cs="Courier New"/>
-              </w:rPr>
-              <w:t>e.g.</w:t>
-            </w:r>
-            <w:proofErr w:type="gramEnd"/>
-            <w:r>
-              <w:rPr>
-                <w:rFonts w:ascii="Courier New" w:hAnsi="Courier New" w:cs="Courier New"/>
-              </w:rPr>
-              <w:t xml:space="preserve"> ranking on '</w:t>
+              <w:t>.  Different insights can be gained by ranking on different measures (e.g. ranking on '</w:t>
             </w:r>
             <w:r>
               <w:rPr>
@@ -5374,21 +5058,7 @@
                 <w:rFonts w:ascii="Courier New" w:hAnsi="Courier New" w:cs="Courier New"/>
               </w:rPr>
               <w:lastRenderedPageBreak/>
-              <w:t xml:space="preserve">relative to the State average, even if the condition does not have </w:t>
-            </w:r>
-            <w:proofErr w:type="gramStart"/>
-            <w:r>
-              <w:rPr>
-                <w:rFonts w:ascii="Courier New" w:hAnsi="Courier New" w:cs="Courier New"/>
-              </w:rPr>
-              <w:t>a large number of</w:t>
-            </w:r>
-            <w:proofErr w:type="gramEnd"/>
-            <w:r>
-              <w:rPr>
-                <w:rFonts w:ascii="Courier New" w:hAnsi="Courier New" w:cs="Courier New"/>
-              </w:rPr>
-              <w:t xml:space="preserve"> deaths.  This is an important way to detect conditions that, while perhaps not common, are unusually high (or low) in a county or community in which one is interested.  To aid in using this measure, the vertical red line is at 1.2, corresponding to </w:t>
+              <w:t xml:space="preserve">relative to the State average, even if the condition does not have a large number of deaths.  This is an important way to detect conditions that, while perhaps not common, are unusually high (or low) in a county or community in which one is interested.  To aid in using this measure, the vertical red line is at 1.2, corresponding to </w:t>
             </w:r>
             <w:r>
               <w:rPr>
@@ -5950,17 +5620,12 @@
               <w:t>table</w:t>
             </w:r>
             <w:r>
-              <w:t xml:space="preserve"> shows the rank, the number of deaths, and is color coded for the broad condition group for each cause of </w:t>
-            </w:r>
-            <w:proofErr w:type="gramStart"/>
-            <w:r>
-              <w:t>death</w:t>
+              <w:t xml:space="preserve"> shows the rank, the number of deaths, and is color coded for the broad condition group for each cause of death</w:t>
             </w:r>
             <w:r>
               <w:t>.&lt;</w:t>
             </w:r>
             <w:proofErr w:type="spellStart"/>
-            <w:proofErr w:type="gramEnd"/>
             <w:r>
               <w:t>br</w:t>
             </w:r>
@@ -5985,14 +5650,9 @@
               <w:t xml:space="preserve">Annual data is only available for the state. </w:t>
             </w:r>
             <w:r>
-              <w:t xml:space="preserve">Annual and three-year grouping data are available for counties and the </w:t>
-            </w:r>
-            <w:proofErr w:type="gramStart"/>
-            <w:r>
-              <w:t>state.&lt;</w:t>
-            </w:r>
-            <w:proofErr w:type="spellStart"/>
-            <w:proofErr w:type="gramEnd"/>
+              <w:t>Annual and three-year grouping data are available for counties and the state.&lt;</w:t>
+            </w:r>
+            <w:proofErr w:type="spellStart"/>
             <w:r>
               <w:t>br</w:t>
             </w:r>
@@ -6014,15 +5674,7 @@
           </w:p>
           <w:p>
             <w:r>
-              <w:t>Users can select how many leading causes of death to show per age group with the &lt;b</w:t>
-            </w:r>
-            <w:proofErr w:type="gramStart"/>
-            <w:r>
-              <w:t>&gt;”How</w:t>
-            </w:r>
-            <w:proofErr w:type="gramEnd"/>
-            <w:r>
-              <w:t xml:space="preserve"> many conditions”&lt;/b&gt; input. Options are limited to 5, 10, and 15.</w:t>
+              <w:t>Users can select how many leading causes of death to show per age group with the &lt;b&gt;”How many conditions”&lt;/b&gt; input. Options are limited to 5, 10, and 15.</w:t>
             </w:r>
           </w:p>
         </w:tc>
@@ -6056,14 +5708,9 @@
           </w:tcPr>
           <w:p>
             <w:r>
-              <w:t>All cause-specific death data throughout the CCB, and in most presentations of death data, are based on the single “primary” (or “underlying”) cause of death. In this tab, death data are displayed based on any listed “secondary” (or “contributory”) causes of death. In the California death data system, up to 19 secondary causes of death can be listed in addition to the required primary cause of death. While it is rare for a full 19 secondary causes to be listed, in most cases some secondary causes are listed (e.g., for 2021 death certificates, 71% list 1 to 4 secondary causes, and 16% list 5 or more). Secondary causes are also sometimes referred to as “multiple causes of death (MCOD)</w:t>
-            </w:r>
-            <w:proofErr w:type="gramStart"/>
-            <w:r>
-              <w:t>”.&lt;</w:t>
-            </w:r>
-            <w:proofErr w:type="spellStart"/>
-            <w:proofErr w:type="gramEnd"/>
+              <w:t>All cause-specific death data throughout the CCB, and in most presentations of death data, are based on the single “primary” (or “underlying”) cause of death. In this tab, death data are displayed based on any listed “secondary” (or “contributory”) causes of death. In the California death data system, up to 19 secondary causes of death can be listed in addition to the required primary cause of death. While it is rare for a full 19 secondary causes to be listed, in most cases some secondary causes are listed (e.g., for 2021 death certificates, 71% list 1 to 4 secondary causes, and 16% list 5 or more). Secondary causes are also sometimes referred to as “multiple causes of death (MCOD)”.&lt;</w:t>
+            </w:r>
+            <w:proofErr w:type="spellStart"/>
             <w:r>
               <w:t>br</w:t>
             </w:r>
@@ -6082,14 +5729,9 @@
           </w:p>
           <w:p>
             <w:r>
-              <w:t xml:space="preserve">It is important to note that, unlike analyses based on just primary causes of death, analyses based on multiple causes of death do not show a mutually exclusive set of numbers—most decedents are included in more than one (from a few to many) different causes of </w:t>
-            </w:r>
-            <w:proofErr w:type="gramStart"/>
-            <w:r>
-              <w:t>death.&lt;</w:t>
-            </w:r>
-            <w:proofErr w:type="spellStart"/>
-            <w:proofErr w:type="gramEnd"/>
+              <w:t>It is important to note that, unlike analyses based on just primary causes of death, analyses based on multiple causes of death do not show a mutually exclusive set of numbers—most decedents are included in more than one (from a few to many) different causes of death.&lt;</w:t>
+            </w:r>
+            <w:proofErr w:type="spellStart"/>
             <w:r>
               <w:t>br</w:t>
             </w:r>
@@ -6108,14 +5750,9 @@
           </w:p>
           <w:p>
             <w:r>
-              <w:t xml:space="preserve">For some analyses of death data, use of MCOD information is essential, including, for example: in relation to drug overdose deaths (to identify specific substances), in relation to child maltreatment deaths, and mental health-associated </w:t>
-            </w:r>
-            <w:proofErr w:type="gramStart"/>
-            <w:r>
-              <w:t>deaths.&lt;</w:t>
-            </w:r>
-            <w:proofErr w:type="spellStart"/>
-            <w:proofErr w:type="gramEnd"/>
+              <w:t>For some analyses of death data, use of MCOD information is essential, including, for example: in relation to drug overdose deaths (to identify specific substances), in relation to child maltreatment deaths, and mental health-associated deaths.&lt;</w:t>
+            </w:r>
+            <w:proofErr w:type="spellStart"/>
             <w:r>
               <w:t>br</w:t>
             </w:r>
@@ -6175,14 +5812,9 @@
               <w:t>&lt;/b&gt;</w:t>
             </w:r>
             <w:r>
-              <w:t xml:space="preserve"> inputs in the sidebar control all </w:t>
-            </w:r>
-            <w:proofErr w:type="gramStart"/>
-            <w:r>
-              <w:t>plots.&lt;</w:t>
-            </w:r>
-            <w:proofErr w:type="spellStart"/>
-            <w:proofErr w:type="gramEnd"/>
+              <w:t xml:space="preserve"> inputs in the sidebar control all plots.&lt;</w:t>
+            </w:r>
+            <w:proofErr w:type="spellStart"/>
             <w:r>
               <w:t>br</w:t>
             </w:r>
@@ -6250,53 +5882,54 @@
                 <w:i/>
                 <w:iCs/>
               </w:rPr>
-              <w:t>&gt;&lt;li&gt;&lt;</w:t>
-            </w:r>
-            <w:proofErr w:type="spellStart"/>
+              <w:t>&gt;&lt;li&gt;&lt;i&gt;</w:t>
+            </w:r>
             <w:r>
               <w:rPr>
                 <w:i/>
                 <w:iCs/>
               </w:rPr>
-              <w:t>i</w:t>
-            </w:r>
-            <w:proofErr w:type="spellEnd"/>
+              <w:t>Primary Number of Deaths</w:t>
+            </w:r>
             <w:r>
               <w:rPr>
                 <w:i/>
                 <w:iCs/>
               </w:rPr>
-              <w:t>&gt;</w:t>
+              <w:t>&lt;/i&gt;</w:t>
             </w:r>
             <w:r>
               <w:rPr>
                 <w:i/>
                 <w:iCs/>
               </w:rPr>
-              <w:t>Primary Number of Deaths</w:t>
-            </w:r>
+              <w:t>:</w:t>
+            </w:r>
+            <w:r>
+              <w:t xml:space="preserve"> Shows the leading primary causes of death, arranged in descending order based on the primary cause shown in blue. For each cause, the additional number of deaths with that cause listed as secondary is shown in gray.&lt;/li&gt;</w:t>
+            </w:r>
+          </w:p>
+          <w:p>
             <w:r>
               <w:rPr>
                 <w:i/>
                 <w:iCs/>
               </w:rPr>
-              <w:t>&lt;/</w:t>
-            </w:r>
-            <w:proofErr w:type="spellStart"/>
+              <w:t>&lt;li&gt;&lt;i&gt;</w:t>
+            </w:r>
             <w:r>
               <w:rPr>
                 <w:i/>
                 <w:iCs/>
               </w:rPr>
-              <w:t>i</w:t>
-            </w:r>
-            <w:proofErr w:type="spellEnd"/>
+              <w:t>Secondary Number of Deaths</w:t>
+            </w:r>
             <w:r>
               <w:rPr>
                 <w:i/>
                 <w:iCs/>
               </w:rPr>
-              <w:t>&gt;</w:t>
+              <w:t>&lt;/i&gt;</w:t>
             </w:r>
             <w:r>
               <w:rPr>
@@ -6306,15 +5939,7 @@
               <w:t>:</w:t>
             </w:r>
             <w:r>
-              <w:t xml:space="preserve"> Shows the leading primary causes of death, arranged in descending order based on the primary cause shown in blue. For each cause, the additional number of deaths with that cause listed as secondary is shown in </w:t>
-            </w:r>
-            <w:proofErr w:type="gramStart"/>
-            <w:r>
-              <w:t>gray.&lt;</w:t>
-            </w:r>
-            <w:proofErr w:type="gramEnd"/>
-            <w:r>
-              <w:t>/li&gt;</w:t>
+              <w:t xml:space="preserve">  Shows the leading secondary causes of death, arranged in descending order based on the secondary cause shown in gray. For each cause, the additional number of deaths with that cause listed as primary is shown in blue.&lt;/li&gt;</w:t>
             </w:r>
           </w:p>
           <w:p>
@@ -6323,53 +5948,63 @@
                 <w:i/>
                 <w:iCs/>
               </w:rPr>
-              <w:t>&lt;li&gt;&lt;</w:t>
-            </w:r>
-            <w:proofErr w:type="spellStart"/>
+              <w:t>&lt;li&gt;&lt;i&gt;</w:t>
+            </w:r>
             <w:r>
               <w:rPr>
                 <w:i/>
                 <w:iCs/>
               </w:rPr>
-              <w:t>i</w:t>
-            </w:r>
-            <w:proofErr w:type="spellEnd"/>
+              <w:t>Total Number of Deaths</w:t>
+            </w:r>
             <w:r>
               <w:rPr>
                 <w:i/>
                 <w:iCs/>
               </w:rPr>
-              <w:t>&gt;</w:t>
+              <w:t>&lt;/i&gt;</w:t>
             </w:r>
             <w:r>
               <w:rPr>
                 <w:i/>
                 <w:iCs/>
               </w:rPr>
-              <w:t>Secondary Number of Deaths</w:t>
-            </w:r>
+              <w:t>:</w:t>
+            </w:r>
+            <w:r>
+              <w:t xml:space="preserve"> </w:t>
+            </w:r>
+            <w:r>
+              <w:t>S</w:t>
+            </w:r>
+            <w:r>
+              <w:t>hows the leading causes of death based on the total number of deaths, primary and secondary combined, arranged in descending order based on the total number.</w:t>
+            </w:r>
+            <w:r>
+              <w:t>&lt;/li&gt;</w:t>
+            </w:r>
+          </w:p>
+          <w:p>
             <w:r>
               <w:rPr>
                 <w:i/>
                 <w:iCs/>
               </w:rPr>
-              <w:t>&lt;/</w:t>
-            </w:r>
-            <w:proofErr w:type="spellStart"/>
+              <w:t>&lt;li&gt;&lt;i&gt;</w:t>
+            </w:r>
             <w:r>
               <w:rPr>
                 <w:i/>
                 <w:iCs/>
               </w:rPr>
-              <w:t>i</w:t>
-            </w:r>
-            <w:proofErr w:type="spellEnd"/>
+              <w:t>Percent Primary</w:t>
+            </w:r>
             <w:r>
               <w:rPr>
                 <w:i/>
                 <w:iCs/>
               </w:rPr>
-              <w:t>&gt;</w:t>
+              <w:t>&lt;/i&gt;</w:t>
             </w:r>
             <w:r>
               <w:rPr>
@@ -6379,15 +6014,37 @@
               <w:t>:</w:t>
             </w:r>
             <w:r>
-              <w:t xml:space="preserve">  Shows the leading secondary causes of death, arranged in descending order based on the secondary cause shown in gray. For each cause, the additional number of deaths with that cause listed as primary is shown in </w:t>
-            </w:r>
-            <w:proofErr w:type="gramStart"/>
-            <w:r>
-              <w:t>blue.&lt;</w:t>
-            </w:r>
-            <w:proofErr w:type="gramEnd"/>
-            <w:r>
-              <w:t>/li&gt;</w:t>
+              <w:t xml:space="preserve"> S</w:t>
+            </w:r>
+            <w:r>
+              <w:t xml:space="preserve">hows the </w:t>
+            </w:r>
+            <w:r>
+              <w:t xml:space="preserve">leading </w:t>
+            </w:r>
+            <w:r>
+              <w:t xml:space="preserve">causes of death with respect to the highest percent of deaths associated with </w:t>
+            </w:r>
+            <w:r>
+              <w:t>primary</w:t>
+            </w:r>
+            <w:r>
+              <w:t xml:space="preserve"> causes. In other words, these are causes of death that are much more likely to be </w:t>
+            </w:r>
+            <w:r>
+              <w:t>primary</w:t>
+            </w:r>
+            <w:r>
+              <w:t xml:space="preserve"> causes of death than</w:t>
+            </w:r>
+            <w:r>
+              <w:t xml:space="preserve"> secondary</w:t>
+            </w:r>
+            <w:r>
+              <w:t xml:space="preserve"> causes.</w:t>
+            </w:r>
+            <w:r>
+              <w:t>&lt;/li&gt;</w:t>
             </w:r>
           </w:p>
           <w:p>
@@ -6396,144 +6053,30 @@
                 <w:i/>
                 <w:iCs/>
               </w:rPr>
-              <w:t>&lt;li&gt;&lt;</w:t>
-            </w:r>
-            <w:proofErr w:type="spellStart"/>
+              <w:t>&lt;li&gt;&lt;i&gt;</w:t>
+            </w:r>
             <w:r>
               <w:rPr>
                 <w:i/>
                 <w:iCs/>
               </w:rPr>
-              <w:t>i</w:t>
-            </w:r>
-            <w:proofErr w:type="spellEnd"/>
+              <w:t>Percent Secondary</w:t>
+            </w:r>
             <w:r>
               <w:rPr>
                 <w:i/>
                 <w:iCs/>
               </w:rPr>
-              <w:t>&gt;</w:t>
+              <w:t>&lt;/i&gt;</w:t>
             </w:r>
             <w:r>
               <w:rPr>
                 <w:i/>
                 <w:iCs/>
               </w:rPr>
-              <w:t>Total Number of Deaths</w:t>
-            </w:r>
-            <w:r>
-              <w:rPr>
-                <w:i/>
-                <w:iCs/>
-              </w:rPr>
-              <w:t>&lt;/</w:t>
-            </w:r>
-            <w:proofErr w:type="spellStart"/>
-            <w:r>
-              <w:rPr>
-                <w:i/>
-                <w:iCs/>
-              </w:rPr>
-              <w:t>i</w:t>
-            </w:r>
-            <w:proofErr w:type="spellEnd"/>
-            <w:r>
-              <w:rPr>
-                <w:i/>
-                <w:iCs/>
-              </w:rPr>
-              <w:t>&gt;</w:t>
-            </w:r>
-            <w:r>
-              <w:rPr>
-                <w:i/>
-                <w:iCs/>
-              </w:rPr>
               <w:t>:</w:t>
             </w:r>
             <w:r>
-              <w:t xml:space="preserve"> </w:t>
-            </w:r>
-            <w:r>
-              <w:t>S</w:t>
-            </w:r>
-            <w:r>
-              <w:t xml:space="preserve">hows the leading causes of death based on the total number of deaths, primary and secondary combined, arranged in descending order based on the total </w:t>
-            </w:r>
-            <w:proofErr w:type="gramStart"/>
-            <w:r>
-              <w:t>number.</w:t>
-            </w:r>
-            <w:r>
-              <w:t>&lt;</w:t>
-            </w:r>
-            <w:proofErr w:type="gramEnd"/>
-            <w:r>
-              <w:t>/li&gt;</w:t>
-            </w:r>
-          </w:p>
-          <w:p>
-            <w:r>
-              <w:rPr>
-                <w:i/>
-                <w:iCs/>
-              </w:rPr>
-              <w:t>&lt;li&gt;&lt;</w:t>
-            </w:r>
-            <w:proofErr w:type="spellStart"/>
-            <w:r>
-              <w:rPr>
-                <w:i/>
-                <w:iCs/>
-              </w:rPr>
-              <w:t>i</w:t>
-            </w:r>
-            <w:proofErr w:type="spellEnd"/>
-            <w:r>
-              <w:rPr>
-                <w:i/>
-                <w:iCs/>
-              </w:rPr>
-              <w:t>&gt;</w:t>
-            </w:r>
-            <w:r>
-              <w:rPr>
-                <w:i/>
-                <w:iCs/>
-              </w:rPr>
-              <w:t>Percent Primary</w:t>
-            </w:r>
-            <w:r>
-              <w:rPr>
-                <w:i/>
-                <w:iCs/>
-              </w:rPr>
-              <w:t>&lt;/</w:t>
-            </w:r>
-            <w:proofErr w:type="spellStart"/>
-            <w:r>
-              <w:rPr>
-                <w:i/>
-                <w:iCs/>
-              </w:rPr>
-              <w:t>i</w:t>
-            </w:r>
-            <w:proofErr w:type="spellEnd"/>
-            <w:r>
-              <w:rPr>
-                <w:i/>
-                <w:iCs/>
-              </w:rPr>
-              <w:t>&gt;</w:t>
-            </w:r>
-            <w:r>
-              <w:rPr>
-                <w:i/>
-                <w:iCs/>
-              </w:rPr>
-              <w:t>:</w:t>
-            </w:r>
-            <w:r>
               <w:t xml:space="preserve"> S</w:t>
             </w:r>
             <w:r>
@@ -6543,121 +6086,10 @@
               <w:t xml:space="preserve">leading </w:t>
             </w:r>
             <w:r>
-              <w:t xml:space="preserve">causes of death with respect to the highest percent of deaths associated with </w:t>
-            </w:r>
-            <w:r>
-              <w:t>primary</w:t>
-            </w:r>
-            <w:r>
-              <w:t xml:space="preserve"> causes. In other words, these are causes of death that are much more likely to be </w:t>
-            </w:r>
-            <w:r>
-              <w:t>primary</w:t>
-            </w:r>
-            <w:r>
-              <w:t xml:space="preserve"> causes of death than</w:t>
-            </w:r>
-            <w:r>
-              <w:t xml:space="preserve"> secondary</w:t>
-            </w:r>
-            <w:r>
-              <w:t xml:space="preserve"> </w:t>
-            </w:r>
-            <w:proofErr w:type="gramStart"/>
-            <w:r>
-              <w:t>causes.</w:t>
-            </w:r>
-            <w:r>
-              <w:t>&lt;</w:t>
-            </w:r>
-            <w:proofErr w:type="gramEnd"/>
-            <w:r>
-              <w:t>/li&gt;</w:t>
-            </w:r>
-          </w:p>
-          <w:p>
-            <w:r>
-              <w:rPr>
-                <w:i/>
-                <w:iCs/>
-              </w:rPr>
-              <w:t>&lt;li&gt;&lt;</w:t>
-            </w:r>
-            <w:proofErr w:type="spellStart"/>
-            <w:r>
-              <w:rPr>
-                <w:i/>
-                <w:iCs/>
-              </w:rPr>
-              <w:t>i</w:t>
-            </w:r>
-            <w:proofErr w:type="spellEnd"/>
-            <w:r>
-              <w:rPr>
-                <w:i/>
-                <w:iCs/>
-              </w:rPr>
-              <w:t>&gt;</w:t>
-            </w:r>
-            <w:r>
-              <w:rPr>
-                <w:i/>
-                <w:iCs/>
-              </w:rPr>
-              <w:t>Percent Secondary</w:t>
-            </w:r>
-            <w:r>
-              <w:rPr>
-                <w:i/>
-                <w:iCs/>
-              </w:rPr>
-              <w:t>&lt;/</w:t>
-            </w:r>
-            <w:proofErr w:type="spellStart"/>
-            <w:r>
-              <w:rPr>
-                <w:i/>
-                <w:iCs/>
-              </w:rPr>
-              <w:t>i</w:t>
-            </w:r>
-            <w:proofErr w:type="spellEnd"/>
-            <w:r>
-              <w:rPr>
-                <w:i/>
-                <w:iCs/>
-              </w:rPr>
-              <w:t>&gt;</w:t>
-            </w:r>
-            <w:r>
-              <w:rPr>
-                <w:i/>
-                <w:iCs/>
-              </w:rPr>
-              <w:t>:</w:t>
-            </w:r>
-            <w:r>
-              <w:t xml:space="preserve"> S</w:t>
-            </w:r>
-            <w:r>
-              <w:t xml:space="preserve">hows the </w:t>
-            </w:r>
-            <w:r>
-              <w:t xml:space="preserve">leading </w:t>
-            </w:r>
-            <w:r>
-              <w:t xml:space="preserve">causes of death with respect to the highest percent of deaths associated with secondary causes. In other words, these are causes of death that are much more likely to be secondary, or contributory, causes of death than primary causes. Sometimes this will be discussed as “died with” the condition, but not directly from </w:t>
-            </w:r>
-            <w:proofErr w:type="gramStart"/>
-            <w:r>
-              <w:t>it.</w:t>
-            </w:r>
-            <w:r>
-              <w:t>&lt;</w:t>
-            </w:r>
-            <w:proofErr w:type="gramEnd"/>
-            <w:r>
-              <w:t>/li&gt;&lt;/</w:t>
+              <w:t>causes of death with respect to the highest percent of deaths associated with secondary causes. In other words, these are causes of death that are much more likely to be secondary, or contributory, causes of death than primary causes. Sometimes this will be discussed as “died with” the condition, but not directly from it.</w:t>
+            </w:r>
+            <w:r>
+              <w:t>&lt;/li&gt;&lt;/</w:t>
             </w:r>
             <w:proofErr w:type="spellStart"/>
             <w:r>
@@ -6690,17 +6122,12 @@
               <w:t xml:space="preserve"> input.</w:t>
             </w:r>
             <w:r>
-              <w:t xml:space="preserve"> There are 77 “Public Health Level” conditions in the CCB condition list that can be displayed. However, it is recommended to not display too many causes to keep the chart </w:t>
-            </w:r>
-            <w:proofErr w:type="gramStart"/>
-            <w:r>
-              <w:t>legible.</w:t>
+              <w:t xml:space="preserve"> There are 77 “Public Health Level” conditions in the CCB condition list that can be displayed. However, it is recommended to not display too many causes to keep the chart legible.</w:t>
             </w:r>
             <w:r>
               <w:t>&lt;</w:t>
             </w:r>
             <w:proofErr w:type="spellStart"/>
-            <w:proofErr w:type="gramEnd"/>
             <w:r>
               <w:t>br</w:t>
             </w:r>
@@ -6791,14 +6218,9 @@
               <w:t>&lt;/u&gt;</w:t>
             </w:r>
             <w:r>
-              <w:t xml:space="preserve"> cause. For example, if COVID-19 is selected, the plot will show the leading secondary causes of death among decedents who had COVID-19 listed as a primary </w:t>
-            </w:r>
-            <w:proofErr w:type="gramStart"/>
-            <w:r>
-              <w:t>cause.&lt;</w:t>
-            </w:r>
-            <w:proofErr w:type="spellStart"/>
-            <w:proofErr w:type="gramEnd"/>
+              <w:t xml:space="preserve"> cause. For example, if COVID-19 is selected, the plot will show the leading secondary causes of death among decedents who had COVID-19 listed as a primary cause.&lt;</w:t>
+            </w:r>
+            <w:proofErr w:type="spellStart"/>
             <w:r>
               <w:t>br</w:t>
             </w:r>
@@ -6874,14 +6296,9 @@
             </w:r>
             <w:r>
               <w:lastRenderedPageBreak/>
-              <w:t xml:space="preserve">will show the leading primary causes of death among decedents who had COVID-19 listed as a secondary, or contributory </w:t>
-            </w:r>
-            <w:proofErr w:type="gramStart"/>
-            <w:r>
-              <w:t>cause.&lt;</w:t>
-            </w:r>
-            <w:proofErr w:type="spellStart"/>
-            <w:proofErr w:type="gramEnd"/>
+              <w:t>will show the leading primary causes of death among decedents who had COVID-19 listed as a secondary, or contributory cause.&lt;</w:t>
+            </w:r>
+            <w:proofErr w:type="spellStart"/>
             <w:r>
               <w:t>br</w:t>
             </w:r>
@@ -7277,21 +6694,7 @@
               <w:rPr>
                 <w:rFonts w:ascii="Courier New" w:hAnsi="Courier New" w:cs="Courier New"/>
               </w:rPr>
-              <w:t> </w:t>
-            </w:r>
-            <w:proofErr w:type="gramStart"/>
-            <w:r>
-              <w:rPr>
-                <w:rFonts w:ascii="Courier New" w:hAnsi="Courier New" w:cs="Courier New"/>
-              </w:rPr>
-              <w:t>dropdown, and</w:t>
-            </w:r>
-            <w:proofErr w:type="gramEnd"/>
-            <w:r>
-              <w:rPr>
-                <w:rFonts w:ascii="Courier New" w:hAnsi="Courier New" w:cs="Courier New"/>
-              </w:rPr>
-              <w:t xml:space="preserve"> displaying leading causes within a given year through the </w:t>
+              <w:t> dropdown, and displaying leading causes within a given year through the </w:t>
             </w:r>
             <w:r>
               <w:rPr>
@@ -7315,21 +6718,7 @@
               <w:rPr>
                 <w:rFonts w:ascii="Courier New" w:hAnsi="Courier New" w:cs="Courier New"/>
               </w:rPr>
-              <w:t xml:space="preserve"> slider. Additionally, the </w:t>
-            </w:r>
-            <w:proofErr w:type="gramStart"/>
-            <w:r>
-              <w:rPr>
-                <w:rFonts w:ascii="Courier New" w:hAnsi="Courier New" w:cs="Courier New"/>
-              </w:rPr>
-              <w:t>time period</w:t>
-            </w:r>
-            <w:proofErr w:type="gramEnd"/>
-            <w:r>
-              <w:rPr>
-                <w:rFonts w:ascii="Courier New" w:hAnsi="Courier New" w:cs="Courier New"/>
-              </w:rPr>
-              <w:t xml:space="preserve"> </w:t>
+              <w:t xml:space="preserve"> slider. Additionally, the time period </w:t>
             </w:r>
             <w:r>
               <w:rPr>
@@ -7544,21 +6933,7 @@
               <w:rPr>
                 <w:rFonts w:ascii="Courier New" w:hAnsi="Courier New" w:cs="Courier New"/>
               </w:rPr>
-              <w:t xml:space="preserve"> (correlation of geographic units, not of individuals), it is particularly important in this tab to look at measures that </w:t>
-            </w:r>
-            <w:proofErr w:type="gramStart"/>
-            <w:r>
-              <w:rPr>
-                <w:rFonts w:ascii="Courier New" w:hAnsi="Courier New" w:cs="Courier New"/>
-              </w:rPr>
-              <w:t>take into account</w:t>
-            </w:r>
-            <w:proofErr w:type="gramEnd"/>
-            <w:r>
-              <w:rPr>
-                <w:rFonts w:ascii="Courier New" w:hAnsi="Courier New" w:cs="Courier New"/>
-              </w:rPr>
-              <w:t xml:space="preserve"> the size and age distribution of the population, such as age-adjusted YLL rate and age-adjusted death rate. While correlations do not indicate causation, they are a potentially important way to understand the differential roles of some social determinants of health on disease outcomes.</w:t>
+              <w:t xml:space="preserve"> (correlation of geographic units, not of individuals), it is particularly important in this tab to look at measures that take into account the size and age distribution of the population, such as age-adjusted YLL rate and age-adjusted death rate. While correlations do not indicate causation, they are a potentially important way to understand the differential roles of some social determinants of health on disease outcomes.</w:t>
             </w:r>
           </w:p>
           <w:p>
@@ -7768,21 +7143,7 @@
               <w:rPr>
                 <w:rFonts w:ascii="Courier New" w:hAnsi="Courier New" w:cs="Courier New"/>
               </w:rPr>
-              <w:t xml:space="preserve">This chart shows the estimated Life Expectancy for California overall and for most California counties, for males and females, for each race-ethnic group, and includes confidence intervals.  Life Expectancy is a familiar and widely used measure, which summarizes in one number the 'force of mortality' in a </w:t>
-            </w:r>
-            <w:proofErr w:type="gramStart"/>
-            <w:r>
-              <w:rPr>
-                <w:rFonts w:ascii="Courier New" w:hAnsi="Courier New" w:cs="Courier New"/>
-              </w:rPr>
-              <w:t>population, and</w:t>
-            </w:r>
-            <w:proofErr w:type="gramEnd"/>
-            <w:r>
-              <w:rPr>
-                <w:rFonts w:ascii="Courier New" w:hAnsi="Courier New" w:cs="Courier New"/>
-              </w:rPr>
-              <w:t xml:space="preserve"> </w:t>
+              <w:t xml:space="preserve">This chart shows the estimated Life Expectancy for California overall and for most California counties, for males and females, for each race-ethnic group, and includes confidence intervals.  Life Expectancy is a familiar and widely used measure, which summarizes in one number the 'force of mortality' in a population, and </w:t>
             </w:r>
             <w:r>
               <w:rPr>
@@ -8348,21 +7709,7 @@
               <w:rPr>
                 <w:rFonts w:ascii="Courier New" w:hAnsi="Courier New" w:cs="Courier New"/>
               </w:rPr>
-              <w:t xml:space="preserve">In the initial setting for this chart, the health outcome being measured is Disability Adjusted Life Years (DALY).  DALY is a powerful measure that sums (1) the number of years a person lives with a condition which decreases their functionality during life (Years Lived with Disability=YLD) and (2) the difference between the age at which they might have lived to without the condition age and the age at which they actually died due to the condition (Years of Life Lost=YLL); DALY = YLD + YLL. While DALYs is the initial health outcome setting, it can be changed to a different setting for the </w:t>
-            </w:r>
-            <w:proofErr w:type="gramStart"/>
-            <w:r>
-              <w:rPr>
-                <w:rFonts w:ascii="Courier New" w:hAnsi="Courier New" w:cs="Courier New"/>
-              </w:rPr>
-              <w:t>particular situation</w:t>
-            </w:r>
-            <w:proofErr w:type="gramEnd"/>
-            <w:r>
-              <w:rPr>
-                <w:rFonts w:ascii="Courier New" w:hAnsi="Courier New" w:cs="Courier New"/>
-              </w:rPr>
-              <w:t xml:space="preserve"> you are exploring.  </w:t>
+              <w:t xml:space="preserve">In the initial setting for this chart, the health outcome being measured is Disability Adjusted Life Years (DALY).  DALY is a powerful measure that sums (1) the number of years a person lives with a condition which decreases their functionality during life (Years Lived with Disability=YLD) and (2) the difference between the age at which they might have lived to without the condition age and the age at which they actually died due to the condition (Years of Life Lost=YLL); DALY = YLD + YLL. While DALYs is the initial health outcome setting, it can be changed to a different setting for the particular situation you are exploring.  </w:t>
             </w:r>
           </w:p>
           <w:p>
@@ -8768,21 +8115,7 @@
               <w:rPr>
                 <w:rFonts w:ascii="Courier New" w:hAnsi="Courier New" w:cs="Courier New"/>
               </w:rPr>
-              <w:t xml:space="preserve">&lt;b&gt;average length of stay (in </w:t>
-            </w:r>
-            <w:proofErr w:type="gramStart"/>
-            <w:r>
-              <w:rPr>
-                <w:rFonts w:ascii="Courier New" w:hAnsi="Courier New" w:cs="Courier New"/>
-              </w:rPr>
-              <w:t>days)&lt;</w:t>
-            </w:r>
-            <w:proofErr w:type="gramEnd"/>
-            <w:r>
-              <w:rPr>
-                <w:rFonts w:ascii="Courier New" w:hAnsi="Courier New" w:cs="Courier New"/>
-              </w:rPr>
-              <w:t>/b&gt;</w:t>
+              <w:t>&lt;b&gt;average length of stay (in days)&lt;/b&gt;</w:t>
             </w:r>
             <w:r>
               <w:rPr>
@@ -8794,14 +8127,7 @@
               <w:rPr>
                 <w:rFonts w:ascii="Courier New" w:hAnsi="Courier New" w:cs="Courier New"/>
               </w:rPr>
-              <w:t xml:space="preserve"> the &lt;b&gt;total charges&lt;/b&gt; for those hospitalizations, and the associated &lt;b&gt;median charges&lt;/b&gt;.   These rankings provide a valuable view into the burden of disease/injury in </w:t>
-            </w:r>
-            <w:proofErr w:type="gramStart"/>
-            <w:r>
-              <w:rPr>
-                <w:rFonts w:ascii="Courier New" w:hAnsi="Courier New" w:cs="Courier New"/>
-              </w:rPr>
-              <w:t>California,</w:t>
+              <w:t xml:space="preserve"> the &lt;b&gt;total charges&lt;/b&gt; for those hospitalizations, and the associated &lt;b&gt;median charges&lt;/b&gt;.   These rankings provide a valuable view into the burden of disease/injury in California,</w:t>
             </w:r>
             <w:r>
               <w:rPr>
@@ -8813,14 +8139,7 @@
               <w:rPr>
                 <w:rFonts w:ascii="Courier New" w:hAnsi="Courier New" w:cs="Courier New"/>
               </w:rPr>
-              <w:t>and</w:t>
-            </w:r>
-            <w:proofErr w:type="gramEnd"/>
-            <w:r>
-              <w:rPr>
-                <w:rFonts w:ascii="Courier New" w:hAnsi="Courier New" w:cs="Courier New"/>
-              </w:rPr>
-              <w:t xml:space="preserve"> provide an important view of the economic impact of these conditions.  </w:t>
+              <w:t xml:space="preserve">and provide an important view of the economic impact of these conditions.  </w:t>
             </w:r>
           </w:p>
           <w:p>
@@ -8875,77 +8194,7 @@
               <w:rPr>
                 <w:rFonts w:ascii="Courier New" w:hAnsi="Courier New" w:cs="Courier New"/>
               </w:rPr>
-              <w:t xml:space="preserve">The presentation of these hospitalization data should be considered preliminary. There are </w:t>
-            </w:r>
-            <w:proofErr w:type="gramStart"/>
-            <w:r>
-              <w:rPr>
-                <w:rFonts w:ascii="Courier New" w:hAnsi="Courier New" w:cs="Courier New"/>
-              </w:rPr>
-              <w:t>a number of</w:t>
-            </w:r>
-            <w:proofErr w:type="gramEnd"/>
-            <w:r>
-              <w:rPr>
-                <w:rFonts w:ascii="Courier New" w:hAnsi="Courier New" w:cs="Courier New"/>
-              </w:rPr>
-              <w:t xml:space="preserve"> nuances and considerations relevant to interpreting these charts noted in the technical documentation. Of </w:t>
-            </w:r>
-            <w:proofErr w:type="gramStart"/>
-            <w:r>
-              <w:rPr>
-                <w:rFonts w:ascii="Courier New" w:hAnsi="Courier New" w:cs="Courier New"/>
-              </w:rPr>
-              <w:t>particular note</w:t>
-            </w:r>
-            <w:proofErr w:type="gramEnd"/>
-            <w:r>
-              <w:rPr>
-                <w:rFonts w:ascii="Courier New" w:hAnsi="Courier New" w:cs="Courier New"/>
-              </w:rPr>
-              <w:t>, the summaries of 'charges' shown, are specifically, &lt;</w:t>
-            </w:r>
-            <w:proofErr w:type="spellStart"/>
-            <w:r>
-              <w:rPr>
-                <w:rFonts w:ascii="Courier New" w:hAnsi="Courier New" w:cs="Courier New"/>
-              </w:rPr>
-              <w:t>i</w:t>
-            </w:r>
-            <w:proofErr w:type="spellEnd"/>
-            <w:r>
-              <w:rPr>
-                <w:rFonts w:ascii="Courier New" w:hAnsi="Courier New" w:cs="Courier New"/>
-              </w:rPr>
-              <w:t>&gt;charges&lt;/</w:t>
-            </w:r>
-            <w:proofErr w:type="spellStart"/>
-            <w:r>
-              <w:rPr>
-                <w:rFonts w:ascii="Courier New" w:hAnsi="Courier New" w:cs="Courier New"/>
-              </w:rPr>
-              <w:t>i</w:t>
-            </w:r>
-            <w:proofErr w:type="spellEnd"/>
-            <w:r>
-              <w:rPr>
-                <w:rFonts w:ascii="Courier New" w:hAnsi="Courier New" w:cs="Courier New"/>
-              </w:rPr>
-              <w:t xml:space="preserve">&gt; based on hospital administrative systems, and do not indicate the actual costs, reimbursements, or payments for those charges. However, these charge data provide one lens of valuable information regarding the patterns of monetary burden. We are also </w:t>
-            </w:r>
-            <w:proofErr w:type="gramStart"/>
-            <w:r>
-              <w:rPr>
-                <w:rFonts w:ascii="Courier New" w:hAnsi="Courier New" w:cs="Courier New"/>
-              </w:rPr>
-              <w:t>in the midst of</w:t>
-            </w:r>
-            <w:proofErr w:type="gramEnd"/>
-            <w:r>
-              <w:rPr>
-                <w:rFonts w:ascii="Courier New" w:hAnsi="Courier New" w:cs="Courier New"/>
-              </w:rPr>
-              <w:t xml:space="preserve"> assessing optimal ways of grouping conditions/diseases and other aspects of the sharing of these data. We welcome your input.</w:t>
+              <w:t>The presentation of these hospitalization data should be considered preliminary. There are a number of nuances and considerations relevant to interpreting these charts noted in the technical documentation. Of particular note, the summaries of 'charges' shown, are specifically, &lt;i&gt;charges&lt;/i&gt; based on hospital administrative systems, and do not indicate the actual costs, reimbursements, or payments for those charges. However, these charge data provide one lens of valuable information regarding the patterns of monetary burden. We are also in the midst of assessing optimal ways of grouping conditions/diseases and other aspects of the sharing of these data. We welcome your input.</w:t>
             </w:r>
           </w:p>
         </w:tc>
@@ -8987,21 +8236,7 @@
               <w:rPr>
                 <w:rFonts w:ascii="Courier New" w:hAnsi="Courier New" w:cs="Courier New"/>
               </w:rPr>
-              <w:t>This chart shows the &lt;b&gt;primary&lt;/b&gt; reason for hospitalization (</w:t>
-            </w:r>
-            <w:proofErr w:type="gramStart"/>
-            <w:r>
-              <w:rPr>
-                <w:rFonts w:ascii="Courier New" w:hAnsi="Courier New" w:cs="Courier New"/>
-              </w:rPr>
-              <w:t>i.e.</w:t>
-            </w:r>
-            <w:proofErr w:type="gramEnd"/>
-            <w:r>
-              <w:rPr>
-                <w:rFonts w:ascii="Courier New" w:hAnsi="Courier New" w:cs="Courier New"/>
-              </w:rPr>
-              <w:t xml:space="preserve"> the </w:t>
+              <w:t xml:space="preserve">This chart shows the &lt;b&gt;primary&lt;/b&gt; reason for hospitalization (i.e. the </w:t>
             </w:r>
             <w:r>
               <w:rPr>
@@ -9081,21 +8316,7 @@
               <w:rPr>
                 <w:rFonts w:ascii="Courier New" w:hAnsi="Courier New" w:cs="Courier New"/>
               </w:rPr>
-              <w:t xml:space="preserve"> (secondary diagnoses) for the hospitalization.  This chart provides important insights for understanding burden since some conditions are overwhelmingly listed as 'primary' (e.g. birth-related), with few conditions listed in other positions; </w:t>
-            </w:r>
-            <w:proofErr w:type="gramStart"/>
-            <w:r>
-              <w:rPr>
-                <w:rFonts w:ascii="Courier New" w:hAnsi="Courier New" w:cs="Courier New"/>
-              </w:rPr>
-              <w:t>whereas  other</w:t>
-            </w:r>
-            <w:proofErr w:type="gramEnd"/>
-            <w:r>
-              <w:rPr>
-                <w:rFonts w:ascii="Courier New" w:hAnsi="Courier New" w:cs="Courier New"/>
-              </w:rPr>
-              <w:t xml:space="preserve"> conditions are frequently listed in non-primary positions.</w:t>
+              <w:t xml:space="preserve"> (secondary diagnoses) for the hospitalization.  This chart provides important insights for understanding burden since some conditions are overwhelmingly listed as 'primary' (e.g. birth-related), with few conditions listed in other positions; whereas  other conditions are frequently listed in non-primary positions.</w:t>
             </w:r>
           </w:p>
         </w:tc>
@@ -9138,14 +8359,7 @@
               <w:rPr>
                 <w:rFonts w:ascii="Courier New" w:hAnsi="Courier New" w:cs="Courier New"/>
               </w:rPr>
-              <w:t xml:space="preserve">This visualization is a new presentation of disparities </w:t>
-            </w:r>
-            <w:proofErr w:type="gramStart"/>
-            <w:r>
-              <w:rPr>
-                <w:rFonts w:ascii="Courier New" w:hAnsi="Courier New" w:cs="Courier New"/>
-              </w:rPr>
-              <w:t>data</w:t>
+              <w:t>This visualization is a new presentation of disparities data</w:t>
             </w:r>
             <w:r>
               <w:rPr>
@@ -9157,14 +8371,7 @@
               <w:rPr>
                 <w:rFonts w:ascii="Courier New" w:hAnsi="Courier New" w:cs="Courier New"/>
               </w:rPr>
-              <w:t>and</w:t>
-            </w:r>
-            <w:proofErr w:type="gramEnd"/>
-            <w:r>
-              <w:rPr>
-                <w:rFonts w:ascii="Courier New" w:hAnsi="Courier New" w:cs="Courier New"/>
-              </w:rPr>
-              <w:t xml:space="preserve"> should be considered preliminary. We are exploring other approaches and methods and welcome your input.</w:t>
+              <w:t>and should be considered preliminary. We are exploring other approaches and methods and welcome your input.</w:t>
             </w:r>
           </w:p>
           <w:p>
@@ -9276,35 +8483,7 @@
               <w:rPr>
                 <w:rFonts w:ascii="Courier New" w:hAnsi="Courier New" w:cs="Courier New"/>
               </w:rPr>
-              <w:t>&lt;b&gt;Within each demographic category&lt;/b&gt; (race/ethnic, age, sex), for each cause of death in each geographic group, the &lt;b&gt;rate in the group with the &lt;</w:t>
-            </w:r>
-            <w:proofErr w:type="spellStart"/>
-            <w:r>
-              <w:rPr>
-                <w:rFonts w:ascii="Courier New" w:hAnsi="Courier New" w:cs="Courier New"/>
-              </w:rPr>
-              <w:t>i</w:t>
-            </w:r>
-            <w:proofErr w:type="spellEnd"/>
-            <w:r>
-              <w:rPr>
-                <w:rFonts w:ascii="Courier New" w:hAnsi="Courier New" w:cs="Courier New"/>
-              </w:rPr>
-              <w:t>&gt;lowest rate&lt;/</w:t>
-            </w:r>
-            <w:proofErr w:type="spellStart"/>
-            <w:r>
-              <w:rPr>
-                <w:rFonts w:ascii="Courier New" w:hAnsi="Courier New" w:cs="Courier New"/>
-              </w:rPr>
-              <w:t>i</w:t>
-            </w:r>
-            <w:proofErr w:type="spellEnd"/>
-            <w:r>
-              <w:rPr>
-                <w:rFonts w:ascii="Courier New" w:hAnsi="Courier New" w:cs="Courier New"/>
-              </w:rPr>
-              <w:t xml:space="preserve">&gt; is statistically compared to each other group&lt;/b&gt; in that category (e.g. for a condition where Hispanics have the lowest rate, that rate among Hispanics is compared to the rate among Blacks, Whites, and Asians, etc.). </w:t>
+              <w:t xml:space="preserve">&lt;b&gt;Within each demographic category&lt;/b&gt; (race/ethnic, age, sex), for each cause of death in each geographic group, the &lt;b&gt;rate in the group with the &lt;i&gt;lowest rate&lt;/i&gt; is statistically compared to each other group&lt;/b&gt; in that category (e.g. for a condition where Hispanics have the lowest rate, that rate among Hispanics is compared to the rate among Blacks, Whites, and Asians, etc.). </w:t>
             </w:r>
           </w:p>
           <w:p>
@@ -9441,35 +8620,7 @@
               <w:rPr>
                 <w:rFonts w:ascii="Courier New" w:hAnsi="Courier New" w:cs="Courier New"/>
               </w:rPr>
-              <w:t>An option is provided to statistically compare &lt;b&gt;the group with the &lt;</w:t>
-            </w:r>
-            <w:proofErr w:type="spellStart"/>
-            <w:r>
-              <w:rPr>
-                <w:rFonts w:ascii="Courier New" w:hAnsi="Courier New" w:cs="Courier New"/>
-              </w:rPr>
-              <w:t>i</w:t>
-            </w:r>
-            <w:proofErr w:type="spellEnd"/>
-            <w:r>
-              <w:rPr>
-                <w:rFonts w:ascii="Courier New" w:hAnsi="Courier New" w:cs="Courier New"/>
-              </w:rPr>
-              <w:t>&gt;highest&lt;/</w:t>
-            </w:r>
-            <w:proofErr w:type="spellStart"/>
-            <w:r>
-              <w:rPr>
-                <w:rFonts w:ascii="Courier New" w:hAnsi="Courier New" w:cs="Courier New"/>
-              </w:rPr>
-              <w:t>i</w:t>
-            </w:r>
-            <w:proofErr w:type="spellEnd"/>
-            <w:r>
-              <w:rPr>
-                <w:rFonts w:ascii="Courier New" w:hAnsi="Courier New" w:cs="Courier New"/>
-              </w:rPr>
-              <w:t>&gt; rate to each other group in that category&lt;/b&gt;</w:t>
+              <w:t>An option is provided to statistically compare &lt;b&gt;the group with the &lt;i&gt;highest&lt;/i&gt; rate to each other group in that category&lt;/b&gt;</w:t>
             </w:r>
             <w:r>
               <w:rPr>

</xml_diff>

<commit_message>
CCB July 2024 Update: IHME tab revamp; Enhanced Life Course tabs; City LHJs added to Hosp/ED tabs; Improved icd10-ccb image; manifest file removed
</commit_message>
<xml_diff>
--- a/myCCB/myData/appText/appText.docx
+++ b/myCCB/myData/appText/appText.docx
@@ -89,8 +89,8 @@
         <w:tblLook w:val="04A0" w:firstRow="1" w:lastRow="0" w:firstColumn="1" w:lastColumn="0" w:noHBand="0" w:noVBand="1"/>
       </w:tblPr>
       <w:tblGrid>
-        <w:gridCol w:w="2547"/>
-        <w:gridCol w:w="6803"/>
+        <w:gridCol w:w="1724"/>
+        <w:gridCol w:w="7626"/>
       </w:tblGrid>
       <w:tr>
         <w:tc>
@@ -472,7 +472,6 @@
               <w:rPr>
                 <w:rFonts w:ascii="Courier New" w:hAnsi="Courier New" w:cs="Courier New"/>
               </w:rPr>
-              <w:lastRenderedPageBreak/>
               <w:t>An emerging toolset for epidemiologic analysis and scientific insight, exploring the intersection between health disparities and place</w:t>
             </w:r>
           </w:p>
@@ -811,14 +810,7 @@
               <w:rPr>
                 <w:rFonts w:ascii="Courier New" w:hAnsi="Courier New" w:cs="Courier New"/>
               </w:rPr>
-              <w:t xml:space="preserve">some </w:t>
-            </w:r>
-            <w:r>
-              <w:rPr>
-                <w:rFonts w:ascii="Courier New" w:hAnsi="Courier New" w:cs="Courier New"/>
-              </w:rPr>
-              <w:lastRenderedPageBreak/>
-              <w:t xml:space="preserve">supporting evidence, </w:t>
+              <w:t xml:space="preserve">some supporting evidence, </w:t>
             </w:r>
             <w:r>
               <w:rPr>
@@ -902,7 +894,6 @@
               <w:rPr>
                 <w:rFonts w:ascii="Courier New" w:hAnsi="Courier New" w:cs="Courier New"/>
               </w:rPr>
-              <w:lastRenderedPageBreak/>
               <w:t>levelHelp</w:t>
             </w:r>
             <w:proofErr w:type="spellEnd"/>
@@ -938,6 +929,7 @@
               <w:rPr>
                 <w:rFonts w:ascii="Courier New" w:hAnsi="Courier New" w:cs="Courier New"/>
               </w:rPr>
+              <w:lastRenderedPageBreak/>
               <w:t>&lt;li style="margin-left: 40px"&gt;The &lt;b&gt;Public Health Level&lt;/b&gt; includes a list of about 60 conditions. This Level provides greater clinical detail and public health program specificity than the Top Level. &lt;/li&gt;</w:t>
             </w:r>
           </w:p>
@@ -988,6 +980,7 @@
               <w:rPr>
                 <w:rFonts w:ascii="Courier New" w:hAnsi="Courier New" w:cs="Courier New"/>
               </w:rPr>
+              <w:lastRenderedPageBreak/>
               <w:t>levelShortHelp</w:t>
             </w:r>
             <w:proofErr w:type="spellEnd"/>
@@ -1226,14 +1219,7 @@
               <w:rPr>
                 <w:rFonts w:ascii="Courier New" w:hAnsi="Courier New" w:cs="Courier New"/>
               </w:rPr>
-              <w:t xml:space="preserve">&lt;b&gt;Major Diagnostic Categories (MDC)&lt;/b&gt; group principal diagnoses into 25 mutually exclusive </w:t>
-            </w:r>
-            <w:r>
-              <w:rPr>
-                <w:rFonts w:ascii="Courier New" w:hAnsi="Courier New" w:cs="Courier New"/>
-              </w:rPr>
-              <w:lastRenderedPageBreak/>
-              <w:t>diagnosis categories. The categories correspond to a single organ system or etiology and, in general, are associated with a particular medical specialty.</w:t>
+              <w:t>&lt;b&gt;Major Diagnostic Categories (MDC)&lt;/b&gt; group principal diagnoses into 25 mutually exclusive diagnosis categories. The categories correspond to a single organ system or etiology and, in general, are associated with a particular medical specialty.</w:t>
             </w:r>
           </w:p>
           <w:p>
@@ -1759,175 +1745,169 @@
               <w:rPr>
                 <w:rFonts w:ascii="Courier New" w:hAnsi="Courier New" w:cs="Courier New"/>
               </w:rPr>
-              <w:t xml:space="preserve">is the simplest, most direct measure, and has clear intuitive meaning, and, other things being equal, will be larger in areas with larger populations.  &lt;b&gt;Crude Death Rate&lt;/b&gt; takes the size of the population into account by dividing the number of deaths by the number of people in the population (multiplied by 100,000 </w:t>
-            </w:r>
+              <w:t>is the simplest, most direct measure, and has clear intuitive meaning, and, other things being equal, will be larger in areas with larger populations.  &lt;b&gt;Crude Death Rate&lt;/b&gt; takes the size of the population into account by dividing the number of deaths by the number of people in the population (multiplied by 100,000 for interpretability, i.e. number of deaths per 100,000 people).</w:t>
+            </w:r>
+          </w:p>
+          <w:p>
+            <w:pPr>
+              <w:spacing w:after="0"/>
+              <w:rPr>
+                <w:rFonts w:ascii="Courier New" w:hAnsi="Courier New" w:cs="Courier New"/>
+              </w:rPr>
+            </w:pPr>
+            <w:r>
+              <w:rPr>
+                <w:rFonts w:ascii="Courier New" w:hAnsi="Courier New" w:cs="Courier New"/>
+              </w:rPr>
+              <w:t>&lt;b&gt;</w:t>
+            </w:r>
+            <w:r>
+              <w:rPr>
+                <w:rFonts w:ascii="Courier New" w:hAnsi="Courier New" w:cs="Courier New"/>
+              </w:rPr>
+              <w:t xml:space="preserve"> </w:t>
+            </w:r>
+            <w:r>
+              <w:rPr>
+                <w:rFonts w:ascii="Courier New" w:hAnsi="Courier New" w:cs="Courier New"/>
+              </w:rPr>
+              <w:t>Age-adjusted Death Rate&lt;/b&gt; is the rate that would have existed if the population had the same age distribution as a reference population. This allows for comparisons between populations with differences in age distributions, accounting for the fact that age itself is generally correlated with higher mortality.</w:t>
+            </w:r>
+          </w:p>
+          <w:p>
+            <w:pPr>
+              <w:spacing w:after="0"/>
+              <w:rPr>
+                <w:rFonts w:ascii="Courier New" w:hAnsi="Courier New" w:cs="Courier New"/>
+              </w:rPr>
+            </w:pPr>
+            <w:r>
+              <w:rPr>
+                <w:rFonts w:ascii="Courier New" w:hAnsi="Courier New" w:cs="Courier New"/>
+              </w:rPr>
+              <w:t>&lt;</w:t>
+            </w:r>
+            <w:proofErr w:type="spellStart"/>
+            <w:r>
+              <w:rPr>
+                <w:rFonts w:ascii="Courier New" w:hAnsi="Courier New" w:cs="Courier New"/>
+              </w:rPr>
+              <w:t>br</w:t>
+            </w:r>
+            <w:proofErr w:type="spellEnd"/>
+            <w:r>
+              <w:rPr>
+                <w:rFonts w:ascii="Courier New" w:hAnsi="Courier New" w:cs="Courier New"/>
+              </w:rPr>
+              <w:t>&gt;&lt;</w:t>
+            </w:r>
+            <w:proofErr w:type="spellStart"/>
+            <w:r>
+              <w:rPr>
+                <w:rFonts w:ascii="Courier New" w:hAnsi="Courier New" w:cs="Courier New"/>
+              </w:rPr>
+              <w:t>br</w:t>
+            </w:r>
+            <w:proofErr w:type="spellEnd"/>
+            <w:r>
+              <w:rPr>
+                <w:rFonts w:ascii="Courier New" w:hAnsi="Courier New" w:cs="Courier New"/>
+              </w:rPr>
+              <w:t>&gt;</w:t>
+            </w:r>
+          </w:p>
+          <w:p>
+            <w:pPr>
+              <w:spacing w:after="0"/>
+              <w:rPr>
+                <w:rFonts w:ascii="Courier New" w:hAnsi="Courier New" w:cs="Courier New"/>
+              </w:rPr>
+            </w:pPr>
+            <w:r>
+              <w:rPr>
+                <w:rFonts w:ascii="Courier New" w:hAnsi="Courier New" w:cs="Courier New"/>
+              </w:rPr>
+              <w:t>&lt;b&gt;Years of Life Lost&lt;/b&gt; sums all the years of life prematurely lost across all people that die from that condition, and is influenced by the age at which people die from the condition and the number of people that die from that condition.</w:t>
+            </w:r>
+            <w:r>
+              <w:rPr>
+                <w:rFonts w:ascii="Courier New" w:hAnsi="Courier New" w:cs="Courier New"/>
+              </w:rPr>
+              <w:t xml:space="preserve"> </w:t>
+            </w:r>
+            <w:r>
+              <w:rPr>
+                <w:rFonts w:ascii="Courier New" w:hAnsi="Courier New" w:cs="Courier New"/>
+              </w:rPr>
+              <w:t xml:space="preserve">&lt;b&gt;Years of Life Lost </w:t>
+            </w:r>
+            <w:r>
+              <w:rPr>
+                <w:rFonts w:ascii="Courier New" w:hAnsi="Courier New" w:cs="Courier New"/>
+              </w:rPr>
+              <w:t>Rate</w:t>
+            </w:r>
+            <w:r>
+              <w:rPr>
+                <w:rFonts w:ascii="Courier New" w:hAnsi="Courier New" w:cs="Courier New"/>
+              </w:rPr>
+              <w:t>&lt;/b&gt; divides the YLL sum by the number of people in the population, and then multiplies by 100,000 for interpretability. It is the YLL equivalent of the Death Rate</w:t>
+            </w:r>
+            <w:r>
+              <w:rPr>
+                <w:rFonts w:ascii="Courier New" w:hAnsi="Courier New" w:cs="Courier New"/>
+              </w:rPr>
+              <w:t xml:space="preserve">. </w:t>
+            </w:r>
+            <w:r>
+              <w:rPr>
+                <w:rFonts w:ascii="Courier New" w:hAnsi="Courier New" w:cs="Courier New"/>
+              </w:rPr>
+              <w:t>&lt;b&gt;</w:t>
+            </w:r>
+            <w:r>
+              <w:rPr>
+                <w:rFonts w:ascii="Courier New" w:hAnsi="Courier New" w:cs="Courier New"/>
+              </w:rPr>
+              <w:t xml:space="preserve">Age-Adjusted </w:t>
+            </w:r>
+            <w:r>
+              <w:rPr>
+                <w:rFonts w:ascii="Courier New" w:hAnsi="Courier New" w:cs="Courier New"/>
+              </w:rPr>
+              <w:t>Y</w:t>
+            </w:r>
+            <w:r>
+              <w:rPr>
+                <w:rFonts w:ascii="Courier New" w:hAnsi="Courier New" w:cs="Courier New"/>
+              </w:rPr>
+              <w:t>LL rate</w:t>
+            </w:r>
+            <w:r>
+              <w:rPr>
+                <w:rFonts w:ascii="Courier New" w:hAnsi="Courier New" w:cs="Courier New"/>
+              </w:rPr>
+              <w:t>&lt;/b&gt;</w:t>
+            </w:r>
+            <w:r>
+              <w:rPr>
+                <w:rFonts w:ascii="Courier New" w:hAnsi="Courier New" w:cs="Courier New"/>
+              </w:rPr>
+              <w:t xml:space="preserve"> adjusts for the age structure of the population, and is the YLL equivalent of the Age-Adjusted Death Rate.</w:t>
+            </w:r>
+          </w:p>
+          <w:p>
+            <w:pPr>
+              <w:spacing w:after="0"/>
+              <w:rPr>
+                <w:rFonts w:ascii="Courier New" w:hAnsi="Courier New" w:cs="Courier New"/>
+              </w:rPr>
+            </w:pPr>
             <w:r>
               <w:rPr>
                 <w:rFonts w:ascii="Courier New" w:hAnsi="Courier New" w:cs="Courier New"/>
               </w:rPr>
               <w:lastRenderedPageBreak/>
-              <w:t>for interpretability, i.e. number of deaths per 100,000 people).</w:t>
-            </w:r>
-          </w:p>
-          <w:p>
-            <w:pPr>
-              <w:spacing w:after="0"/>
-              <w:rPr>
-                <w:rFonts w:ascii="Courier New" w:hAnsi="Courier New" w:cs="Courier New"/>
-              </w:rPr>
-            </w:pPr>
-            <w:r>
-              <w:rPr>
-                <w:rFonts w:ascii="Courier New" w:hAnsi="Courier New" w:cs="Courier New"/>
-              </w:rPr>
-              <w:t>&lt;b&gt;</w:t>
-            </w:r>
-            <w:r>
-              <w:rPr>
-                <w:rFonts w:ascii="Courier New" w:hAnsi="Courier New" w:cs="Courier New"/>
-              </w:rPr>
-              <w:t xml:space="preserve"> </w:t>
-            </w:r>
-            <w:r>
-              <w:rPr>
-                <w:rFonts w:ascii="Courier New" w:hAnsi="Courier New" w:cs="Courier New"/>
-              </w:rPr>
-              <w:t>Age-adjusted Death Rate&lt;/b&gt; is the rate that would have existed if the population had the same age distribution as a reference population. This allows for comparisons between populations with differences in age distributions, accounting for the fact that age itself is generally correlated with higher mortality.</w:t>
-            </w:r>
-          </w:p>
-          <w:p>
-            <w:pPr>
-              <w:spacing w:after="0"/>
-              <w:rPr>
-                <w:rFonts w:ascii="Courier New" w:hAnsi="Courier New" w:cs="Courier New"/>
-              </w:rPr>
-            </w:pPr>
-            <w:r>
-              <w:rPr>
-                <w:rFonts w:ascii="Courier New" w:hAnsi="Courier New" w:cs="Courier New"/>
-              </w:rPr>
-              <w:t>&lt;</w:t>
-            </w:r>
-            <w:proofErr w:type="spellStart"/>
-            <w:r>
-              <w:rPr>
-                <w:rFonts w:ascii="Courier New" w:hAnsi="Courier New" w:cs="Courier New"/>
-              </w:rPr>
-              <w:t>br</w:t>
-            </w:r>
-            <w:proofErr w:type="spellEnd"/>
-            <w:r>
-              <w:rPr>
-                <w:rFonts w:ascii="Courier New" w:hAnsi="Courier New" w:cs="Courier New"/>
-              </w:rPr>
-              <w:t>&gt;&lt;</w:t>
-            </w:r>
-            <w:proofErr w:type="spellStart"/>
-            <w:r>
-              <w:rPr>
-                <w:rFonts w:ascii="Courier New" w:hAnsi="Courier New" w:cs="Courier New"/>
-              </w:rPr>
-              <w:t>br</w:t>
-            </w:r>
-            <w:proofErr w:type="spellEnd"/>
-            <w:r>
-              <w:rPr>
-                <w:rFonts w:ascii="Courier New" w:hAnsi="Courier New" w:cs="Courier New"/>
-              </w:rPr>
-              <w:t>&gt;</w:t>
-            </w:r>
-          </w:p>
-          <w:p>
-            <w:pPr>
-              <w:spacing w:after="0"/>
-              <w:rPr>
-                <w:rFonts w:ascii="Courier New" w:hAnsi="Courier New" w:cs="Courier New"/>
-              </w:rPr>
-            </w:pPr>
-            <w:r>
-              <w:rPr>
-                <w:rFonts w:ascii="Courier New" w:hAnsi="Courier New" w:cs="Courier New"/>
-              </w:rPr>
-              <w:t>&lt;b&gt;Years of Life Lost&lt;/b&gt; sums all the years of life prematurely lost across all people that die from that condition, and is influenced by the age at which people die from the condition and the number of people that die from that condition.</w:t>
-            </w:r>
-            <w:r>
-              <w:rPr>
-                <w:rFonts w:ascii="Courier New" w:hAnsi="Courier New" w:cs="Courier New"/>
-              </w:rPr>
-              <w:t xml:space="preserve"> </w:t>
-            </w:r>
-            <w:r>
-              <w:rPr>
-                <w:rFonts w:ascii="Courier New" w:hAnsi="Courier New" w:cs="Courier New"/>
-              </w:rPr>
-              <w:t xml:space="preserve">&lt;b&gt;Years of Life Lost </w:t>
-            </w:r>
-            <w:r>
-              <w:rPr>
-                <w:rFonts w:ascii="Courier New" w:hAnsi="Courier New" w:cs="Courier New"/>
-              </w:rPr>
-              <w:t>Rate</w:t>
-            </w:r>
-            <w:r>
-              <w:rPr>
-                <w:rFonts w:ascii="Courier New" w:hAnsi="Courier New" w:cs="Courier New"/>
-              </w:rPr>
-              <w:t>&lt;/b&gt; divides the YLL sum by the number of people in the population, and then multiplies by 100,000 for interpretability. It is the YLL equivalent of the Death Rate</w:t>
-            </w:r>
-            <w:r>
-              <w:rPr>
-                <w:rFonts w:ascii="Courier New" w:hAnsi="Courier New" w:cs="Courier New"/>
-              </w:rPr>
-              <w:t xml:space="preserve">. </w:t>
-            </w:r>
-            <w:r>
-              <w:rPr>
-                <w:rFonts w:ascii="Courier New" w:hAnsi="Courier New" w:cs="Courier New"/>
-              </w:rPr>
-              <w:t>&lt;b&gt;</w:t>
-            </w:r>
-            <w:r>
-              <w:rPr>
-                <w:rFonts w:ascii="Courier New" w:hAnsi="Courier New" w:cs="Courier New"/>
-              </w:rPr>
-              <w:t xml:space="preserve">Age-Adjusted </w:t>
-            </w:r>
-            <w:r>
-              <w:rPr>
-                <w:rFonts w:ascii="Courier New" w:hAnsi="Courier New" w:cs="Courier New"/>
-              </w:rPr>
-              <w:t>Y</w:t>
-            </w:r>
-            <w:r>
-              <w:rPr>
-                <w:rFonts w:ascii="Courier New" w:hAnsi="Courier New" w:cs="Courier New"/>
-              </w:rPr>
-              <w:t>LL rate</w:t>
-            </w:r>
-            <w:r>
-              <w:rPr>
-                <w:rFonts w:ascii="Courier New" w:hAnsi="Courier New" w:cs="Courier New"/>
-              </w:rPr>
-              <w:t>&lt;/b&gt;</w:t>
-            </w:r>
-            <w:r>
-              <w:rPr>
-                <w:rFonts w:ascii="Courier New" w:hAnsi="Courier New" w:cs="Courier New"/>
-              </w:rPr>
-              <w:t xml:space="preserve"> adjusts for the age structure of the population, and is the YLL equivalent of the Age-Adjusted Death Rate.</w:t>
-            </w:r>
-          </w:p>
-          <w:p>
-            <w:pPr>
-              <w:spacing w:after="0"/>
-              <w:rPr>
-                <w:rFonts w:ascii="Courier New" w:hAnsi="Courier New" w:cs="Courier New"/>
-              </w:rPr>
-            </w:pPr>
-            <w:r>
-              <w:rPr>
-                <w:rFonts w:ascii="Courier New" w:hAnsi="Courier New" w:cs="Courier New"/>
-              </w:rPr>
               <w:t>&lt;</w:t>
             </w:r>
             <w:proofErr w:type="spellStart"/>
@@ -2278,86 +2258,298 @@
               <w:rPr>
                 <w:rFonts w:ascii="Courier New" w:hAnsi="Courier New" w:cs="Courier New"/>
               </w:rPr>
-              <w:t xml:space="preserve">=" </w:t>
-            </w:r>
+              <w:t>=" http://www.healthdata.org/gbd/about ""&gt;Institute for Health Metrics and Evaluation</w:t>
+            </w:r>
+            <w:r>
+              <w:rPr>
+                <w:rFonts w:ascii="Courier New" w:hAnsi="Courier New" w:cs="Courier New"/>
+              </w:rPr>
+              <w:t xml:space="preserve"> (IHME)</w:t>
+            </w:r>
+            <w:r>
+              <w:rPr>
+                <w:rFonts w:ascii="Courier New" w:hAnsi="Courier New" w:cs="Courier New"/>
+              </w:rPr>
+              <w:t>&lt;/a&gt;</w:t>
+            </w:r>
+            <w:r>
+              <w:rPr>
+                <w:rFonts w:ascii="Courier New" w:hAnsi="Courier New" w:cs="Courier New"/>
+              </w:rPr>
+              <w:t xml:space="preserve">. </w:t>
+            </w:r>
+            <w:r>
+              <w:rPr>
+                <w:rFonts w:ascii="Courier New" w:hAnsi="Courier New" w:cs="Courier New"/>
+              </w:rPr>
+              <w:t>We have made m</w:t>
+            </w:r>
+            <w:r>
+              <w:rPr>
+                <w:rFonts w:ascii="Courier New" w:hAnsi="Courier New" w:cs="Courier New"/>
+              </w:rPr>
+              <w:t xml:space="preserve">odifications </w:t>
+            </w:r>
+            <w:r>
+              <w:rPr>
+                <w:rFonts w:ascii="Courier New" w:hAnsi="Courier New" w:cs="Courier New"/>
+              </w:rPr>
+              <w:t xml:space="preserve">to the WHO and IHME lists </w:t>
+            </w:r>
+            <w:r>
+              <w:rPr>
+                <w:rFonts w:ascii="Courier New" w:hAnsi="Courier New" w:cs="Courier New"/>
+              </w:rPr>
+              <w:t>to enhance the usefulness and applicability for U.S.</w:t>
+            </w:r>
+            <w:r>
+              <w:rPr>
+                <w:rFonts w:ascii="Courier New" w:hAnsi="Courier New" w:cs="Courier New"/>
+              </w:rPr>
+              <w:t>, and specifically California,</w:t>
+            </w:r>
+            <w:r>
+              <w:rPr>
+                <w:rFonts w:ascii="Courier New" w:hAnsi="Courier New" w:cs="Courier New"/>
+              </w:rPr>
+              <w:t xml:space="preserve"> public health priorities and programs</w:t>
+            </w:r>
+            <w:r>
+              <w:rPr>
+                <w:rFonts w:ascii="Courier New" w:hAnsi="Courier New" w:cs="Courier New"/>
+              </w:rPr>
+              <w:t>. These modifications are described on the &lt;b&gt;About -&gt; Technical Documentation&lt;/b&gt; tab</w:t>
+            </w:r>
+            <w:r>
+              <w:rPr>
+                <w:rFonts w:ascii="Courier New" w:hAnsi="Courier New" w:cs="Courier New"/>
+              </w:rPr>
+              <w:t xml:space="preserve"> of this website</w:t>
+            </w:r>
+            <w:r>
+              <w:rPr>
+                <w:rFonts w:ascii="Courier New" w:hAnsi="Courier New" w:cs="Courier New"/>
+              </w:rPr>
+              <w:t>.</w:t>
+            </w:r>
+          </w:p>
+          <w:p>
+            <w:pPr>
+              <w:spacing w:after="0"/>
+              <w:rPr>
+                <w:rFonts w:ascii="Courier New" w:hAnsi="Courier New" w:cs="Courier New"/>
+              </w:rPr>
+            </w:pPr>
+            <w:r>
+              <w:rPr>
+                <w:rFonts w:ascii="Courier New" w:hAnsi="Courier New" w:cs="Courier New"/>
+              </w:rPr>
+              <w:t>&lt;</w:t>
+            </w:r>
+            <w:proofErr w:type="spellStart"/>
+            <w:r>
+              <w:rPr>
+                <w:rFonts w:ascii="Courier New" w:hAnsi="Courier New" w:cs="Courier New"/>
+              </w:rPr>
+              <w:t>br</w:t>
+            </w:r>
+            <w:proofErr w:type="spellEnd"/>
+            <w:r>
+              <w:rPr>
+                <w:rFonts w:ascii="Courier New" w:hAnsi="Courier New" w:cs="Courier New"/>
+              </w:rPr>
+              <w:t>&gt;&lt;</w:t>
+            </w:r>
+            <w:proofErr w:type="spellStart"/>
+            <w:r>
+              <w:rPr>
+                <w:rFonts w:ascii="Courier New" w:hAnsi="Courier New" w:cs="Courier New"/>
+              </w:rPr>
+              <w:t>br</w:t>
+            </w:r>
+            <w:proofErr w:type="spellEnd"/>
+            <w:r>
+              <w:rPr>
+                <w:rFonts w:ascii="Courier New" w:hAnsi="Courier New" w:cs="Courier New"/>
+              </w:rPr>
+              <w:t>&gt;</w:t>
+            </w:r>
+          </w:p>
+          <w:p>
+            <w:pPr>
+              <w:spacing w:after="0"/>
+              <w:rPr>
+                <w:rFonts w:ascii="Courier New" w:hAnsi="Courier New" w:cs="Courier New"/>
+              </w:rPr>
+            </w:pPr>
+            <w:r>
+              <w:rPr>
+                <w:rFonts w:ascii="Courier New" w:hAnsi="Courier New" w:cs="Courier New"/>
+              </w:rPr>
+              <w:t xml:space="preserve">Depending on the geographic level selected, different levels of detail in the cause list will be available.  The more granular the geographic level, the less granular the cause list will become, for statistical stability. </w:t>
+            </w:r>
+            <w:r>
+              <w:rPr>
+                <w:rFonts w:ascii="Courier New" w:hAnsi="Courier New" w:cs="Courier New"/>
+              </w:rPr>
+              <w:t>[For our partners in Local Health Departments and in other California Department of Health Programs, fully granular data on all levels are available on request.]</w:t>
+            </w:r>
+          </w:p>
+          <w:p>
+            <w:pPr>
+              <w:spacing w:after="0"/>
+              <w:rPr>
+                <w:rFonts w:ascii="Courier New" w:hAnsi="Courier New" w:cs="Courier New"/>
+              </w:rPr>
+            </w:pPr>
+          </w:p>
+          <w:p>
+            <w:pPr>
+              <w:spacing w:after="0"/>
+              <w:rPr>
+                <w:rFonts w:ascii="Courier New" w:hAnsi="Courier New" w:cs="Courier New"/>
+              </w:rPr>
+            </w:pPr>
+            <w:r>
+              <w:rPr>
+                <w:rFonts w:ascii="Courier New" w:hAnsi="Courier New" w:cs="Courier New"/>
+              </w:rPr>
+              <w:t>&lt;</w:t>
+            </w:r>
+            <w:proofErr w:type="spellStart"/>
+            <w:r>
+              <w:rPr>
+                <w:rFonts w:ascii="Courier New" w:hAnsi="Courier New" w:cs="Courier New"/>
+              </w:rPr>
+              <w:t>br</w:t>
+            </w:r>
+            <w:proofErr w:type="spellEnd"/>
+            <w:r>
+              <w:rPr>
+                <w:rFonts w:ascii="Courier New" w:hAnsi="Courier New" w:cs="Courier New"/>
+              </w:rPr>
+              <w:t>&gt;&lt;</w:t>
+            </w:r>
+            <w:proofErr w:type="spellStart"/>
+            <w:r>
+              <w:rPr>
+                <w:rFonts w:ascii="Courier New" w:hAnsi="Courier New" w:cs="Courier New"/>
+              </w:rPr>
+              <w:t>br</w:t>
+            </w:r>
+            <w:proofErr w:type="spellEnd"/>
+            <w:r>
+              <w:rPr>
+                <w:rFonts w:ascii="Courier New" w:hAnsi="Courier New" w:cs="Courier New"/>
+              </w:rPr>
+              <w:t>&gt;</w:t>
+            </w:r>
+          </w:p>
+          <w:p>
+            <w:pPr>
+              <w:spacing w:after="0"/>
+              <w:rPr>
+                <w:rFonts w:ascii="Courier New" w:hAnsi="Courier New" w:cs="Courier New"/>
+              </w:rPr>
+            </w:pPr>
+            <w:r>
+              <w:rPr>
+                <w:rFonts w:ascii="Courier New" w:hAnsi="Courier New" w:cs="Courier New"/>
+              </w:rPr>
+              <w:t>&lt;b&gt;</w:t>
+            </w:r>
+            <w:r>
+              <w:rPr>
+                <w:rFonts w:ascii="Courier New" w:hAnsi="Courier New" w:cs="Courier New"/>
+              </w:rPr>
+              <w:t>Top Level</w:t>
+            </w:r>
+            <w:r>
+              <w:rPr>
+                <w:rFonts w:ascii="Courier New" w:hAnsi="Courier New" w:cs="Courier New"/>
+              </w:rPr>
+              <w:t xml:space="preserve">&lt;/b&gt; </w:t>
+            </w:r>
+            <w:r>
+              <w:rPr>
+                <w:rFonts w:ascii="Courier New" w:hAnsi="Courier New" w:cs="Courier New"/>
+              </w:rPr>
+              <w:t>conditions are a mutually exclusive and exhaustive set of five high-level conditions indicated by capital letters: A) Communicable, maternal, perinatal, and nutritional conditions; B) Cancer/Malignant neoplasms; C) Cardiovascular diseases; D) Other chronic; E) Injuries; and Z) Unknown/Missing value</w:t>
+            </w:r>
+          </w:p>
+          <w:p>
+            <w:pPr>
+              <w:spacing w:after="0"/>
+              <w:rPr>
+                <w:rFonts w:ascii="Courier New" w:hAnsi="Courier New" w:cs="Courier New"/>
+              </w:rPr>
+            </w:pPr>
+            <w:r>
+              <w:rPr>
+                <w:rFonts w:ascii="Courier New" w:hAnsi="Courier New" w:cs="Courier New"/>
+              </w:rPr>
+              <w:t>&lt;</w:t>
+            </w:r>
+            <w:proofErr w:type="spellStart"/>
+            <w:r>
+              <w:rPr>
+                <w:rFonts w:ascii="Courier New" w:hAnsi="Courier New" w:cs="Courier New"/>
+              </w:rPr>
+              <w:t>br</w:t>
+            </w:r>
+            <w:proofErr w:type="spellEnd"/>
+            <w:r>
+              <w:rPr>
+                <w:rFonts w:ascii="Courier New" w:hAnsi="Courier New" w:cs="Courier New"/>
+              </w:rPr>
+              <w:t>&gt;&lt;</w:t>
+            </w:r>
+            <w:proofErr w:type="spellStart"/>
+            <w:r>
+              <w:rPr>
+                <w:rFonts w:ascii="Courier New" w:hAnsi="Courier New" w:cs="Courier New"/>
+              </w:rPr>
+              <w:t>br</w:t>
+            </w:r>
+            <w:proofErr w:type="spellEnd"/>
+            <w:r>
+              <w:rPr>
+                <w:rFonts w:ascii="Courier New" w:hAnsi="Courier New" w:cs="Courier New"/>
+              </w:rPr>
+              <w:t>&gt;</w:t>
+            </w:r>
+          </w:p>
+          <w:p>
+            <w:pPr>
+              <w:spacing w:after="0"/>
+              <w:rPr>
+                <w:rFonts w:ascii="Courier New" w:hAnsi="Courier New" w:cs="Courier New"/>
+              </w:rPr>
+            </w:pPr>
             <w:r>
               <w:rPr>
                 <w:rFonts w:ascii="Courier New" w:hAnsi="Courier New" w:cs="Courier New"/>
               </w:rPr>
               <w:lastRenderedPageBreak/>
-              <w:t>http://www.healthdata.org/gbd/about ""&gt;Institute for Health Metrics and Evaluation</w:t>
-            </w:r>
-            <w:r>
-              <w:rPr>
-                <w:rFonts w:ascii="Courier New" w:hAnsi="Courier New" w:cs="Courier New"/>
-              </w:rPr>
-              <w:t xml:space="preserve"> (IHME)</w:t>
-            </w:r>
-            <w:r>
-              <w:rPr>
-                <w:rFonts w:ascii="Courier New" w:hAnsi="Courier New" w:cs="Courier New"/>
-              </w:rPr>
-              <w:t>&lt;/a&gt;</w:t>
-            </w:r>
-            <w:r>
-              <w:rPr>
-                <w:rFonts w:ascii="Courier New" w:hAnsi="Courier New" w:cs="Courier New"/>
-              </w:rPr>
-              <w:t xml:space="preserve">. </w:t>
-            </w:r>
-            <w:r>
-              <w:rPr>
-                <w:rFonts w:ascii="Courier New" w:hAnsi="Courier New" w:cs="Courier New"/>
-              </w:rPr>
-              <w:t>We have made m</w:t>
-            </w:r>
-            <w:r>
-              <w:rPr>
-                <w:rFonts w:ascii="Courier New" w:hAnsi="Courier New" w:cs="Courier New"/>
-              </w:rPr>
-              <w:t xml:space="preserve">odifications </w:t>
-            </w:r>
-            <w:r>
-              <w:rPr>
-                <w:rFonts w:ascii="Courier New" w:hAnsi="Courier New" w:cs="Courier New"/>
-              </w:rPr>
-              <w:t xml:space="preserve">to the WHO and IHME lists </w:t>
-            </w:r>
-            <w:r>
-              <w:rPr>
-                <w:rFonts w:ascii="Courier New" w:hAnsi="Courier New" w:cs="Courier New"/>
-              </w:rPr>
-              <w:t>to enhance the usefulness and applicability for U.S.</w:t>
-            </w:r>
-            <w:r>
-              <w:rPr>
-                <w:rFonts w:ascii="Courier New" w:hAnsi="Courier New" w:cs="Courier New"/>
-              </w:rPr>
-              <w:t>, and specifically California,</w:t>
-            </w:r>
-            <w:r>
-              <w:rPr>
-                <w:rFonts w:ascii="Courier New" w:hAnsi="Courier New" w:cs="Courier New"/>
-              </w:rPr>
-              <w:t xml:space="preserve"> public health priorities and programs</w:t>
-            </w:r>
-            <w:r>
-              <w:rPr>
-                <w:rFonts w:ascii="Courier New" w:hAnsi="Courier New" w:cs="Courier New"/>
-              </w:rPr>
-              <w:t>. These modifications are described on the &lt;b&gt;About -&gt; Technical Documentation&lt;/b&gt; tab</w:t>
-            </w:r>
-            <w:r>
-              <w:rPr>
-                <w:rFonts w:ascii="Courier New" w:hAnsi="Courier New" w:cs="Courier New"/>
-              </w:rPr>
-              <w:t xml:space="preserve"> of this website</w:t>
-            </w:r>
-            <w:r>
-              <w:rPr>
-                <w:rFonts w:ascii="Courier New" w:hAnsi="Courier New" w:cs="Courier New"/>
-              </w:rPr>
-              <w:t>.</w:t>
+              <w:t>&lt;b&gt;</w:t>
+            </w:r>
+            <w:r>
+              <w:rPr>
+                <w:rFonts w:ascii="Courier New" w:hAnsi="Courier New" w:cs="Courier New"/>
+              </w:rPr>
+              <w:t>Public Health Levels</w:t>
+            </w:r>
+            <w:r>
+              <w:rPr>
+                <w:rFonts w:ascii="Courier New" w:hAnsi="Courier New" w:cs="Courier New"/>
+              </w:rPr>
+              <w:t xml:space="preserve">&lt;/b&gt; </w:t>
+            </w:r>
+            <w:r>
+              <w:rPr>
+                <w:rFonts w:ascii="Courier New" w:hAnsi="Courier New" w:cs="Courier New"/>
+              </w:rPr>
+              <w:t xml:space="preserve">are a mutually exclusive and exhaustive list of about 60 conditions that are subcategories of the Top Level conditions; they are indicated by numbers associated with the capital letter of the Top Level condition under which they are subcategories. This level provides greater clinical detail and public health program specificity. </w:t>
             </w:r>
           </w:p>
           <w:p>
@@ -2413,22 +2605,26 @@
               <w:rPr>
                 <w:rFonts w:ascii="Courier New" w:hAnsi="Courier New" w:cs="Courier New"/>
               </w:rPr>
-              <w:t xml:space="preserve">Depending on the geographic level selected, different levels of detail in the cause list will be available.  The more granular the geographic level, the less granular the cause list will become, for statistical stability. </w:t>
-            </w:r>
-            <w:r>
-              <w:rPr>
-                <w:rFonts w:ascii="Courier New" w:hAnsi="Courier New" w:cs="Courier New"/>
-              </w:rPr>
-              <w:t>[For our partners in Local Health Departments and in other California Department of Health Programs, fully granular data on all levels are available on request.]</w:t>
-            </w:r>
-          </w:p>
-          <w:p>
-            <w:pPr>
-              <w:spacing w:after="0"/>
-              <w:rPr>
-                <w:rFonts w:ascii="Courier New" w:hAnsi="Courier New" w:cs="Courier New"/>
-              </w:rPr>
-            </w:pPr>
+              <w:t>&lt;b&gt;</w:t>
+            </w:r>
+            <w:r>
+              <w:rPr>
+                <w:rFonts w:ascii="Courier New" w:hAnsi="Courier New" w:cs="Courier New"/>
+              </w:rPr>
+              <w:t>Detail Levels</w:t>
+            </w:r>
+            <w:r>
+              <w:rPr>
+                <w:rFonts w:ascii="Courier New" w:hAnsi="Courier New" w:cs="Courier New"/>
+              </w:rPr>
+              <w:t xml:space="preserve">&lt;/b&gt; </w:t>
+            </w:r>
+            <w:r>
+              <w:rPr>
+                <w:rFonts w:ascii="Courier New" w:hAnsi="Courier New" w:cs="Courier New"/>
+              </w:rPr>
+              <w:t xml:space="preserve">are available for a small number of the Public Health Level conditions; these are indicated by a lowercase letter and allow for further specificity. </w:t>
+            </w:r>
           </w:p>
           <w:p>
             <w:pPr>
@@ -2483,229 +2679,6 @@
               <w:rPr>
                 <w:rFonts w:ascii="Courier New" w:hAnsi="Courier New" w:cs="Courier New"/>
               </w:rPr>
-              <w:t>&lt;b&gt;</w:t>
-            </w:r>
-            <w:r>
-              <w:rPr>
-                <w:rFonts w:ascii="Courier New" w:hAnsi="Courier New" w:cs="Courier New"/>
-              </w:rPr>
-              <w:t>Top Level</w:t>
-            </w:r>
-            <w:r>
-              <w:rPr>
-                <w:rFonts w:ascii="Courier New" w:hAnsi="Courier New" w:cs="Courier New"/>
-              </w:rPr>
-              <w:t xml:space="preserve">&lt;/b&gt; </w:t>
-            </w:r>
-            <w:r>
-              <w:rPr>
-                <w:rFonts w:ascii="Courier New" w:hAnsi="Courier New" w:cs="Courier New"/>
-              </w:rPr>
-              <w:t>conditions are a mutually exclusive and exhaustive set of five high-level conditions indicated by capital letters: A) Communicable, maternal, perinatal, and nutritional conditions; B) Cancer/Malignant neoplasms; C) Cardiovascular diseases; D) Other chronic; E) Injuries; and Z) Unknown/Missing value</w:t>
-            </w:r>
-          </w:p>
-          <w:p>
-            <w:pPr>
-              <w:spacing w:after="0"/>
-              <w:rPr>
-                <w:rFonts w:ascii="Courier New" w:hAnsi="Courier New" w:cs="Courier New"/>
-              </w:rPr>
-            </w:pPr>
-            <w:r>
-              <w:rPr>
-                <w:rFonts w:ascii="Courier New" w:hAnsi="Courier New" w:cs="Courier New"/>
-              </w:rPr>
-              <w:t>&lt;</w:t>
-            </w:r>
-            <w:proofErr w:type="spellStart"/>
-            <w:r>
-              <w:rPr>
-                <w:rFonts w:ascii="Courier New" w:hAnsi="Courier New" w:cs="Courier New"/>
-              </w:rPr>
-              <w:t>br</w:t>
-            </w:r>
-            <w:proofErr w:type="spellEnd"/>
-            <w:r>
-              <w:rPr>
-                <w:rFonts w:ascii="Courier New" w:hAnsi="Courier New" w:cs="Courier New"/>
-              </w:rPr>
-              <w:t>&gt;&lt;</w:t>
-            </w:r>
-            <w:proofErr w:type="spellStart"/>
-            <w:r>
-              <w:rPr>
-                <w:rFonts w:ascii="Courier New" w:hAnsi="Courier New" w:cs="Courier New"/>
-              </w:rPr>
-              <w:t>br</w:t>
-            </w:r>
-            <w:proofErr w:type="spellEnd"/>
-            <w:r>
-              <w:rPr>
-                <w:rFonts w:ascii="Courier New" w:hAnsi="Courier New" w:cs="Courier New"/>
-              </w:rPr>
-              <w:t>&gt;</w:t>
-            </w:r>
-          </w:p>
-          <w:p>
-            <w:pPr>
-              <w:spacing w:after="0"/>
-              <w:rPr>
-                <w:rFonts w:ascii="Courier New" w:hAnsi="Courier New" w:cs="Courier New"/>
-              </w:rPr>
-            </w:pPr>
-            <w:r>
-              <w:rPr>
-                <w:rFonts w:ascii="Courier New" w:hAnsi="Courier New" w:cs="Courier New"/>
-              </w:rPr>
-              <w:t>&lt;b&gt;</w:t>
-            </w:r>
-            <w:r>
-              <w:rPr>
-                <w:rFonts w:ascii="Courier New" w:hAnsi="Courier New" w:cs="Courier New"/>
-              </w:rPr>
-              <w:t>Public Health Levels</w:t>
-            </w:r>
-            <w:r>
-              <w:rPr>
-                <w:rFonts w:ascii="Courier New" w:hAnsi="Courier New" w:cs="Courier New"/>
-              </w:rPr>
-              <w:t xml:space="preserve">&lt;/b&gt; </w:t>
-            </w:r>
-            <w:r>
-              <w:rPr>
-                <w:rFonts w:ascii="Courier New" w:hAnsi="Courier New" w:cs="Courier New"/>
-              </w:rPr>
-              <w:t xml:space="preserve">are a mutually exclusive and exhaustive list of about 60 conditions that are subcategories of the Top Level conditions; they are indicated by numbers associated with the capital letter of the Top Level condition under which they are subcategories. This level provides greater clinical detail and public health program specificity. </w:t>
-            </w:r>
-          </w:p>
-          <w:p>
-            <w:pPr>
-              <w:spacing w:after="0"/>
-              <w:rPr>
-                <w:rFonts w:ascii="Courier New" w:hAnsi="Courier New" w:cs="Courier New"/>
-              </w:rPr>
-            </w:pPr>
-            <w:r>
-              <w:rPr>
-                <w:rFonts w:ascii="Courier New" w:hAnsi="Courier New" w:cs="Courier New"/>
-              </w:rPr>
-              <w:t>&lt;</w:t>
-            </w:r>
-            <w:proofErr w:type="spellStart"/>
-            <w:r>
-              <w:rPr>
-                <w:rFonts w:ascii="Courier New" w:hAnsi="Courier New" w:cs="Courier New"/>
-              </w:rPr>
-              <w:t>br</w:t>
-            </w:r>
-            <w:proofErr w:type="spellEnd"/>
-            <w:r>
-              <w:rPr>
-                <w:rFonts w:ascii="Courier New" w:hAnsi="Courier New" w:cs="Courier New"/>
-              </w:rPr>
-              <w:t>&gt;&lt;</w:t>
-            </w:r>
-            <w:proofErr w:type="spellStart"/>
-            <w:r>
-              <w:rPr>
-                <w:rFonts w:ascii="Courier New" w:hAnsi="Courier New" w:cs="Courier New"/>
-              </w:rPr>
-              <w:t>br</w:t>
-            </w:r>
-            <w:proofErr w:type="spellEnd"/>
-            <w:r>
-              <w:rPr>
-                <w:rFonts w:ascii="Courier New" w:hAnsi="Courier New" w:cs="Courier New"/>
-              </w:rPr>
-              <w:t>&gt;</w:t>
-            </w:r>
-          </w:p>
-          <w:p>
-            <w:pPr>
-              <w:spacing w:after="0"/>
-              <w:rPr>
-                <w:rFonts w:ascii="Courier New" w:hAnsi="Courier New" w:cs="Courier New"/>
-              </w:rPr>
-            </w:pPr>
-            <w:r>
-              <w:rPr>
-                <w:rFonts w:ascii="Courier New" w:hAnsi="Courier New" w:cs="Courier New"/>
-              </w:rPr>
-              <w:t>&lt;b&gt;</w:t>
-            </w:r>
-            <w:r>
-              <w:rPr>
-                <w:rFonts w:ascii="Courier New" w:hAnsi="Courier New" w:cs="Courier New"/>
-              </w:rPr>
-              <w:t>Detail Levels</w:t>
-            </w:r>
-            <w:r>
-              <w:rPr>
-                <w:rFonts w:ascii="Courier New" w:hAnsi="Courier New" w:cs="Courier New"/>
-              </w:rPr>
-              <w:t xml:space="preserve">&lt;/b&gt; </w:t>
-            </w:r>
-            <w:r>
-              <w:rPr>
-                <w:rFonts w:ascii="Courier New" w:hAnsi="Courier New" w:cs="Courier New"/>
-              </w:rPr>
-              <w:t xml:space="preserve">are available for a small number of the Public Health Level conditions; these are indicated by a lowercase letter and allow for further specificity. </w:t>
-            </w:r>
-          </w:p>
-          <w:p>
-            <w:pPr>
-              <w:spacing w:after="0"/>
-              <w:rPr>
-                <w:rFonts w:ascii="Courier New" w:hAnsi="Courier New" w:cs="Courier New"/>
-              </w:rPr>
-            </w:pPr>
-            <w:r>
-              <w:rPr>
-                <w:rFonts w:ascii="Courier New" w:hAnsi="Courier New" w:cs="Courier New"/>
-              </w:rPr>
-              <w:t>&lt;</w:t>
-            </w:r>
-            <w:proofErr w:type="spellStart"/>
-            <w:r>
-              <w:rPr>
-                <w:rFonts w:ascii="Courier New" w:hAnsi="Courier New" w:cs="Courier New"/>
-              </w:rPr>
-              <w:t>br</w:t>
-            </w:r>
-            <w:proofErr w:type="spellEnd"/>
-            <w:r>
-              <w:rPr>
-                <w:rFonts w:ascii="Courier New" w:hAnsi="Courier New" w:cs="Courier New"/>
-              </w:rPr>
-              <w:t>&gt;&lt;</w:t>
-            </w:r>
-            <w:proofErr w:type="spellStart"/>
-            <w:r>
-              <w:rPr>
-                <w:rFonts w:ascii="Courier New" w:hAnsi="Courier New" w:cs="Courier New"/>
-              </w:rPr>
-              <w:t>br</w:t>
-            </w:r>
-            <w:proofErr w:type="spellEnd"/>
-            <w:r>
-              <w:rPr>
-                <w:rFonts w:ascii="Courier New" w:hAnsi="Courier New" w:cs="Courier New"/>
-              </w:rPr>
-              <w:t>&gt;</w:t>
-            </w:r>
-          </w:p>
-          <w:p>
-            <w:pPr>
-              <w:spacing w:after="0"/>
-              <w:rPr>
-                <w:rFonts w:ascii="Courier New" w:hAnsi="Courier New" w:cs="Courier New"/>
-              </w:rPr>
-            </w:pPr>
-            <w:r>
-              <w:rPr>
-                <w:rFonts w:ascii="Courier New" w:hAnsi="Courier New" w:cs="Courier New"/>
-              </w:rPr>
-              <w:lastRenderedPageBreak/>
               <w:t>Our full cause list hierarchy is available &lt;a</w:t>
             </w:r>
             <w:r>
@@ -2876,47 +2849,13 @@
               <w:rPr>
                 <w:rFonts w:ascii="Courier New" w:hAnsi="Courier New" w:cs="Courier New"/>
               </w:rPr>
-              <w:t xml:space="preserve">"  </w:t>
-            </w:r>
-            <w:proofErr w:type="spellStart"/>
-            <w:r>
-              <w:rPr>
-                <w:rFonts w:ascii="Courier New" w:hAnsi="Courier New" w:cs="Courier New"/>
-              </w:rPr>
-              <w:t>href</w:t>
-            </w:r>
-            <w:proofErr w:type="spellEnd"/>
-            <w:r>
-              <w:rPr>
-                <w:rFonts w:ascii="Courier New" w:hAnsi="Courier New" w:cs="Courier New"/>
-              </w:rPr>
-              <w:t>="</w:t>
-            </w:r>
-            <w:proofErr w:type="spellStart"/>
-            <w:r>
-              <w:rPr>
-                <w:rFonts w:ascii="Courier New" w:hAnsi="Courier New" w:cs="Courier New"/>
-              </w:rPr>
-              <w:t>myInfo</w:t>
-            </w:r>
-            <w:proofErr w:type="spellEnd"/>
-            <w:r>
-              <w:rPr>
-                <w:rFonts w:ascii="Courier New" w:hAnsi="Courier New" w:cs="Courier New"/>
-              </w:rPr>
-              <w:t>/</w:t>
-            </w:r>
-            <w:r>
-              <w:rPr>
-                <w:rFonts w:ascii="Courier New" w:hAnsi="Courier New" w:cs="Courier New"/>
-              </w:rPr>
-              <w:t>icd10_to_CAUSE.</w:t>
-            </w:r>
-            <w:r>
-              <w:rPr>
-                <w:rFonts w:ascii="Courier New" w:hAnsi="Courier New" w:cs="Courier New"/>
-              </w:rPr>
-              <w:t>xlsx</w:t>
+              <w:t>"  href="</w:t>
+            </w:r>
+            <w:r>
+              <w:rPr>
+                <w:rFonts w:ascii="Courier New" w:hAnsi="Courier New" w:cs="Courier New"/>
+              </w:rPr>
+              <w:t>https://github.com/mcSamuelDataSci/CACommunityBurden/blob/master/myCCB/myInfo/icd10_to_CAUSE.xlsx</w:t>
             </w:r>
             <w:r>
               <w:rPr>
@@ -3231,7 +3170,14 @@
               <w:rPr>
                 <w:rFonts w:ascii="Courier New" w:hAnsi="Courier New" w:cs="Courier New"/>
               </w:rPr>
-              <w:t xml:space="preserve">have high rates of something compared to other counties, that county would be almost all red (indicating high rates) with the box checked, and would show a more varied distribution with the box unchecked. </w:t>
+              <w:t xml:space="preserve">have high rates of something compared to other counties, that county would be almost all red (indicating high rates) with the box </w:t>
+            </w:r>
+            <w:r>
+              <w:rPr>
+                <w:rFonts w:ascii="Courier New" w:hAnsi="Courier New" w:cs="Courier New"/>
+              </w:rPr>
+              <w:lastRenderedPageBreak/>
+              <w:t xml:space="preserve">checked, and would show a more varied distribution with the box unchecked. </w:t>
             </w:r>
           </w:p>
           <w:p>
@@ -3309,6 +3255,7 @@
               <w:rPr>
                 <w:rFonts w:ascii="Courier New" w:hAnsi="Courier New" w:cs="Courier New"/>
               </w:rPr>
+              <w:lastRenderedPageBreak/>
               <w:t>cutmethodHelp</w:t>
             </w:r>
             <w:proofErr w:type="spellEnd"/>
@@ -3401,14 +3348,7 @@
               <w:rPr>
                 <w:rFonts w:ascii="Courier New" w:hAnsi="Courier New" w:cs="Courier New"/>
               </w:rPr>
-              <w:t xml:space="preserve"> uses the Fisher-Jenks algorithm which reduces the variance within </w:t>
-            </w:r>
-            <w:r>
-              <w:rPr>
-                <w:rFonts w:ascii="Courier New" w:hAnsi="Courier New" w:cs="Courier New"/>
-              </w:rPr>
-              <w:lastRenderedPageBreak/>
-              <w:t>categories and maximizes the variance between categories.</w:t>
+              <w:t xml:space="preserve"> uses the Fisher-Jenks algorithm which reduces the variance within categories and maximizes the variance between categories.</w:t>
             </w:r>
           </w:p>
         </w:tc>
@@ -3430,7 +3370,6 @@
               <w:rPr>
                 <w:rFonts w:ascii="Courier New" w:hAnsi="Courier New" w:cs="Courier New"/>
               </w:rPr>
-              <w:lastRenderedPageBreak/>
               <w:t>axisScale</w:t>
             </w:r>
             <w:r>
@@ -4004,6 +3943,7 @@
               <w:rPr>
                 <w:rFonts w:ascii="Courier New" w:hAnsi="Courier New" w:cs="Courier New"/>
               </w:rPr>
+              <w:lastRenderedPageBreak/>
               <w:t>&lt;b&gt;Age-adjusted Rate&lt;/b&gt; is the rate that would have existed if the population had the same age distribution as a reference population. This allows for comparisons between populations with differences in age distributions, accounting for the fact that age itself is generally correlated with higher mortality.</w:t>
             </w:r>
           </w:p>
@@ -4026,6 +3966,7 @@
               <w:rPr>
                 <w:rFonts w:ascii="Courier New" w:hAnsi="Courier New" w:cs="Courier New"/>
               </w:rPr>
+              <w:lastRenderedPageBreak/>
               <w:t>includeBirthsHelp</w:t>
             </w:r>
             <w:proofErr w:type="spellEnd"/>
@@ -4046,14 +3987,7 @@
               <w:rPr>
                 <w:rFonts w:ascii="Courier New" w:hAnsi="Courier New" w:cs="Courier New"/>
               </w:rPr>
-              <w:t xml:space="preserve">Births, of course, are not an adverse health outcome. One may or may not want to include them in the assessment of this data. In any case the </w:t>
-            </w:r>
-            <w:r>
-              <w:rPr>
-                <w:rFonts w:ascii="Courier New" w:hAnsi="Courier New" w:cs="Courier New"/>
-              </w:rPr>
-              <w:lastRenderedPageBreak/>
-              <w:t>birth 'condition' is associated with the infant, not the mother.</w:t>
+              <w:t>Births, of course, are not an adverse health outcome. One may or may not want to include them in the assessment of this data. In any case the birth 'condition' is associated with the infant, not the mother.</w:t>
             </w:r>
           </w:p>
         </w:tc>
@@ -4075,7 +4009,6 @@
               <w:rPr>
                 <w:rFonts w:ascii="Courier New" w:hAnsi="Courier New" w:cs="Courier New"/>
               </w:rPr>
-              <w:lastRenderedPageBreak/>
               <w:t>disparityCompareHelp</w:t>
             </w:r>
             <w:proofErr w:type="spellEnd"/>
@@ -4498,6 +4431,7 @@
               <w:rPr>
                 <w:rFonts w:ascii="Courier New" w:hAnsi="Courier New" w:cs="Courier New"/>
               </w:rPr>
+              <w:lastRenderedPageBreak/>
               <w:t>mapTab</w:t>
             </w:r>
             <w:proofErr w:type="spellEnd"/>
@@ -4549,14 +4483,7 @@
               <w:rPr>
                 <w:rFonts w:ascii="Courier New" w:hAnsi="Courier New" w:cs="Courier New"/>
               </w:rPr>
-              <w:t xml:space="preserve">, that </w:t>
-            </w:r>
-            <w:r>
-              <w:rPr>
-                <w:rFonts w:ascii="Courier New" w:hAnsi="Courier New" w:cs="Courier New"/>
-              </w:rPr>
-              <w:lastRenderedPageBreak/>
-              <w:t>p</w:t>
+              <w:t>, that p</w:t>
             </w:r>
             <w:r>
               <w:rPr>
@@ -4844,7 +4771,6 @@
               <w:rPr>
                 <w:rFonts w:ascii="Courier New" w:hAnsi="Courier New" w:cs="Courier New"/>
               </w:rPr>
-              <w:lastRenderedPageBreak/>
               <w:t>conditionTab</w:t>
             </w:r>
             <w:proofErr w:type="spellEnd"/>
@@ -5051,14 +4977,14 @@
               <w:rPr>
                 <w:rFonts w:ascii="Courier New" w:hAnsi="Courier New" w:cs="Courier New"/>
               </w:rPr>
-              <w:t xml:space="preserve">Ranking on SMR provides a special window in the potentially unique priority of a condition in the selected geography.  A large SMR means the condition is especially high in that geography </w:t>
+              <w:t xml:space="preserve">Ranking on SMR provides a special window in the potentially unique priority of a condition in the </w:t>
             </w:r>
             <w:r>
               <w:rPr>
                 <w:rFonts w:ascii="Courier New" w:hAnsi="Courier New" w:cs="Courier New"/>
               </w:rPr>
               <w:lastRenderedPageBreak/>
-              <w:t xml:space="preserve">relative to the State average, even if the condition does not have a large number of deaths.  This is an important way to detect conditions that, while perhaps not common, are unusually high (or low) in a county or community in which one is interested.  To aid in using this measure, the vertical red line is at 1.2, corresponding to </w:t>
+              <w:t xml:space="preserve">selected geography.  A large SMR means the condition is especially high in that geography relative to the State average, even if the condition does not have a large number of deaths.  This is an important way to detect conditions that, while perhaps not common, are unusually high (or low) in a county or community in which one is interested.  To aid in using this measure, the vertical red line is at 1.2, corresponding to </w:t>
             </w:r>
             <w:r>
               <w:rPr>
@@ -5527,26 +5453,26 @@
               <w:rPr>
                 <w:rFonts w:ascii="Courier New" w:hAnsi="Courier New" w:cs="Courier New"/>
               </w:rPr>
-              <w:t xml:space="preserve">Note that higher ranking counties or communities may not be meaningfully higher from a statistical perspective; examining the confidence intervals will help determine if there is a meaningful </w:t>
+              <w:t>Note that higher ranking counties or communities may not be meaningfully higher from a statistical perspective; examining the confidence intervals will help determine if there is a meaningful difference or not.</w:t>
+            </w:r>
+            <w:r>
+              <w:rPr>
+                <w:rFonts w:ascii="Courier New" w:hAnsi="Courier New" w:cs="Courier New"/>
+              </w:rPr>
+              <w:t xml:space="preserve"> </w:t>
+            </w:r>
+            <w:r>
+              <w:rPr>
+                <w:rFonts w:ascii="Courier New" w:hAnsi="Courier New" w:cs="Courier New"/>
+              </w:rPr>
+              <w:t xml:space="preserve">Users can display confidence intervals by checking the 95% CIs </w:t>
             </w:r>
             <w:r>
               <w:rPr>
                 <w:rFonts w:ascii="Courier New" w:hAnsi="Courier New" w:cs="Courier New"/>
               </w:rPr>
               <w:lastRenderedPageBreak/>
-              <w:t>difference or not.</w:t>
-            </w:r>
-            <w:r>
-              <w:rPr>
-                <w:rFonts w:ascii="Courier New" w:hAnsi="Courier New" w:cs="Courier New"/>
-              </w:rPr>
-              <w:t xml:space="preserve"> </w:t>
-            </w:r>
-            <w:r>
-              <w:rPr>
-                <w:rFonts w:ascii="Courier New" w:hAnsi="Courier New" w:cs="Courier New"/>
-              </w:rPr>
-              <w:t>Users can display confidence intervals by checking the 95% CIs option. In the current version, confidence intervals are only displayed for the crude death rate and age-adjusted death rate but will be available soon for other measures.</w:t>
+              <w:t>option. In the current version, confidence intervals are only displayed for the crude death rate and age-adjusted death rate but will be available soon for other measures.</w:t>
             </w:r>
           </w:p>
         </w:tc>
@@ -5833,7 +5759,6 @@
           </w:p>
           <w:p>
             <w:r>
-              <w:lastRenderedPageBreak/>
               <w:t xml:space="preserve">The plot on the left displays leading </w:t>
             </w:r>
             <w:r>
@@ -5906,7 +5831,11 @@
               <w:t>:</w:t>
             </w:r>
             <w:r>
-              <w:t xml:space="preserve"> Shows the leading primary causes of death, arranged in descending order based on the primary cause shown in blue. For each cause, the additional number of deaths with that cause listed as secondary is shown in gray.&lt;/li&gt;</w:t>
+              <w:t xml:space="preserve"> Shows the leading primary causes of death, arranged in descending order based on the primary cause shown in blue. </w:t>
+            </w:r>
+            <w:r>
+              <w:lastRenderedPageBreak/>
+              <w:t>For each cause, the additional number of deaths with that cause listed as secondary is shown in gray.&lt;/li&gt;</w:t>
             </w:r>
           </w:p>
           <w:p>
@@ -6292,11 +6221,7 @@
               <w:t>&lt;/u&gt;</w:t>
             </w:r>
             <w:r>
-              <w:t xml:space="preserve"> cause. For example, if COVID-19 is selected, the plot </w:t>
-            </w:r>
-            <w:r>
-              <w:lastRenderedPageBreak/>
-              <w:t>will show the leading primary causes of death among decedents who had COVID-19 listed as a secondary, or contributory cause.&lt;</w:t>
+              <w:t xml:space="preserve"> cause. For example, if COVID-19 is selected, the plot will show the leading primary causes of death among decedents who had COVID-19 listed as a secondary, or contributory cause.&lt;</w:t>
             </w:r>
             <w:proofErr w:type="spellStart"/>
             <w:r>
@@ -6368,7 +6293,14 @@
               <w:rPr>
                 <w:rFonts w:ascii="Courier New" w:hAnsi="Courier New" w:cs="Courier New"/>
               </w:rPr>
-              <w:t>This graph displays the trend over time for a particular condition within a selected geography, separately for males, females, and the total population. Reviewing the trend over time is important for understanding which problems are improving and which are getting worse.</w:t>
+              <w:t xml:space="preserve">This graph displays the trend over time for a particular condition within a selected geography, separately for </w:t>
+            </w:r>
+            <w:r>
+              <w:rPr>
+                <w:rFonts w:ascii="Courier New" w:hAnsi="Courier New" w:cs="Courier New"/>
+              </w:rPr>
+              <w:lastRenderedPageBreak/>
+              <w:t>males, females, and the total population. Reviewing the trend over time is important for understanding which problems are improving and which are getting worse.</w:t>
             </w:r>
           </w:p>
         </w:tc>
@@ -6390,6 +6322,7 @@
               <w:rPr>
                 <w:rFonts w:ascii="Courier New" w:hAnsi="Courier New" w:cs="Courier New"/>
               </w:rPr>
+              <w:lastRenderedPageBreak/>
               <w:t>topTrendsTab</w:t>
             </w:r>
             <w:proofErr w:type="spellEnd"/>
@@ -6718,14 +6651,7 @@
               <w:rPr>
                 <w:rFonts w:ascii="Courier New" w:hAnsi="Courier New" w:cs="Courier New"/>
               </w:rPr>
-              <w:t xml:space="preserve"> slider. Additionally, the time period </w:t>
-            </w:r>
-            <w:r>
-              <w:rPr>
-                <w:rFonts w:ascii="Courier New" w:hAnsi="Courier New" w:cs="Courier New"/>
-              </w:rPr>
-              <w:lastRenderedPageBreak/>
-              <w:t>displayed can be adjusted through the </w:t>
+              <w:t> slider. Additionally, the time period displayed can be adjusted through the </w:t>
             </w:r>
             <w:r>
               <w:rPr>
@@ -6771,7 +6697,6 @@
               <w:rPr>
                 <w:rFonts w:ascii="Courier New" w:hAnsi="Courier New" w:cs="Courier New"/>
               </w:rPr>
-              <w:lastRenderedPageBreak/>
               <w:t>sdohTab</w:t>
             </w:r>
             <w:proofErr w:type="spellEnd"/>
@@ -6933,7 +6858,14 @@
               <w:rPr>
                 <w:rFonts w:ascii="Courier New" w:hAnsi="Courier New" w:cs="Courier New"/>
               </w:rPr>
-              <w:t xml:space="preserve"> (correlation of geographic units, not of individuals), it is particularly important in this tab to look at measures that take into account the size and age distribution of the population, such as age-adjusted YLL rate and age-adjusted death rate. While correlations do not indicate causation, they are a potentially important way to understand the differential roles of some social determinants of health on disease outcomes.</w:t>
+              <w:t xml:space="preserve"> (correlation of geographic units, not of individuals), it is particularly important in this tab </w:t>
+            </w:r>
+            <w:r>
+              <w:rPr>
+                <w:rFonts w:ascii="Courier New" w:hAnsi="Courier New" w:cs="Courier New"/>
+              </w:rPr>
+              <w:lastRenderedPageBreak/>
+              <w:t>to look at measures that take into account the size and age distribution of the population, such as age-adjusted YLL rate and age-adjusted death rate. While correlations do not indicate causation, they are a potentially important way to understand the differential roles of some social determinants of health on disease outcomes.</w:t>
             </w:r>
           </w:p>
           <w:p>
@@ -7123,6 +7055,7 @@
               <w:rPr>
                 <w:rFonts w:ascii="Courier New" w:hAnsi="Courier New" w:cs="Courier New"/>
               </w:rPr>
+              <w:lastRenderedPageBreak/>
               <w:t>lifeExpectancyTab</w:t>
             </w:r>
             <w:proofErr w:type="spellEnd"/>
@@ -7143,14 +7076,7 @@
               <w:rPr>
                 <w:rFonts w:ascii="Courier New" w:hAnsi="Courier New" w:cs="Courier New"/>
               </w:rPr>
-              <w:t xml:space="preserve">This chart shows the estimated Life Expectancy for California overall and for most California counties, for males and females, for each race-ethnic group, and includes confidence intervals.  Life Expectancy is a familiar and widely used measure, which summarizes in one number the 'force of mortality' in a population, and </w:t>
-            </w:r>
-            <w:r>
-              <w:rPr>
-                <w:rFonts w:ascii="Courier New" w:hAnsi="Courier New" w:cs="Courier New"/>
-              </w:rPr>
-              <w:lastRenderedPageBreak/>
-              <w:t>provides a valuable single measure to compare the overall health status between populations.</w:t>
+              <w:t>This chart shows the estimated Life Expectancy for California overall and for most California counties, for males and females, for each race-ethnic group, and includes confidence intervals.  Life Expectancy is a familiar and widely used measure, which summarizes in one number the 'force of mortality' in a population, and provides a valuable single measure to compare the overall health status between populations.</w:t>
             </w:r>
           </w:p>
           <w:p>
@@ -7444,286 +7370,398 @@
               <w:rPr>
                 <w:rFonts w:ascii="Courier New" w:hAnsi="Courier New" w:cs="Courier New"/>
               </w:rPr>
+              <w:t xml:space="preserve">target="_blank" </w:t>
+            </w:r>
+            <w:proofErr w:type="spellStart"/>
+            <w:r>
+              <w:rPr>
+                <w:rFonts w:ascii="Courier New" w:hAnsi="Courier New" w:cs="Courier New"/>
+              </w:rPr>
+              <w:t>rel</w:t>
+            </w:r>
+            <w:proofErr w:type="spellEnd"/>
+            <w:r>
+              <w:rPr>
+                <w:rFonts w:ascii="Courier New" w:hAnsi="Courier New" w:cs="Courier New"/>
+              </w:rPr>
+              <w:t>="</w:t>
+            </w:r>
+            <w:proofErr w:type="spellStart"/>
+            <w:r>
+              <w:rPr>
+                <w:rFonts w:ascii="Courier New" w:hAnsi="Courier New" w:cs="Courier New"/>
+              </w:rPr>
+              <w:t>noopener</w:t>
+            </w:r>
+            <w:proofErr w:type="spellEnd"/>
+            <w:r>
+              <w:rPr>
+                <w:rFonts w:ascii="Courier New" w:hAnsi="Courier New" w:cs="Courier New"/>
+              </w:rPr>
+              <w:t xml:space="preserve"> </w:t>
+            </w:r>
+            <w:proofErr w:type="spellStart"/>
+            <w:r>
+              <w:rPr>
+                <w:rFonts w:ascii="Courier New" w:hAnsi="Courier New" w:cs="Courier New"/>
+              </w:rPr>
+              <w:t>noreferrer</w:t>
+            </w:r>
+            <w:proofErr w:type="spellEnd"/>
+            <w:r>
+              <w:rPr>
+                <w:rFonts w:ascii="Courier New" w:hAnsi="Courier New" w:cs="Courier New"/>
+              </w:rPr>
+              <w:t>"</w:t>
+            </w:r>
+            <w:r>
+              <w:rPr>
+                <w:rFonts w:ascii="Courier New" w:hAnsi="Courier New" w:cs="Courier New"/>
+              </w:rPr>
+              <w:t xml:space="preserve"> </w:t>
+            </w:r>
+            <w:proofErr w:type="spellStart"/>
+            <w:r>
+              <w:rPr>
+                <w:rFonts w:ascii="Courier New" w:hAnsi="Courier New" w:cs="Courier New"/>
+              </w:rPr>
+              <w:t>href</w:t>
+            </w:r>
+            <w:proofErr w:type="spellEnd"/>
+            <w:r>
+              <w:rPr>
+                <w:rFonts w:ascii="Courier New" w:hAnsi="Courier New" w:cs="Courier New"/>
+              </w:rPr>
+              <w:t>="</w:t>
+            </w:r>
+            <w:r>
+              <w:t xml:space="preserve"> </w:t>
+            </w:r>
+            <w:r>
+              <w:rPr>
+                <w:rFonts w:ascii="Courier New" w:hAnsi="Courier New" w:cs="Courier New"/>
+              </w:rPr>
+              <w:t>http://ghdx.healthdata.org/gbd-2019</w:t>
+            </w:r>
+            <w:r>
+              <w:rPr>
+                <w:rFonts w:ascii="Courier New" w:hAnsi="Courier New" w:cs="Courier New"/>
+              </w:rPr>
+              <w:t>"&gt;</w:t>
+            </w:r>
+            <w:r>
+              <w:t xml:space="preserve"> </w:t>
+            </w:r>
+            <w:r>
+              <w:rPr>
+                <w:rFonts w:ascii="Courier New" w:hAnsi="Courier New" w:cs="Courier New"/>
+              </w:rPr>
+              <w:t>here&lt;/</w:t>
+            </w:r>
+            <w:r>
+              <w:rPr>
+                <w:rFonts w:ascii="Courier New" w:hAnsi="Courier New" w:cs="Courier New"/>
+              </w:rPr>
+              <w:t>a&gt;</w:t>
+            </w:r>
+            <w:r>
+              <w:rPr>
+                <w:rFonts w:ascii="Courier New" w:hAnsi="Courier New" w:cs="Courier New"/>
+              </w:rPr>
+              <w:t xml:space="preserve">. The glossary of terms can be found </w:t>
+            </w:r>
+            <w:r>
+              <w:rPr>
+                <w:rFonts w:ascii="Courier New" w:hAnsi="Courier New" w:cs="Courier New"/>
+              </w:rPr>
+              <w:t xml:space="preserve">&lt;a </w:t>
+            </w:r>
+            <w:r>
+              <w:rPr>
+                <w:rFonts w:ascii="Courier New" w:hAnsi="Courier New" w:cs="Courier New"/>
+              </w:rPr>
+              <w:t xml:space="preserve">target="_blank" </w:t>
+            </w:r>
+            <w:proofErr w:type="spellStart"/>
+            <w:r>
+              <w:rPr>
+                <w:rFonts w:ascii="Courier New" w:hAnsi="Courier New" w:cs="Courier New"/>
+              </w:rPr>
+              <w:t>rel</w:t>
+            </w:r>
+            <w:proofErr w:type="spellEnd"/>
+            <w:r>
+              <w:rPr>
+                <w:rFonts w:ascii="Courier New" w:hAnsi="Courier New" w:cs="Courier New"/>
+              </w:rPr>
+              <w:t>="</w:t>
+            </w:r>
+            <w:proofErr w:type="spellStart"/>
+            <w:r>
+              <w:rPr>
+                <w:rFonts w:ascii="Courier New" w:hAnsi="Courier New" w:cs="Courier New"/>
+              </w:rPr>
+              <w:t>noopener</w:t>
+            </w:r>
+            <w:proofErr w:type="spellEnd"/>
+            <w:r>
+              <w:rPr>
+                <w:rFonts w:ascii="Courier New" w:hAnsi="Courier New" w:cs="Courier New"/>
+              </w:rPr>
+              <w:t xml:space="preserve"> </w:t>
+            </w:r>
+            <w:proofErr w:type="spellStart"/>
+            <w:r>
+              <w:rPr>
+                <w:rFonts w:ascii="Courier New" w:hAnsi="Courier New" w:cs="Courier New"/>
+              </w:rPr>
+              <w:t>noreferrer</w:t>
+            </w:r>
+            <w:proofErr w:type="spellEnd"/>
+            <w:r>
+              <w:rPr>
+                <w:rFonts w:ascii="Courier New" w:hAnsi="Courier New" w:cs="Courier New"/>
+              </w:rPr>
+              <w:t>"</w:t>
+            </w:r>
+            <w:r>
+              <w:rPr>
+                <w:rFonts w:ascii="Courier New" w:hAnsi="Courier New" w:cs="Courier New"/>
+              </w:rPr>
+              <w:t xml:space="preserve"> </w:t>
+            </w:r>
+            <w:proofErr w:type="spellStart"/>
+            <w:r>
+              <w:rPr>
+                <w:rFonts w:ascii="Courier New" w:hAnsi="Courier New" w:cs="Courier New"/>
+              </w:rPr>
+              <w:t>href</w:t>
+            </w:r>
+            <w:proofErr w:type="spellEnd"/>
+            <w:r>
+              <w:rPr>
+                <w:rFonts w:ascii="Courier New" w:hAnsi="Courier New" w:cs="Courier New"/>
+              </w:rPr>
+              <w:t>="</w:t>
+            </w:r>
+            <w:r>
+              <w:t xml:space="preserve"> </w:t>
+            </w:r>
+            <w:r>
+              <w:rPr>
+                <w:rFonts w:ascii="Courier New" w:hAnsi="Courier New" w:cs="Courier New"/>
+              </w:rPr>
+              <w:t>http://www.healthdata.org/terms-defined</w:t>
+            </w:r>
+            <w:r>
+              <w:rPr>
+                <w:rFonts w:ascii="Courier New" w:hAnsi="Courier New" w:cs="Courier New"/>
+              </w:rPr>
+              <w:t>"&gt;</w:t>
+            </w:r>
+            <w:r>
+              <w:t xml:space="preserve"> </w:t>
+            </w:r>
+            <w:r>
+              <w:rPr>
+                <w:rFonts w:ascii="Courier New" w:hAnsi="Courier New" w:cs="Courier New"/>
+              </w:rPr>
+              <w:t>here&lt;/</w:t>
+            </w:r>
+            <w:r>
+              <w:rPr>
+                <w:rFonts w:ascii="Courier New" w:hAnsi="Courier New" w:cs="Courier New"/>
+              </w:rPr>
+              <w:t>a&gt;</w:t>
+            </w:r>
+            <w:r>
+              <w:rPr>
+                <w:rFonts w:ascii="Courier New" w:hAnsi="Courier New" w:cs="Courier New"/>
+              </w:rPr>
+              <w:t xml:space="preserve">.  </w:t>
+            </w:r>
+          </w:p>
+          <w:p>
+            <w:pPr>
+              <w:spacing w:after="0"/>
+              <w:rPr>
+                <w:rFonts w:ascii="Courier New" w:hAnsi="Courier New" w:cs="Courier New"/>
+              </w:rPr>
+            </w:pPr>
+            <w:r>
+              <w:rPr>
+                <w:rFonts w:ascii="Courier New" w:hAnsi="Courier New" w:cs="Courier New"/>
+              </w:rPr>
+              <w:t>&lt;</w:t>
+            </w:r>
+            <w:proofErr w:type="spellStart"/>
+            <w:r>
+              <w:rPr>
+                <w:rFonts w:ascii="Courier New" w:hAnsi="Courier New" w:cs="Courier New"/>
+              </w:rPr>
+              <w:t>br</w:t>
+            </w:r>
+            <w:proofErr w:type="spellEnd"/>
+            <w:r>
+              <w:rPr>
+                <w:rFonts w:ascii="Courier New" w:hAnsi="Courier New" w:cs="Courier New"/>
+              </w:rPr>
+              <w:t>&gt;&lt;</w:t>
+            </w:r>
+            <w:proofErr w:type="spellStart"/>
+            <w:r>
+              <w:rPr>
+                <w:rFonts w:ascii="Courier New" w:hAnsi="Courier New" w:cs="Courier New"/>
+              </w:rPr>
+              <w:t>br</w:t>
+            </w:r>
+            <w:proofErr w:type="spellEnd"/>
+            <w:r>
+              <w:rPr>
+                <w:rFonts w:ascii="Courier New" w:hAnsi="Courier New" w:cs="Courier New"/>
+              </w:rPr>
+              <w:t>&gt;</w:t>
+            </w:r>
+          </w:p>
+          <w:p>
+            <w:pPr>
+              <w:spacing w:after="0"/>
+              <w:rPr>
+                <w:rFonts w:ascii="Courier New" w:hAnsi="Courier New" w:cs="Courier New"/>
+              </w:rPr>
+            </w:pPr>
+            <w:r>
+              <w:rPr>
+                <w:rFonts w:ascii="Courier New" w:hAnsi="Courier New" w:cs="Courier New"/>
+              </w:rPr>
+              <w:t xml:space="preserve">In the initial setting for this chart, the health outcome being measured is Disability Adjusted Life Years (DALY).  DALY is a powerful measure that sums (1) the number of years a person lives with a condition which decreases their functionality during life (Years Lived with Disability=YLD) and (2) the difference between the age at which they might have lived to without the condition age and the age at which they actually died due to the condition (Years of Life Lost=YLL); DALY = YLD + YLL. While DALYs is the initial health outcome setting, it can be changed to a different setting for the particular situation you are exploring.  </w:t>
+            </w:r>
+          </w:p>
+          <w:p>
+            <w:pPr>
+              <w:spacing w:after="0"/>
+              <w:rPr>
+                <w:rFonts w:ascii="Courier New" w:hAnsi="Courier New" w:cs="Courier New"/>
+              </w:rPr>
+            </w:pPr>
+            <w:r>
+              <w:rPr>
+                <w:rFonts w:ascii="Courier New" w:hAnsi="Courier New" w:cs="Courier New"/>
+              </w:rPr>
+              <w:t xml:space="preserve">The settings for all the modifiable settings (i.e. parameters), with their default values, options, and some explanations are: </w:t>
+            </w:r>
+          </w:p>
+          <w:p>
+            <w:pPr>
+              <w:spacing w:after="0"/>
+              <w:rPr>
+                <w:rFonts w:ascii="Courier New" w:hAnsi="Courier New" w:cs="Courier New"/>
+              </w:rPr>
+            </w:pPr>
+            <w:r>
+              <w:rPr>
+                <w:rFonts w:ascii="Courier New" w:hAnsi="Courier New" w:cs="Courier New"/>
+              </w:rPr>
+              <w:t>&lt;li style="margin-left: 20px"&gt;</w:t>
+            </w:r>
+          </w:p>
+          <w:p>
+            <w:pPr>
+              <w:spacing w:after="0"/>
+              <w:rPr>
+                <w:rFonts w:ascii="Courier New" w:hAnsi="Courier New" w:cs="Courier New"/>
+              </w:rPr>
+            </w:pPr>
+            <w:r>
+              <w:rPr>
+                <w:rFonts w:ascii="Courier New" w:hAnsi="Courier New" w:cs="Courier New"/>
+              </w:rPr>
+              <w:t>Level of the risk factors&lt;/li&gt;</w:t>
+            </w:r>
+          </w:p>
+          <w:p>
+            <w:pPr>
+              <w:spacing w:after="0"/>
+              <w:rPr>
+                <w:rFonts w:ascii="Courier New" w:hAnsi="Courier New" w:cs="Courier New"/>
+              </w:rPr>
+            </w:pPr>
+            <w:r>
+              <w:rPr>
+                <w:rFonts w:ascii="Courier New" w:hAnsi="Courier New" w:cs="Courier New"/>
+              </w:rPr>
+              <w:t>&lt;li style="margin-left: 40px"&gt;</w:t>
+            </w:r>
+          </w:p>
+          <w:p>
+            <w:pPr>
+              <w:spacing w:after="0"/>
+              <w:rPr>
+                <w:rFonts w:ascii="Courier New" w:hAnsi="Courier New" w:cs="Courier New"/>
+              </w:rPr>
+            </w:pPr>
+            <w:r>
+              <w:rPr>
+                <w:rFonts w:ascii="Courier New" w:hAnsi="Courier New" w:cs="Courier New"/>
+              </w:rPr>
               <w:lastRenderedPageBreak/>
-              <w:t xml:space="preserve">target="_blank" </w:t>
-            </w:r>
-            <w:proofErr w:type="spellStart"/>
-            <w:r>
-              <w:rPr>
-                <w:rFonts w:ascii="Courier New" w:hAnsi="Courier New" w:cs="Courier New"/>
-              </w:rPr>
-              <w:t>rel</w:t>
-            </w:r>
-            <w:proofErr w:type="spellEnd"/>
-            <w:r>
-              <w:rPr>
-                <w:rFonts w:ascii="Courier New" w:hAnsi="Courier New" w:cs="Courier New"/>
-              </w:rPr>
-              <w:t>="</w:t>
-            </w:r>
-            <w:proofErr w:type="spellStart"/>
-            <w:r>
-              <w:rPr>
-                <w:rFonts w:ascii="Courier New" w:hAnsi="Courier New" w:cs="Courier New"/>
-              </w:rPr>
-              <w:t>noopener</w:t>
-            </w:r>
-            <w:proofErr w:type="spellEnd"/>
-            <w:r>
-              <w:rPr>
-                <w:rFonts w:ascii="Courier New" w:hAnsi="Courier New" w:cs="Courier New"/>
-              </w:rPr>
-              <w:t xml:space="preserve"> </w:t>
-            </w:r>
-            <w:proofErr w:type="spellStart"/>
-            <w:r>
-              <w:rPr>
-                <w:rFonts w:ascii="Courier New" w:hAnsi="Courier New" w:cs="Courier New"/>
-              </w:rPr>
-              <w:t>noreferrer</w:t>
-            </w:r>
-            <w:proofErr w:type="spellEnd"/>
-            <w:r>
-              <w:rPr>
-                <w:rFonts w:ascii="Courier New" w:hAnsi="Courier New" w:cs="Courier New"/>
-              </w:rPr>
-              <w:t>"</w:t>
-            </w:r>
-            <w:r>
-              <w:rPr>
-                <w:rFonts w:ascii="Courier New" w:hAnsi="Courier New" w:cs="Courier New"/>
-              </w:rPr>
-              <w:t xml:space="preserve"> </w:t>
-            </w:r>
-            <w:proofErr w:type="spellStart"/>
-            <w:r>
-              <w:rPr>
-                <w:rFonts w:ascii="Courier New" w:hAnsi="Courier New" w:cs="Courier New"/>
-              </w:rPr>
-              <w:t>href</w:t>
-            </w:r>
-            <w:proofErr w:type="spellEnd"/>
-            <w:r>
-              <w:rPr>
-                <w:rFonts w:ascii="Courier New" w:hAnsi="Courier New" w:cs="Courier New"/>
-              </w:rPr>
-              <w:t>="</w:t>
-            </w:r>
-            <w:r>
-              <w:t xml:space="preserve"> </w:t>
-            </w:r>
-            <w:r>
-              <w:rPr>
-                <w:rFonts w:ascii="Courier New" w:hAnsi="Courier New" w:cs="Courier New"/>
-              </w:rPr>
-              <w:t>http://ghdx.healthdata.org/gbd-2019</w:t>
-            </w:r>
-            <w:r>
-              <w:rPr>
-                <w:rFonts w:ascii="Courier New" w:hAnsi="Courier New" w:cs="Courier New"/>
-              </w:rPr>
-              <w:t>"&gt;</w:t>
-            </w:r>
-            <w:r>
-              <w:t xml:space="preserve"> </w:t>
-            </w:r>
-            <w:r>
-              <w:rPr>
-                <w:rFonts w:ascii="Courier New" w:hAnsi="Courier New" w:cs="Courier New"/>
-              </w:rPr>
-              <w:t>here&lt;/</w:t>
-            </w:r>
-            <w:r>
-              <w:rPr>
-                <w:rFonts w:ascii="Courier New" w:hAnsi="Courier New" w:cs="Courier New"/>
-              </w:rPr>
-              <w:t>a&gt;</w:t>
-            </w:r>
-            <w:r>
-              <w:rPr>
-                <w:rFonts w:ascii="Courier New" w:hAnsi="Courier New" w:cs="Courier New"/>
-              </w:rPr>
-              <w:t xml:space="preserve">. The glossary of terms can be found </w:t>
-            </w:r>
-            <w:r>
-              <w:rPr>
-                <w:rFonts w:ascii="Courier New" w:hAnsi="Courier New" w:cs="Courier New"/>
-              </w:rPr>
-              <w:t xml:space="preserve">&lt;a </w:t>
-            </w:r>
-            <w:r>
-              <w:rPr>
-                <w:rFonts w:ascii="Courier New" w:hAnsi="Courier New" w:cs="Courier New"/>
-              </w:rPr>
-              <w:t xml:space="preserve">target="_blank" </w:t>
-            </w:r>
-            <w:proofErr w:type="spellStart"/>
-            <w:r>
-              <w:rPr>
-                <w:rFonts w:ascii="Courier New" w:hAnsi="Courier New" w:cs="Courier New"/>
-              </w:rPr>
-              <w:t>rel</w:t>
-            </w:r>
-            <w:proofErr w:type="spellEnd"/>
-            <w:r>
-              <w:rPr>
-                <w:rFonts w:ascii="Courier New" w:hAnsi="Courier New" w:cs="Courier New"/>
-              </w:rPr>
-              <w:t>="</w:t>
-            </w:r>
-            <w:proofErr w:type="spellStart"/>
-            <w:r>
-              <w:rPr>
-                <w:rFonts w:ascii="Courier New" w:hAnsi="Courier New" w:cs="Courier New"/>
-              </w:rPr>
-              <w:t>noopener</w:t>
-            </w:r>
-            <w:proofErr w:type="spellEnd"/>
-            <w:r>
-              <w:rPr>
-                <w:rFonts w:ascii="Courier New" w:hAnsi="Courier New" w:cs="Courier New"/>
-              </w:rPr>
-              <w:t xml:space="preserve"> </w:t>
-            </w:r>
-            <w:proofErr w:type="spellStart"/>
-            <w:r>
-              <w:rPr>
-                <w:rFonts w:ascii="Courier New" w:hAnsi="Courier New" w:cs="Courier New"/>
-              </w:rPr>
-              <w:t>noreferrer</w:t>
-            </w:r>
-            <w:proofErr w:type="spellEnd"/>
-            <w:r>
-              <w:rPr>
-                <w:rFonts w:ascii="Courier New" w:hAnsi="Courier New" w:cs="Courier New"/>
-              </w:rPr>
-              <w:t>"</w:t>
-            </w:r>
-            <w:r>
-              <w:rPr>
-                <w:rFonts w:ascii="Courier New" w:hAnsi="Courier New" w:cs="Courier New"/>
-              </w:rPr>
-              <w:t xml:space="preserve"> </w:t>
-            </w:r>
-            <w:proofErr w:type="spellStart"/>
-            <w:r>
-              <w:rPr>
-                <w:rFonts w:ascii="Courier New" w:hAnsi="Courier New" w:cs="Courier New"/>
-              </w:rPr>
-              <w:t>href</w:t>
-            </w:r>
-            <w:proofErr w:type="spellEnd"/>
-            <w:r>
-              <w:rPr>
-                <w:rFonts w:ascii="Courier New" w:hAnsi="Courier New" w:cs="Courier New"/>
-              </w:rPr>
-              <w:t>="</w:t>
-            </w:r>
-            <w:r>
-              <w:t xml:space="preserve"> </w:t>
-            </w:r>
-            <w:r>
-              <w:rPr>
-                <w:rFonts w:ascii="Courier New" w:hAnsi="Courier New" w:cs="Courier New"/>
-              </w:rPr>
-              <w:t>http://www.healthdata.org/terms-defined</w:t>
-            </w:r>
-            <w:r>
-              <w:rPr>
-                <w:rFonts w:ascii="Courier New" w:hAnsi="Courier New" w:cs="Courier New"/>
-              </w:rPr>
-              <w:t>"&gt;</w:t>
-            </w:r>
-            <w:r>
-              <w:t xml:space="preserve"> </w:t>
-            </w:r>
-            <w:r>
-              <w:rPr>
-                <w:rFonts w:ascii="Courier New" w:hAnsi="Courier New" w:cs="Courier New"/>
-              </w:rPr>
-              <w:t>here&lt;/</w:t>
-            </w:r>
-            <w:r>
-              <w:rPr>
-                <w:rFonts w:ascii="Courier New" w:hAnsi="Courier New" w:cs="Courier New"/>
-              </w:rPr>
-              <w:t>a&gt;</w:t>
-            </w:r>
-            <w:r>
-              <w:rPr>
-                <w:rFonts w:ascii="Courier New" w:hAnsi="Courier New" w:cs="Courier New"/>
-              </w:rPr>
-              <w:t xml:space="preserve">.  </w:t>
-            </w:r>
-          </w:p>
-          <w:p>
-            <w:pPr>
-              <w:spacing w:after="0"/>
-              <w:rPr>
-                <w:rFonts w:ascii="Courier New" w:hAnsi="Courier New" w:cs="Courier New"/>
-              </w:rPr>
-            </w:pPr>
-            <w:r>
-              <w:rPr>
-                <w:rFonts w:ascii="Courier New" w:hAnsi="Courier New" w:cs="Courier New"/>
-              </w:rPr>
-              <w:t>&lt;</w:t>
-            </w:r>
-            <w:proofErr w:type="spellStart"/>
-            <w:r>
-              <w:rPr>
-                <w:rFonts w:ascii="Courier New" w:hAnsi="Courier New" w:cs="Courier New"/>
-              </w:rPr>
-              <w:t>br</w:t>
-            </w:r>
-            <w:proofErr w:type="spellEnd"/>
-            <w:r>
-              <w:rPr>
-                <w:rFonts w:ascii="Courier New" w:hAnsi="Courier New" w:cs="Courier New"/>
-              </w:rPr>
-              <w:t>&gt;&lt;</w:t>
-            </w:r>
-            <w:proofErr w:type="spellStart"/>
-            <w:r>
-              <w:rPr>
-                <w:rFonts w:ascii="Courier New" w:hAnsi="Courier New" w:cs="Courier New"/>
-              </w:rPr>
-              <w:t>br</w:t>
-            </w:r>
-            <w:proofErr w:type="spellEnd"/>
-            <w:r>
-              <w:rPr>
-                <w:rFonts w:ascii="Courier New" w:hAnsi="Courier New" w:cs="Courier New"/>
-              </w:rPr>
-              <w:t>&gt;</w:t>
-            </w:r>
-          </w:p>
-          <w:p>
-            <w:pPr>
-              <w:spacing w:after="0"/>
-              <w:rPr>
-                <w:rFonts w:ascii="Courier New" w:hAnsi="Courier New" w:cs="Courier New"/>
-              </w:rPr>
-            </w:pPr>
-            <w:r>
-              <w:rPr>
-                <w:rFonts w:ascii="Courier New" w:hAnsi="Courier New" w:cs="Courier New"/>
-              </w:rPr>
-              <w:t xml:space="preserve">In the initial setting for this chart, the health outcome being measured is Disability Adjusted Life Years (DALY).  DALY is a powerful measure that sums (1) the number of years a person lives with a condition which decreases their functionality during life (Years Lived with Disability=YLD) and (2) the difference between the age at which they might have lived to without the condition age and the age at which they actually died due to the condition (Years of Life Lost=YLL); DALY = YLD + YLL. While DALYs is the initial health outcome setting, it can be changed to a different setting for the particular situation you are exploring.  </w:t>
-            </w:r>
-          </w:p>
-          <w:p>
-            <w:pPr>
-              <w:spacing w:after="0"/>
-              <w:rPr>
-                <w:rFonts w:ascii="Courier New" w:hAnsi="Courier New" w:cs="Courier New"/>
-              </w:rPr>
-            </w:pPr>
-            <w:r>
-              <w:rPr>
-                <w:rFonts w:ascii="Courier New" w:hAnsi="Courier New" w:cs="Courier New"/>
-              </w:rPr>
-              <w:t xml:space="preserve">The settings for all the modifiable settings (i.e. parameters), with their default values, options, and some explanations are: </w:t>
+              <w:t>Default: 2&lt;/li&gt;</w:t>
+            </w:r>
+          </w:p>
+          <w:p>
+            <w:pPr>
+              <w:spacing w:after="0"/>
+              <w:rPr>
+                <w:rFonts w:ascii="Courier New" w:hAnsi="Courier New" w:cs="Courier New"/>
+              </w:rPr>
+            </w:pPr>
+            <w:r>
+              <w:rPr>
+                <w:rFonts w:ascii="Courier New" w:hAnsi="Courier New" w:cs="Courier New"/>
+              </w:rPr>
+              <w:t>&lt;li style="margin-left: 40px"&gt;</w:t>
+            </w:r>
+          </w:p>
+          <w:p>
+            <w:pPr>
+              <w:spacing w:after="0"/>
+              <w:rPr>
+                <w:rFonts w:ascii="Courier New" w:hAnsi="Courier New" w:cs="Courier New"/>
+              </w:rPr>
+            </w:pPr>
+            <w:r>
+              <w:rPr>
+                <w:rFonts w:ascii="Courier New" w:hAnsi="Courier New" w:cs="Courier New"/>
+              </w:rPr>
+              <w:t>Options: 1, 2, 3&lt;/li&gt;</w:t>
+            </w:r>
+          </w:p>
+          <w:p>
+            <w:pPr>
+              <w:spacing w:after="0"/>
+              <w:rPr>
+                <w:rFonts w:ascii="Courier New" w:hAnsi="Courier New" w:cs="Courier New"/>
+              </w:rPr>
+            </w:pPr>
+            <w:r>
+              <w:rPr>
+                <w:rFonts w:ascii="Courier New" w:hAnsi="Courier New" w:cs="Courier New"/>
+              </w:rPr>
+              <w:t>&lt;li style="margin-left: 40px"&gt;</w:t>
+            </w:r>
+          </w:p>
+          <w:p>
+            <w:pPr>
+              <w:spacing w:after="0"/>
+              <w:rPr>
+                <w:rFonts w:ascii="Courier New" w:hAnsi="Courier New" w:cs="Courier New"/>
+              </w:rPr>
+            </w:pPr>
+            <w:r>
+              <w:rPr>
+                <w:rFonts w:ascii="Courier New" w:hAnsi="Courier New" w:cs="Courier New"/>
+              </w:rPr>
+              <w:t>These options are in increasing order of "granularity"; 1 is three very broad categories of risk factors (behavioral, metabolic, and behavioral); 2 breaks these down into 19 more detailed categories, and 3 into 25. &lt;/li&gt;</w:t>
             </w:r>
           </w:p>
           <w:p>
@@ -7751,7 +7789,63 @@
               <w:rPr>
                 <w:rFonts w:ascii="Courier New" w:hAnsi="Courier New" w:cs="Courier New"/>
               </w:rPr>
-              <w:t>Level of the risk factors&lt;/li&gt;</w:t>
+              <w:t>Year:  1990 to 2017&lt;/li&gt;</w:t>
+            </w:r>
+          </w:p>
+          <w:p>
+            <w:pPr>
+              <w:spacing w:after="0"/>
+              <w:rPr>
+                <w:rFonts w:ascii="Courier New" w:hAnsi="Courier New" w:cs="Courier New"/>
+              </w:rPr>
+            </w:pPr>
+            <w:r>
+              <w:rPr>
+                <w:rFonts w:ascii="Courier New" w:hAnsi="Courier New" w:cs="Courier New"/>
+              </w:rPr>
+              <w:t>&lt;li style="margin-left: 20px"&gt;</w:t>
+            </w:r>
+          </w:p>
+          <w:p>
+            <w:pPr>
+              <w:spacing w:after="0"/>
+              <w:rPr>
+                <w:rFonts w:ascii="Courier New" w:hAnsi="Courier New" w:cs="Courier New"/>
+              </w:rPr>
+            </w:pPr>
+            <w:r>
+              <w:rPr>
+                <w:rFonts w:ascii="Courier New" w:hAnsi="Courier New" w:cs="Courier New"/>
+              </w:rPr>
+              <w:t>Sex: Female, Male, Total&lt;/li&gt;</w:t>
+            </w:r>
+          </w:p>
+          <w:p>
+            <w:pPr>
+              <w:spacing w:after="0"/>
+              <w:rPr>
+                <w:rFonts w:ascii="Courier New" w:hAnsi="Courier New" w:cs="Courier New"/>
+              </w:rPr>
+            </w:pPr>
+            <w:r>
+              <w:rPr>
+                <w:rFonts w:ascii="Courier New" w:hAnsi="Courier New" w:cs="Courier New"/>
+              </w:rPr>
+              <w:t>&lt;li style="margin-left: 20px"&gt;</w:t>
+            </w:r>
+          </w:p>
+          <w:p>
+            <w:pPr>
+              <w:spacing w:after="0"/>
+              <w:rPr>
+                <w:rFonts w:ascii="Courier New" w:hAnsi="Courier New" w:cs="Courier New"/>
+              </w:rPr>
+            </w:pPr>
+            <w:r>
+              <w:rPr>
+                <w:rFonts w:ascii="Courier New" w:hAnsi="Courier New" w:cs="Courier New"/>
+              </w:rPr>
+              <w:t>Metric for the Health Outcome: &lt;/li&gt;</w:t>
             </w:r>
           </w:p>
           <w:p>
@@ -7779,7 +7873,7 @@
               <w:rPr>
                 <w:rFonts w:ascii="Courier New" w:hAnsi="Courier New" w:cs="Courier New"/>
               </w:rPr>
-              <w:t>Default: 2&lt;/li&gt;</w:t>
+              <w:t>Default:  Rate&lt;/li&gt;</w:t>
             </w:r>
           </w:p>
           <w:p>
@@ -7807,175 +7901,6 @@
               <w:rPr>
                 <w:rFonts w:ascii="Courier New" w:hAnsi="Courier New" w:cs="Courier New"/>
               </w:rPr>
-              <w:t>Options: 1, 2, 3&lt;/li&gt;</w:t>
-            </w:r>
-          </w:p>
-          <w:p>
-            <w:pPr>
-              <w:spacing w:after="0"/>
-              <w:rPr>
-                <w:rFonts w:ascii="Courier New" w:hAnsi="Courier New" w:cs="Courier New"/>
-              </w:rPr>
-            </w:pPr>
-            <w:r>
-              <w:rPr>
-                <w:rFonts w:ascii="Courier New" w:hAnsi="Courier New" w:cs="Courier New"/>
-              </w:rPr>
-              <w:t>&lt;li style="margin-left: 40px"&gt;</w:t>
-            </w:r>
-          </w:p>
-          <w:p>
-            <w:pPr>
-              <w:spacing w:after="0"/>
-              <w:rPr>
-                <w:rFonts w:ascii="Courier New" w:hAnsi="Courier New" w:cs="Courier New"/>
-              </w:rPr>
-            </w:pPr>
-            <w:r>
-              <w:rPr>
-                <w:rFonts w:ascii="Courier New" w:hAnsi="Courier New" w:cs="Courier New"/>
-              </w:rPr>
-              <w:t>These options are in increasing order of "granularity"; 1 is three very broad categories of risk factors (behavioral, metabolic, and behavioral); 2 breaks these down into 19 more detailed categories, and 3 into 25. &lt;/li&gt;</w:t>
-            </w:r>
-          </w:p>
-          <w:p>
-            <w:pPr>
-              <w:spacing w:after="0"/>
-              <w:rPr>
-                <w:rFonts w:ascii="Courier New" w:hAnsi="Courier New" w:cs="Courier New"/>
-              </w:rPr>
-            </w:pPr>
-            <w:r>
-              <w:rPr>
-                <w:rFonts w:ascii="Courier New" w:hAnsi="Courier New" w:cs="Courier New"/>
-              </w:rPr>
-              <w:t>&lt;li style="margin-left: 20px"&gt;</w:t>
-            </w:r>
-          </w:p>
-          <w:p>
-            <w:pPr>
-              <w:spacing w:after="0"/>
-              <w:rPr>
-                <w:rFonts w:ascii="Courier New" w:hAnsi="Courier New" w:cs="Courier New"/>
-              </w:rPr>
-            </w:pPr>
-            <w:r>
-              <w:rPr>
-                <w:rFonts w:ascii="Courier New" w:hAnsi="Courier New" w:cs="Courier New"/>
-              </w:rPr>
-              <w:t>Year:  1990 to 2017&lt;/li&gt;</w:t>
-            </w:r>
-          </w:p>
-          <w:p>
-            <w:pPr>
-              <w:spacing w:after="0"/>
-              <w:rPr>
-                <w:rFonts w:ascii="Courier New" w:hAnsi="Courier New" w:cs="Courier New"/>
-              </w:rPr>
-            </w:pPr>
-            <w:r>
-              <w:rPr>
-                <w:rFonts w:ascii="Courier New" w:hAnsi="Courier New" w:cs="Courier New"/>
-              </w:rPr>
-              <w:t>&lt;li style="margin-left: 20px"&gt;</w:t>
-            </w:r>
-          </w:p>
-          <w:p>
-            <w:pPr>
-              <w:spacing w:after="0"/>
-              <w:rPr>
-                <w:rFonts w:ascii="Courier New" w:hAnsi="Courier New" w:cs="Courier New"/>
-              </w:rPr>
-            </w:pPr>
-            <w:r>
-              <w:rPr>
-                <w:rFonts w:ascii="Courier New" w:hAnsi="Courier New" w:cs="Courier New"/>
-              </w:rPr>
-              <w:t>Sex: Female, Male, Total&lt;/li&gt;</w:t>
-            </w:r>
-          </w:p>
-          <w:p>
-            <w:pPr>
-              <w:spacing w:after="0"/>
-              <w:rPr>
-                <w:rFonts w:ascii="Courier New" w:hAnsi="Courier New" w:cs="Courier New"/>
-              </w:rPr>
-            </w:pPr>
-            <w:r>
-              <w:rPr>
-                <w:rFonts w:ascii="Courier New" w:hAnsi="Courier New" w:cs="Courier New"/>
-              </w:rPr>
-              <w:t>&lt;li style="margin-left: 20px"&gt;</w:t>
-            </w:r>
-          </w:p>
-          <w:p>
-            <w:pPr>
-              <w:spacing w:after="0"/>
-              <w:rPr>
-                <w:rFonts w:ascii="Courier New" w:hAnsi="Courier New" w:cs="Courier New"/>
-              </w:rPr>
-            </w:pPr>
-            <w:r>
-              <w:rPr>
-                <w:rFonts w:ascii="Courier New" w:hAnsi="Courier New" w:cs="Courier New"/>
-              </w:rPr>
-              <w:t>Metric for the Health Outcome: &lt;/li&gt;</w:t>
-            </w:r>
-          </w:p>
-          <w:p>
-            <w:pPr>
-              <w:spacing w:after="0"/>
-              <w:rPr>
-                <w:rFonts w:ascii="Courier New" w:hAnsi="Courier New" w:cs="Courier New"/>
-              </w:rPr>
-            </w:pPr>
-            <w:r>
-              <w:rPr>
-                <w:rFonts w:ascii="Courier New" w:hAnsi="Courier New" w:cs="Courier New"/>
-              </w:rPr>
-              <w:t>&lt;li style="margin-left: 40px"&gt;</w:t>
-            </w:r>
-          </w:p>
-          <w:p>
-            <w:pPr>
-              <w:spacing w:after="0"/>
-              <w:rPr>
-                <w:rFonts w:ascii="Courier New" w:hAnsi="Courier New" w:cs="Courier New"/>
-              </w:rPr>
-            </w:pPr>
-            <w:r>
-              <w:rPr>
-                <w:rFonts w:ascii="Courier New" w:hAnsi="Courier New" w:cs="Courier New"/>
-              </w:rPr>
-              <w:t>Default:  Rate&lt;/li&gt;</w:t>
-            </w:r>
-          </w:p>
-          <w:p>
-            <w:pPr>
-              <w:spacing w:after="0"/>
-              <w:rPr>
-                <w:rFonts w:ascii="Courier New" w:hAnsi="Courier New" w:cs="Courier New"/>
-              </w:rPr>
-            </w:pPr>
-            <w:r>
-              <w:rPr>
-                <w:rFonts w:ascii="Courier New" w:hAnsi="Courier New" w:cs="Courier New"/>
-              </w:rPr>
-              <w:t>&lt;li style="margin-left: 40px"&gt;</w:t>
-            </w:r>
-          </w:p>
-          <w:p>
-            <w:pPr>
-              <w:spacing w:after="0"/>
-              <w:rPr>
-                <w:rFonts w:ascii="Courier New" w:hAnsi="Courier New" w:cs="Courier New"/>
-              </w:rPr>
-            </w:pPr>
-            <w:r>
-              <w:rPr>
-                <w:rFonts w:ascii="Courier New" w:hAnsi="Courier New" w:cs="Courier New"/>
-              </w:rPr>
-              <w:lastRenderedPageBreak/>
               <w:t>Options:  Number, Percent, Rate&lt;/li&gt;</w:t>
             </w:r>
           </w:p>
@@ -8194,7 +8119,14 @@
               <w:rPr>
                 <w:rFonts w:ascii="Courier New" w:hAnsi="Courier New" w:cs="Courier New"/>
               </w:rPr>
-              <w:t>The presentation of these hospitalization data should be considered preliminary. There are a number of nuances and considerations relevant to interpreting these charts noted in the technical documentation. Of particular note, the summaries of 'charges' shown, are specifically, &lt;i&gt;charges&lt;/i&gt; based on hospital administrative systems, and do not indicate the actual costs, reimbursements, or payments for those charges. However, these charge data provide one lens of valuable information regarding the patterns of monetary burden. We are also in the midst of assessing optimal ways of grouping conditions/diseases and other aspects of the sharing of these data. We welcome your input.</w:t>
+              <w:t xml:space="preserve">The presentation of these hospitalization data should be considered preliminary. There are a number of nuances and considerations relevant to interpreting these charts noted in the technical documentation. Of particular note, the summaries of 'charges' shown, are specifically, &lt;i&gt;charges&lt;/i&gt; based on hospital administrative systems, and do not indicate the actual costs, reimbursements, or payments for those charges. </w:t>
+            </w:r>
+            <w:r>
+              <w:rPr>
+                <w:rFonts w:ascii="Courier New" w:hAnsi="Courier New" w:cs="Courier New"/>
+              </w:rPr>
+              <w:lastRenderedPageBreak/>
+              <w:t>However, these charge data provide one lens of valuable information regarding the patterns of monetary burden. We are also in the midst of assessing optimal ways of grouping conditions/diseases and other aspects of the sharing of these data. We welcome your input.</w:t>
             </w:r>
           </w:p>
         </w:tc>
@@ -8216,6 +8148,7 @@
               <w:rPr>
                 <w:rFonts w:ascii="Courier New" w:hAnsi="Courier New" w:cs="Courier New"/>
               </w:rPr>
+              <w:lastRenderedPageBreak/>
               <w:t>hospB</w:t>
             </w:r>
             <w:proofErr w:type="spellEnd"/>
@@ -8254,14 +8187,7 @@
               <w:rPr>
                 <w:rFonts w:ascii="Courier New" w:hAnsi="Courier New" w:cs="Courier New"/>
               </w:rPr>
-              <w:t xml:space="preserve">), and includes rankings based on the number of &lt;b&gt;hospitalizations&lt;/b&gt;, the average &lt;b&gt;length of stay&lt;/b&gt;, and associated &lt;b&gt;total charges&lt;/b&gt; and &lt;b&gt;median charges&lt;/b&gt;.  This chart is particularly valuable for comparing the different </w:t>
-            </w:r>
-            <w:r>
-              <w:rPr>
-                <w:rFonts w:ascii="Courier New" w:hAnsi="Courier New" w:cs="Courier New"/>
-              </w:rPr>
-              <w:lastRenderedPageBreak/>
-              <w:t>rankings for the same condition based on numbers of hospitalizations, versus total charges or median charges.  Some conditions have high (or low) total charges because of high (or low) median charges, some because of large (or small) numbers of hospitalizations, and all sorts of things in between.</w:t>
+              <w:t>), and includes rankings based on the number of &lt;b&gt;hospitalizations&lt;/b&gt;, the average &lt;b&gt;length of stay&lt;/b&gt;, and associated &lt;b&gt;total charges&lt;/b&gt; and &lt;b&gt;median charges&lt;/b&gt;.  This chart is particularly valuable for comparing the different rankings for the same condition based on numbers of hospitalizations, versus total charges or median charges.  Some conditions have high (or low) total charges because of high (or low) median charges, some because of large (or small) numbers of hospitalizations, and all sorts of things in between.</w:t>
             </w:r>
           </w:p>
         </w:tc>
@@ -8283,7 +8209,6 @@
               <w:rPr>
                 <w:rFonts w:ascii="Courier New" w:hAnsi="Courier New" w:cs="Courier New"/>
               </w:rPr>
-              <w:lastRenderedPageBreak/>
               <w:t>hospC</w:t>
             </w:r>
             <w:proofErr w:type="spellEnd"/>
@@ -8483,6 +8408,7 @@
               <w:rPr>
                 <w:rFonts w:ascii="Courier New" w:hAnsi="Courier New" w:cs="Courier New"/>
               </w:rPr>
+              <w:lastRenderedPageBreak/>
               <w:t xml:space="preserve">&lt;b&gt;Within each demographic category&lt;/b&gt; (race/ethnic, age, sex), for each cause of death in each geographic group, the &lt;b&gt;rate in the group with the &lt;i&gt;lowest rate&lt;/i&gt; is statistically compared to each other group&lt;/b&gt; in that category (e.g. for a condition where Hispanics have the lowest rate, that rate among Hispanics is compared to the rate among Blacks, Whites, and Asians, etc.). </w:t>
             </w:r>
           </w:p>
@@ -8539,7 +8465,6 @@
               <w:rPr>
                 <w:rFonts w:ascii="Courier New" w:hAnsi="Courier New" w:cs="Courier New"/>
               </w:rPr>
-              <w:lastRenderedPageBreak/>
               <w:t xml:space="preserve">In each chart, the group with the lowest rate is shown in green, any group that is statistically significantly higher (based on a statistical cut point of p &lt; 0.01) is shown in red, and any group that is not statistically different from the </w:t>
             </w:r>
             <w:r>
@@ -8780,7 +8705,14 @@
               <w:rPr>
                 <w:rFonts w:ascii="Courier New" w:hAnsi="Courier New" w:cs="Courier New"/>
               </w:rPr>
-              <w:t>When sorting by Age Group, users have the option to select Older Adult Focus, which emphasizes data for Age Groups 55 and older. The option chosen under the Sort by tool will rank the causes for the specific Age Group or Race/Ethnicity selected. Different measures, including Number, Crude Rate, and Adjusted Rate can be viewed by selecting one of these options in the Measure tool. The Scale tool enables users to select Fixed to view selected groups with the same axis scale or Free to view selected groups with varied axis scales. The Free scale can enhance the viewability of some data.</w:t>
+              <w:t xml:space="preserve">When sorting by Age Group, users have the option to select Older Adult Focus, which emphasizes data for Age Groups 55 and older. The option chosen under the Sort by tool will rank the causes for the specific Age Group or Race/Ethnicity selected. Different measures, including Number, Crude Rate, and Adjusted Rate can be viewed by selecting one of these options in the Measure tool. The Scale tool enables users to select Fixed to view selected groups with the same axis scale or Free to view </w:t>
+            </w:r>
+            <w:r>
+              <w:rPr>
+                <w:rFonts w:ascii="Courier New" w:hAnsi="Courier New" w:cs="Courier New"/>
+              </w:rPr>
+              <w:lastRenderedPageBreak/>
+              <w:t>selected groups with varied axis scales. The Free scale can enhance the viewability of some data.</w:t>
             </w:r>
           </w:p>
         </w:tc>
@@ -8973,7 +8905,6 @@
           </w:p>
           <w:p>
             <w:r>
-              <w:lastRenderedPageBreak/>
               <w:t>Population Trend (Bottom Right) shows trends from 2000-2020 for the total population, or grouped by selected demographic (sex, race/ethnicity, age group).</w:t>
             </w:r>
           </w:p>

</xml_diff>